<commit_message>
Avance manual de usuario
Se agrego la creación de la base de datos
</commit_message>
<xml_diff>
--- a/Manual de usuario.docx
+++ b/Manual de usuario.docx
@@ -192,18 +192,53 @@
       <w:pPr>
         <w:rPr>
           <w:rFonts w:ascii="Arial" w:hAnsi="Arial" w:cs="Arial"/>
-          <w:lang w:val="es-419"/>
-        </w:rPr>
-      </w:pPr>
-      <w:r>
-        <w:rPr>
-          <w:rFonts w:ascii="Arial" w:hAnsi="Arial" w:cs="Arial"/>
           <w:b/>
           <w:bCs/>
           <w:lang w:val="es-419"/>
         </w:rPr>
+      </w:pPr>
+      <w:r>
+        <w:rPr>
+          <w:rFonts w:ascii="Arial" w:hAnsi="Arial" w:cs="Arial"/>
+          <w:b/>
+          <w:bCs/>
+          <w:lang w:val="es-419"/>
+        </w:rPr>
         <w:t>Manual de funcionamiento</w:t>
       </w:r>
+    </w:p>
+    <w:p>
+      <w:pPr>
+        <w:rPr>
+          <w:rFonts w:ascii="Arial" w:hAnsi="Arial" w:cs="Arial"/>
+          <w:lang w:val="es-419"/>
+        </w:rPr>
+      </w:pPr>
+      <w:r>
+        <w:rPr>
+          <w:rFonts w:ascii="Arial" w:hAnsi="Arial" w:cs="Arial"/>
+          <w:b/>
+          <w:bCs/>
+          <w:lang w:val="es-419"/>
+        </w:rPr>
+        <w:tab/>
+      </w:r>
+      <w:r>
+        <w:rPr>
+          <w:rFonts w:ascii="Arial" w:hAnsi="Arial" w:cs="Arial"/>
+          <w:lang w:val="es-419"/>
+        </w:rPr>
+        <w:t xml:space="preserve">Como abrir la </w:t>
+      </w:r>
+      <w:proofErr w:type="gramStart"/>
+      <w:r>
+        <w:rPr>
+          <w:rFonts w:ascii="Arial" w:hAnsi="Arial" w:cs="Arial"/>
+          <w:lang w:val="es-419"/>
+        </w:rPr>
+        <w:t>app</w:t>
+      </w:r>
+      <w:proofErr w:type="gramEnd"/>
       <w:r>
         <w:rPr>
           <w:rFonts w:ascii="Arial" w:hAnsi="Arial" w:cs="Arial"/>
@@ -303,21 +338,7 @@
           <w:rFonts w:ascii="Arial" w:hAnsi="Arial" w:cs="Arial"/>
           <w:lang w:val="es-419"/>
         </w:rPr>
-        <w:t>funcionamiento</w:t>
-      </w:r>
-      <w:r>
-        <w:rPr>
-          <w:rFonts w:ascii="Arial" w:hAnsi="Arial" w:cs="Arial"/>
-          <w:lang w:val="es-419"/>
-        </w:rPr>
-        <w:t xml:space="preserve"> de la aplicación </w:t>
-      </w:r>
-      <w:r>
-        <w:rPr>
-          <w:rFonts w:ascii="Arial" w:hAnsi="Arial" w:cs="Arial"/>
-          <w:lang w:val="es-419"/>
-        </w:rPr>
-        <w:t>“</w:t>
+        <w:t>funcionamiento de la aplicación “</w:t>
       </w:r>
       <w:proofErr w:type="spellStart"/>
       <w:r>
@@ -1019,636 +1040,6 @@
           <mc:Fallback>
             <w:pict>
               <v:rect w14:anchorId="5BC4CD1F" id="Rectangle 2" o:spid="_x0000_s1026" style="position:absolute;margin-left:79.95pt;margin-top:13.8pt;width:259.7pt;height:38.25pt;z-index:251663360;visibility:visible;mso-wrap-style:square;mso-width-percent:0;mso-height-percent:0;mso-wrap-distance-left:9pt;mso-wrap-distance-top:0;mso-wrap-distance-right:9pt;mso-wrap-distance-bottom:0;mso-position-horizontal:absolute;mso-position-horizontal-relative:text;mso-position-vertical:absolute;mso-position-vertical-relative:text;mso-width-percent:0;mso-height-percent:0;mso-width-relative:margin;mso-height-relative:margin;v-text-anchor:middle" o:gfxdata="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" filled="f" strokecolor="#f1a983 [1941]" strokeweight="3pt"/>
-            </w:pict>
-          </mc:Fallback>
-        </mc:AlternateContent>
-      </w:r>
-    </w:p>
-    <w:tbl>
-      <w:tblPr>
-        <w:tblStyle w:val="TableGrid"/>
-        <w:tblW w:w="0" w:type="auto"/>
-        <w:tblLook w:val="04A0" w:firstRow="1" w:lastRow="0" w:firstColumn="1" w:lastColumn="0" w:noHBand="0" w:noVBand="1"/>
-      </w:tblPr>
-      <w:tblGrid>
-        <w:gridCol w:w="857"/>
-        <w:gridCol w:w="857"/>
-        <w:gridCol w:w="857"/>
-        <w:gridCol w:w="857"/>
-        <w:gridCol w:w="857"/>
-        <w:gridCol w:w="857"/>
-        <w:gridCol w:w="857"/>
-        <w:gridCol w:w="644"/>
-      </w:tblGrid>
-      <w:tr>
-        <w:tc>
-          <w:tcPr>
-            <w:tcW w:w="857" w:type="dxa"/>
-          </w:tcPr>
-          <w:p>
-            <w:pPr>
-              <w:rPr>
-                <w:rFonts w:ascii="Arial" w:hAnsi="Arial" w:cs="Arial"/>
-              </w:rPr>
-            </w:pPr>
-            <w:r>
-              <w:rPr>
-                <w:rFonts w:ascii="Arial" w:hAnsi="Arial" w:cs="Arial"/>
-              </w:rPr>
-              <w:t>Xn-</w:t>
-            </w:r>
-            <w:r>
-              <w:rPr>
-                <w:rFonts w:ascii="Arial" w:hAnsi="Arial" w:cs="Arial"/>
-              </w:rPr>
-              <w:t>7</w:t>
-            </w:r>
-          </w:p>
-        </w:tc>
-        <w:tc>
-          <w:tcPr>
-            <w:tcW w:w="857" w:type="dxa"/>
-          </w:tcPr>
-          <w:p>
-            <w:pPr>
-              <w:rPr>
-                <w:rFonts w:ascii="Arial" w:hAnsi="Arial" w:cs="Arial"/>
-              </w:rPr>
-            </w:pPr>
-            <w:r>
-              <w:rPr>
-                <w:rFonts w:ascii="Arial" w:hAnsi="Arial" w:cs="Arial"/>
-              </w:rPr>
-              <w:t>Xn-</w:t>
-            </w:r>
-            <w:r>
-              <w:rPr>
-                <w:rFonts w:ascii="Arial" w:hAnsi="Arial" w:cs="Arial"/>
-              </w:rPr>
-              <w:t>6</w:t>
-            </w:r>
-          </w:p>
-        </w:tc>
-        <w:tc>
-          <w:tcPr>
-            <w:tcW w:w="857" w:type="dxa"/>
-          </w:tcPr>
-          <w:p>
-            <w:pPr>
-              <w:rPr>
-                <w:rFonts w:ascii="Arial" w:hAnsi="Arial" w:cs="Arial"/>
-              </w:rPr>
-            </w:pPr>
-            <w:r>
-              <w:rPr>
-                <w:rFonts w:ascii="Arial" w:hAnsi="Arial" w:cs="Arial"/>
-              </w:rPr>
-              <w:t>Xn-</w:t>
-            </w:r>
-            <w:r>
-              <w:rPr>
-                <w:rFonts w:ascii="Arial" w:hAnsi="Arial" w:cs="Arial"/>
-              </w:rPr>
-              <w:t>5</w:t>
-            </w:r>
-          </w:p>
-        </w:tc>
-        <w:tc>
-          <w:tcPr>
-            <w:tcW w:w="857" w:type="dxa"/>
-          </w:tcPr>
-          <w:p>
-            <w:pPr>
-              <w:rPr>
-                <w:rFonts w:ascii="Arial" w:hAnsi="Arial" w:cs="Arial"/>
-              </w:rPr>
-            </w:pPr>
-            <w:r>
-              <w:rPr>
-                <w:rFonts w:ascii="Arial" w:hAnsi="Arial" w:cs="Arial"/>
-              </w:rPr>
-              <w:t>Xn-</w:t>
-            </w:r>
-            <w:r>
-              <w:rPr>
-                <w:rFonts w:ascii="Arial" w:hAnsi="Arial" w:cs="Arial"/>
-              </w:rPr>
-              <w:t>4</w:t>
-            </w:r>
-          </w:p>
-        </w:tc>
-        <w:tc>
-          <w:tcPr>
-            <w:tcW w:w="857" w:type="dxa"/>
-          </w:tcPr>
-          <w:p>
-            <w:pPr>
-              <w:rPr>
-                <w:rFonts w:ascii="Arial" w:hAnsi="Arial" w:cs="Arial"/>
-              </w:rPr>
-            </w:pPr>
-            <w:r>
-              <w:rPr>
-                <w:rFonts w:ascii="Arial" w:hAnsi="Arial" w:cs="Arial"/>
-              </w:rPr>
-              <w:t>Xn-</w:t>
-            </w:r>
-            <w:r>
-              <w:rPr>
-                <w:rFonts w:ascii="Arial" w:hAnsi="Arial" w:cs="Arial"/>
-              </w:rPr>
-              <w:t>3</w:t>
-            </w:r>
-          </w:p>
-        </w:tc>
-        <w:tc>
-          <w:tcPr>
-            <w:tcW w:w="857" w:type="dxa"/>
-          </w:tcPr>
-          <w:p>
-            <w:pPr>
-              <w:rPr>
-                <w:rFonts w:ascii="Arial" w:hAnsi="Arial" w:cs="Arial"/>
-              </w:rPr>
-            </w:pPr>
-            <w:r>
-              <w:rPr>
-                <w:rFonts w:ascii="Arial" w:hAnsi="Arial" w:cs="Arial"/>
-              </w:rPr>
-              <w:t>Xn-</w:t>
-            </w:r>
-            <w:r>
-              <w:rPr>
-                <w:rFonts w:ascii="Arial" w:hAnsi="Arial" w:cs="Arial"/>
-              </w:rPr>
-              <w:t>2</w:t>
-            </w:r>
-          </w:p>
-        </w:tc>
-        <w:tc>
-          <w:tcPr>
-            <w:tcW w:w="857" w:type="dxa"/>
-          </w:tcPr>
-          <w:p>
-            <w:pPr>
-              <w:rPr>
-                <w:rFonts w:ascii="Arial" w:hAnsi="Arial" w:cs="Arial"/>
-              </w:rPr>
-            </w:pPr>
-            <w:r>
-              <w:rPr>
-                <w:rFonts w:ascii="Arial" w:hAnsi="Arial" w:cs="Arial"/>
-              </w:rPr>
-              <w:t>Xn</w:t>
-            </w:r>
-            <w:r>
-              <w:rPr>
-                <w:rFonts w:ascii="Arial" w:hAnsi="Arial" w:cs="Arial"/>
-              </w:rPr>
-              <w:t>-1</w:t>
-            </w:r>
-          </w:p>
-        </w:tc>
-        <w:tc>
-          <w:tcPr>
-            <w:tcW w:w="644" w:type="dxa"/>
-          </w:tcPr>
-          <w:p>
-            <w:pPr>
-              <w:rPr>
-                <w:rFonts w:ascii="Arial" w:hAnsi="Arial" w:cs="Arial"/>
-              </w:rPr>
-            </w:pPr>
-            <w:r>
-              <w:rPr>
-                <w:rFonts w:ascii="Arial" w:hAnsi="Arial" w:cs="Arial"/>
-              </w:rPr>
-              <w:t>Xn</w:t>
-            </w:r>
-          </w:p>
-        </w:tc>
-      </w:tr>
-    </w:tbl>
-    <w:p>
-      <w:pPr>
-        <w:rPr>
-          <w:rFonts w:ascii="Arial" w:hAnsi="Arial" w:cs="Arial"/>
-        </w:rPr>
-      </w:pPr>
-    </w:p>
-    <w:p>
-      <w:pPr>
-        <w:rPr>
-          <w:rFonts w:ascii="Arial" w:hAnsi="Arial" w:cs="Arial"/>
-          <w:noProof/>
-          <w:lang w:val="es-419"/>
-        </w:rPr>
-      </w:pPr>
-      <w:r>
-        <w:rPr>
-          <w:rFonts w:ascii="Arial" w:hAnsi="Arial" w:cs="Arial"/>
-          <w:lang w:val="es-419"/>
-        </w:rPr>
-        <w:t xml:space="preserve">Calculamos el promedio entre cada </w:t>
-      </w:r>
-      <w:r>
-        <w:rPr>
-          <w:rFonts w:ascii="Arial" w:hAnsi="Arial" w:cs="Arial"/>
-          <w:b/>
-          <w:bCs/>
-          <w:color w:val="4C94D8" w:themeColor="text2" w:themeTint="80"/>
-          <w:lang w:val="es-419"/>
-        </w:rPr>
-        <w:t>cuadro azul</w:t>
-      </w:r>
-      <w:r>
-        <w:rPr>
-          <w:rFonts w:ascii="Arial" w:hAnsi="Arial" w:cs="Arial"/>
-          <w:b/>
-          <w:bCs/>
-          <w:color w:val="4C94D8" w:themeColor="text2" w:themeTint="80"/>
-          <w:lang w:val="es-419"/>
-        </w:rPr>
-        <w:t xml:space="preserve"> o pequeño</w:t>
-      </w:r>
-      <w:r>
-        <w:rPr>
-          <w:rFonts w:ascii="Arial" w:hAnsi="Arial" w:cs="Arial"/>
-          <w:lang w:val="es-419"/>
-        </w:rPr>
-        <w:t xml:space="preserve">, después se restan entre </w:t>
-      </w:r>
-      <w:proofErr w:type="spellStart"/>
-      <w:r>
-        <w:rPr>
-          <w:rFonts w:ascii="Arial" w:hAnsi="Arial" w:cs="Arial"/>
-          <w:lang w:val="es-419"/>
-        </w:rPr>
-        <w:t>si</w:t>
-      </w:r>
-      <w:proofErr w:type="spellEnd"/>
-      <w:r>
-        <w:rPr>
-          <w:rFonts w:ascii="Arial" w:hAnsi="Arial" w:cs="Arial"/>
-          <w:lang w:val="es-419"/>
-        </w:rPr>
-        <w:t xml:space="preserve"> para el resultado dividirlo </w:t>
-      </w:r>
-      <w:r>
-        <w:rPr>
-          <w:rFonts w:ascii="Arial" w:hAnsi="Arial" w:cs="Arial"/>
-          <w:lang w:val="es-419"/>
-        </w:rPr>
-        <w:t>entre</w:t>
-      </w:r>
-      <w:r>
-        <w:rPr>
-          <w:rFonts w:ascii="Arial" w:hAnsi="Arial" w:cs="Arial"/>
-          <w:lang w:val="es-419"/>
-        </w:rPr>
-        <w:t xml:space="preserve"> el promedio del </w:t>
-      </w:r>
-      <w:r>
-        <w:rPr>
-          <w:rFonts w:ascii="Arial" w:hAnsi="Arial" w:cs="Arial"/>
-          <w:b/>
-          <w:bCs/>
-          <w:color w:val="F1A983" w:themeColor="accent2" w:themeTint="99"/>
-          <w:lang w:val="es-419"/>
-        </w:rPr>
-        <w:t>cuadrado naranja</w:t>
-      </w:r>
-      <w:r>
-        <w:rPr>
-          <w:rFonts w:ascii="Arial" w:hAnsi="Arial" w:cs="Arial"/>
-          <w:b/>
-          <w:bCs/>
-          <w:color w:val="F1A983" w:themeColor="accent2" w:themeTint="99"/>
-          <w:lang w:val="es-419"/>
-        </w:rPr>
-        <w:t xml:space="preserve"> o grande</w:t>
-      </w:r>
-      <w:r>
-        <w:rPr>
-          <w:rFonts w:ascii="Arial" w:hAnsi="Arial" w:cs="Arial"/>
-          <w:lang w:val="es-419"/>
-        </w:rPr>
-        <w:t xml:space="preserve"> y multiplicarlo por 100</w:t>
-      </w:r>
-      <w:r>
-        <w:rPr>
-          <w:rFonts w:ascii="Arial" w:hAnsi="Arial" w:cs="Arial"/>
-          <w:lang w:val="es-419"/>
-        </w:rPr>
-        <w:t>, eso nos da</w:t>
-      </w:r>
-      <w:r>
-        <w:rPr>
-          <w:rFonts w:ascii="Arial" w:hAnsi="Arial" w:cs="Arial"/>
-          <w:b/>
-          <w:bCs/>
-          <w:color w:val="F1A983" w:themeColor="accent2" w:themeTint="99"/>
-          <w:lang w:val="es-419"/>
-        </w:rPr>
-        <w:t xml:space="preserve"> </w:t>
-      </w:r>
-      <w:r>
-        <w:rPr>
-          <w:rFonts w:ascii="Arial" w:hAnsi="Arial" w:cs="Arial"/>
-          <w:lang w:val="es-419"/>
-        </w:rPr>
-        <w:t xml:space="preserve">el porcentaje de error que existe en este sector, si es menor al 0.5% podemos proseguir al </w:t>
-      </w:r>
-      <w:r>
-        <w:rPr>
-          <w:rFonts w:ascii="Arial" w:hAnsi="Arial" w:cs="Arial"/>
-          <w:lang w:val="es-419"/>
-        </w:rPr>
-        <w:t>cálculo</w:t>
-      </w:r>
-      <w:r>
-        <w:rPr>
-          <w:rFonts w:ascii="Arial" w:hAnsi="Arial" w:cs="Arial"/>
-          <w:lang w:val="es-419"/>
-        </w:rPr>
-        <w:t xml:space="preserve"> del segundo porcentaje de error.</w:t>
-      </w:r>
-      <w:r>
-        <w:rPr>
-          <w:rFonts w:ascii="Arial" w:hAnsi="Arial" w:cs="Arial"/>
-          <w:noProof/>
-          <w:lang w:val="es-419"/>
-        </w:rPr>
-        <w:t xml:space="preserve"> </w:t>
-      </w:r>
-    </w:p>
-    <w:p>
-      <w:pPr>
-        <w:rPr>
-          <w:rFonts w:ascii="Arial" w:hAnsi="Arial" w:cs="Arial"/>
-          <w:b/>
-          <w:bCs/>
-          <w:lang w:val="es-419"/>
-        </w:rPr>
-      </w:pPr>
-      <w:r>
-        <w:rPr>
-          <w:rFonts w:ascii="Arial" w:hAnsi="Arial" w:cs="Arial"/>
-          <w:b/>
-          <w:bCs/>
-          <w:lang w:val="es-419"/>
-        </w:rPr>
-        <w:t>Calculo segundo porcentaje de error</w:t>
-      </w:r>
-    </w:p>
-    <w:p>
-      <w:pPr>
-        <w:rPr>
-          <w:rFonts w:ascii="Arial" w:hAnsi="Arial" w:cs="Arial"/>
-          <w:b/>
-          <w:bCs/>
-          <w:lang w:val="es-419"/>
-        </w:rPr>
-      </w:pPr>
-      <w:r>
-        <w:rPr>
-          <w:rFonts w:ascii="Arial" w:hAnsi="Arial" w:cs="Arial"/>
-          <w:noProof/>
-          <w:lang w:val="es-419"/>
-        </w:rPr>
-        <mc:AlternateContent>
-          <mc:Choice Requires="wps">
-            <w:drawing>
-              <wp:anchor distT="0" distB="0" distL="114300" distR="114300" simplePos="0" relativeHeight="251665408" behindDoc="0" locked="0" layoutInCell="1" allowOverlap="1" wp14:anchorId="0E1B7BE8" wp14:editId="3B622B34">
-                <wp:simplePos x="0" y="0"/>
-                <wp:positionH relativeFrom="column">
-                  <wp:posOffset>2190997</wp:posOffset>
-                </wp:positionH>
-                <wp:positionV relativeFrom="paragraph">
-                  <wp:posOffset>260564</wp:posOffset>
-                </wp:positionV>
-                <wp:extent cx="1545310" cy="309880"/>
-                <wp:effectExtent l="0" t="0" r="17145" b="13970"/>
-                <wp:wrapNone/>
-                <wp:docPr id="1960893924" name="Rectangle 2"/>
-                <wp:cNvGraphicFramePr/>
-                <a:graphic xmlns:a="http://schemas.openxmlformats.org/drawingml/2006/main">
-                  <a:graphicData uri="http://schemas.microsoft.com/office/word/2010/wordprocessingShape">
-                    <wps:wsp>
-                      <wps:cNvSpPr/>
-                      <wps:spPr>
-                        <a:xfrm>
-                          <a:off x="0" y="0"/>
-                          <a:ext cx="1545310" cy="309880"/>
-                        </a:xfrm>
-                        <a:prstGeom prst="rect">
-                          <a:avLst/>
-                        </a:prstGeom>
-                        <a:noFill/>
-                        <a:ln>
-                          <a:solidFill>
-                            <a:srgbClr val="00B0F0"/>
-                          </a:solidFill>
-                        </a:ln>
-                      </wps:spPr>
-                      <wps:style>
-                        <a:lnRef idx="2">
-                          <a:schemeClr val="accent1">
-                            <a:shade val="15000"/>
-                          </a:schemeClr>
-                        </a:lnRef>
-                        <a:fillRef idx="1">
-                          <a:schemeClr val="accent1"/>
-                        </a:fillRef>
-                        <a:effectRef idx="0">
-                          <a:schemeClr val="accent1"/>
-                        </a:effectRef>
-                        <a:fontRef idx="minor">
-                          <a:schemeClr val="lt1"/>
-                        </a:fontRef>
-                      </wps:style>
-                      <wps:bodyPr rot="0" spcFirstLastPara="0" vertOverflow="overflow" horzOverflow="overflow" vert="horz" wrap="square" lIns="91440" tIns="45720" rIns="91440" bIns="45720" numCol="1" spcCol="0" rtlCol="0" fromWordArt="0" anchor="ctr" anchorCtr="0" forceAA="0" compatLnSpc="1">
-                        <a:prstTxWarp prst="textNoShape">
-                          <a:avLst/>
-                        </a:prstTxWarp>
-                        <a:noAutofit/>
-                      </wps:bodyPr>
-                    </wps:wsp>
-                  </a:graphicData>
-                </a:graphic>
-                <wp14:sizeRelH relativeFrom="margin">
-                  <wp14:pctWidth>0</wp14:pctWidth>
-                </wp14:sizeRelH>
-              </wp:anchor>
-            </w:drawing>
-          </mc:Choice>
-          <mc:Fallback>
-            <w:pict>
-              <v:rect w14:anchorId="4219138C" id="Rectangle 2" o:spid="_x0000_s1026" style="position:absolute;margin-left:172.5pt;margin-top:20.5pt;width:121.7pt;height:24.4pt;z-index:251665408;visibility:visible;mso-wrap-style:square;mso-width-percent:0;mso-wrap-distance-left:9pt;mso-wrap-distance-top:0;mso-wrap-distance-right:9pt;mso-wrap-distance-bottom:0;mso-position-horizontal:absolute;mso-position-horizontal-relative:text;mso-position-vertical:absolute;mso-position-vertical-relative:text;mso-width-percent:0;mso-width-relative:margin;v-text-anchor:middle" o:gfxdata="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" filled="f" strokecolor="#00b0f0" strokeweight="1pt"/>
-            </w:pict>
-          </mc:Fallback>
-        </mc:AlternateContent>
-      </w:r>
-      <w:r>
-        <w:rPr>
-          <w:rFonts w:ascii="Arial" w:hAnsi="Arial" w:cs="Arial"/>
-          <w:noProof/>
-          <w:lang w:val="es-419"/>
-        </w:rPr>
-        <mc:AlternateContent>
-          <mc:Choice Requires="wps">
-            <w:drawing>
-              <wp:anchor distT="0" distB="0" distL="114300" distR="114300" simplePos="0" relativeHeight="251666432" behindDoc="0" locked="0" layoutInCell="1" allowOverlap="1" wp14:anchorId="2835A081" wp14:editId="7B677A2C">
-                <wp:simplePos x="0" y="0"/>
-                <wp:positionH relativeFrom="column">
-                  <wp:posOffset>546265</wp:posOffset>
-                </wp:positionH>
-                <wp:positionV relativeFrom="paragraph">
-                  <wp:posOffset>260564</wp:posOffset>
-                </wp:positionV>
-                <wp:extent cx="1626919" cy="309880"/>
-                <wp:effectExtent l="0" t="0" r="11430" b="13970"/>
-                <wp:wrapNone/>
-                <wp:docPr id="301602979" name="Rectangle 2"/>
-                <wp:cNvGraphicFramePr/>
-                <a:graphic xmlns:a="http://schemas.openxmlformats.org/drawingml/2006/main">
-                  <a:graphicData uri="http://schemas.microsoft.com/office/word/2010/wordprocessingShape">
-                    <wps:wsp>
-                      <wps:cNvSpPr/>
-                      <wps:spPr>
-                        <a:xfrm>
-                          <a:off x="0" y="0"/>
-                          <a:ext cx="1626919" cy="309880"/>
-                        </a:xfrm>
-                        <a:prstGeom prst="rect">
-                          <a:avLst/>
-                        </a:prstGeom>
-                        <a:noFill/>
-                        <a:ln>
-                          <a:solidFill>
-                            <a:srgbClr val="00B0F0"/>
-                          </a:solidFill>
-                        </a:ln>
-                      </wps:spPr>
-                      <wps:style>
-                        <a:lnRef idx="2">
-                          <a:schemeClr val="accent1">
-                            <a:shade val="15000"/>
-                          </a:schemeClr>
-                        </a:lnRef>
-                        <a:fillRef idx="1">
-                          <a:schemeClr val="accent1"/>
-                        </a:fillRef>
-                        <a:effectRef idx="0">
-                          <a:schemeClr val="accent1"/>
-                        </a:effectRef>
-                        <a:fontRef idx="minor">
-                          <a:schemeClr val="lt1"/>
-                        </a:fontRef>
-                      </wps:style>
-                      <wps:bodyPr rot="0" spcFirstLastPara="0" vertOverflow="overflow" horzOverflow="overflow" vert="horz" wrap="square" lIns="91440" tIns="45720" rIns="91440" bIns="45720" numCol="1" spcCol="0" rtlCol="0" fromWordArt="0" anchor="ctr" anchorCtr="0" forceAA="0" compatLnSpc="1">
-                        <a:prstTxWarp prst="textNoShape">
-                          <a:avLst/>
-                        </a:prstTxWarp>
-                        <a:noAutofit/>
-                      </wps:bodyPr>
-                    </wps:wsp>
-                  </a:graphicData>
-                </a:graphic>
-                <wp14:sizeRelH relativeFrom="margin">
-                  <wp14:pctWidth>0</wp14:pctWidth>
-                </wp14:sizeRelH>
-              </wp:anchor>
-            </w:drawing>
-          </mc:Choice>
-          <mc:Fallback>
-            <w:pict>
-              <v:rect w14:anchorId="0D1311AE" id="Rectangle 2" o:spid="_x0000_s1026" style="position:absolute;margin-left:43pt;margin-top:20.5pt;width:128.1pt;height:24.4pt;z-index:251666432;visibility:visible;mso-wrap-style:square;mso-width-percent:0;mso-wrap-distance-left:9pt;mso-wrap-distance-top:0;mso-wrap-distance-right:9pt;mso-wrap-distance-bottom:0;mso-position-horizontal:absolute;mso-position-horizontal-relative:text;mso-position-vertical:absolute;mso-position-vertical-relative:text;mso-width-percent:0;mso-width-relative:margin;v-text-anchor:middle" o:gfxdata="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" filled="f" strokecolor="#00b0f0" strokeweight="1pt"/>
-            </w:pict>
-          </mc:Fallback>
-        </mc:AlternateContent>
-      </w:r>
-      <w:r>
-        <w:rPr>
-          <w:rFonts w:ascii="Arial" w:hAnsi="Arial" w:cs="Arial"/>
-          <w:noProof/>
-          <w:lang w:val="es-419"/>
-        </w:rPr>
-        <mc:AlternateContent>
-          <mc:Choice Requires="wps">
-            <w:drawing>
-              <wp:anchor distT="0" distB="0" distL="114300" distR="114300" simplePos="0" relativeHeight="251667456" behindDoc="0" locked="0" layoutInCell="1" allowOverlap="1" wp14:anchorId="4565C6E2" wp14:editId="1AE13571">
-                <wp:simplePos x="0" y="0"/>
-                <wp:positionH relativeFrom="column">
-                  <wp:posOffset>513311</wp:posOffset>
-                </wp:positionH>
-                <wp:positionV relativeFrom="paragraph">
-                  <wp:posOffset>190549</wp:posOffset>
-                </wp:positionV>
-                <wp:extent cx="3278307" cy="485775"/>
-                <wp:effectExtent l="19050" t="19050" r="17780" b="28575"/>
-                <wp:wrapNone/>
-                <wp:docPr id="789384231" name="Rectangle 2"/>
-                <wp:cNvGraphicFramePr/>
-                <a:graphic xmlns:a="http://schemas.openxmlformats.org/drawingml/2006/main">
-                  <a:graphicData uri="http://schemas.microsoft.com/office/word/2010/wordprocessingShape">
-                    <wps:wsp>
-                      <wps:cNvSpPr/>
-                      <wps:spPr>
-                        <a:xfrm>
-                          <a:off x="0" y="0"/>
-                          <a:ext cx="3278307" cy="485775"/>
-                        </a:xfrm>
-                        <a:prstGeom prst="rect">
-                          <a:avLst/>
-                        </a:prstGeom>
-                        <a:noFill/>
-                        <a:ln w="38100">
-                          <a:solidFill>
-                            <a:schemeClr val="accent2">
-                              <a:lumMod val="60000"/>
-                              <a:lumOff val="40000"/>
-                            </a:schemeClr>
-                          </a:solidFill>
-                        </a:ln>
-                      </wps:spPr>
-                      <wps:style>
-                        <a:lnRef idx="2">
-                          <a:schemeClr val="accent1">
-                            <a:shade val="15000"/>
-                          </a:schemeClr>
-                        </a:lnRef>
-                        <a:fillRef idx="1">
-                          <a:schemeClr val="accent1"/>
-                        </a:fillRef>
-                        <a:effectRef idx="0">
-                          <a:schemeClr val="accent1"/>
-                        </a:effectRef>
-                        <a:fontRef idx="minor">
-                          <a:schemeClr val="lt1"/>
-                        </a:fontRef>
-                      </wps:style>
-                      <wps:bodyPr rot="0" spcFirstLastPara="0" vertOverflow="overflow" horzOverflow="overflow" vert="horz" wrap="square" lIns="91440" tIns="45720" rIns="91440" bIns="45720" numCol="1" spcCol="0" rtlCol="0" fromWordArt="0" anchor="ctr" anchorCtr="0" forceAA="0" compatLnSpc="1">
-                        <a:prstTxWarp prst="textNoShape">
-                          <a:avLst/>
-                        </a:prstTxWarp>
-                        <a:noAutofit/>
-                      </wps:bodyPr>
-                    </wps:wsp>
-                  </a:graphicData>
-                </a:graphic>
-                <wp14:sizeRelH relativeFrom="margin">
-                  <wp14:pctWidth>0</wp14:pctWidth>
-                </wp14:sizeRelH>
-                <wp14:sizeRelV relativeFrom="margin">
-                  <wp14:pctHeight>0</wp14:pctHeight>
-                </wp14:sizeRelV>
-              </wp:anchor>
-            </w:drawing>
-          </mc:Choice>
-          <mc:Fallback>
-            <w:pict>
-              <v:rect w14:anchorId="282478EB" id="Rectangle 2" o:spid="_x0000_s1026" style="position:absolute;margin-left:40.4pt;margin-top:15pt;width:258.15pt;height:38.25pt;z-index:251667456;visibility:visible;mso-wrap-style:square;mso-width-percent:0;mso-height-percent:0;mso-wrap-distance-left:9pt;mso-wrap-distance-top:0;mso-wrap-distance-right:9pt;mso-wrap-distance-bottom:0;mso-position-horizontal:absolute;mso-position-horizontal-relative:text;mso-position-vertical:absolute;mso-position-vertical-relative:text;mso-width-percent:0;mso-height-percent:0;mso-width-relative:margin;mso-height-relative:margin;v-text-anchor:middle" o:gfxdata="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" filled="f" strokecolor="#f1a983 [1941]" strokeweight="3pt"/>
             </w:pict>
           </mc:Fallback>
         </mc:AlternateContent>
@@ -1821,30 +1212,23 @@
       <w:pPr>
         <w:rPr>
           <w:rFonts w:ascii="Arial" w:hAnsi="Arial" w:cs="Arial"/>
-          <w:lang w:val="es-419"/>
-        </w:rPr>
-      </w:pPr>
-    </w:p>
-    <w:p>
-      <w:pPr>
-        <w:rPr>
-          <w:rFonts w:ascii="Arial" w:hAnsi="Arial" w:cs="Arial"/>
-          <w:lang w:val="es-419"/>
-        </w:rPr>
-      </w:pPr>
-      <w:r>
-        <w:rPr>
-          <w:rFonts w:ascii="Arial" w:hAnsi="Arial" w:cs="Arial"/>
-          <w:lang w:val="es-419"/>
-        </w:rPr>
-        <w:t>Aplicamos la misma lógica que en el anterior</w:t>
-      </w:r>
-      <w:r>
-        <w:rPr>
-          <w:rFonts w:ascii="Arial" w:hAnsi="Arial" w:cs="Arial"/>
-          <w:lang w:val="es-419"/>
-        </w:rPr>
-        <w:t xml:space="preserve"> restamos promedios de </w:t>
+        </w:rPr>
+      </w:pPr>
+    </w:p>
+    <w:p>
+      <w:pPr>
+        <w:rPr>
+          <w:rFonts w:ascii="Arial" w:hAnsi="Arial" w:cs="Arial"/>
+          <w:noProof/>
+          <w:lang w:val="es-419"/>
+        </w:rPr>
+      </w:pPr>
+      <w:r>
+        <w:rPr>
+          <w:rFonts w:ascii="Arial" w:hAnsi="Arial" w:cs="Arial"/>
+          <w:lang w:val="es-419"/>
+        </w:rPr>
+        <w:t xml:space="preserve">Calculamos el promedio entre cada </w:t>
       </w:r>
       <w:r>
         <w:rPr>
@@ -1854,7 +1238,7 @@
           <w:color w:val="4C94D8" w:themeColor="text2" w:themeTint="80"/>
           <w:lang w:val="es-419"/>
         </w:rPr>
-        <w:t>cuadrados azules</w:t>
+        <w:t>cuadro azul</w:t>
       </w:r>
       <w:r>
         <w:rPr>
@@ -1864,34 +1248,44 @@
           <w:color w:val="4C94D8" w:themeColor="text2" w:themeTint="80"/>
           <w:lang w:val="es-419"/>
         </w:rPr>
-        <w:t xml:space="preserve"> </w:t>
-      </w:r>
-      <w:r>
-        <w:rPr>
-          <w:rFonts w:ascii="Arial" w:hAnsi="Arial" w:cs="Arial"/>
-          <w:b/>
-          <w:bCs/>
-          <w:color w:val="4C94D8" w:themeColor="text2" w:themeTint="80"/>
-          <w:lang w:val="es-419"/>
-        </w:rPr>
-        <w:t>o pequeño</w:t>
-      </w:r>
-      <w:r>
-        <w:rPr>
-          <w:rFonts w:ascii="Arial" w:hAnsi="Arial" w:cs="Arial"/>
-          <w:b/>
-          <w:bCs/>
-          <w:color w:val="4C94D8" w:themeColor="text2" w:themeTint="80"/>
-          <w:lang w:val="es-419"/>
-        </w:rPr>
-        <w:t>s</w:t>
-      </w:r>
-      <w:r>
-        <w:rPr>
-          <w:rFonts w:ascii="Arial" w:hAnsi="Arial" w:cs="Arial"/>
-          <w:lang w:val="es-419"/>
-        </w:rPr>
-        <w:t xml:space="preserve"> y se dividen entre el promedio de </w:t>
+        <w:t xml:space="preserve"> o pequeño</w:t>
+      </w:r>
+      <w:r>
+        <w:rPr>
+          <w:rFonts w:ascii="Arial" w:hAnsi="Arial" w:cs="Arial"/>
+          <w:lang w:val="es-419"/>
+        </w:rPr>
+        <w:t xml:space="preserve">, después se restan entre </w:t>
+      </w:r>
+      <w:proofErr w:type="spellStart"/>
+      <w:r>
+        <w:rPr>
+          <w:rFonts w:ascii="Arial" w:hAnsi="Arial" w:cs="Arial"/>
+          <w:lang w:val="es-419"/>
+        </w:rPr>
+        <w:t>si</w:t>
+      </w:r>
+      <w:proofErr w:type="spellEnd"/>
+      <w:r>
+        <w:rPr>
+          <w:rFonts w:ascii="Arial" w:hAnsi="Arial" w:cs="Arial"/>
+          <w:lang w:val="es-419"/>
+        </w:rPr>
+        <w:t xml:space="preserve"> para el resultado dividirlo </w:t>
+      </w:r>
+      <w:r>
+        <w:rPr>
+          <w:rFonts w:ascii="Arial" w:hAnsi="Arial" w:cs="Arial"/>
+          <w:lang w:val="es-419"/>
+        </w:rPr>
+        <w:t>entre</w:t>
+      </w:r>
+      <w:r>
+        <w:rPr>
+          <w:rFonts w:ascii="Arial" w:hAnsi="Arial" w:cs="Arial"/>
+          <w:lang w:val="es-419"/>
+        </w:rPr>
+        <w:t xml:space="preserve"> el promedio del </w:t>
       </w:r>
       <w:r>
         <w:rPr>
@@ -1901,7 +1295,7 @@
           <w:color w:val="F1A983" w:themeColor="accent2" w:themeTint="99"/>
           <w:lang w:val="es-419"/>
         </w:rPr>
-        <w:t xml:space="preserve">cuadrado </w:t>
+        <w:t>cuadrado naranja</w:t>
       </w:r>
       <w:r>
         <w:rPr>
@@ -1911,7 +1305,21 @@
           <w:color w:val="F1A983" w:themeColor="accent2" w:themeTint="99"/>
           <w:lang w:val="es-419"/>
         </w:rPr>
-        <w:t>naranja</w:t>
+        <w:t xml:space="preserve"> o grande</w:t>
+      </w:r>
+      <w:r>
+        <w:rPr>
+          <w:rFonts w:ascii="Arial" w:hAnsi="Arial" w:cs="Arial"/>
+          <w:lang w:val="es-419"/>
+        </w:rPr>
+        <w:t xml:space="preserve"> y multiplicarlo por 100</w:t>
+      </w:r>
+      <w:r>
+        <w:rPr>
+          <w:rFonts w:ascii="Arial" w:hAnsi="Arial" w:cs="Arial"/>
+          <w:lang w:val="es-419"/>
+        </w:rPr>
+        <w:t>, eso nos da</w:t>
       </w:r>
       <w:r>
         <w:rPr>
@@ -1921,13 +1329,6 @@
           <w:color w:val="F1A983" w:themeColor="accent2" w:themeTint="99"/>
           <w:lang w:val="es-419"/>
         </w:rPr>
-        <w:t xml:space="preserve"> o grande</w:t>
-      </w:r>
-      <w:r>
-        <w:rPr>
-          <w:rFonts w:ascii="Arial" w:hAnsi="Arial" w:cs="Arial"/>
-          <w:lang w:val="es-419"/>
-        </w:rPr>
         <w:t xml:space="preserve"> </w:t>
       </w:r>
       <w:r>
@@ -1935,41 +1336,40 @@
           <w:rFonts w:ascii="Arial" w:hAnsi="Arial" w:cs="Arial"/>
           <w:lang w:val="es-419"/>
         </w:rPr>
-        <w:t xml:space="preserve">y multiplicarlo por 100, igualmente nos da porcentaje de error que si es menor a 0.5% se avanza al </w:t>
-      </w:r>
-      <w:proofErr w:type="spellStart"/>
-      <w:r>
-        <w:rPr>
-          <w:rFonts w:ascii="Arial" w:hAnsi="Arial" w:cs="Arial"/>
-          <w:lang w:val="es-419"/>
-        </w:rPr>
-        <w:t>calculo</w:t>
-      </w:r>
-      <w:proofErr w:type="spellEnd"/>
-      <w:r>
-        <w:rPr>
-          <w:rFonts w:ascii="Arial" w:hAnsi="Arial" w:cs="Arial"/>
-          <w:lang w:val="es-419"/>
-        </w:rPr>
-        <w:t xml:space="preserve"> del tercer porcentaje de error.</w:t>
-      </w:r>
-    </w:p>
-    <w:p>
-      <w:pPr>
-        <w:rPr>
-          <w:rFonts w:ascii="Arial" w:hAnsi="Arial" w:cs="Arial"/>
-          <w:lang w:val="es-419"/>
-        </w:rPr>
-      </w:pPr>
-      <w:r>
+        <w:t xml:space="preserve">el porcentaje de error que existe en este sector, si es menor al 0.5% podemos proseguir al </w:t>
+      </w:r>
+      <w:r>
+        <w:rPr>
+          <w:rFonts w:ascii="Arial" w:hAnsi="Arial" w:cs="Arial"/>
+          <w:lang w:val="es-419"/>
+        </w:rPr>
+        <w:t>cálculo</w:t>
+      </w:r>
+      <w:r>
+        <w:rPr>
+          <w:rFonts w:ascii="Arial" w:hAnsi="Arial" w:cs="Arial"/>
+          <w:lang w:val="es-419"/>
+        </w:rPr>
+        <w:t xml:space="preserve"> del segundo porcentaje de error.</w:t>
+      </w:r>
+      <w:r>
+        <w:rPr>
+          <w:rFonts w:ascii="Arial" w:hAnsi="Arial" w:cs="Arial"/>
+          <w:noProof/>
+          <w:lang w:val="es-419"/>
+        </w:rPr>
+        <w:t xml:space="preserve"> </w:t>
+      </w:r>
+    </w:p>
+    <w:p>
+      <w:pPr>
         <w:rPr>
           <w:rFonts w:ascii="Arial" w:hAnsi="Arial" w:cs="Arial"/>
           <w:b/>
           <w:bCs/>
           <w:lang w:val="es-419"/>
         </w:rPr>
-        <w:t xml:space="preserve">Calculo </w:t>
-      </w:r>
+      </w:pPr>
       <w:r>
         <w:rPr>
           <w:rFonts w:ascii="Arial" w:hAnsi="Arial" w:cs="Arial"/>
@@ -1977,22 +1377,15 @@
           <w:bCs/>
           <w:lang w:val="es-419"/>
         </w:rPr>
-        <w:t>tercer</w:t>
-      </w:r>
-      <w:r>
+        <w:t>Calculo segundo porcentaje de error</w:t>
+      </w:r>
+    </w:p>
+    <w:p>
+      <w:pPr>
         <w:rPr>
           <w:rFonts w:ascii="Arial" w:hAnsi="Arial" w:cs="Arial"/>
           <w:b/>
           <w:bCs/>
-          <w:lang w:val="es-419"/>
-        </w:rPr>
-        <w:t xml:space="preserve"> porcentaje de error</w:t>
-      </w:r>
-    </w:p>
-    <w:p>
-      <w:pPr>
-        <w:rPr>
-          <w:rFonts w:ascii="Arial" w:hAnsi="Arial" w:cs="Arial"/>
           <w:lang w:val="es-419"/>
         </w:rPr>
       </w:pPr>
@@ -2005,18 +1398,18 @@
         <mc:AlternateContent>
           <mc:Choice Requires="wps">
             <w:drawing>
-              <wp:anchor distT="0" distB="0" distL="114300" distR="114300" simplePos="0" relativeHeight="251669504" behindDoc="0" locked="0" layoutInCell="1" allowOverlap="1" wp14:anchorId="1470CA90" wp14:editId="07BA6EBA">
+              <wp:anchor distT="0" distB="0" distL="114300" distR="114300" simplePos="0" relativeHeight="251665408" behindDoc="0" locked="0" layoutInCell="1" allowOverlap="1" wp14:anchorId="0E1B7BE8" wp14:editId="3B622B34">
                 <wp:simplePos x="0" y="0"/>
                 <wp:positionH relativeFrom="column">
-                  <wp:posOffset>1656608</wp:posOffset>
+                  <wp:posOffset>2190997</wp:posOffset>
                 </wp:positionH>
                 <wp:positionV relativeFrom="paragraph">
-                  <wp:posOffset>258577</wp:posOffset>
+                  <wp:posOffset>260564</wp:posOffset>
                 </wp:positionV>
-                <wp:extent cx="1527496" cy="309880"/>
-                <wp:effectExtent l="0" t="0" r="15875" b="13970"/>
+                <wp:extent cx="1545310" cy="309880"/>
+                <wp:effectExtent l="0" t="0" r="17145" b="13970"/>
                 <wp:wrapNone/>
-                <wp:docPr id="65408243" name="Rectangle 2"/>
+                <wp:docPr id="1960893924" name="Rectangle 2"/>
                 <wp:cNvGraphicFramePr/>
                 <a:graphic xmlns:a="http://schemas.openxmlformats.org/drawingml/2006/main">
                   <a:graphicData uri="http://schemas.microsoft.com/office/word/2010/wordprocessingShape">
@@ -2025,7 +1418,7 @@
                       <wps:spPr>
                         <a:xfrm>
                           <a:off x="0" y="0"/>
-                          <a:ext cx="1527496" cy="309880"/>
+                          <a:ext cx="1545310" cy="309880"/>
                         </a:xfrm>
                         <a:prstGeom prst="rect">
                           <a:avLst/>
@@ -2070,7 +1463,7 @@
           </mc:Choice>
           <mc:Fallback>
             <w:pict>
-              <v:rect w14:anchorId="1E19AF25" id="Rectangle 2" o:spid="_x0000_s1026" style="position:absolute;margin-left:130.45pt;margin-top:20.35pt;width:120.3pt;height:24.4pt;z-index:251669504;visibility:visible;mso-wrap-style:square;mso-width-percent:0;mso-wrap-distance-left:9pt;mso-wrap-distance-top:0;mso-wrap-distance-right:9pt;mso-wrap-distance-bottom:0;mso-position-horizontal:absolute;mso-position-horizontal-relative:text;mso-position-vertical:absolute;mso-position-vertical-relative:text;mso-width-percent:0;mso-width-relative:margin;v-text-anchor:middle" o:gfxdata="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" filled="f" strokecolor="#00b0f0" strokeweight="1pt"/>
+              <v:rect w14:anchorId="4219138C" id="Rectangle 2" o:spid="_x0000_s1026" style="position:absolute;margin-left:172.5pt;margin-top:20.5pt;width:121.7pt;height:24.4pt;z-index:251665408;visibility:visible;mso-wrap-style:square;mso-width-percent:0;mso-wrap-distance-left:9pt;mso-wrap-distance-top:0;mso-wrap-distance-right:9pt;mso-wrap-distance-bottom:0;mso-position-horizontal:absolute;mso-position-horizontal-relative:text;mso-position-vertical:absolute;mso-position-vertical-relative:text;mso-width-percent:0;mso-width-relative:margin;v-text-anchor:middle" o:gfxdata="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" filled="f" strokecolor="#00b0f0" strokeweight="1pt"/>
             </w:pict>
           </mc:Fallback>
         </mc:AlternateContent>
@@ -2084,18 +1477,18 @@
         <mc:AlternateContent>
           <mc:Choice Requires="wps">
             <w:drawing>
-              <wp:anchor distT="0" distB="0" distL="114300" distR="114300" simplePos="0" relativeHeight="251670528" behindDoc="0" locked="0" layoutInCell="1" allowOverlap="1" wp14:anchorId="16BC6655" wp14:editId="2ED2439C">
+              <wp:anchor distT="0" distB="0" distL="114300" distR="114300" simplePos="0" relativeHeight="251666432" behindDoc="0" locked="0" layoutInCell="1" allowOverlap="1" wp14:anchorId="2835A081" wp14:editId="7B677A2C">
                 <wp:simplePos x="0" y="0"/>
                 <wp:positionH relativeFrom="column">
-                  <wp:posOffset>5938</wp:posOffset>
+                  <wp:posOffset>546265</wp:posOffset>
                 </wp:positionH>
                 <wp:positionV relativeFrom="paragraph">
-                  <wp:posOffset>258577</wp:posOffset>
+                  <wp:posOffset>260564</wp:posOffset>
                 </wp:positionV>
                 <wp:extent cx="1626919" cy="309880"/>
                 <wp:effectExtent l="0" t="0" r="11430" b="13970"/>
                 <wp:wrapNone/>
-                <wp:docPr id="277218304" name="Rectangle 2"/>
+                <wp:docPr id="301602979" name="Rectangle 2"/>
                 <wp:cNvGraphicFramePr/>
                 <a:graphic xmlns:a="http://schemas.openxmlformats.org/drawingml/2006/main">
                   <a:graphicData uri="http://schemas.microsoft.com/office/word/2010/wordprocessingShape">
@@ -2149,7 +1542,7 @@
           </mc:Choice>
           <mc:Fallback>
             <w:pict>
-              <v:rect w14:anchorId="798FEBEB" id="Rectangle 2" o:spid="_x0000_s1026" style="position:absolute;margin-left:.45pt;margin-top:20.35pt;width:128.1pt;height:24.4pt;z-index:251670528;visibility:visible;mso-wrap-style:square;mso-width-percent:0;mso-wrap-distance-left:9pt;mso-wrap-distance-top:0;mso-wrap-distance-right:9pt;mso-wrap-distance-bottom:0;mso-position-horizontal:absolute;mso-position-horizontal-relative:text;mso-position-vertical:absolute;mso-position-vertical-relative:text;mso-width-percent:0;mso-width-relative:margin;v-text-anchor:middle" o:gfxdata="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" filled="f" strokecolor="#00b0f0" strokeweight="1pt"/>
+              <v:rect w14:anchorId="0D1311AE" id="Rectangle 2" o:spid="_x0000_s1026" style="position:absolute;margin-left:43pt;margin-top:20.5pt;width:128.1pt;height:24.4pt;z-index:251666432;visibility:visible;mso-wrap-style:square;mso-width-percent:0;mso-wrap-distance-left:9pt;mso-wrap-distance-top:0;mso-wrap-distance-right:9pt;mso-wrap-distance-bottom:0;mso-position-horizontal:absolute;mso-position-horizontal-relative:text;mso-position-vertical:absolute;mso-position-vertical-relative:text;mso-width-percent:0;mso-width-relative:margin;v-text-anchor:middle" o:gfxdata="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" filled="f" strokecolor="#00b0f0" strokeweight="1pt"/>
             </w:pict>
           </mc:Fallback>
         </mc:AlternateContent>
@@ -2163,18 +1556,18 @@
         <mc:AlternateContent>
           <mc:Choice Requires="wps">
             <w:drawing>
-              <wp:anchor distT="0" distB="0" distL="114300" distR="114300" simplePos="0" relativeHeight="251671552" behindDoc="0" locked="0" layoutInCell="1" allowOverlap="1" wp14:anchorId="44DBFE9C" wp14:editId="5958A563">
+              <wp:anchor distT="0" distB="0" distL="114300" distR="114300" simplePos="0" relativeHeight="251667456" behindDoc="0" locked="0" layoutInCell="1" allowOverlap="1" wp14:anchorId="4565C6E2" wp14:editId="1AE13571">
                 <wp:simplePos x="0" y="0"/>
                 <wp:positionH relativeFrom="column">
-                  <wp:posOffset>-37465</wp:posOffset>
+                  <wp:posOffset>513311</wp:posOffset>
                 </wp:positionH>
                 <wp:positionV relativeFrom="paragraph">
-                  <wp:posOffset>205740</wp:posOffset>
+                  <wp:posOffset>190549</wp:posOffset>
                 </wp:positionV>
-                <wp:extent cx="3277870" cy="485775"/>
+                <wp:extent cx="3278307" cy="485775"/>
                 <wp:effectExtent l="19050" t="19050" r="17780" b="28575"/>
                 <wp:wrapNone/>
-                <wp:docPr id="1476095715" name="Rectangle 2"/>
+                <wp:docPr id="789384231" name="Rectangle 2"/>
                 <wp:cNvGraphicFramePr/>
                 <a:graphic xmlns:a="http://schemas.openxmlformats.org/drawingml/2006/main">
                   <a:graphicData uri="http://schemas.microsoft.com/office/word/2010/wordprocessingShape">
@@ -2183,7 +1576,7 @@
                       <wps:spPr>
                         <a:xfrm>
                           <a:off x="0" y="0"/>
-                          <a:ext cx="3277870" cy="485775"/>
+                          <a:ext cx="3278307" cy="485775"/>
                         </a:xfrm>
                         <a:prstGeom prst="rect">
                           <a:avLst/>
@@ -2234,7 +1627,7 @@
           </mc:Choice>
           <mc:Fallback>
             <w:pict>
-              <v:rect w14:anchorId="114C343B" id="Rectangle 2" o:spid="_x0000_s1026" style="position:absolute;margin-left:-2.95pt;margin-top:16.2pt;width:258.1pt;height:38.25pt;z-index:251671552;visibility:visible;mso-wrap-style:square;mso-width-percent:0;mso-height-percent:0;mso-wrap-distance-left:9pt;mso-wrap-distance-top:0;mso-wrap-distance-right:9pt;mso-wrap-distance-bottom:0;mso-position-horizontal:absolute;mso-position-horizontal-relative:text;mso-position-vertical:absolute;mso-position-vertical-relative:text;mso-width-percent:0;mso-height-percent:0;mso-width-relative:margin;mso-height-relative:margin;v-text-anchor:middle" o:gfxdata="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" filled="f" strokecolor="#f1a983 [1941]" strokeweight="3pt"/>
+              <v:rect w14:anchorId="282478EB" id="Rectangle 2" o:spid="_x0000_s1026" style="position:absolute;margin-left:40.4pt;margin-top:15pt;width:258.15pt;height:38.25pt;z-index:251667456;visibility:visible;mso-wrap-style:square;mso-width-percent:0;mso-height-percent:0;mso-wrap-distance-left:9pt;mso-wrap-distance-top:0;mso-wrap-distance-right:9pt;mso-wrap-distance-bottom:0;mso-position-horizontal:absolute;mso-position-horizontal-relative:text;mso-position-vertical:absolute;mso-position-vertical-relative:text;mso-width-percent:0;mso-height-percent:0;mso-width-relative:margin;mso-height-relative:margin;v-text-anchor:middle" o:gfxdata="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" filled="f" strokecolor="#f1a983 [1941]" strokeweight="3pt"/>
             </w:pict>
           </mc:Fallback>
         </mc:AlternateContent>
@@ -2423,6 +1816,572 @@
           <w:rFonts w:ascii="Arial" w:hAnsi="Arial" w:cs="Arial"/>
           <w:lang w:val="es-419"/>
         </w:rPr>
+        <w:t>Aplicamos la misma lógica que en el anterior</w:t>
+      </w:r>
+      <w:r>
+        <w:rPr>
+          <w:rFonts w:ascii="Arial" w:hAnsi="Arial" w:cs="Arial"/>
+          <w:lang w:val="es-419"/>
+        </w:rPr>
+        <w:t xml:space="preserve"> restamos promedios de </w:t>
+      </w:r>
+      <w:r>
+        <w:rPr>
+          <w:rFonts w:ascii="Arial" w:hAnsi="Arial" w:cs="Arial"/>
+          <w:b/>
+          <w:bCs/>
+          <w:color w:val="4C94D8" w:themeColor="text2" w:themeTint="80"/>
+          <w:lang w:val="es-419"/>
+        </w:rPr>
+        <w:t>cuadrados azules</w:t>
+      </w:r>
+      <w:r>
+        <w:rPr>
+          <w:rFonts w:ascii="Arial" w:hAnsi="Arial" w:cs="Arial"/>
+          <w:b/>
+          <w:bCs/>
+          <w:color w:val="4C94D8" w:themeColor="text2" w:themeTint="80"/>
+          <w:lang w:val="es-419"/>
+        </w:rPr>
+        <w:t xml:space="preserve"> o pequeños</w:t>
+      </w:r>
+      <w:r>
+        <w:rPr>
+          <w:rFonts w:ascii="Arial" w:hAnsi="Arial" w:cs="Arial"/>
+          <w:lang w:val="es-419"/>
+        </w:rPr>
+        <w:t xml:space="preserve"> y se dividen entre el promedio de </w:t>
+      </w:r>
+      <w:r>
+        <w:rPr>
+          <w:rFonts w:ascii="Arial" w:hAnsi="Arial" w:cs="Arial"/>
+          <w:b/>
+          <w:bCs/>
+          <w:color w:val="F1A983" w:themeColor="accent2" w:themeTint="99"/>
+          <w:lang w:val="es-419"/>
+        </w:rPr>
+        <w:t xml:space="preserve">cuadrado </w:t>
+      </w:r>
+      <w:r>
+        <w:rPr>
+          <w:rFonts w:ascii="Arial" w:hAnsi="Arial" w:cs="Arial"/>
+          <w:b/>
+          <w:bCs/>
+          <w:color w:val="F1A983" w:themeColor="accent2" w:themeTint="99"/>
+          <w:lang w:val="es-419"/>
+        </w:rPr>
+        <w:t>naranja</w:t>
+      </w:r>
+      <w:r>
+        <w:rPr>
+          <w:rFonts w:ascii="Arial" w:hAnsi="Arial" w:cs="Arial"/>
+          <w:b/>
+          <w:bCs/>
+          <w:color w:val="F1A983" w:themeColor="accent2" w:themeTint="99"/>
+          <w:lang w:val="es-419"/>
+        </w:rPr>
+        <w:t xml:space="preserve"> o grande</w:t>
+      </w:r>
+      <w:r>
+        <w:rPr>
+          <w:rFonts w:ascii="Arial" w:hAnsi="Arial" w:cs="Arial"/>
+          <w:lang w:val="es-419"/>
+        </w:rPr>
+        <w:t xml:space="preserve"> </w:t>
+      </w:r>
+      <w:r>
+        <w:rPr>
+          <w:rFonts w:ascii="Arial" w:hAnsi="Arial" w:cs="Arial"/>
+          <w:lang w:val="es-419"/>
+        </w:rPr>
+        <w:t xml:space="preserve">y multiplicarlo por 100, igualmente nos da porcentaje de error que si es menor a 0.5% se avanza al </w:t>
+      </w:r>
+      <w:proofErr w:type="spellStart"/>
+      <w:r>
+        <w:rPr>
+          <w:rFonts w:ascii="Arial" w:hAnsi="Arial" w:cs="Arial"/>
+          <w:lang w:val="es-419"/>
+        </w:rPr>
+        <w:t>calculo</w:t>
+      </w:r>
+      <w:proofErr w:type="spellEnd"/>
+      <w:r>
+        <w:rPr>
+          <w:rFonts w:ascii="Arial" w:hAnsi="Arial" w:cs="Arial"/>
+          <w:lang w:val="es-419"/>
+        </w:rPr>
+        <w:t xml:space="preserve"> del tercer porcentaje de error.</w:t>
+      </w:r>
+    </w:p>
+    <w:p>
+      <w:pPr>
+        <w:rPr>
+          <w:rFonts w:ascii="Arial" w:hAnsi="Arial" w:cs="Arial"/>
+          <w:lang w:val="es-419"/>
+        </w:rPr>
+      </w:pPr>
+      <w:r>
+        <w:rPr>
+          <w:rFonts w:ascii="Arial" w:hAnsi="Arial" w:cs="Arial"/>
+          <w:b/>
+          <w:bCs/>
+          <w:lang w:val="es-419"/>
+        </w:rPr>
+        <w:t xml:space="preserve">Calculo </w:t>
+      </w:r>
+      <w:r>
+        <w:rPr>
+          <w:rFonts w:ascii="Arial" w:hAnsi="Arial" w:cs="Arial"/>
+          <w:b/>
+          <w:bCs/>
+          <w:lang w:val="es-419"/>
+        </w:rPr>
+        <w:t>tercer</w:t>
+      </w:r>
+      <w:r>
+        <w:rPr>
+          <w:rFonts w:ascii="Arial" w:hAnsi="Arial" w:cs="Arial"/>
+          <w:b/>
+          <w:bCs/>
+          <w:lang w:val="es-419"/>
+        </w:rPr>
+        <w:t xml:space="preserve"> porcentaje de error</w:t>
+      </w:r>
+    </w:p>
+    <w:p>
+      <w:pPr>
+        <w:rPr>
+          <w:rFonts w:ascii="Arial" w:hAnsi="Arial" w:cs="Arial"/>
+          <w:lang w:val="es-419"/>
+        </w:rPr>
+      </w:pPr>
+      <w:r>
+        <w:rPr>
+          <w:rFonts w:ascii="Arial" w:hAnsi="Arial" w:cs="Arial"/>
+          <w:noProof/>
+          <w:lang w:val="es-419"/>
+        </w:rPr>
+        <mc:AlternateContent>
+          <mc:Choice Requires="wps">
+            <w:drawing>
+              <wp:anchor distT="0" distB="0" distL="114300" distR="114300" simplePos="0" relativeHeight="251669504" behindDoc="0" locked="0" layoutInCell="1" allowOverlap="1" wp14:anchorId="1470CA90" wp14:editId="07BA6EBA">
+                <wp:simplePos x="0" y="0"/>
+                <wp:positionH relativeFrom="column">
+                  <wp:posOffset>1656608</wp:posOffset>
+                </wp:positionH>
+                <wp:positionV relativeFrom="paragraph">
+                  <wp:posOffset>258577</wp:posOffset>
+                </wp:positionV>
+                <wp:extent cx="1527496" cy="309880"/>
+                <wp:effectExtent l="0" t="0" r="15875" b="13970"/>
+                <wp:wrapNone/>
+                <wp:docPr id="65408243" name="Rectangle 2"/>
+                <wp:cNvGraphicFramePr/>
+                <a:graphic xmlns:a="http://schemas.openxmlformats.org/drawingml/2006/main">
+                  <a:graphicData uri="http://schemas.microsoft.com/office/word/2010/wordprocessingShape">
+                    <wps:wsp>
+                      <wps:cNvSpPr/>
+                      <wps:spPr>
+                        <a:xfrm>
+                          <a:off x="0" y="0"/>
+                          <a:ext cx="1527496" cy="309880"/>
+                        </a:xfrm>
+                        <a:prstGeom prst="rect">
+                          <a:avLst/>
+                        </a:prstGeom>
+                        <a:noFill/>
+                        <a:ln>
+                          <a:solidFill>
+                            <a:srgbClr val="00B0F0"/>
+                          </a:solidFill>
+                        </a:ln>
+                      </wps:spPr>
+                      <wps:style>
+                        <a:lnRef idx="2">
+                          <a:schemeClr val="accent1">
+                            <a:shade val="15000"/>
+                          </a:schemeClr>
+                        </a:lnRef>
+                        <a:fillRef idx="1">
+                          <a:schemeClr val="accent1"/>
+                        </a:fillRef>
+                        <a:effectRef idx="0">
+                          <a:schemeClr val="accent1"/>
+                        </a:effectRef>
+                        <a:fontRef idx="minor">
+                          <a:schemeClr val="lt1"/>
+                        </a:fontRef>
+                      </wps:style>
+                      <wps:bodyPr rot="0" spcFirstLastPara="0" vertOverflow="overflow" horzOverflow="overflow" vert="horz" wrap="square" lIns="91440" tIns="45720" rIns="91440" bIns="45720" numCol="1" spcCol="0" rtlCol="0" fromWordArt="0" anchor="ctr" anchorCtr="0" forceAA="0" compatLnSpc="1">
+                        <a:prstTxWarp prst="textNoShape">
+                          <a:avLst/>
+                        </a:prstTxWarp>
+                        <a:noAutofit/>
+                      </wps:bodyPr>
+                    </wps:wsp>
+                  </a:graphicData>
+                </a:graphic>
+                <wp14:sizeRelH relativeFrom="margin">
+                  <wp14:pctWidth>0</wp14:pctWidth>
+                </wp14:sizeRelH>
+              </wp:anchor>
+            </w:drawing>
+          </mc:Choice>
+          <mc:Fallback>
+            <w:pict>
+              <v:rect w14:anchorId="1E19AF25" id="Rectangle 2" o:spid="_x0000_s1026" style="position:absolute;margin-left:130.45pt;margin-top:20.35pt;width:120.3pt;height:24.4pt;z-index:251669504;visibility:visible;mso-wrap-style:square;mso-width-percent:0;mso-wrap-distance-left:9pt;mso-wrap-distance-top:0;mso-wrap-distance-right:9pt;mso-wrap-distance-bottom:0;mso-position-horizontal:absolute;mso-position-horizontal-relative:text;mso-position-vertical:absolute;mso-position-vertical-relative:text;mso-width-percent:0;mso-width-relative:margin;v-text-anchor:middle" o:gfxdata="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" filled="f" strokecolor="#00b0f0" strokeweight="1pt"/>
+            </w:pict>
+          </mc:Fallback>
+        </mc:AlternateContent>
+      </w:r>
+      <w:r>
+        <w:rPr>
+          <w:rFonts w:ascii="Arial" w:hAnsi="Arial" w:cs="Arial"/>
+          <w:noProof/>
+          <w:lang w:val="es-419"/>
+        </w:rPr>
+        <mc:AlternateContent>
+          <mc:Choice Requires="wps">
+            <w:drawing>
+              <wp:anchor distT="0" distB="0" distL="114300" distR="114300" simplePos="0" relativeHeight="251670528" behindDoc="0" locked="0" layoutInCell="1" allowOverlap="1" wp14:anchorId="16BC6655" wp14:editId="2ED2439C">
+                <wp:simplePos x="0" y="0"/>
+                <wp:positionH relativeFrom="column">
+                  <wp:posOffset>5938</wp:posOffset>
+                </wp:positionH>
+                <wp:positionV relativeFrom="paragraph">
+                  <wp:posOffset>258577</wp:posOffset>
+                </wp:positionV>
+                <wp:extent cx="1626919" cy="309880"/>
+                <wp:effectExtent l="0" t="0" r="11430" b="13970"/>
+                <wp:wrapNone/>
+                <wp:docPr id="277218304" name="Rectangle 2"/>
+                <wp:cNvGraphicFramePr/>
+                <a:graphic xmlns:a="http://schemas.openxmlformats.org/drawingml/2006/main">
+                  <a:graphicData uri="http://schemas.microsoft.com/office/word/2010/wordprocessingShape">
+                    <wps:wsp>
+                      <wps:cNvSpPr/>
+                      <wps:spPr>
+                        <a:xfrm>
+                          <a:off x="0" y="0"/>
+                          <a:ext cx="1626919" cy="309880"/>
+                        </a:xfrm>
+                        <a:prstGeom prst="rect">
+                          <a:avLst/>
+                        </a:prstGeom>
+                        <a:noFill/>
+                        <a:ln>
+                          <a:solidFill>
+                            <a:srgbClr val="00B0F0"/>
+                          </a:solidFill>
+                        </a:ln>
+                      </wps:spPr>
+                      <wps:style>
+                        <a:lnRef idx="2">
+                          <a:schemeClr val="accent1">
+                            <a:shade val="15000"/>
+                          </a:schemeClr>
+                        </a:lnRef>
+                        <a:fillRef idx="1">
+                          <a:schemeClr val="accent1"/>
+                        </a:fillRef>
+                        <a:effectRef idx="0">
+                          <a:schemeClr val="accent1"/>
+                        </a:effectRef>
+                        <a:fontRef idx="minor">
+                          <a:schemeClr val="lt1"/>
+                        </a:fontRef>
+                      </wps:style>
+                      <wps:bodyPr rot="0" spcFirstLastPara="0" vertOverflow="overflow" horzOverflow="overflow" vert="horz" wrap="square" lIns="91440" tIns="45720" rIns="91440" bIns="45720" numCol="1" spcCol="0" rtlCol="0" fromWordArt="0" anchor="ctr" anchorCtr="0" forceAA="0" compatLnSpc="1">
+                        <a:prstTxWarp prst="textNoShape">
+                          <a:avLst/>
+                        </a:prstTxWarp>
+                        <a:noAutofit/>
+                      </wps:bodyPr>
+                    </wps:wsp>
+                  </a:graphicData>
+                </a:graphic>
+                <wp14:sizeRelH relativeFrom="margin">
+                  <wp14:pctWidth>0</wp14:pctWidth>
+                </wp14:sizeRelH>
+              </wp:anchor>
+            </w:drawing>
+          </mc:Choice>
+          <mc:Fallback>
+            <w:pict>
+              <v:rect w14:anchorId="798FEBEB" id="Rectangle 2" o:spid="_x0000_s1026" style="position:absolute;margin-left:.45pt;margin-top:20.35pt;width:128.1pt;height:24.4pt;z-index:251670528;visibility:visible;mso-wrap-style:square;mso-width-percent:0;mso-wrap-distance-left:9pt;mso-wrap-distance-top:0;mso-wrap-distance-right:9pt;mso-wrap-distance-bottom:0;mso-position-horizontal:absolute;mso-position-horizontal-relative:text;mso-position-vertical:absolute;mso-position-vertical-relative:text;mso-width-percent:0;mso-width-relative:margin;v-text-anchor:middle" o:gfxdata="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" filled="f" strokecolor="#00b0f0" strokeweight="1pt"/>
+            </w:pict>
+          </mc:Fallback>
+        </mc:AlternateContent>
+      </w:r>
+      <w:r>
+        <w:rPr>
+          <w:rFonts w:ascii="Arial" w:hAnsi="Arial" w:cs="Arial"/>
+          <w:noProof/>
+          <w:lang w:val="es-419"/>
+        </w:rPr>
+        <mc:AlternateContent>
+          <mc:Choice Requires="wps">
+            <w:drawing>
+              <wp:anchor distT="0" distB="0" distL="114300" distR="114300" simplePos="0" relativeHeight="251671552" behindDoc="0" locked="0" layoutInCell="1" allowOverlap="1" wp14:anchorId="44DBFE9C" wp14:editId="5958A563">
+                <wp:simplePos x="0" y="0"/>
+                <wp:positionH relativeFrom="column">
+                  <wp:posOffset>-37465</wp:posOffset>
+                </wp:positionH>
+                <wp:positionV relativeFrom="paragraph">
+                  <wp:posOffset>205740</wp:posOffset>
+                </wp:positionV>
+                <wp:extent cx="3277870" cy="485775"/>
+                <wp:effectExtent l="19050" t="19050" r="17780" b="28575"/>
+                <wp:wrapNone/>
+                <wp:docPr id="1476095715" name="Rectangle 2"/>
+                <wp:cNvGraphicFramePr/>
+                <a:graphic xmlns:a="http://schemas.openxmlformats.org/drawingml/2006/main">
+                  <a:graphicData uri="http://schemas.microsoft.com/office/word/2010/wordprocessingShape">
+                    <wps:wsp>
+                      <wps:cNvSpPr/>
+                      <wps:spPr>
+                        <a:xfrm>
+                          <a:off x="0" y="0"/>
+                          <a:ext cx="3277870" cy="485775"/>
+                        </a:xfrm>
+                        <a:prstGeom prst="rect">
+                          <a:avLst/>
+                        </a:prstGeom>
+                        <a:noFill/>
+                        <a:ln w="38100">
+                          <a:solidFill>
+                            <a:schemeClr val="accent2">
+                              <a:lumMod val="60000"/>
+                              <a:lumOff val="40000"/>
+                            </a:schemeClr>
+                          </a:solidFill>
+                        </a:ln>
+                      </wps:spPr>
+                      <wps:style>
+                        <a:lnRef idx="2">
+                          <a:schemeClr val="accent1">
+                            <a:shade val="15000"/>
+                          </a:schemeClr>
+                        </a:lnRef>
+                        <a:fillRef idx="1">
+                          <a:schemeClr val="accent1"/>
+                        </a:fillRef>
+                        <a:effectRef idx="0">
+                          <a:schemeClr val="accent1"/>
+                        </a:effectRef>
+                        <a:fontRef idx="minor">
+                          <a:schemeClr val="lt1"/>
+                        </a:fontRef>
+                      </wps:style>
+                      <wps:bodyPr rot="0" spcFirstLastPara="0" vertOverflow="overflow" horzOverflow="overflow" vert="horz" wrap="square" lIns="91440" tIns="45720" rIns="91440" bIns="45720" numCol="1" spcCol="0" rtlCol="0" fromWordArt="0" anchor="ctr" anchorCtr="0" forceAA="0" compatLnSpc="1">
+                        <a:prstTxWarp prst="textNoShape">
+                          <a:avLst/>
+                        </a:prstTxWarp>
+                        <a:noAutofit/>
+                      </wps:bodyPr>
+                    </wps:wsp>
+                  </a:graphicData>
+                </a:graphic>
+                <wp14:sizeRelH relativeFrom="margin">
+                  <wp14:pctWidth>0</wp14:pctWidth>
+                </wp14:sizeRelH>
+                <wp14:sizeRelV relativeFrom="margin">
+                  <wp14:pctHeight>0</wp14:pctHeight>
+                </wp14:sizeRelV>
+              </wp:anchor>
+            </w:drawing>
+          </mc:Choice>
+          <mc:Fallback>
+            <w:pict>
+              <v:rect w14:anchorId="114C343B" id="Rectangle 2" o:spid="_x0000_s1026" style="position:absolute;margin-left:-2.95pt;margin-top:16.2pt;width:258.1pt;height:38.25pt;z-index:251671552;visibility:visible;mso-wrap-style:square;mso-width-percent:0;mso-height-percent:0;mso-wrap-distance-left:9pt;mso-wrap-distance-top:0;mso-wrap-distance-right:9pt;mso-wrap-distance-bottom:0;mso-position-horizontal:absolute;mso-position-horizontal-relative:text;mso-position-vertical:absolute;mso-position-vertical-relative:text;mso-width-percent:0;mso-height-percent:0;mso-width-relative:margin;mso-height-relative:margin;v-text-anchor:middle" o:gfxdata="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" filled="f" strokecolor="#f1a983 [1941]" strokeweight="3pt"/>
+            </w:pict>
+          </mc:Fallback>
+        </mc:AlternateContent>
+      </w:r>
+    </w:p>
+    <w:tbl>
+      <w:tblPr>
+        <w:tblStyle w:val="TableGrid"/>
+        <w:tblW w:w="0" w:type="auto"/>
+        <w:tblLook w:val="04A0" w:firstRow="1" w:lastRow="0" w:firstColumn="1" w:lastColumn="0" w:noHBand="0" w:noVBand="1"/>
+      </w:tblPr>
+      <w:tblGrid>
+        <w:gridCol w:w="857"/>
+        <w:gridCol w:w="857"/>
+        <w:gridCol w:w="857"/>
+        <w:gridCol w:w="857"/>
+        <w:gridCol w:w="857"/>
+        <w:gridCol w:w="857"/>
+        <w:gridCol w:w="857"/>
+        <w:gridCol w:w="644"/>
+      </w:tblGrid>
+      <w:tr>
+        <w:tc>
+          <w:tcPr>
+            <w:tcW w:w="857" w:type="dxa"/>
+          </w:tcPr>
+          <w:p>
+            <w:pPr>
+              <w:rPr>
+                <w:rFonts w:ascii="Arial" w:hAnsi="Arial" w:cs="Arial"/>
+              </w:rPr>
+            </w:pPr>
+            <w:r>
+              <w:rPr>
+                <w:rFonts w:ascii="Arial" w:hAnsi="Arial" w:cs="Arial"/>
+              </w:rPr>
+              <w:t>Xn-7</w:t>
+            </w:r>
+          </w:p>
+        </w:tc>
+        <w:tc>
+          <w:tcPr>
+            <w:tcW w:w="857" w:type="dxa"/>
+          </w:tcPr>
+          <w:p>
+            <w:pPr>
+              <w:rPr>
+                <w:rFonts w:ascii="Arial" w:hAnsi="Arial" w:cs="Arial"/>
+              </w:rPr>
+            </w:pPr>
+            <w:r>
+              <w:rPr>
+                <w:rFonts w:ascii="Arial" w:hAnsi="Arial" w:cs="Arial"/>
+              </w:rPr>
+              <w:t>Xn-6</w:t>
+            </w:r>
+          </w:p>
+        </w:tc>
+        <w:tc>
+          <w:tcPr>
+            <w:tcW w:w="857" w:type="dxa"/>
+          </w:tcPr>
+          <w:p>
+            <w:pPr>
+              <w:rPr>
+                <w:rFonts w:ascii="Arial" w:hAnsi="Arial" w:cs="Arial"/>
+              </w:rPr>
+            </w:pPr>
+            <w:r>
+              <w:rPr>
+                <w:rFonts w:ascii="Arial" w:hAnsi="Arial" w:cs="Arial"/>
+              </w:rPr>
+              <w:t>Xn-5</w:t>
+            </w:r>
+          </w:p>
+        </w:tc>
+        <w:tc>
+          <w:tcPr>
+            <w:tcW w:w="857" w:type="dxa"/>
+          </w:tcPr>
+          <w:p>
+            <w:pPr>
+              <w:rPr>
+                <w:rFonts w:ascii="Arial" w:hAnsi="Arial" w:cs="Arial"/>
+              </w:rPr>
+            </w:pPr>
+            <w:r>
+              <w:rPr>
+                <w:rFonts w:ascii="Arial" w:hAnsi="Arial" w:cs="Arial"/>
+              </w:rPr>
+              <w:t>Xn-4</w:t>
+            </w:r>
+          </w:p>
+        </w:tc>
+        <w:tc>
+          <w:tcPr>
+            <w:tcW w:w="857" w:type="dxa"/>
+          </w:tcPr>
+          <w:p>
+            <w:pPr>
+              <w:rPr>
+                <w:rFonts w:ascii="Arial" w:hAnsi="Arial" w:cs="Arial"/>
+              </w:rPr>
+            </w:pPr>
+            <w:r>
+              <w:rPr>
+                <w:rFonts w:ascii="Arial" w:hAnsi="Arial" w:cs="Arial"/>
+              </w:rPr>
+              <w:t>Xn-3</w:t>
+            </w:r>
+          </w:p>
+        </w:tc>
+        <w:tc>
+          <w:tcPr>
+            <w:tcW w:w="857" w:type="dxa"/>
+          </w:tcPr>
+          <w:p>
+            <w:pPr>
+              <w:rPr>
+                <w:rFonts w:ascii="Arial" w:hAnsi="Arial" w:cs="Arial"/>
+              </w:rPr>
+            </w:pPr>
+            <w:r>
+              <w:rPr>
+                <w:rFonts w:ascii="Arial" w:hAnsi="Arial" w:cs="Arial"/>
+              </w:rPr>
+              <w:t>Xn-2</w:t>
+            </w:r>
+          </w:p>
+        </w:tc>
+        <w:tc>
+          <w:tcPr>
+            <w:tcW w:w="857" w:type="dxa"/>
+          </w:tcPr>
+          <w:p>
+            <w:pPr>
+              <w:rPr>
+                <w:rFonts w:ascii="Arial" w:hAnsi="Arial" w:cs="Arial"/>
+              </w:rPr>
+            </w:pPr>
+            <w:r>
+              <w:rPr>
+                <w:rFonts w:ascii="Arial" w:hAnsi="Arial" w:cs="Arial"/>
+              </w:rPr>
+              <w:t>Xn-1</w:t>
+            </w:r>
+          </w:p>
+        </w:tc>
+        <w:tc>
+          <w:tcPr>
+            <w:tcW w:w="644" w:type="dxa"/>
+          </w:tcPr>
+          <w:p>
+            <w:pPr>
+              <w:rPr>
+                <w:rFonts w:ascii="Arial" w:hAnsi="Arial" w:cs="Arial"/>
+              </w:rPr>
+            </w:pPr>
+            <w:r>
+              <w:rPr>
+                <w:rFonts w:ascii="Arial" w:hAnsi="Arial" w:cs="Arial"/>
+              </w:rPr>
+              <w:t>Xn</w:t>
+            </w:r>
+          </w:p>
+        </w:tc>
+      </w:tr>
+    </w:tbl>
+    <w:p>
+      <w:pPr>
+        <w:rPr>
+          <w:rFonts w:ascii="Arial" w:hAnsi="Arial" w:cs="Arial"/>
+          <w:lang w:val="es-419"/>
+        </w:rPr>
+      </w:pPr>
+    </w:p>
+    <w:p>
+      <w:pPr>
+        <w:rPr>
+          <w:rFonts w:ascii="Arial" w:hAnsi="Arial" w:cs="Arial"/>
+          <w:lang w:val="es-419"/>
+        </w:rPr>
+      </w:pPr>
+      <w:r>
+        <w:rPr>
+          <w:rFonts w:ascii="Arial" w:hAnsi="Arial" w:cs="Arial"/>
+          <w:lang w:val="es-419"/>
+        </w:rPr>
         <w:t>Se aplica la misma formula anteriormente mencionada, si se obtiene 0.5% de porcentaje de error en los 3 cálculos podemos inferir que el sujeto de prueba llego a su peso estable y se registrara este mismo en la base de datos. Recordemos que este peso siempre nos servirá como referencia en toda la dieta alimenticia que tendrá por ello es muy importante.</w:t>
       </w:r>
     </w:p>
@@ -3015,15 +2974,7 @@
           <w:color w:val="4EA72E" w:themeColor="accent6"/>
           <w:lang w:val="es-419"/>
         </w:rPr>
-        <w:t xml:space="preserve">diferencia a porcentaje </w:t>
-      </w:r>
-      <w:r>
-        <w:rPr>
-          <w:rFonts w:ascii="Arial" w:hAnsi="Arial" w:cs="Arial"/>
-          <w:color w:val="4EA72E" w:themeColor="accent6"/>
-          <w:lang w:val="es-419"/>
-        </w:rPr>
-        <w:t>alto</w:t>
+        <w:t>diferencia a porcentaje alto</w:t>
       </w:r>
       <w:r>
         <w:rPr>
@@ -3131,11 +3082,13 @@
       <w:pPr>
         <w:rPr>
           <w:rFonts w:ascii="Arial" w:hAnsi="Arial" w:cs="Arial"/>
-        </w:rPr>
-      </w:pPr>
-      <w:r>
-        <w:rPr>
-          <w:rFonts w:ascii="Arial" w:hAnsi="Arial" w:cs="Arial"/>
+          <w:lang w:val="es-419"/>
+        </w:rPr>
+      </w:pPr>
+      <w:r>
+        <w:rPr>
+          <w:rFonts w:ascii="Arial" w:hAnsi="Arial" w:cs="Arial"/>
+          <w:lang w:val="es-419"/>
         </w:rPr>
         <w:t>1.-Descarga de software</w:t>
       </w:r>
@@ -3185,6 +3138,7 @@
           <w:rFonts w:ascii="Arial" w:hAnsi="Arial" w:cs="Arial"/>
           <w:b/>
           <w:bCs/>
+          <w:lang w:val="es-419"/>
         </w:rPr>
       </w:pPr>
       <w:r>
@@ -3192,6 +3146,7 @@
           <w:rFonts w:ascii="Arial" w:hAnsi="Arial" w:cs="Arial"/>
           <w:b/>
           <w:bCs/>
+          <w:lang w:val="es-419"/>
         </w:rPr>
         <w:t>Enlace</w:t>
       </w:r>
@@ -3203,6 +3158,7 @@
           <w:rFonts w:ascii="Arial" w:hAnsi="Arial" w:cs="Arial"/>
           <w:b/>
           <w:bCs/>
+          <w:lang w:val="es-419"/>
         </w:rPr>
       </w:pPr>
       <w:r>
@@ -3215,7 +3171,7 @@
         <mc:AlternateContent>
           <mc:Choice Requires="wps">
             <w:drawing>
-              <wp:anchor distT="0" distB="0" distL="114300" distR="114300" simplePos="0" relativeHeight="251673600" behindDoc="0" locked="0" layoutInCell="1" allowOverlap="1" wp14:anchorId="1817D920" wp14:editId="740022B6">
+              <wp:anchor distT="0" distB="0" distL="114300" distR="114300" simplePos="0" relativeHeight="251673600" behindDoc="0" locked="0" layoutInCell="1" allowOverlap="1" wp14:anchorId="1817D920" wp14:editId="782E0A7D">
                 <wp:simplePos x="0" y="0"/>
                 <wp:positionH relativeFrom="column">
                   <wp:posOffset>1476375</wp:posOffset>
@@ -3277,7 +3233,7 @@
           </mc:Choice>
           <mc:Fallback>
             <w:pict>
-              <v:rect w14:anchorId="0E34E618" id="Rectangle 3" o:spid="_x0000_s1026" style="position:absolute;margin-left:116.25pt;margin-top:13.45pt;width:235.5pt;height:38.25pt;z-index:251673600;visibility:visible;mso-wrap-style:square;mso-wrap-distance-left:9pt;mso-wrap-distance-top:0;mso-wrap-distance-right:9pt;mso-wrap-distance-bottom:0;mso-position-horizontal:absolute;mso-position-horizontal-relative:text;mso-position-vertical:absolute;mso-position-vertical-relative:text;v-text-anchor:middle" o:gfxdata="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" filled="f" strokecolor="black [3213]" strokeweight="3pt"/>
+              <v:rect w14:anchorId="0DC5A54B" id="Rectangle 3" o:spid="_x0000_s1026" style="position:absolute;margin-left:116.25pt;margin-top:13.45pt;width:235.5pt;height:38.25pt;z-index:251673600;visibility:visible;mso-wrap-style:square;mso-wrap-distance-left:9pt;mso-wrap-distance-top:0;mso-wrap-distance-right:9pt;mso-wrap-distance-bottom:0;mso-position-horizontal:absolute;mso-position-horizontal-relative:text;mso-position-vertical:absolute;mso-position-vertical-relative:text;v-text-anchor:middle" o:gfxdata="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" filled="f" strokecolor="black [3213]" strokeweight="3pt"/>
             </w:pict>
           </mc:Fallback>
         </mc:AlternateContent>
@@ -3288,6 +3244,7 @@
         <w:jc w:val="center"/>
         <w:rPr>
           <w:rFonts w:ascii="Arial" w:hAnsi="Arial" w:cs="Arial"/>
+          <w:lang w:val="es-419"/>
         </w:rPr>
       </w:pPr>
       <w:r>
@@ -3295,7 +3252,7 @@
           <w:noProof/>
         </w:rPr>
         <w:drawing>
-          <wp:anchor distT="0" distB="0" distL="114300" distR="114300" simplePos="0" relativeHeight="251678720" behindDoc="1" locked="0" layoutInCell="1" allowOverlap="1" wp14:anchorId="413788D6" wp14:editId="2E1BD78A">
+          <wp:anchor distT="0" distB="0" distL="114300" distR="114300" simplePos="0" relativeHeight="251678720" behindDoc="1" locked="0" layoutInCell="1" allowOverlap="1" wp14:anchorId="413788D6" wp14:editId="69DE8E6C">
             <wp:simplePos x="0" y="0"/>
             <wp:positionH relativeFrom="margin">
               <wp:align>center</wp:align>
@@ -3349,22 +3306,9 @@
           <w:rPr>
             <w:rStyle w:val="Hyperlink"/>
             <w:rFonts w:ascii="Arial" w:hAnsi="Arial" w:cs="Arial"/>
+            <w:lang w:val="es-419"/>
           </w:rPr>
-          <w:t>https://github.com/JvrChavez/foo</w:t>
-        </w:r>
-        <w:r>
-          <w:rPr>
-            <w:rStyle w:val="Hyperlink"/>
-            <w:rFonts w:ascii="Arial" w:hAnsi="Arial" w:cs="Arial"/>
-          </w:rPr>
-          <w:t>d</w:t>
-        </w:r>
-        <w:r>
-          <w:rPr>
-            <w:rStyle w:val="Hyperlink"/>
-            <w:rFonts w:ascii="Arial" w:hAnsi="Arial" w:cs="Arial"/>
-          </w:rPr>
-          <w:t>rat.git</w:t>
+          <w:t>https://github.com/JvrChavez/foodrat.git</w:t>
         </w:r>
       </w:hyperlink>
     </w:p>
@@ -3373,6 +3317,7 @@
         <w:jc w:val="center"/>
         <w:rPr>
           <w:rFonts w:ascii="Arial" w:hAnsi="Arial" w:cs="Arial"/>
+          <w:lang w:val="es-419"/>
         </w:rPr>
       </w:pPr>
     </w:p>
@@ -3381,6 +3326,7 @@
         <w:jc w:val="center"/>
         <w:rPr>
           <w:rFonts w:ascii="Arial" w:hAnsi="Arial" w:cs="Arial"/>
+          <w:lang w:val="es-419"/>
         </w:rPr>
       </w:pPr>
       <w:r>
@@ -3390,7 +3336,7 @@
         <mc:AlternateContent>
           <mc:Choice Requires="wps">
             <w:drawing>
-              <wp:anchor distT="0" distB="0" distL="114300" distR="114300" simplePos="0" relativeHeight="251676672" behindDoc="0" locked="0" layoutInCell="1" allowOverlap="1" wp14:anchorId="7846802D" wp14:editId="60C059F2">
+              <wp:anchor distT="0" distB="0" distL="114300" distR="114300" simplePos="0" relativeHeight="251676672" behindDoc="0" locked="0" layoutInCell="1" allowOverlap="1" wp14:anchorId="7846802D" wp14:editId="79FAC4D3">
                 <wp:simplePos x="0" y="0"/>
                 <wp:positionH relativeFrom="margin">
                   <wp:posOffset>3590925</wp:posOffset>
@@ -3451,7 +3397,7 @@
           </mc:Choice>
           <mc:Fallback>
             <w:pict>
-              <v:shapetype w14:anchorId="2E04D88B" id="_x0000_t32" coordsize="21600,21600" o:spt="32" o:oned="t" path="m,l21600,21600e" filled="f">
+              <v:shapetype w14:anchorId="6EF09578" id="_x0000_t32" coordsize="21600,21600" o:spt="32" o:oned="t" path="m,l21600,21600e" filled="f">
                 <v:path arrowok="t" fillok="f" o:connecttype="none"/>
                 <o:lock v:ext="edit" shapetype="t"/>
               </v:shapetype>
@@ -3469,6 +3415,7 @@
         <w:jc w:val="center"/>
         <w:rPr>
           <w:rFonts w:ascii="Arial" w:hAnsi="Arial" w:cs="Arial"/>
+          <w:lang w:val="es-419"/>
         </w:rPr>
       </w:pPr>
     </w:p>
@@ -3477,6 +3424,7 @@
         <w:jc w:val="center"/>
         <w:rPr>
           <w:rFonts w:ascii="Arial" w:hAnsi="Arial" w:cs="Arial"/>
+          <w:lang w:val="es-419"/>
         </w:rPr>
       </w:pPr>
     </w:p>
@@ -3570,7 +3518,7 @@
           <w:noProof/>
         </w:rPr>
         <w:drawing>
-          <wp:anchor distT="0" distB="0" distL="114300" distR="114300" simplePos="0" relativeHeight="251677696" behindDoc="1" locked="0" layoutInCell="1" allowOverlap="1" wp14:anchorId="3369B9E4" wp14:editId="53C040CD">
+          <wp:anchor distT="0" distB="0" distL="114300" distR="114300" simplePos="0" relativeHeight="251677696" behindDoc="1" locked="0" layoutInCell="1" allowOverlap="1" wp14:anchorId="3369B9E4" wp14:editId="6F9A2FFB">
             <wp:simplePos x="0" y="0"/>
             <wp:positionH relativeFrom="margin">
               <wp:posOffset>-95250</wp:posOffset>
@@ -3724,6 +3672,7 @@
         <w:rPr>
           <w:rFonts w:ascii="Arial" w:hAnsi="Arial" w:cs="Arial"/>
           <w:u w:val="single"/>
+          <w:lang w:val="es-419"/>
         </w:rPr>
       </w:pPr>
       <w:r>
@@ -3733,35 +3682,23 @@
         </w:rPr>
         <w:tab/>
       </w:r>
+      <w:proofErr w:type="spellStart"/>
       <w:r>
         <w:rPr>
           <w:rFonts w:ascii="Arial" w:hAnsi="Arial" w:cs="Arial"/>
           <w:u w:val="single"/>
-        </w:rPr>
-        <w:t>auto-</w:t>
-      </w:r>
-      <w:proofErr w:type="spellStart"/>
-      <w:r>
+          <w:lang w:val="es-419"/>
+        </w:rPr>
+        <w:t>auto-py-to-exe</w:t>
+      </w:r>
+      <w:proofErr w:type="spellEnd"/>
+    </w:p>
+    <w:p>
+      <w:pPr>
         <w:rPr>
           <w:rFonts w:ascii="Arial" w:hAnsi="Arial" w:cs="Arial"/>
           <w:u w:val="single"/>
-        </w:rPr>
-        <w:t>py</w:t>
-      </w:r>
-      <w:proofErr w:type="spellEnd"/>
-      <w:r>
-        <w:rPr>
-          <w:rFonts w:ascii="Arial" w:hAnsi="Arial" w:cs="Arial"/>
-          <w:u w:val="single"/>
-        </w:rPr>
-        <w:t>-to-exe</w:t>
-      </w:r>
-    </w:p>
-    <w:p>
-      <w:pPr>
-        <w:rPr>
-          <w:rFonts w:ascii="Arial" w:hAnsi="Arial" w:cs="Arial"/>
-          <w:u w:val="single"/>
+          <w:lang w:val="es-419"/>
         </w:rPr>
       </w:pPr>
     </w:p>
@@ -3804,7 +3741,7 @@
         <mc:AlternateContent>
           <mc:Choice Requires="wps">
             <w:drawing>
-              <wp:anchor distT="0" distB="0" distL="114300" distR="114300" simplePos="0" relativeHeight="251682816" behindDoc="0" locked="0" layoutInCell="1" allowOverlap="1" wp14:anchorId="2D959395" wp14:editId="6A63C759">
+              <wp:anchor distT="0" distB="0" distL="114300" distR="114300" simplePos="0" relativeHeight="251682816" behindDoc="0" locked="0" layoutInCell="1" allowOverlap="1" wp14:anchorId="2D959395" wp14:editId="51A5DA03">
                 <wp:simplePos x="0" y="0"/>
                 <wp:positionH relativeFrom="margin">
                   <wp:align>center</wp:align>
@@ -3869,7 +3806,7 @@
           </mc:Choice>
           <mc:Fallback>
             <w:pict>
-              <v:rect w14:anchorId="4773D60C" id="Rectangle 3" o:spid="_x0000_s1026" style="position:absolute;margin-left:0;margin-top:14.3pt;width:274.5pt;height:38.25pt;z-index:251682816;visibility:visible;mso-wrap-style:square;mso-width-percent:0;mso-wrap-distance-left:9pt;mso-wrap-distance-top:0;mso-wrap-distance-right:9pt;mso-wrap-distance-bottom:0;mso-position-horizontal:center;mso-position-horizontal-relative:margin;mso-position-vertical:absolute;mso-position-vertical-relative:text;mso-width-percent:0;mso-width-relative:margin;v-text-anchor:middle" o:gfxdata="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" filled="f" strokecolor="black [3213]" strokeweight="3pt">
+              <v:rect w14:anchorId="1CFBF97E" id="Rectangle 3" o:spid="_x0000_s1026" style="position:absolute;margin-left:0;margin-top:14.3pt;width:274.5pt;height:38.25pt;z-index:251682816;visibility:visible;mso-wrap-style:square;mso-width-percent:0;mso-wrap-distance-left:9pt;mso-wrap-distance-top:0;mso-wrap-distance-right:9pt;mso-wrap-distance-bottom:0;mso-position-horizontal:center;mso-position-horizontal-relative:margin;mso-position-vertical:absolute;mso-position-vertical-relative:text;mso-width-percent:0;mso-width-relative:margin;v-text-anchor:middle" o:gfxdata="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" filled="f" strokecolor="black [3213]" strokeweight="3pt">
                 <w10:wrap anchorx="margin"/>
               </v:rect>
             </w:pict>
@@ -3919,6 +3856,2090 @@
         </w:rPr>
         <w:t>Seguir los pasos de instalación del instalador propio del programa.</w:t>
       </w:r>
+    </w:p>
+    <w:p>
+      <w:pPr>
+        <w:rPr>
+          <w:rFonts w:ascii="Arial" w:hAnsi="Arial" w:cs="Arial"/>
+          <w:lang w:val="es-419"/>
+        </w:rPr>
+      </w:pPr>
+      <w:r>
+        <w:rPr>
+          <w:noProof/>
+        </w:rPr>
+        <w:drawing>
+          <wp:anchor distT="0" distB="0" distL="114300" distR="114300" simplePos="0" relativeHeight="251683840" behindDoc="0" locked="0" layoutInCell="1" allowOverlap="1" wp14:anchorId="110440B0" wp14:editId="5B14E6A4">
+            <wp:simplePos x="0" y="0"/>
+            <wp:positionH relativeFrom="margin">
+              <wp:align>center</wp:align>
+            </wp:positionH>
+            <wp:positionV relativeFrom="paragraph">
+              <wp:posOffset>354330</wp:posOffset>
+            </wp:positionV>
+            <wp:extent cx="4438650" cy="1679575"/>
+            <wp:effectExtent l="0" t="0" r="0" b="0"/>
+            <wp:wrapTopAndBottom/>
+            <wp:docPr id="1121292407" name="Picture 1" descr="A screenshot of a computer program&#10;&#10;Description automatically generated"/>
+            <wp:cNvGraphicFramePr>
+              <a:graphicFrameLocks xmlns:a="http://schemas.openxmlformats.org/drawingml/2006/main" noChangeAspect="1"/>
+            </wp:cNvGraphicFramePr>
+            <a:graphic xmlns:a="http://schemas.openxmlformats.org/drawingml/2006/main">
+              <a:graphicData uri="http://schemas.openxmlformats.org/drawingml/2006/picture">
+                <pic:pic xmlns:pic="http://schemas.openxmlformats.org/drawingml/2006/picture">
+                  <pic:nvPicPr>
+                    <pic:cNvPr id="1121292407" name="Picture 1" descr="A screenshot of a computer program&#10;&#10;Description automatically generated"/>
+                    <pic:cNvPicPr/>
+                  </pic:nvPicPr>
+                  <pic:blipFill>
+                    <a:blip r:embed="rId12">
+                      <a:extLst>
+                        <a:ext uri="{28A0092B-C50C-407E-A947-70E740481C1C}">
+                          <a14:useLocalDpi xmlns:a14="http://schemas.microsoft.com/office/drawing/2010/main" val="0"/>
+                        </a:ext>
+                      </a:extLst>
+                    </a:blip>
+                    <a:stretch>
+                      <a:fillRect/>
+                    </a:stretch>
+                  </pic:blipFill>
+                  <pic:spPr>
+                    <a:xfrm>
+                      <a:off x="0" y="0"/>
+                      <a:ext cx="4438650" cy="1679575"/>
+                    </a:xfrm>
+                    <a:prstGeom prst="rect">
+                      <a:avLst/>
+                    </a:prstGeom>
+                  </pic:spPr>
+                </pic:pic>
+              </a:graphicData>
+            </a:graphic>
+            <wp14:sizeRelH relativeFrom="margin">
+              <wp14:pctWidth>0</wp14:pctWidth>
+            </wp14:sizeRelH>
+            <wp14:sizeRelV relativeFrom="margin">
+              <wp14:pctHeight>0</wp14:pctHeight>
+            </wp14:sizeRelV>
+          </wp:anchor>
+        </w:drawing>
+      </w:r>
+      <w:r>
+        <w:rPr>
+          <w:rFonts w:ascii="Arial" w:hAnsi="Arial" w:cs="Arial"/>
+          <w:lang w:val="es-419"/>
+        </w:rPr>
+        <w:t>Una vez instalado tendremos una interfaz similar a esta.</w:t>
+      </w:r>
+    </w:p>
+    <w:p>
+      <w:pPr>
+        <w:rPr>
+          <w:rFonts w:ascii="Arial" w:hAnsi="Arial" w:cs="Arial"/>
+          <w:lang w:val="es-419"/>
+        </w:rPr>
+      </w:pPr>
+    </w:p>
+    <w:p>
+      <w:pPr>
+        <w:rPr>
+          <w:rFonts w:ascii="Arial" w:hAnsi="Arial" w:cs="Arial"/>
+          <w:lang w:val="es-419"/>
+        </w:rPr>
+      </w:pPr>
+      <w:r>
+        <w:rPr>
+          <w:rFonts w:ascii="Arial" w:hAnsi="Arial" w:cs="Arial"/>
+          <w:lang w:val="es-419"/>
+        </w:rPr>
+        <w:t xml:space="preserve">Daremos clic en los primeros 2 botones </w:t>
+      </w:r>
+      <w:proofErr w:type="spellStart"/>
+      <w:r>
+        <w:rPr>
+          <w:rFonts w:ascii="Arial" w:hAnsi="Arial" w:cs="Arial"/>
+          <w:b/>
+          <w:bCs/>
+          <w:lang w:val="es-419"/>
+        </w:rPr>
+        <w:t>Start</w:t>
+      </w:r>
+      <w:proofErr w:type="spellEnd"/>
+      <w:r>
+        <w:rPr>
+          <w:rFonts w:ascii="Arial" w:hAnsi="Arial" w:cs="Arial"/>
+          <w:lang w:val="es-419"/>
+        </w:rPr>
+        <w:t xml:space="preserve"> que corresponden al servicio de </w:t>
+      </w:r>
+      <w:r>
+        <w:rPr>
+          <w:rFonts w:ascii="Arial" w:hAnsi="Arial" w:cs="Arial"/>
+          <w:b/>
+          <w:bCs/>
+          <w:lang w:val="es-419"/>
+        </w:rPr>
+        <w:t>Apache</w:t>
+      </w:r>
+      <w:r>
+        <w:rPr>
+          <w:rFonts w:ascii="Arial" w:hAnsi="Arial" w:cs="Arial"/>
+          <w:lang w:val="es-419"/>
+        </w:rPr>
+        <w:t xml:space="preserve"> y </w:t>
+      </w:r>
+      <w:r>
+        <w:rPr>
+          <w:rFonts w:ascii="Arial" w:hAnsi="Arial" w:cs="Arial"/>
+          <w:b/>
+          <w:bCs/>
+          <w:lang w:val="es-419"/>
+        </w:rPr>
+        <w:t>MySQL</w:t>
+      </w:r>
+      <w:r>
+        <w:rPr>
+          <w:rFonts w:ascii="Arial" w:hAnsi="Arial" w:cs="Arial"/>
+          <w:lang w:val="es-419"/>
+        </w:rPr>
+        <w:t xml:space="preserve">. Al darles </w:t>
+      </w:r>
+      <w:proofErr w:type="spellStart"/>
+      <w:proofErr w:type="gramStart"/>
+      <w:r>
+        <w:rPr>
+          <w:rFonts w:ascii="Arial" w:hAnsi="Arial" w:cs="Arial"/>
+          <w:lang w:val="es-419"/>
+        </w:rPr>
+        <w:t>click</w:t>
+      </w:r>
+      <w:proofErr w:type="spellEnd"/>
+      <w:proofErr w:type="gramEnd"/>
+      <w:r>
+        <w:rPr>
+          <w:rFonts w:ascii="Arial" w:hAnsi="Arial" w:cs="Arial"/>
+          <w:lang w:val="es-419"/>
+        </w:rPr>
+        <w:t xml:space="preserve"> deberán tener algo similar a la siguiente imagen.</w:t>
+      </w:r>
+    </w:p>
+    <w:p>
+      <w:pPr>
+        <w:rPr>
+          <w:rFonts w:ascii="Arial" w:hAnsi="Arial" w:cs="Arial"/>
+          <w:lang w:val="es-419"/>
+        </w:rPr>
+      </w:pPr>
+      <w:r>
+        <w:rPr>
+          <w:noProof/>
+        </w:rPr>
+        <w:drawing>
+          <wp:anchor distT="0" distB="0" distL="114300" distR="114300" simplePos="0" relativeHeight="251684864" behindDoc="0" locked="0" layoutInCell="1" allowOverlap="1" wp14:anchorId="7EA3D388" wp14:editId="1E8E8194">
+            <wp:simplePos x="0" y="0"/>
+            <wp:positionH relativeFrom="margin">
+              <wp:align>center</wp:align>
+            </wp:positionH>
+            <wp:positionV relativeFrom="paragraph">
+              <wp:posOffset>1007110</wp:posOffset>
+            </wp:positionV>
+            <wp:extent cx="4373880" cy="1647825"/>
+            <wp:effectExtent l="0" t="0" r="7620" b="9525"/>
+            <wp:wrapTopAndBottom/>
+            <wp:docPr id="1651304542" name="Picture 1" descr="A screenshot of a computer program&#10;&#10;Description automatically generated"/>
+            <wp:cNvGraphicFramePr>
+              <a:graphicFrameLocks xmlns:a="http://schemas.openxmlformats.org/drawingml/2006/main" noChangeAspect="1"/>
+            </wp:cNvGraphicFramePr>
+            <a:graphic xmlns:a="http://schemas.openxmlformats.org/drawingml/2006/main">
+              <a:graphicData uri="http://schemas.openxmlformats.org/drawingml/2006/picture">
+                <pic:pic xmlns:pic="http://schemas.openxmlformats.org/drawingml/2006/picture">
+                  <pic:nvPicPr>
+                    <pic:cNvPr id="1651304542" name="Picture 1" descr="A screenshot of a computer program&#10;&#10;Description automatically generated"/>
+                    <pic:cNvPicPr/>
+                  </pic:nvPicPr>
+                  <pic:blipFill>
+                    <a:blip r:embed="rId13">
+                      <a:extLst>
+                        <a:ext uri="{28A0092B-C50C-407E-A947-70E740481C1C}">
+                          <a14:useLocalDpi xmlns:a14="http://schemas.microsoft.com/office/drawing/2010/main" val="0"/>
+                        </a:ext>
+                      </a:extLst>
+                    </a:blip>
+                    <a:stretch>
+                      <a:fillRect/>
+                    </a:stretch>
+                  </pic:blipFill>
+                  <pic:spPr>
+                    <a:xfrm>
+                      <a:off x="0" y="0"/>
+                      <a:ext cx="4373880" cy="1647825"/>
+                    </a:xfrm>
+                    <a:prstGeom prst="rect">
+                      <a:avLst/>
+                    </a:prstGeom>
+                  </pic:spPr>
+                </pic:pic>
+              </a:graphicData>
+            </a:graphic>
+            <wp14:sizeRelH relativeFrom="margin">
+              <wp14:pctWidth>0</wp14:pctWidth>
+            </wp14:sizeRelH>
+            <wp14:sizeRelV relativeFrom="margin">
+              <wp14:pctHeight>0</wp14:pctHeight>
+            </wp14:sizeRelV>
+          </wp:anchor>
+        </w:drawing>
+      </w:r>
+      <w:r>
+        <w:rPr>
+          <w:rFonts w:ascii="Arial" w:hAnsi="Arial" w:cs="Arial"/>
+          <w:lang w:val="es-419"/>
+        </w:rPr>
+        <w:t xml:space="preserve">Muy importante corroborar que el puerto de MySQL sea el 3306, de no ser así la aplicación no funcionara correctamente, de ser posible cerrar aplicaciones que interfieran para que el puerto sea el indicado. De no ser posible tendrán que editarlo desde el código de la </w:t>
+      </w:r>
+      <w:proofErr w:type="gramStart"/>
+      <w:r>
+        <w:rPr>
+          <w:rFonts w:ascii="Arial" w:hAnsi="Arial" w:cs="Arial"/>
+          <w:lang w:val="es-419"/>
+        </w:rPr>
+        <w:t>app</w:t>
+      </w:r>
+      <w:proofErr w:type="gramEnd"/>
+      <w:r>
+        <w:rPr>
+          <w:rFonts w:ascii="Arial" w:hAnsi="Arial" w:cs="Arial"/>
+          <w:lang w:val="es-419"/>
+        </w:rPr>
+        <w:t xml:space="preserve"> y crear de nuevo su ejecutable.</w:t>
+      </w:r>
+    </w:p>
+    <w:p>
+      <w:pPr>
+        <w:rPr>
+          <w:rFonts w:ascii="Arial" w:hAnsi="Arial" w:cs="Arial"/>
+          <w:lang w:val="es-419"/>
+        </w:rPr>
+      </w:pPr>
+    </w:p>
+    <w:p>
+      <w:pPr>
+        <w:rPr>
+          <w:rFonts w:ascii="Arial" w:hAnsi="Arial" w:cs="Arial"/>
+          <w:b/>
+          <w:bCs/>
+          <w:lang w:val="es-419"/>
+        </w:rPr>
+      </w:pPr>
+      <w:r>
+        <w:rPr>
+          <w:rFonts w:ascii="Arial" w:hAnsi="Arial" w:cs="Arial"/>
+          <w:b/>
+          <w:bCs/>
+          <w:lang w:val="es-419"/>
+        </w:rPr>
+        <w:lastRenderedPageBreak/>
+        <w:t>Configuración</w:t>
+      </w:r>
+      <w:r>
+        <w:rPr>
+          <w:rFonts w:ascii="Arial" w:hAnsi="Arial" w:cs="Arial"/>
+          <w:b/>
+          <w:bCs/>
+          <w:lang w:val="es-419"/>
+        </w:rPr>
+        <w:t xml:space="preserve"> de la base de d</w:t>
+      </w:r>
+      <w:r>
+        <w:rPr>
+          <w:rFonts w:ascii="Arial" w:hAnsi="Arial" w:cs="Arial"/>
+          <w:b/>
+          <w:bCs/>
+          <w:lang w:val="es-419"/>
+        </w:rPr>
+        <w:t>atos</w:t>
+      </w:r>
+    </w:p>
+    <w:p>
+      <w:pPr>
+        <w:rPr>
+          <w:rFonts w:ascii="Arial" w:hAnsi="Arial" w:cs="Arial"/>
+          <w:lang w:val="es-419"/>
+        </w:rPr>
+      </w:pPr>
+      <w:r>
+        <w:rPr>
+          <w:rFonts w:ascii="Arial" w:hAnsi="Arial" w:cs="Arial"/>
+          <w:lang w:val="es-419"/>
+        </w:rPr>
+        <w:t xml:space="preserve">Para obtener la base de datos compatible con la </w:t>
+      </w:r>
+      <w:proofErr w:type="gramStart"/>
+      <w:r>
+        <w:rPr>
+          <w:rFonts w:ascii="Arial" w:hAnsi="Arial" w:cs="Arial"/>
+          <w:lang w:val="es-419"/>
+        </w:rPr>
+        <w:t>app</w:t>
+      </w:r>
+      <w:proofErr w:type="gramEnd"/>
+      <w:r>
+        <w:rPr>
+          <w:rFonts w:ascii="Arial" w:hAnsi="Arial" w:cs="Arial"/>
+          <w:lang w:val="es-419"/>
+        </w:rPr>
+        <w:t xml:space="preserve"> deberemos </w:t>
+      </w:r>
+      <w:proofErr w:type="spellStart"/>
+      <w:r>
+        <w:rPr>
+          <w:rFonts w:ascii="Arial" w:hAnsi="Arial" w:cs="Arial"/>
+          <w:lang w:val="es-419"/>
+        </w:rPr>
+        <w:t>hostearla</w:t>
+      </w:r>
+      <w:proofErr w:type="spellEnd"/>
+      <w:r>
+        <w:rPr>
+          <w:rFonts w:ascii="Arial" w:hAnsi="Arial" w:cs="Arial"/>
+          <w:lang w:val="es-419"/>
+        </w:rPr>
+        <w:t xml:space="preserve"> de manera local, ¿cómo haremos eso?, deberemos entrar al link </w:t>
+      </w:r>
+    </w:p>
+    <w:p>
+      <w:pPr>
+        <w:rPr>
+          <w:rFonts w:ascii="Arial" w:hAnsi="Arial" w:cs="Arial"/>
+          <w:lang w:val="es-419"/>
+        </w:rPr>
+      </w:pPr>
+      <w:r>
+        <w:rPr>
+          <w:rFonts w:ascii="Arial" w:hAnsi="Arial" w:cs="Arial"/>
+          <w:b/>
+          <w:bCs/>
+          <w:noProof/>
+        </w:rPr>
+        <mc:AlternateContent>
+          <mc:Choice Requires="wps">
+            <w:drawing>
+              <wp:anchor distT="0" distB="0" distL="114300" distR="114300" simplePos="0" relativeHeight="251686912" behindDoc="0" locked="0" layoutInCell="1" allowOverlap="1" wp14:anchorId="1C8BCA36" wp14:editId="098E44A9">
+                <wp:simplePos x="0" y="0"/>
+                <wp:positionH relativeFrom="margin">
+                  <wp:align>center</wp:align>
+                </wp:positionH>
+                <wp:positionV relativeFrom="paragraph">
+                  <wp:posOffset>178435</wp:posOffset>
+                </wp:positionV>
+                <wp:extent cx="2581275" cy="485775"/>
+                <wp:effectExtent l="19050" t="19050" r="28575" b="28575"/>
+                <wp:wrapNone/>
+                <wp:docPr id="1674228423" name="Rectangle 3"/>
+                <wp:cNvGraphicFramePr/>
+                <a:graphic xmlns:a="http://schemas.openxmlformats.org/drawingml/2006/main">
+                  <a:graphicData uri="http://schemas.microsoft.com/office/word/2010/wordprocessingShape">
+                    <wps:wsp>
+                      <wps:cNvSpPr/>
+                      <wps:spPr>
+                        <a:xfrm>
+                          <a:off x="0" y="0"/>
+                          <a:ext cx="2581275" cy="485775"/>
+                        </a:xfrm>
+                        <a:prstGeom prst="rect">
+                          <a:avLst/>
+                        </a:prstGeom>
+                        <a:noFill/>
+                        <a:ln w="38100">
+                          <a:solidFill>
+                            <a:schemeClr val="tx1"/>
+                          </a:solidFill>
+                        </a:ln>
+                      </wps:spPr>
+                      <wps:style>
+                        <a:lnRef idx="2">
+                          <a:schemeClr val="accent1">
+                            <a:shade val="15000"/>
+                          </a:schemeClr>
+                        </a:lnRef>
+                        <a:fillRef idx="1">
+                          <a:schemeClr val="accent1"/>
+                        </a:fillRef>
+                        <a:effectRef idx="0">
+                          <a:schemeClr val="accent1"/>
+                        </a:effectRef>
+                        <a:fontRef idx="minor">
+                          <a:schemeClr val="lt1"/>
+                        </a:fontRef>
+                      </wps:style>
+                      <wps:bodyPr rot="0" spcFirstLastPara="0" vertOverflow="overflow" horzOverflow="overflow" vert="horz" wrap="square" lIns="91440" tIns="45720" rIns="91440" bIns="45720" numCol="1" spcCol="0" rtlCol="0" fromWordArt="0" anchor="ctr" anchorCtr="0" forceAA="0" compatLnSpc="1">
+                        <a:prstTxWarp prst="textNoShape">
+                          <a:avLst/>
+                        </a:prstTxWarp>
+                        <a:noAutofit/>
+                      </wps:bodyPr>
+                    </wps:wsp>
+                  </a:graphicData>
+                </a:graphic>
+                <wp14:sizeRelH relativeFrom="margin">
+                  <wp14:pctWidth>0</wp14:pctWidth>
+                </wp14:sizeRelH>
+              </wp:anchor>
+            </w:drawing>
+          </mc:Choice>
+          <mc:Fallback>
+            <w:pict>
+              <v:rect w14:anchorId="46815124" id="Rectangle 3" o:spid="_x0000_s1026" style="position:absolute;margin-left:0;margin-top:14.05pt;width:203.25pt;height:38.25pt;z-index:251686912;visibility:visible;mso-wrap-style:square;mso-width-percent:0;mso-wrap-distance-left:9pt;mso-wrap-distance-top:0;mso-wrap-distance-right:9pt;mso-wrap-distance-bottom:0;mso-position-horizontal:center;mso-position-horizontal-relative:margin;mso-position-vertical:absolute;mso-position-vertical-relative:text;mso-width-percent:0;mso-width-relative:margin;v-text-anchor:middle" o:gfxdata="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" filled="f" strokecolor="black [3213]" strokeweight="3pt">
+                <w10:wrap anchorx="margin"/>
+              </v:rect>
+            </w:pict>
+          </mc:Fallback>
+        </mc:AlternateContent>
+      </w:r>
+    </w:p>
+    <w:p>
+      <w:pPr>
+        <w:jc w:val="center"/>
+        <w:rPr>
+          <w:rFonts w:ascii="Arial" w:hAnsi="Arial" w:cs="Arial"/>
+          <w:lang w:val="es-419"/>
+        </w:rPr>
+      </w:pPr>
+      <w:hyperlink r:id="rId14" w:history="1">
+        <w:r>
+          <w:rPr>
+            <w:rStyle w:val="Hyperlink"/>
+            <w:rFonts w:ascii="Arial" w:hAnsi="Arial" w:cs="Arial"/>
+            <w:lang w:val="es-419"/>
+          </w:rPr>
+          <w:t>http://localhost/phpmyadmin</w:t>
+        </w:r>
+      </w:hyperlink>
+    </w:p>
+    <w:p>
+      <w:pPr>
+        <w:rPr>
+          <w:rFonts w:ascii="Arial" w:hAnsi="Arial" w:cs="Arial"/>
+          <w:lang w:val="es-419"/>
+        </w:rPr>
+      </w:pPr>
+    </w:p>
+    <w:p>
+      <w:pPr>
+        <w:rPr>
+          <w:rFonts w:ascii="Arial" w:hAnsi="Arial" w:cs="Arial"/>
+          <w:lang w:val="es-419"/>
+        </w:rPr>
+      </w:pPr>
+      <w:r>
+        <w:rPr>
+          <w:rFonts w:ascii="Arial" w:hAnsi="Arial" w:cs="Arial"/>
+          <w:lang w:val="es-419"/>
+        </w:rPr>
+        <w:t>Se nos desplegara el navegador con la siguiente interfaz</w:t>
+      </w:r>
+      <w:r>
+        <w:rPr>
+          <w:rFonts w:ascii="Arial" w:hAnsi="Arial" w:cs="Arial"/>
+          <w:lang w:val="es-419"/>
+        </w:rPr>
+        <w:t xml:space="preserve"> en el área superior izquierda.</w:t>
+      </w:r>
+    </w:p>
+    <w:p>
+      <w:pPr>
+        <w:rPr>
+          <w:rFonts w:ascii="Arial" w:hAnsi="Arial" w:cs="Arial"/>
+          <w:lang w:val="es-419"/>
+        </w:rPr>
+      </w:pPr>
+    </w:p>
+    <w:p>
+      <w:pPr>
+        <w:rPr>
+          <w:rFonts w:ascii="Arial" w:hAnsi="Arial" w:cs="Arial"/>
+          <w:lang w:val="es-419"/>
+        </w:rPr>
+      </w:pPr>
+      <w:r>
+        <w:rPr>
+          <w:rFonts w:ascii="Arial" w:hAnsi="Arial" w:cs="Arial"/>
+          <w:lang w:val="es-419"/>
+        </w:rPr>
+        <w:t xml:space="preserve">Daremos </w:t>
+      </w:r>
+      <w:proofErr w:type="spellStart"/>
+      <w:proofErr w:type="gramStart"/>
+      <w:r>
+        <w:rPr>
+          <w:rFonts w:ascii="Arial" w:hAnsi="Arial" w:cs="Arial"/>
+          <w:lang w:val="es-419"/>
+        </w:rPr>
+        <w:t>click</w:t>
+      </w:r>
+      <w:proofErr w:type="spellEnd"/>
+      <w:proofErr w:type="gramEnd"/>
+      <w:r>
+        <w:rPr>
+          <w:rFonts w:ascii="Arial" w:hAnsi="Arial" w:cs="Arial"/>
+          <w:lang w:val="es-419"/>
+        </w:rPr>
+        <w:t xml:space="preserve"> en el botón </w:t>
+      </w:r>
+      <w:r>
+        <w:rPr>
+          <w:rFonts w:ascii="Arial" w:hAnsi="Arial" w:cs="Arial"/>
+          <w:b/>
+          <w:bCs/>
+          <w:lang w:val="es-419"/>
+        </w:rPr>
+        <w:t>Nueva</w:t>
+      </w:r>
+      <w:r>
+        <w:rPr>
+          <w:rFonts w:ascii="Arial" w:hAnsi="Arial" w:cs="Arial"/>
+          <w:lang w:val="es-419"/>
+        </w:rPr>
+        <w:t>.</w:t>
+      </w:r>
+      <w:r>
+        <w:rPr>
+          <w:rFonts w:ascii="Arial" w:hAnsi="Arial" w:cs="Arial"/>
+          <w:lang w:val="es-419"/>
+        </w:rPr>
+        <w:tab/>
+      </w:r>
+      <w:r>
+        <w:rPr>
+          <w:rFonts w:ascii="Arial" w:hAnsi="Arial" w:cs="Arial"/>
+          <w:lang w:val="es-419"/>
+        </w:rPr>
+        <w:tab/>
+      </w:r>
+    </w:p>
+    <w:p>
+      <w:pPr>
+        <w:rPr>
+          <w:rFonts w:ascii="Arial" w:hAnsi="Arial" w:cs="Arial"/>
+          <w:lang w:val="es-419"/>
+        </w:rPr>
+      </w:pPr>
+      <w:r>
+        <w:rPr>
+          <w:noProof/>
+        </w:rPr>
+        <w:drawing>
+          <wp:anchor distT="0" distB="0" distL="114300" distR="114300" simplePos="0" relativeHeight="251687936" behindDoc="0" locked="0" layoutInCell="1" allowOverlap="1" wp14:anchorId="793EEA64" wp14:editId="3242B780">
+            <wp:simplePos x="0" y="0"/>
+            <wp:positionH relativeFrom="margin">
+              <wp:posOffset>28575</wp:posOffset>
+            </wp:positionH>
+            <wp:positionV relativeFrom="paragraph">
+              <wp:posOffset>7620</wp:posOffset>
+            </wp:positionV>
+            <wp:extent cx="2305050" cy="2533650"/>
+            <wp:effectExtent l="0" t="0" r="0" b="0"/>
+            <wp:wrapSquare wrapText="bothSides"/>
+            <wp:docPr id="219278615" name="Picture 1" descr="A screenshot of a computer&#10;&#10;Description automatically generated"/>
+            <wp:cNvGraphicFramePr>
+              <a:graphicFrameLocks xmlns:a="http://schemas.openxmlformats.org/drawingml/2006/main" noChangeAspect="1"/>
+            </wp:cNvGraphicFramePr>
+            <a:graphic xmlns:a="http://schemas.openxmlformats.org/drawingml/2006/main">
+              <a:graphicData uri="http://schemas.openxmlformats.org/drawingml/2006/picture">
+                <pic:pic xmlns:pic="http://schemas.openxmlformats.org/drawingml/2006/picture">
+                  <pic:nvPicPr>
+                    <pic:cNvPr id="219278615" name="Picture 1" descr="A screenshot of a computer&#10;&#10;Description automatically generated"/>
+                    <pic:cNvPicPr/>
+                  </pic:nvPicPr>
+                  <pic:blipFill>
+                    <a:blip r:embed="rId15">
+                      <a:extLst>
+                        <a:ext uri="{28A0092B-C50C-407E-A947-70E740481C1C}">
+                          <a14:useLocalDpi xmlns:a14="http://schemas.microsoft.com/office/drawing/2010/main" val="0"/>
+                        </a:ext>
+                      </a:extLst>
+                    </a:blip>
+                    <a:stretch>
+                      <a:fillRect/>
+                    </a:stretch>
+                  </pic:blipFill>
+                  <pic:spPr>
+                    <a:xfrm>
+                      <a:off x="0" y="0"/>
+                      <a:ext cx="2305050" cy="2533650"/>
+                    </a:xfrm>
+                    <a:prstGeom prst="rect">
+                      <a:avLst/>
+                    </a:prstGeom>
+                  </pic:spPr>
+                </pic:pic>
+              </a:graphicData>
+            </a:graphic>
+          </wp:anchor>
+        </w:drawing>
+      </w:r>
+    </w:p>
+    <w:p>
+      <w:pPr>
+        <w:rPr>
+          <w:rFonts w:ascii="Arial" w:hAnsi="Arial" w:cs="Arial"/>
+          <w:lang w:val="es-419"/>
+        </w:rPr>
+      </w:pPr>
+    </w:p>
+    <w:p>
+      <w:pPr>
+        <w:rPr>
+          <w:rFonts w:ascii="Arial" w:hAnsi="Arial" w:cs="Arial"/>
+          <w:lang w:val="es-419"/>
+        </w:rPr>
+      </w:pPr>
+      <w:r>
+        <w:rPr>
+          <w:rFonts w:ascii="Arial" w:hAnsi="Arial" w:cs="Arial"/>
+          <w:noProof/>
+          <w:lang w:val="es-419"/>
+        </w:rPr>
+        <mc:AlternateContent>
+          <mc:Choice Requires="wps">
+            <w:drawing>
+              <wp:anchor distT="0" distB="0" distL="114300" distR="114300" simplePos="0" relativeHeight="251688960" behindDoc="0" locked="0" layoutInCell="1" allowOverlap="1" wp14:anchorId="246C6A4F" wp14:editId="285E6B2A">
+                <wp:simplePos x="0" y="0"/>
+                <wp:positionH relativeFrom="column">
+                  <wp:posOffset>981075</wp:posOffset>
+                </wp:positionH>
+                <wp:positionV relativeFrom="paragraph">
+                  <wp:posOffset>436880</wp:posOffset>
+                </wp:positionV>
+                <wp:extent cx="504825" cy="152400"/>
+                <wp:effectExtent l="38100" t="19050" r="28575" b="95250"/>
+                <wp:wrapNone/>
+                <wp:docPr id="1622311203" name="Straight Arrow Connector 1"/>
+                <wp:cNvGraphicFramePr/>
+                <a:graphic xmlns:a="http://schemas.openxmlformats.org/drawingml/2006/main">
+                  <a:graphicData uri="http://schemas.microsoft.com/office/word/2010/wordprocessingShape">
+                    <wps:wsp>
+                      <wps:cNvCnPr/>
+                      <wps:spPr>
+                        <a:xfrm flipH="1">
+                          <a:off x="0" y="0"/>
+                          <a:ext cx="504825" cy="152400"/>
+                        </a:xfrm>
+                        <a:prstGeom prst="straightConnector1">
+                          <a:avLst/>
+                        </a:prstGeom>
+                        <a:ln w="57150">
+                          <a:solidFill>
+                            <a:srgbClr val="FF0000"/>
+                          </a:solidFill>
+                          <a:tailEnd type="triangle"/>
+                        </a:ln>
+                      </wps:spPr>
+                      <wps:style>
+                        <a:lnRef idx="1">
+                          <a:schemeClr val="accent1"/>
+                        </a:lnRef>
+                        <a:fillRef idx="0">
+                          <a:schemeClr val="accent1"/>
+                        </a:fillRef>
+                        <a:effectRef idx="0">
+                          <a:schemeClr val="accent1"/>
+                        </a:effectRef>
+                        <a:fontRef idx="minor">
+                          <a:schemeClr val="tx1"/>
+                        </a:fontRef>
+                      </wps:style>
+                      <wps:bodyPr/>
+                    </wps:wsp>
+                  </a:graphicData>
+                </a:graphic>
+              </wp:anchor>
+            </w:drawing>
+          </mc:Choice>
+          <mc:Fallback>
+            <w:pict>
+              <v:shape w14:anchorId="1E36BB62" id="Straight Arrow Connector 1" o:spid="_x0000_s1026" type="#_x0000_t32" style="position:absolute;margin-left:77.25pt;margin-top:34.4pt;width:39.75pt;height:12pt;flip:x;z-index:251688960;visibility:visible;mso-wrap-style:square;mso-wrap-distance-left:9pt;mso-wrap-distance-top:0;mso-wrap-distance-right:9pt;mso-wrap-distance-bottom:0;mso-position-horizontal:absolute;mso-position-horizontal-relative:text;mso-position-vertical:absolute;mso-position-vertical-relative:text" o:gfxdata="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" strokecolor="red" strokeweight="4.5pt">
+                <v:stroke endarrow="block" joinstyle="miter"/>
+              </v:shape>
+            </w:pict>
+          </mc:Fallback>
+        </mc:AlternateContent>
+      </w:r>
+      <w:r>
+        <w:rPr>
+          <w:rFonts w:ascii="Arial" w:hAnsi="Arial" w:cs="Arial"/>
+          <w:noProof/>
+          <w:lang w:val="es-419"/>
+        </w:rPr>
+        <mc:AlternateContent>
+          <mc:Choice Requires="wps">
+            <w:drawing>
+              <wp:anchor distT="0" distB="0" distL="114300" distR="114300" simplePos="0" relativeHeight="251692032" behindDoc="0" locked="0" layoutInCell="1" allowOverlap="1" wp14:anchorId="3D650759" wp14:editId="2ED7B62E">
+                <wp:simplePos x="0" y="0"/>
+                <wp:positionH relativeFrom="column">
+                  <wp:posOffset>5848350</wp:posOffset>
+                </wp:positionH>
+                <wp:positionV relativeFrom="paragraph">
+                  <wp:posOffset>494665</wp:posOffset>
+                </wp:positionV>
+                <wp:extent cx="304800" cy="219075"/>
+                <wp:effectExtent l="19050" t="19050" r="76200" b="47625"/>
+                <wp:wrapNone/>
+                <wp:docPr id="544693391" name="Straight Arrow Connector 1"/>
+                <wp:cNvGraphicFramePr/>
+                <a:graphic xmlns:a="http://schemas.openxmlformats.org/drawingml/2006/main">
+                  <a:graphicData uri="http://schemas.microsoft.com/office/word/2010/wordprocessingShape">
+                    <wps:wsp>
+                      <wps:cNvCnPr/>
+                      <wps:spPr>
+                        <a:xfrm>
+                          <a:off x="0" y="0"/>
+                          <a:ext cx="304800" cy="219075"/>
+                        </a:xfrm>
+                        <a:prstGeom prst="straightConnector1">
+                          <a:avLst/>
+                        </a:prstGeom>
+                        <a:ln w="57150">
+                          <a:solidFill>
+                            <a:srgbClr val="FF0000"/>
+                          </a:solidFill>
+                          <a:tailEnd type="triangle"/>
+                        </a:ln>
+                      </wps:spPr>
+                      <wps:style>
+                        <a:lnRef idx="1">
+                          <a:schemeClr val="accent1"/>
+                        </a:lnRef>
+                        <a:fillRef idx="0">
+                          <a:schemeClr val="accent1"/>
+                        </a:fillRef>
+                        <a:effectRef idx="0">
+                          <a:schemeClr val="accent1"/>
+                        </a:effectRef>
+                        <a:fontRef idx="minor">
+                          <a:schemeClr val="tx1"/>
+                        </a:fontRef>
+                      </wps:style>
+                      <wps:bodyPr/>
+                    </wps:wsp>
+                  </a:graphicData>
+                </a:graphic>
+                <wp14:sizeRelH relativeFrom="margin">
+                  <wp14:pctWidth>0</wp14:pctWidth>
+                </wp14:sizeRelH>
+                <wp14:sizeRelV relativeFrom="margin">
+                  <wp14:pctHeight>0</wp14:pctHeight>
+                </wp14:sizeRelV>
+              </wp:anchor>
+            </w:drawing>
+          </mc:Choice>
+          <mc:Fallback>
+            <w:pict>
+              <v:shape w14:anchorId="1BFED6E4" id="Straight Arrow Connector 1" o:spid="_x0000_s1026" type="#_x0000_t32" style="position:absolute;margin-left:460.5pt;margin-top:38.95pt;width:24pt;height:17.25pt;z-index:251692032;visibility:visible;mso-wrap-style:square;mso-width-percent:0;mso-height-percent:0;mso-wrap-distance-left:9pt;mso-wrap-distance-top:0;mso-wrap-distance-right:9pt;mso-wrap-distance-bottom:0;mso-position-horizontal:absolute;mso-position-horizontal-relative:text;mso-position-vertical:absolute;mso-position-vertical-relative:text;mso-width-percent:0;mso-height-percent:0;mso-width-relative:margin;mso-height-relative:margin" o:gfxdata="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" strokecolor="red" strokeweight="4.5pt">
+                <v:stroke endarrow="block" joinstyle="miter"/>
+              </v:shape>
+            </w:pict>
+          </mc:Fallback>
+        </mc:AlternateContent>
+      </w:r>
+      <w:r>
+        <w:rPr>
+          <w:noProof/>
+        </w:rPr>
+        <w:drawing>
+          <wp:anchor distT="0" distB="0" distL="114300" distR="114300" simplePos="0" relativeHeight="251689984" behindDoc="0" locked="0" layoutInCell="1" allowOverlap="1" wp14:anchorId="6942AE75" wp14:editId="78039733">
+            <wp:simplePos x="0" y="0"/>
+            <wp:positionH relativeFrom="margin">
+              <wp:posOffset>2447925</wp:posOffset>
+            </wp:positionH>
+            <wp:positionV relativeFrom="paragraph">
+              <wp:posOffset>411480</wp:posOffset>
+            </wp:positionV>
+            <wp:extent cx="4152900" cy="844550"/>
+            <wp:effectExtent l="0" t="0" r="0" b="0"/>
+            <wp:wrapSquare wrapText="bothSides"/>
+            <wp:docPr id="111781782" name="Picture 1" descr="A screenshot of a computer&#10;&#10;Description automatically generated"/>
+            <wp:cNvGraphicFramePr>
+              <a:graphicFrameLocks xmlns:a="http://schemas.openxmlformats.org/drawingml/2006/main" noChangeAspect="1"/>
+            </wp:cNvGraphicFramePr>
+            <a:graphic xmlns:a="http://schemas.openxmlformats.org/drawingml/2006/main">
+              <a:graphicData uri="http://schemas.openxmlformats.org/drawingml/2006/picture">
+                <pic:pic xmlns:pic="http://schemas.openxmlformats.org/drawingml/2006/picture">
+                  <pic:nvPicPr>
+                    <pic:cNvPr id="111781782" name="Picture 1" descr="A screenshot of a computer&#10;&#10;Description automatically generated"/>
+                    <pic:cNvPicPr/>
+                  </pic:nvPicPr>
+                  <pic:blipFill>
+                    <a:blip r:embed="rId16">
+                      <a:extLst>
+                        <a:ext uri="{28A0092B-C50C-407E-A947-70E740481C1C}">
+                          <a14:useLocalDpi xmlns:a14="http://schemas.microsoft.com/office/drawing/2010/main" val="0"/>
+                        </a:ext>
+                      </a:extLst>
+                    </a:blip>
+                    <a:stretch>
+                      <a:fillRect/>
+                    </a:stretch>
+                  </pic:blipFill>
+                  <pic:spPr>
+                    <a:xfrm>
+                      <a:off x="0" y="0"/>
+                      <a:ext cx="4152900" cy="844550"/>
+                    </a:xfrm>
+                    <a:prstGeom prst="rect">
+                      <a:avLst/>
+                    </a:prstGeom>
+                  </pic:spPr>
+                </pic:pic>
+              </a:graphicData>
+            </a:graphic>
+            <wp14:sizeRelH relativeFrom="margin">
+              <wp14:pctWidth>0</wp14:pctWidth>
+            </wp14:sizeRelH>
+            <wp14:sizeRelV relativeFrom="margin">
+              <wp14:pctHeight>0</wp14:pctHeight>
+            </wp14:sizeRelV>
+          </wp:anchor>
+        </w:drawing>
+      </w:r>
+      <w:r>
+        <w:rPr>
+          <w:rFonts w:ascii="Arial" w:hAnsi="Arial" w:cs="Arial"/>
+          <w:lang w:val="es-419"/>
+        </w:rPr>
+        <w:t xml:space="preserve">Luego escribiremos el nombre </w:t>
+      </w:r>
+      <w:proofErr w:type="spellStart"/>
+      <w:r>
+        <w:rPr>
+          <w:rFonts w:ascii="Arial" w:hAnsi="Arial" w:cs="Arial"/>
+          <w:b/>
+          <w:bCs/>
+          <w:lang w:val="es-419"/>
+        </w:rPr>
+        <w:t>foodrat</w:t>
+      </w:r>
+      <w:proofErr w:type="spellEnd"/>
+      <w:r>
+        <w:rPr>
+          <w:rFonts w:ascii="Arial" w:hAnsi="Arial" w:cs="Arial"/>
+          <w:lang w:val="es-419"/>
+        </w:rPr>
+        <w:t>, poster</w:t>
+      </w:r>
+      <w:r>
+        <w:rPr>
+          <w:rFonts w:ascii="Arial" w:hAnsi="Arial" w:cs="Arial"/>
+          <w:lang w:val="es-419"/>
+        </w:rPr>
+        <w:t xml:space="preserve">ior al botón </w:t>
+      </w:r>
+      <w:r>
+        <w:rPr>
+          <w:rFonts w:ascii="Arial" w:hAnsi="Arial" w:cs="Arial"/>
+          <w:b/>
+          <w:bCs/>
+          <w:lang w:val="es-419"/>
+        </w:rPr>
+        <w:t>Crear</w:t>
+      </w:r>
+      <w:r>
+        <w:rPr>
+          <w:rFonts w:ascii="Arial" w:hAnsi="Arial" w:cs="Arial"/>
+          <w:lang w:val="es-419"/>
+        </w:rPr>
+        <w:t>.</w:t>
+      </w:r>
+    </w:p>
+    <w:p>
+      <w:pPr>
+        <w:rPr>
+          <w:rFonts w:ascii="Arial" w:hAnsi="Arial" w:cs="Arial"/>
+          <w:lang w:val="es-419"/>
+        </w:rPr>
+      </w:pPr>
+    </w:p>
+    <w:p>
+      <w:pPr>
+        <w:rPr>
+          <w:rFonts w:ascii="Arial" w:hAnsi="Arial" w:cs="Arial"/>
+          <w:lang w:val="es-419"/>
+        </w:rPr>
+      </w:pPr>
+    </w:p>
+    <w:p>
+      <w:pPr>
+        <w:rPr>
+          <w:rFonts w:ascii="Arial" w:hAnsi="Arial" w:cs="Arial"/>
+          <w:lang w:val="es-419"/>
+        </w:rPr>
+      </w:pPr>
+    </w:p>
+    <w:p>
+      <w:pPr>
+        <w:rPr>
+          <w:rFonts w:ascii="Arial" w:hAnsi="Arial" w:cs="Arial"/>
+          <w:lang w:val="es-419"/>
+        </w:rPr>
+      </w:pPr>
+      <w:r>
+        <w:rPr>
+          <w:rFonts w:ascii="Arial" w:hAnsi="Arial" w:cs="Arial"/>
+          <w:lang w:val="es-419"/>
+        </w:rPr>
+        <w:t>Hemos creado nuestra base de datos exitosamente.</w:t>
+      </w:r>
+    </w:p>
+    <w:p>
+      <w:pPr>
+        <w:rPr>
+          <w:rFonts w:ascii="Arial" w:hAnsi="Arial" w:cs="Arial"/>
+          <w:lang w:val="es-419"/>
+        </w:rPr>
+      </w:pPr>
+      <w:r>
+        <w:rPr>
+          <w:rFonts w:ascii="Arial" w:hAnsi="Arial" w:cs="Arial"/>
+          <w:noProof/>
+          <w:lang w:val="es-419"/>
+        </w:rPr>
+        <mc:AlternateContent>
+          <mc:Choice Requires="wps">
+            <w:drawing>
+              <wp:anchor distT="0" distB="0" distL="114300" distR="114300" simplePos="0" relativeHeight="251697152" behindDoc="0" locked="0" layoutInCell="1" allowOverlap="1" wp14:anchorId="33E7B00D" wp14:editId="7C162158">
+                <wp:simplePos x="0" y="0"/>
+                <wp:positionH relativeFrom="column">
+                  <wp:posOffset>3981450</wp:posOffset>
+                </wp:positionH>
+                <wp:positionV relativeFrom="paragraph">
+                  <wp:posOffset>477520</wp:posOffset>
+                </wp:positionV>
+                <wp:extent cx="304800" cy="219075"/>
+                <wp:effectExtent l="19050" t="19050" r="76200" b="47625"/>
+                <wp:wrapNone/>
+                <wp:docPr id="389928128" name="Straight Arrow Connector 1"/>
+                <wp:cNvGraphicFramePr/>
+                <a:graphic xmlns:a="http://schemas.openxmlformats.org/drawingml/2006/main">
+                  <a:graphicData uri="http://schemas.microsoft.com/office/word/2010/wordprocessingShape">
+                    <wps:wsp>
+                      <wps:cNvCnPr/>
+                      <wps:spPr>
+                        <a:xfrm>
+                          <a:off x="0" y="0"/>
+                          <a:ext cx="304800" cy="219075"/>
+                        </a:xfrm>
+                        <a:prstGeom prst="straightConnector1">
+                          <a:avLst/>
+                        </a:prstGeom>
+                        <a:ln w="57150">
+                          <a:solidFill>
+                            <a:srgbClr val="FF0000"/>
+                          </a:solidFill>
+                          <a:tailEnd type="triangle"/>
+                        </a:ln>
+                      </wps:spPr>
+                      <wps:style>
+                        <a:lnRef idx="1">
+                          <a:schemeClr val="accent1"/>
+                        </a:lnRef>
+                        <a:fillRef idx="0">
+                          <a:schemeClr val="accent1"/>
+                        </a:fillRef>
+                        <a:effectRef idx="0">
+                          <a:schemeClr val="accent1"/>
+                        </a:effectRef>
+                        <a:fontRef idx="minor">
+                          <a:schemeClr val="tx1"/>
+                        </a:fontRef>
+                      </wps:style>
+                      <wps:bodyPr/>
+                    </wps:wsp>
+                  </a:graphicData>
+                </a:graphic>
+                <wp14:sizeRelH relativeFrom="margin">
+                  <wp14:pctWidth>0</wp14:pctWidth>
+                </wp14:sizeRelH>
+                <wp14:sizeRelV relativeFrom="margin">
+                  <wp14:pctHeight>0</wp14:pctHeight>
+                </wp14:sizeRelV>
+              </wp:anchor>
+            </w:drawing>
+          </mc:Choice>
+          <mc:Fallback>
+            <w:pict>
+              <v:shape w14:anchorId="77CBE30E" id="Straight Arrow Connector 1" o:spid="_x0000_s1026" type="#_x0000_t32" style="position:absolute;margin-left:313.5pt;margin-top:37.6pt;width:24pt;height:17.25pt;z-index:251697152;visibility:visible;mso-wrap-style:square;mso-width-percent:0;mso-height-percent:0;mso-wrap-distance-left:9pt;mso-wrap-distance-top:0;mso-wrap-distance-right:9pt;mso-wrap-distance-bottom:0;mso-position-horizontal:absolute;mso-position-horizontal-relative:text;mso-position-vertical:absolute;mso-position-vertical-relative:text;mso-width-percent:0;mso-height-percent:0;mso-width-relative:margin;mso-height-relative:margin" o:gfxdata="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" strokecolor="red" strokeweight="4.5pt">
+                <v:stroke endarrow="block" joinstyle="miter"/>
+              </v:shape>
+            </w:pict>
+          </mc:Fallback>
+        </mc:AlternateContent>
+      </w:r>
+      <w:r>
+        <w:rPr>
+          <w:noProof/>
+        </w:rPr>
+        <w:drawing>
+          <wp:anchor distT="0" distB="0" distL="114300" distR="114300" simplePos="0" relativeHeight="251695104" behindDoc="0" locked="0" layoutInCell="1" allowOverlap="1" wp14:anchorId="535C95EC" wp14:editId="4CCD624B">
+            <wp:simplePos x="0" y="0"/>
+            <wp:positionH relativeFrom="margin">
+              <wp:align>right</wp:align>
+            </wp:positionH>
+            <wp:positionV relativeFrom="paragraph">
+              <wp:posOffset>496570</wp:posOffset>
+            </wp:positionV>
+            <wp:extent cx="5943600" cy="1151890"/>
+            <wp:effectExtent l="0" t="0" r="0" b="0"/>
+            <wp:wrapTopAndBottom/>
+            <wp:docPr id="583185722" name="Picture 1" descr="A screenshot of a computer&#10;&#10;Description automatically generated"/>
+            <wp:cNvGraphicFramePr>
+              <a:graphicFrameLocks xmlns:a="http://schemas.openxmlformats.org/drawingml/2006/main" noChangeAspect="1"/>
+            </wp:cNvGraphicFramePr>
+            <a:graphic xmlns:a="http://schemas.openxmlformats.org/drawingml/2006/main">
+              <a:graphicData uri="http://schemas.openxmlformats.org/drawingml/2006/picture">
+                <pic:pic xmlns:pic="http://schemas.openxmlformats.org/drawingml/2006/picture">
+                  <pic:nvPicPr>
+                    <pic:cNvPr id="583185722" name="Picture 1" descr="A screenshot of a computer&#10;&#10;Description automatically generated"/>
+                    <pic:cNvPicPr/>
+                  </pic:nvPicPr>
+                  <pic:blipFill>
+                    <a:blip r:embed="rId17">
+                      <a:extLst>
+                        <a:ext uri="{28A0092B-C50C-407E-A947-70E740481C1C}">
+                          <a14:useLocalDpi xmlns:a14="http://schemas.microsoft.com/office/drawing/2010/main" val="0"/>
+                        </a:ext>
+                      </a:extLst>
+                    </a:blip>
+                    <a:stretch>
+                      <a:fillRect/>
+                    </a:stretch>
+                  </pic:blipFill>
+                  <pic:spPr>
+                    <a:xfrm>
+                      <a:off x="0" y="0"/>
+                      <a:ext cx="5943600" cy="1151890"/>
+                    </a:xfrm>
+                    <a:prstGeom prst="rect">
+                      <a:avLst/>
+                    </a:prstGeom>
+                  </pic:spPr>
+                </pic:pic>
+              </a:graphicData>
+            </a:graphic>
+          </wp:anchor>
+        </w:drawing>
+      </w:r>
+      <w:r>
+        <w:rPr>
+          <w:rFonts w:ascii="Arial" w:hAnsi="Arial" w:cs="Arial"/>
+          <w:lang w:val="es-419"/>
+        </w:rPr>
+        <w:t xml:space="preserve">Lo siguiente es crear las tablas, pero para hacerlo debemos importar un archivo por lo que debemos dar </w:t>
+      </w:r>
+      <w:proofErr w:type="spellStart"/>
+      <w:proofErr w:type="gramStart"/>
+      <w:r>
+        <w:rPr>
+          <w:rFonts w:ascii="Arial" w:hAnsi="Arial" w:cs="Arial"/>
+          <w:lang w:val="es-419"/>
+        </w:rPr>
+        <w:t>click</w:t>
+      </w:r>
+      <w:proofErr w:type="spellEnd"/>
+      <w:proofErr w:type="gramEnd"/>
+      <w:r>
+        <w:rPr>
+          <w:rFonts w:ascii="Arial" w:hAnsi="Arial" w:cs="Arial"/>
+          <w:lang w:val="es-419"/>
+        </w:rPr>
+        <w:t xml:space="preserve"> al apartado de </w:t>
+      </w:r>
+      <w:r>
+        <w:rPr>
+          <w:rFonts w:ascii="Arial" w:hAnsi="Arial" w:cs="Arial"/>
+          <w:b/>
+          <w:bCs/>
+          <w:lang w:val="es-419"/>
+        </w:rPr>
+        <w:t>Importar</w:t>
+      </w:r>
+      <w:r>
+        <w:rPr>
+          <w:rFonts w:ascii="Arial" w:hAnsi="Arial" w:cs="Arial"/>
+          <w:lang w:val="es-419"/>
+        </w:rPr>
+        <w:t>.</w:t>
+      </w:r>
+      <w:r>
+        <w:rPr>
+          <w:rFonts w:ascii="Arial" w:hAnsi="Arial" w:cs="Arial"/>
+          <w:noProof/>
+          <w:lang w:val="es-419"/>
+        </w:rPr>
+        <w:t xml:space="preserve"> </w:t>
+      </w:r>
+    </w:p>
+    <w:p>
+      <w:pPr>
+        <w:rPr>
+          <w:rFonts w:ascii="Arial" w:hAnsi="Arial" w:cs="Arial"/>
+          <w:lang w:val="es-419"/>
+        </w:rPr>
+      </w:pPr>
+      <w:r>
+        <w:rPr>
+          <w:rFonts w:ascii="Arial" w:hAnsi="Arial" w:cs="Arial"/>
+          <w:lang w:val="es-419"/>
+        </w:rPr>
+        <w:br w:type="page"/>
+      </w:r>
+    </w:p>
+    <w:p>
+      <w:pPr>
+        <w:rPr>
+          <w:rFonts w:ascii="Arial" w:hAnsi="Arial" w:cs="Arial"/>
+          <w:lang w:val="es-419"/>
+        </w:rPr>
+      </w:pPr>
+      <w:r>
+        <w:rPr>
+          <w:noProof/>
+        </w:rPr>
+        <w:lastRenderedPageBreak/>
+        <w:drawing>
+          <wp:anchor distT="0" distB="0" distL="114300" distR="114300" simplePos="0" relativeHeight="251698176" behindDoc="0" locked="0" layoutInCell="1" allowOverlap="1" wp14:anchorId="7615B800" wp14:editId="3ABA0A43">
+            <wp:simplePos x="0" y="0"/>
+            <wp:positionH relativeFrom="margin">
+              <wp:align>left</wp:align>
+            </wp:positionH>
+            <wp:positionV relativeFrom="paragraph">
+              <wp:posOffset>399415</wp:posOffset>
+            </wp:positionV>
+            <wp:extent cx="5543550" cy="2352675"/>
+            <wp:effectExtent l="0" t="0" r="0" b="9525"/>
+            <wp:wrapTopAndBottom/>
+            <wp:docPr id="1465403153" name="Picture 1" descr="A screenshot of a computer&#10;&#10;Description automatically generated"/>
+            <wp:cNvGraphicFramePr>
+              <a:graphicFrameLocks xmlns:a="http://schemas.openxmlformats.org/drawingml/2006/main" noChangeAspect="1"/>
+            </wp:cNvGraphicFramePr>
+            <a:graphic xmlns:a="http://schemas.openxmlformats.org/drawingml/2006/main">
+              <a:graphicData uri="http://schemas.openxmlformats.org/drawingml/2006/picture">
+                <pic:pic xmlns:pic="http://schemas.openxmlformats.org/drawingml/2006/picture">
+                  <pic:nvPicPr>
+                    <pic:cNvPr id="1465403153" name="Picture 1" descr="A screenshot of a computer&#10;&#10;Description automatically generated"/>
+                    <pic:cNvPicPr/>
+                  </pic:nvPicPr>
+                  <pic:blipFill>
+                    <a:blip r:embed="rId18">
+                      <a:extLst>
+                        <a:ext uri="{28A0092B-C50C-407E-A947-70E740481C1C}">
+                          <a14:useLocalDpi xmlns:a14="http://schemas.microsoft.com/office/drawing/2010/main" val="0"/>
+                        </a:ext>
+                      </a:extLst>
+                    </a:blip>
+                    <a:stretch>
+                      <a:fillRect/>
+                    </a:stretch>
+                  </pic:blipFill>
+                  <pic:spPr>
+                    <a:xfrm>
+                      <a:off x="0" y="0"/>
+                      <a:ext cx="5543550" cy="2352675"/>
+                    </a:xfrm>
+                    <a:prstGeom prst="rect">
+                      <a:avLst/>
+                    </a:prstGeom>
+                  </pic:spPr>
+                </pic:pic>
+              </a:graphicData>
+            </a:graphic>
+          </wp:anchor>
+        </w:drawing>
+      </w:r>
+      <w:r>
+        <w:rPr>
+          <w:rFonts w:ascii="Arial" w:hAnsi="Arial" w:cs="Arial"/>
+          <w:noProof/>
+          <w:lang w:val="es-419"/>
+        </w:rPr>
+        <mc:AlternateContent>
+          <mc:Choice Requires="wps">
+            <w:drawing>
+              <wp:anchor distT="0" distB="0" distL="114300" distR="114300" simplePos="0" relativeHeight="251700224" behindDoc="0" locked="0" layoutInCell="1" allowOverlap="1" wp14:anchorId="6FABC02E" wp14:editId="065D3E08">
+                <wp:simplePos x="0" y="0"/>
+                <wp:positionH relativeFrom="column">
+                  <wp:posOffset>171450</wp:posOffset>
+                </wp:positionH>
+                <wp:positionV relativeFrom="paragraph">
+                  <wp:posOffset>1981200</wp:posOffset>
+                </wp:positionV>
+                <wp:extent cx="304800" cy="219075"/>
+                <wp:effectExtent l="19050" t="19050" r="76200" b="47625"/>
+                <wp:wrapNone/>
+                <wp:docPr id="1725970881" name="Straight Arrow Connector 1"/>
+                <wp:cNvGraphicFramePr/>
+                <a:graphic xmlns:a="http://schemas.openxmlformats.org/drawingml/2006/main">
+                  <a:graphicData uri="http://schemas.microsoft.com/office/word/2010/wordprocessingShape">
+                    <wps:wsp>
+                      <wps:cNvCnPr/>
+                      <wps:spPr>
+                        <a:xfrm>
+                          <a:off x="0" y="0"/>
+                          <a:ext cx="304800" cy="219075"/>
+                        </a:xfrm>
+                        <a:prstGeom prst="straightConnector1">
+                          <a:avLst/>
+                        </a:prstGeom>
+                        <a:ln w="57150">
+                          <a:solidFill>
+                            <a:srgbClr val="FF0000"/>
+                          </a:solidFill>
+                          <a:tailEnd type="triangle"/>
+                        </a:ln>
+                      </wps:spPr>
+                      <wps:style>
+                        <a:lnRef idx="1">
+                          <a:schemeClr val="accent1"/>
+                        </a:lnRef>
+                        <a:fillRef idx="0">
+                          <a:schemeClr val="accent1"/>
+                        </a:fillRef>
+                        <a:effectRef idx="0">
+                          <a:schemeClr val="accent1"/>
+                        </a:effectRef>
+                        <a:fontRef idx="minor">
+                          <a:schemeClr val="tx1"/>
+                        </a:fontRef>
+                      </wps:style>
+                      <wps:bodyPr/>
+                    </wps:wsp>
+                  </a:graphicData>
+                </a:graphic>
+                <wp14:sizeRelH relativeFrom="margin">
+                  <wp14:pctWidth>0</wp14:pctWidth>
+                </wp14:sizeRelH>
+                <wp14:sizeRelV relativeFrom="margin">
+                  <wp14:pctHeight>0</wp14:pctHeight>
+                </wp14:sizeRelV>
+              </wp:anchor>
+            </w:drawing>
+          </mc:Choice>
+          <mc:Fallback>
+            <w:pict>
+              <v:shape w14:anchorId="4F4CBEB6" id="Straight Arrow Connector 1" o:spid="_x0000_s1026" type="#_x0000_t32" style="position:absolute;margin-left:13.5pt;margin-top:156pt;width:24pt;height:17.25pt;z-index:251700224;visibility:visible;mso-wrap-style:square;mso-width-percent:0;mso-height-percent:0;mso-wrap-distance-left:9pt;mso-wrap-distance-top:0;mso-wrap-distance-right:9pt;mso-wrap-distance-bottom:0;mso-position-horizontal:absolute;mso-position-horizontal-relative:text;mso-position-vertical:absolute;mso-position-vertical-relative:text;mso-width-percent:0;mso-height-percent:0;mso-width-relative:margin;mso-height-relative:margin" o:gfxdata="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" strokecolor="red" strokeweight="4.5pt">
+                <v:stroke endarrow="block" joinstyle="miter"/>
+              </v:shape>
+            </w:pict>
+          </mc:Fallback>
+        </mc:AlternateContent>
+      </w:r>
+      <w:r>
+        <w:rPr>
+          <w:rFonts w:ascii="Arial" w:hAnsi="Arial" w:cs="Arial"/>
+          <w:lang w:val="es-419"/>
+        </w:rPr>
+        <w:t xml:space="preserve">Escogeremos un archivo, para esto dar </w:t>
+      </w:r>
+      <w:proofErr w:type="spellStart"/>
+      <w:proofErr w:type="gramStart"/>
+      <w:r>
+        <w:rPr>
+          <w:rFonts w:ascii="Arial" w:hAnsi="Arial" w:cs="Arial"/>
+          <w:lang w:val="es-419"/>
+        </w:rPr>
+        <w:t>click</w:t>
+      </w:r>
+      <w:proofErr w:type="spellEnd"/>
+      <w:proofErr w:type="gramEnd"/>
+      <w:r>
+        <w:rPr>
+          <w:rFonts w:ascii="Arial" w:hAnsi="Arial" w:cs="Arial"/>
+          <w:lang w:val="es-419"/>
+        </w:rPr>
+        <w:t xml:space="preserve"> en </w:t>
+      </w:r>
+      <w:proofErr w:type="spellStart"/>
+      <w:r>
+        <w:rPr>
+          <w:rFonts w:ascii="Arial" w:hAnsi="Arial" w:cs="Arial"/>
+          <w:b/>
+          <w:bCs/>
+          <w:lang w:val="es-419"/>
+        </w:rPr>
+        <w:t>Choose</w:t>
+      </w:r>
+      <w:proofErr w:type="spellEnd"/>
+      <w:r>
+        <w:rPr>
+          <w:rFonts w:ascii="Arial" w:hAnsi="Arial" w:cs="Arial"/>
+          <w:b/>
+          <w:bCs/>
+          <w:lang w:val="es-419"/>
+        </w:rPr>
+        <w:t xml:space="preserve"> File</w:t>
+      </w:r>
+      <w:r>
+        <w:rPr>
+          <w:rFonts w:ascii="Arial" w:hAnsi="Arial" w:cs="Arial"/>
+          <w:lang w:val="es-419"/>
+        </w:rPr>
+        <w:t>.</w:t>
+      </w:r>
+      <w:r>
+        <w:rPr>
+          <w:rFonts w:ascii="Arial" w:hAnsi="Arial" w:cs="Arial"/>
+          <w:noProof/>
+          <w:lang w:val="es-419"/>
+        </w:rPr>
+        <w:t xml:space="preserve"> </w:t>
+      </w:r>
+    </w:p>
+    <w:p>
+      <w:pPr>
+        <w:rPr>
+          <w:rFonts w:ascii="Arial" w:hAnsi="Arial" w:cs="Arial"/>
+          <w:lang w:val="es-419"/>
+        </w:rPr>
+      </w:pPr>
+    </w:p>
+    <w:p>
+      <w:pPr>
+        <w:rPr>
+          <w:rFonts w:ascii="Arial" w:hAnsi="Arial" w:cs="Arial"/>
+          <w:lang w:val="es-419"/>
+        </w:rPr>
+      </w:pPr>
+      <w:r>
+        <w:rPr>
+          <w:noProof/>
+        </w:rPr>
+        <w:drawing>
+          <wp:anchor distT="0" distB="0" distL="114300" distR="114300" simplePos="0" relativeHeight="251701248" behindDoc="0" locked="0" layoutInCell="1" allowOverlap="1" wp14:anchorId="63791C88" wp14:editId="344E9BF4">
+            <wp:simplePos x="0" y="0"/>
+            <wp:positionH relativeFrom="margin">
+              <wp:posOffset>19050</wp:posOffset>
+            </wp:positionH>
+            <wp:positionV relativeFrom="paragraph">
+              <wp:posOffset>469900</wp:posOffset>
+            </wp:positionV>
+            <wp:extent cx="1276350" cy="866775"/>
+            <wp:effectExtent l="0" t="0" r="0" b="9525"/>
+            <wp:wrapSquare wrapText="bothSides"/>
+            <wp:docPr id="255879621" name="Picture 1" descr="A white arrow pointing up&#10;&#10;Description automatically generated"/>
+            <wp:cNvGraphicFramePr>
+              <a:graphicFrameLocks xmlns:a="http://schemas.openxmlformats.org/drawingml/2006/main" noChangeAspect="1"/>
+            </wp:cNvGraphicFramePr>
+            <a:graphic xmlns:a="http://schemas.openxmlformats.org/drawingml/2006/main">
+              <a:graphicData uri="http://schemas.openxmlformats.org/drawingml/2006/picture">
+                <pic:pic xmlns:pic="http://schemas.openxmlformats.org/drawingml/2006/picture">
+                  <pic:nvPicPr>
+                    <pic:cNvPr id="255879621" name="Picture 1" descr="A white arrow pointing up&#10;&#10;Description automatically generated"/>
+                    <pic:cNvPicPr/>
+                  </pic:nvPicPr>
+                  <pic:blipFill rotWithShape="1">
+                    <a:blip r:embed="rId19">
+                      <a:extLst>
+                        <a:ext uri="{28A0092B-C50C-407E-A947-70E740481C1C}">
+                          <a14:useLocalDpi xmlns:a14="http://schemas.microsoft.com/office/drawing/2010/main" val="0"/>
+                        </a:ext>
+                      </a:extLst>
+                    </a:blip>
+                    <a:srcRect r="52817"/>
+                    <a:stretch/>
+                  </pic:blipFill>
+                  <pic:spPr bwMode="auto">
+                    <a:xfrm>
+                      <a:off x="0" y="0"/>
+                      <a:ext cx="1276350" cy="866775"/>
+                    </a:xfrm>
+                    <a:prstGeom prst="rect">
+                      <a:avLst/>
+                    </a:prstGeom>
+                    <a:ln>
+                      <a:noFill/>
+                    </a:ln>
+                    <a:extLst>
+                      <a:ext uri="{53640926-AAD7-44D8-BBD7-CCE9431645EC}">
+                        <a14:shadowObscured xmlns:a14="http://schemas.microsoft.com/office/drawing/2010/main"/>
+                      </a:ext>
+                    </a:extLst>
+                  </pic:spPr>
+                </pic:pic>
+              </a:graphicData>
+            </a:graphic>
+            <wp14:sizeRelH relativeFrom="margin">
+              <wp14:pctWidth>0</wp14:pctWidth>
+            </wp14:sizeRelH>
+          </wp:anchor>
+        </w:drawing>
+      </w:r>
+      <w:r>
+        <w:rPr>
+          <w:rFonts w:ascii="Arial" w:hAnsi="Arial" w:cs="Arial"/>
+          <w:lang w:val="es-419"/>
+        </w:rPr>
+        <w:t xml:space="preserve">Abriremos la carpeta que descargamos y dentro de la carpeta </w:t>
+      </w:r>
+      <w:r>
+        <w:rPr>
+          <w:rFonts w:ascii="Arial" w:hAnsi="Arial" w:cs="Arial"/>
+          <w:b/>
+          <w:bCs/>
+          <w:lang w:val="es-419"/>
+        </w:rPr>
+        <w:t>_</w:t>
+      </w:r>
+      <w:proofErr w:type="spellStart"/>
+      <w:r>
+        <w:rPr>
+          <w:rFonts w:ascii="Arial" w:hAnsi="Arial" w:cs="Arial"/>
+          <w:b/>
+          <w:bCs/>
+          <w:lang w:val="es-419"/>
+        </w:rPr>
+        <w:t>internal</w:t>
+      </w:r>
+      <w:proofErr w:type="spellEnd"/>
+      <w:r>
+        <w:rPr>
+          <w:rFonts w:ascii="Arial" w:hAnsi="Arial" w:cs="Arial"/>
+          <w:lang w:val="es-419"/>
+        </w:rPr>
+        <w:t xml:space="preserve"> buscaremos el archivo </w:t>
+      </w:r>
+      <w:proofErr w:type="spellStart"/>
+      <w:r>
+        <w:rPr>
+          <w:rFonts w:ascii="Arial" w:hAnsi="Arial" w:cs="Arial"/>
+          <w:b/>
+          <w:bCs/>
+          <w:lang w:val="es-419"/>
+        </w:rPr>
+        <w:t>foodrat</w:t>
+      </w:r>
+      <w:proofErr w:type="spellEnd"/>
+      <w:r>
+        <w:rPr>
+          <w:rFonts w:ascii="Arial" w:hAnsi="Arial" w:cs="Arial"/>
+          <w:lang w:val="es-419"/>
+        </w:rPr>
+        <w:t xml:space="preserve"> con tipo de archivo </w:t>
+      </w:r>
+      <w:r>
+        <w:rPr>
+          <w:rFonts w:ascii="Arial" w:hAnsi="Arial" w:cs="Arial"/>
+          <w:b/>
+          <w:bCs/>
+          <w:lang w:val="es-419"/>
+        </w:rPr>
+        <w:t xml:space="preserve">SQL </w:t>
+      </w:r>
+      <w:proofErr w:type="spellStart"/>
+      <w:r>
+        <w:rPr>
+          <w:rFonts w:ascii="Arial" w:hAnsi="Arial" w:cs="Arial"/>
+          <w:b/>
+          <w:bCs/>
+          <w:lang w:val="es-419"/>
+        </w:rPr>
+        <w:t>Source</w:t>
+      </w:r>
+      <w:proofErr w:type="spellEnd"/>
+      <w:r>
+        <w:rPr>
+          <w:rFonts w:ascii="Arial" w:hAnsi="Arial" w:cs="Arial"/>
+          <w:b/>
+          <w:bCs/>
+          <w:lang w:val="es-419"/>
+        </w:rPr>
+        <w:t xml:space="preserve"> File</w:t>
+      </w:r>
+    </w:p>
+    <w:p>
+      <w:pPr>
+        <w:rPr>
+          <w:noProof/>
+          <w:lang w:val="es-419"/>
+        </w:rPr>
+      </w:pPr>
+      <w:r>
+        <w:rPr>
+          <w:noProof/>
+        </w:rPr>
+        <w:drawing>
+          <wp:anchor distT="0" distB="0" distL="114300" distR="114300" simplePos="0" relativeHeight="251702272" behindDoc="0" locked="0" layoutInCell="1" allowOverlap="1" wp14:anchorId="46CE6E82" wp14:editId="0BCD9A44">
+            <wp:simplePos x="0" y="0"/>
+            <wp:positionH relativeFrom="margin">
+              <wp:posOffset>1552575</wp:posOffset>
+            </wp:positionH>
+            <wp:positionV relativeFrom="paragraph">
+              <wp:posOffset>7620</wp:posOffset>
+            </wp:positionV>
+            <wp:extent cx="3848100" cy="1557020"/>
+            <wp:effectExtent l="0" t="0" r="0" b="5080"/>
+            <wp:wrapSquare wrapText="bothSides"/>
+            <wp:docPr id="645971493" name="Picture 1" descr="A screenshot of a computer&#10;&#10;Description automatically generated"/>
+            <wp:cNvGraphicFramePr>
+              <a:graphicFrameLocks xmlns:a="http://schemas.openxmlformats.org/drawingml/2006/main" noChangeAspect="1"/>
+            </wp:cNvGraphicFramePr>
+            <a:graphic xmlns:a="http://schemas.openxmlformats.org/drawingml/2006/main">
+              <a:graphicData uri="http://schemas.openxmlformats.org/drawingml/2006/picture">
+                <pic:pic xmlns:pic="http://schemas.openxmlformats.org/drawingml/2006/picture">
+                  <pic:nvPicPr>
+                    <pic:cNvPr id="645971493" name="Picture 1" descr="A screenshot of a computer&#10;&#10;Description automatically generated"/>
+                    <pic:cNvPicPr/>
+                  </pic:nvPicPr>
+                  <pic:blipFill>
+                    <a:blip r:embed="rId20">
+                      <a:extLst>
+                        <a:ext uri="{28A0092B-C50C-407E-A947-70E740481C1C}">
+                          <a14:useLocalDpi xmlns:a14="http://schemas.microsoft.com/office/drawing/2010/main" val="0"/>
+                        </a:ext>
+                      </a:extLst>
+                    </a:blip>
+                    <a:stretch>
+                      <a:fillRect/>
+                    </a:stretch>
+                  </pic:blipFill>
+                  <pic:spPr>
+                    <a:xfrm>
+                      <a:off x="0" y="0"/>
+                      <a:ext cx="3848100" cy="1557020"/>
+                    </a:xfrm>
+                    <a:prstGeom prst="rect">
+                      <a:avLst/>
+                    </a:prstGeom>
+                  </pic:spPr>
+                </pic:pic>
+              </a:graphicData>
+            </a:graphic>
+            <wp14:sizeRelH relativeFrom="margin">
+              <wp14:pctWidth>0</wp14:pctWidth>
+            </wp14:sizeRelH>
+            <wp14:sizeRelV relativeFrom="margin">
+              <wp14:pctHeight>0</wp14:pctHeight>
+            </wp14:sizeRelV>
+          </wp:anchor>
+        </w:drawing>
+      </w:r>
+      <w:r>
+        <w:rPr>
+          <w:rFonts w:ascii="Arial" w:hAnsi="Arial" w:cs="Arial"/>
+          <w:noProof/>
+          <w:lang w:val="es-419"/>
+        </w:rPr>
+        <mc:AlternateContent>
+          <mc:Choice Requires="wps">
+            <w:drawing>
+              <wp:anchor distT="0" distB="0" distL="114300" distR="114300" simplePos="0" relativeHeight="251704320" behindDoc="0" locked="0" layoutInCell="1" allowOverlap="1" wp14:anchorId="4277C125" wp14:editId="0D6BFE19">
+                <wp:simplePos x="0" y="0"/>
+                <wp:positionH relativeFrom="column">
+                  <wp:posOffset>-123825</wp:posOffset>
+                </wp:positionH>
+                <wp:positionV relativeFrom="paragraph">
+                  <wp:posOffset>83820</wp:posOffset>
+                </wp:positionV>
+                <wp:extent cx="304800" cy="219075"/>
+                <wp:effectExtent l="19050" t="19050" r="76200" b="47625"/>
+                <wp:wrapNone/>
+                <wp:docPr id="283375585" name="Straight Arrow Connector 1"/>
+                <wp:cNvGraphicFramePr/>
+                <a:graphic xmlns:a="http://schemas.openxmlformats.org/drawingml/2006/main">
+                  <a:graphicData uri="http://schemas.microsoft.com/office/word/2010/wordprocessingShape">
+                    <wps:wsp>
+                      <wps:cNvCnPr/>
+                      <wps:spPr>
+                        <a:xfrm>
+                          <a:off x="0" y="0"/>
+                          <a:ext cx="304800" cy="219075"/>
+                        </a:xfrm>
+                        <a:prstGeom prst="straightConnector1">
+                          <a:avLst/>
+                        </a:prstGeom>
+                        <a:ln w="57150">
+                          <a:solidFill>
+                            <a:srgbClr val="FF0000"/>
+                          </a:solidFill>
+                          <a:tailEnd type="triangle"/>
+                        </a:ln>
+                      </wps:spPr>
+                      <wps:style>
+                        <a:lnRef idx="1">
+                          <a:schemeClr val="accent1"/>
+                        </a:lnRef>
+                        <a:fillRef idx="0">
+                          <a:schemeClr val="accent1"/>
+                        </a:fillRef>
+                        <a:effectRef idx="0">
+                          <a:schemeClr val="accent1"/>
+                        </a:effectRef>
+                        <a:fontRef idx="minor">
+                          <a:schemeClr val="tx1"/>
+                        </a:fontRef>
+                      </wps:style>
+                      <wps:bodyPr/>
+                    </wps:wsp>
+                  </a:graphicData>
+                </a:graphic>
+                <wp14:sizeRelH relativeFrom="margin">
+                  <wp14:pctWidth>0</wp14:pctWidth>
+                </wp14:sizeRelH>
+                <wp14:sizeRelV relativeFrom="margin">
+                  <wp14:pctHeight>0</wp14:pctHeight>
+                </wp14:sizeRelV>
+              </wp:anchor>
+            </w:drawing>
+          </mc:Choice>
+          <mc:Fallback>
+            <w:pict>
+              <v:shape w14:anchorId="4248897B" id="Straight Arrow Connector 1" o:spid="_x0000_s1026" type="#_x0000_t32" style="position:absolute;margin-left:-9.75pt;margin-top:6.6pt;width:24pt;height:17.25pt;z-index:251704320;visibility:visible;mso-wrap-style:square;mso-width-percent:0;mso-height-percent:0;mso-wrap-distance-left:9pt;mso-wrap-distance-top:0;mso-wrap-distance-right:9pt;mso-wrap-distance-bottom:0;mso-position-horizontal:absolute;mso-position-horizontal-relative:text;mso-position-vertical:absolute;mso-position-vertical-relative:text;mso-width-percent:0;mso-height-percent:0;mso-width-relative:margin;mso-height-relative:margin" o:gfxdata="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" strokecolor="red" strokeweight="4.5pt">
+                <v:stroke endarrow="block" joinstyle="miter"/>
+              </v:shape>
+            </w:pict>
+          </mc:Fallback>
+        </mc:AlternateContent>
+      </w:r>
+    </w:p>
+    <w:p>
+      <w:pPr>
+        <w:rPr>
+          <w:rFonts w:ascii="Arial" w:hAnsi="Arial" w:cs="Arial"/>
+          <w:lang w:val="es-419"/>
+        </w:rPr>
+      </w:pPr>
+    </w:p>
+    <w:p>
+      <w:pPr>
+        <w:rPr>
+          <w:rFonts w:ascii="Arial" w:hAnsi="Arial" w:cs="Arial"/>
+          <w:lang w:val="es-419"/>
+        </w:rPr>
+      </w:pPr>
+    </w:p>
+    <w:p>
+      <w:pPr>
+        <w:rPr>
+          <w:rFonts w:ascii="Arial" w:hAnsi="Arial" w:cs="Arial"/>
+          <w:lang w:val="es-419"/>
+        </w:rPr>
+      </w:pPr>
+      <w:r>
+        <w:rPr>
+          <w:rFonts w:ascii="Arial" w:hAnsi="Arial" w:cs="Arial"/>
+          <w:noProof/>
+          <w:lang w:val="es-419"/>
+        </w:rPr>
+        <mc:AlternateContent>
+          <mc:Choice Requires="wps">
+            <w:drawing>
+              <wp:anchor distT="0" distB="0" distL="114300" distR="114300" simplePos="0" relativeHeight="251706368" behindDoc="0" locked="0" layoutInCell="1" allowOverlap="1" wp14:anchorId="3932679A" wp14:editId="258C13C1">
+                <wp:simplePos x="0" y="0"/>
+                <wp:positionH relativeFrom="column">
+                  <wp:posOffset>1304925</wp:posOffset>
+                </wp:positionH>
+                <wp:positionV relativeFrom="paragraph">
+                  <wp:posOffset>166370</wp:posOffset>
+                </wp:positionV>
+                <wp:extent cx="304800" cy="219075"/>
+                <wp:effectExtent l="19050" t="19050" r="76200" b="47625"/>
+                <wp:wrapNone/>
+                <wp:docPr id="1843913570" name="Straight Arrow Connector 1"/>
+                <wp:cNvGraphicFramePr/>
+                <a:graphic xmlns:a="http://schemas.openxmlformats.org/drawingml/2006/main">
+                  <a:graphicData uri="http://schemas.microsoft.com/office/word/2010/wordprocessingShape">
+                    <wps:wsp>
+                      <wps:cNvCnPr/>
+                      <wps:spPr>
+                        <a:xfrm>
+                          <a:off x="0" y="0"/>
+                          <a:ext cx="304800" cy="219075"/>
+                        </a:xfrm>
+                        <a:prstGeom prst="straightConnector1">
+                          <a:avLst/>
+                        </a:prstGeom>
+                        <a:ln w="57150">
+                          <a:solidFill>
+                            <a:srgbClr val="FF0000"/>
+                          </a:solidFill>
+                          <a:tailEnd type="triangle"/>
+                        </a:ln>
+                      </wps:spPr>
+                      <wps:style>
+                        <a:lnRef idx="1">
+                          <a:schemeClr val="accent1"/>
+                        </a:lnRef>
+                        <a:fillRef idx="0">
+                          <a:schemeClr val="accent1"/>
+                        </a:fillRef>
+                        <a:effectRef idx="0">
+                          <a:schemeClr val="accent1"/>
+                        </a:effectRef>
+                        <a:fontRef idx="minor">
+                          <a:schemeClr val="tx1"/>
+                        </a:fontRef>
+                      </wps:style>
+                      <wps:bodyPr/>
+                    </wps:wsp>
+                  </a:graphicData>
+                </a:graphic>
+                <wp14:sizeRelH relativeFrom="margin">
+                  <wp14:pctWidth>0</wp14:pctWidth>
+                </wp14:sizeRelH>
+                <wp14:sizeRelV relativeFrom="margin">
+                  <wp14:pctHeight>0</wp14:pctHeight>
+                </wp14:sizeRelV>
+              </wp:anchor>
+            </w:drawing>
+          </mc:Choice>
+          <mc:Fallback>
+            <w:pict>
+              <v:shape w14:anchorId="20BFDC04" id="Straight Arrow Connector 1" o:spid="_x0000_s1026" type="#_x0000_t32" style="position:absolute;margin-left:102.75pt;margin-top:13.1pt;width:24pt;height:17.25pt;z-index:251706368;visibility:visible;mso-wrap-style:square;mso-width-percent:0;mso-height-percent:0;mso-wrap-distance-left:9pt;mso-wrap-distance-top:0;mso-wrap-distance-right:9pt;mso-wrap-distance-bottom:0;mso-position-horizontal:absolute;mso-position-horizontal-relative:text;mso-position-vertical:absolute;mso-position-vertical-relative:text;mso-width-percent:0;mso-height-percent:0;mso-width-relative:margin;mso-height-relative:margin" o:gfxdata="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" strokecolor="red" strokeweight="4.5pt">
+                <v:stroke endarrow="block" joinstyle="miter"/>
+              </v:shape>
+            </w:pict>
+          </mc:Fallback>
+        </mc:AlternateContent>
+      </w:r>
+    </w:p>
+    <w:p>
+      <w:pPr>
+        <w:rPr>
+          <w:rFonts w:ascii="Arial" w:hAnsi="Arial" w:cs="Arial"/>
+          <w:lang w:val="es-419"/>
+        </w:rPr>
+      </w:pPr>
+      <w:r>
+        <w:rPr>
+          <w:rFonts w:ascii="Arial" w:hAnsi="Arial" w:cs="Arial"/>
+          <w:noProof/>
+          <w:lang w:val="es-419"/>
+        </w:rPr>
+        <mc:AlternateContent>
+          <mc:Choice Requires="wps">
+            <w:drawing>
+              <wp:anchor distT="0" distB="0" distL="114300" distR="114300" simplePos="0" relativeHeight="251707392" behindDoc="0" locked="0" layoutInCell="1" allowOverlap="1" wp14:anchorId="2D4D4A05" wp14:editId="412868D5">
+                <wp:simplePos x="0" y="0"/>
+                <wp:positionH relativeFrom="column">
+                  <wp:posOffset>4124325</wp:posOffset>
+                </wp:positionH>
+                <wp:positionV relativeFrom="paragraph">
+                  <wp:posOffset>177165</wp:posOffset>
+                </wp:positionV>
+                <wp:extent cx="600075" cy="0"/>
+                <wp:effectExtent l="0" t="19050" r="28575" b="19050"/>
+                <wp:wrapNone/>
+                <wp:docPr id="452844849" name="Straight Connector 2"/>
+                <wp:cNvGraphicFramePr/>
+                <a:graphic xmlns:a="http://schemas.openxmlformats.org/drawingml/2006/main">
+                  <a:graphicData uri="http://schemas.microsoft.com/office/word/2010/wordprocessingShape">
+                    <wps:wsp>
+                      <wps:cNvCnPr/>
+                      <wps:spPr>
+                        <a:xfrm>
+                          <a:off x="0" y="0"/>
+                          <a:ext cx="600075" cy="0"/>
+                        </a:xfrm>
+                        <a:prstGeom prst="line">
+                          <a:avLst/>
+                        </a:prstGeom>
+                        <a:ln w="38100">
+                          <a:solidFill>
+                            <a:srgbClr val="FF0000"/>
+                          </a:solidFill>
+                        </a:ln>
+                      </wps:spPr>
+                      <wps:style>
+                        <a:lnRef idx="1">
+                          <a:schemeClr val="accent1"/>
+                        </a:lnRef>
+                        <a:fillRef idx="0">
+                          <a:schemeClr val="accent1"/>
+                        </a:fillRef>
+                        <a:effectRef idx="0">
+                          <a:schemeClr val="accent1"/>
+                        </a:effectRef>
+                        <a:fontRef idx="minor">
+                          <a:schemeClr val="tx1"/>
+                        </a:fontRef>
+                      </wps:style>
+                      <wps:bodyPr/>
+                    </wps:wsp>
+                  </a:graphicData>
+                </a:graphic>
+              </wp:anchor>
+            </w:drawing>
+          </mc:Choice>
+          <mc:Fallback>
+            <w:pict>
+              <v:line w14:anchorId="7B902D87" id="Straight Connector 2" o:spid="_x0000_s1026" style="position:absolute;z-index:251707392;visibility:visible;mso-wrap-style:square;mso-wrap-distance-left:9pt;mso-wrap-distance-top:0;mso-wrap-distance-right:9pt;mso-wrap-distance-bottom:0;mso-position-horizontal:absolute;mso-position-horizontal-relative:text;mso-position-vertical:absolute;mso-position-vertical-relative:text" from="324.75pt,13.95pt" to="372pt,13.95pt" o:gfxdata="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" strokecolor="red" strokeweight="3pt">
+                <v:stroke joinstyle="miter"/>
+              </v:line>
+            </w:pict>
+          </mc:Fallback>
+        </mc:AlternateContent>
+      </w:r>
+    </w:p>
+    <w:p>
+      <w:pPr>
+        <w:rPr>
+          <w:rFonts w:ascii="Arial" w:hAnsi="Arial" w:cs="Arial"/>
+          <w:lang w:val="es-419"/>
+        </w:rPr>
+      </w:pPr>
+    </w:p>
+    <w:p>
+      <w:pPr>
+        <w:rPr>
+          <w:rFonts w:ascii="Arial" w:hAnsi="Arial" w:cs="Arial"/>
+          <w:lang w:val="es-419"/>
+        </w:rPr>
+      </w:pPr>
+      <w:r>
+        <w:rPr>
+          <w:noProof/>
+        </w:rPr>
+        <w:drawing>
+          <wp:anchor distT="0" distB="0" distL="114300" distR="114300" simplePos="0" relativeHeight="251708416" behindDoc="1" locked="0" layoutInCell="1" allowOverlap="1" wp14:anchorId="1ED7DF5E" wp14:editId="0BE8641E">
+            <wp:simplePos x="0" y="0"/>
+            <wp:positionH relativeFrom="column">
+              <wp:posOffset>1835150</wp:posOffset>
+            </wp:positionH>
+            <wp:positionV relativeFrom="paragraph">
+              <wp:posOffset>5715</wp:posOffset>
+            </wp:positionV>
+            <wp:extent cx="4412615" cy="2800350"/>
+            <wp:effectExtent l="0" t="0" r="6985" b="0"/>
+            <wp:wrapSquare wrapText="bothSides"/>
+            <wp:docPr id="1228519546" name="Picture 1" descr="A screenshot of a computer&#10;&#10;Description automatically generated"/>
+            <wp:cNvGraphicFramePr>
+              <a:graphicFrameLocks xmlns:a="http://schemas.openxmlformats.org/drawingml/2006/main" noChangeAspect="1"/>
+            </wp:cNvGraphicFramePr>
+            <a:graphic xmlns:a="http://schemas.openxmlformats.org/drawingml/2006/main">
+              <a:graphicData uri="http://schemas.openxmlformats.org/drawingml/2006/picture">
+                <pic:pic xmlns:pic="http://schemas.openxmlformats.org/drawingml/2006/picture">
+                  <pic:nvPicPr>
+                    <pic:cNvPr id="1228519546" name="Picture 1" descr="A screenshot of a computer&#10;&#10;Description automatically generated"/>
+                    <pic:cNvPicPr/>
+                  </pic:nvPicPr>
+                  <pic:blipFill>
+                    <a:blip r:embed="rId21" cstate="print">
+                      <a:extLst>
+                        <a:ext uri="{28A0092B-C50C-407E-A947-70E740481C1C}">
+                          <a14:useLocalDpi xmlns:a14="http://schemas.microsoft.com/office/drawing/2010/main" val="0"/>
+                        </a:ext>
+                      </a:extLst>
+                    </a:blip>
+                    <a:stretch>
+                      <a:fillRect/>
+                    </a:stretch>
+                  </pic:blipFill>
+                  <pic:spPr>
+                    <a:xfrm>
+                      <a:off x="0" y="0"/>
+                      <a:ext cx="4412615" cy="2800350"/>
+                    </a:xfrm>
+                    <a:prstGeom prst="rect">
+                      <a:avLst/>
+                    </a:prstGeom>
+                  </pic:spPr>
+                </pic:pic>
+              </a:graphicData>
+            </a:graphic>
+            <wp14:sizeRelH relativeFrom="margin">
+              <wp14:pctWidth>0</wp14:pctWidth>
+            </wp14:sizeRelH>
+            <wp14:sizeRelV relativeFrom="margin">
+              <wp14:pctHeight>0</wp14:pctHeight>
+            </wp14:sizeRelV>
+          </wp:anchor>
+        </w:drawing>
+      </w:r>
+      <w:r>
+        <w:rPr>
+          <w:rFonts w:ascii="Arial" w:hAnsi="Arial" w:cs="Arial"/>
+          <w:lang w:val="es-419"/>
+        </w:rPr>
+        <w:t xml:space="preserve">Al seleccionar el archivo correcto le damos al botón de la parte inferior </w:t>
+      </w:r>
+      <w:r>
+        <w:rPr>
+          <w:rFonts w:ascii="Arial" w:hAnsi="Arial" w:cs="Arial"/>
+          <w:b/>
+          <w:bCs/>
+          <w:lang w:val="es-419"/>
+        </w:rPr>
+        <w:t>Importar</w:t>
+      </w:r>
+      <w:r>
+        <w:rPr>
+          <w:rFonts w:ascii="Arial" w:hAnsi="Arial" w:cs="Arial"/>
+          <w:lang w:val="es-419"/>
+        </w:rPr>
+        <w:t>.</w:t>
+      </w:r>
+    </w:p>
+    <w:p>
+      <w:pPr>
+        <w:rPr>
+          <w:rFonts w:ascii="Arial" w:hAnsi="Arial" w:cs="Arial"/>
+          <w:lang w:val="es-419"/>
+        </w:rPr>
+      </w:pPr>
+      <w:r>
+        <w:rPr>
+          <w:rFonts w:ascii="Arial" w:hAnsi="Arial" w:cs="Arial"/>
+          <w:noProof/>
+          <w:lang w:val="es-419"/>
+        </w:rPr>
+        <mc:AlternateContent>
+          <mc:Choice Requires="wps">
+            <w:drawing>
+              <wp:anchor distT="0" distB="0" distL="114300" distR="114300" simplePos="0" relativeHeight="251710464" behindDoc="0" locked="0" layoutInCell="1" allowOverlap="1" wp14:anchorId="7CA0B974" wp14:editId="03956FD0">
+                <wp:simplePos x="0" y="0"/>
+                <wp:positionH relativeFrom="column">
+                  <wp:posOffset>1639737</wp:posOffset>
+                </wp:positionH>
+                <wp:positionV relativeFrom="paragraph">
+                  <wp:posOffset>1543361</wp:posOffset>
+                </wp:positionV>
+                <wp:extent cx="304800" cy="219075"/>
+                <wp:effectExtent l="19050" t="19050" r="76200" b="47625"/>
+                <wp:wrapNone/>
+                <wp:docPr id="306206864" name="Straight Arrow Connector 1"/>
+                <wp:cNvGraphicFramePr/>
+                <a:graphic xmlns:a="http://schemas.openxmlformats.org/drawingml/2006/main">
+                  <a:graphicData uri="http://schemas.microsoft.com/office/word/2010/wordprocessingShape">
+                    <wps:wsp>
+                      <wps:cNvCnPr/>
+                      <wps:spPr>
+                        <a:xfrm>
+                          <a:off x="0" y="0"/>
+                          <a:ext cx="304800" cy="219075"/>
+                        </a:xfrm>
+                        <a:prstGeom prst="straightConnector1">
+                          <a:avLst/>
+                        </a:prstGeom>
+                        <a:ln w="57150">
+                          <a:solidFill>
+                            <a:srgbClr val="FF0000"/>
+                          </a:solidFill>
+                          <a:tailEnd type="triangle"/>
+                        </a:ln>
+                      </wps:spPr>
+                      <wps:style>
+                        <a:lnRef idx="1">
+                          <a:schemeClr val="accent1"/>
+                        </a:lnRef>
+                        <a:fillRef idx="0">
+                          <a:schemeClr val="accent1"/>
+                        </a:fillRef>
+                        <a:effectRef idx="0">
+                          <a:schemeClr val="accent1"/>
+                        </a:effectRef>
+                        <a:fontRef idx="minor">
+                          <a:schemeClr val="tx1"/>
+                        </a:fontRef>
+                      </wps:style>
+                      <wps:bodyPr/>
+                    </wps:wsp>
+                  </a:graphicData>
+                </a:graphic>
+                <wp14:sizeRelH relativeFrom="margin">
+                  <wp14:pctWidth>0</wp14:pctWidth>
+                </wp14:sizeRelH>
+                <wp14:sizeRelV relativeFrom="margin">
+                  <wp14:pctHeight>0</wp14:pctHeight>
+                </wp14:sizeRelV>
+              </wp:anchor>
+            </w:drawing>
+          </mc:Choice>
+          <mc:Fallback>
+            <w:pict>
+              <v:shape w14:anchorId="48BBC261" id="Straight Arrow Connector 1" o:spid="_x0000_s1026" type="#_x0000_t32" style="position:absolute;margin-left:129.1pt;margin-top:121.5pt;width:24pt;height:17.25pt;z-index:251710464;visibility:visible;mso-wrap-style:square;mso-width-percent:0;mso-height-percent:0;mso-wrap-distance-left:9pt;mso-wrap-distance-top:0;mso-wrap-distance-right:9pt;mso-wrap-distance-bottom:0;mso-position-horizontal:absolute;mso-position-horizontal-relative:text;mso-position-vertical:absolute;mso-position-vertical-relative:text;mso-width-percent:0;mso-height-percent:0;mso-width-relative:margin;mso-height-relative:margin" o:gfxdata="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" strokecolor="red" strokeweight="4.5pt">
+                <v:stroke endarrow="block" joinstyle="miter"/>
+              </v:shape>
+            </w:pict>
+          </mc:Fallback>
+        </mc:AlternateContent>
+      </w:r>
+      <w:r>
+        <w:rPr>
+          <w:rFonts w:ascii="Arial" w:hAnsi="Arial" w:cs="Arial"/>
+          <w:lang w:val="es-419"/>
+        </w:rPr>
+        <w:br w:type="page"/>
+      </w:r>
+    </w:p>
+    <w:p>
+      <w:pPr>
+        <w:rPr>
+          <w:rFonts w:ascii="Arial" w:hAnsi="Arial" w:cs="Arial"/>
+          <w:lang w:val="es-419"/>
+        </w:rPr>
+      </w:pPr>
+      <w:r>
+        <w:rPr>
+          <w:rFonts w:ascii="Arial" w:hAnsi="Arial" w:cs="Arial"/>
+          <w:lang w:val="es-419"/>
+        </w:rPr>
+        <w:lastRenderedPageBreak/>
+        <w:t>Como resultado debemos obtener este mensaje de aprobación.</w:t>
+      </w:r>
+    </w:p>
+    <w:p>
+      <w:pPr>
+        <w:rPr>
+          <w:rFonts w:ascii="Arial" w:hAnsi="Arial" w:cs="Arial"/>
+          <w:lang w:val="es-419"/>
+        </w:rPr>
+      </w:pPr>
+      <w:r>
+        <w:rPr>
+          <w:noProof/>
+        </w:rPr>
+        <w:drawing>
+          <wp:inline distT="0" distB="0" distL="0" distR="0" wp14:anchorId="3D08E7C1" wp14:editId="19AFAFD5">
+            <wp:extent cx="4657725" cy="504825"/>
+            <wp:effectExtent l="0" t="0" r="9525" b="9525"/>
+            <wp:docPr id="375292920" name="Picture 1" descr="A yellow rectangle with black text&#10;&#10;Description automatically generated"/>
+            <wp:cNvGraphicFramePr>
+              <a:graphicFrameLocks xmlns:a="http://schemas.openxmlformats.org/drawingml/2006/main" noChangeAspect="1"/>
+            </wp:cNvGraphicFramePr>
+            <a:graphic xmlns:a="http://schemas.openxmlformats.org/drawingml/2006/main">
+              <a:graphicData uri="http://schemas.openxmlformats.org/drawingml/2006/picture">
+                <pic:pic xmlns:pic="http://schemas.openxmlformats.org/drawingml/2006/picture">
+                  <pic:nvPicPr>
+                    <pic:cNvPr id="375292920" name="Picture 1" descr="A yellow rectangle with black text&#10;&#10;Description automatically generated"/>
+                    <pic:cNvPicPr/>
+                  </pic:nvPicPr>
+                  <pic:blipFill>
+                    <a:blip r:embed="rId22"/>
+                    <a:stretch>
+                      <a:fillRect/>
+                    </a:stretch>
+                  </pic:blipFill>
+                  <pic:spPr>
+                    <a:xfrm>
+                      <a:off x="0" y="0"/>
+                      <a:ext cx="4657725" cy="504825"/>
+                    </a:xfrm>
+                    <a:prstGeom prst="rect">
+                      <a:avLst/>
+                    </a:prstGeom>
+                  </pic:spPr>
+                </pic:pic>
+              </a:graphicData>
+            </a:graphic>
+          </wp:inline>
+        </w:drawing>
+      </w:r>
+    </w:p>
+    <w:p>
+      <w:pPr>
+        <w:rPr>
+          <w:rFonts w:ascii="Arial" w:hAnsi="Arial" w:cs="Arial"/>
+          <w:lang w:val="es-419"/>
+        </w:rPr>
+      </w:pPr>
     </w:p>
     <w:sectPr>
       <w:pgSz w:w="12240" w:h="15840"/>

</xml_diff>

<commit_message>
Edit Manual de usuario
</commit_message>
<xml_diff>
--- a/Manual de usuario.docx
+++ b/Manual de usuario.docx
@@ -6,11 +6,65 @@
       <w:pPr>
         <w:rPr>
           <w:rFonts w:ascii="Arial" w:hAnsi="Arial" w:cs="Arial"/>
-        </w:rPr>
-      </w:pPr>
-      <w:r>
-        <w:rPr>
-          <w:rFonts w:ascii="Arial" w:hAnsi="Arial" w:cs="Arial"/>
+          <w:b/>
+          <w:bCs/>
+          <w:lang w:val="es-419"/>
+        </w:rPr>
+      </w:pPr>
+    </w:p>
+    <w:p>
+      <w:pPr>
+        <w:rPr>
+          <w:rFonts w:ascii="Arial" w:hAnsi="Arial" w:cs="Arial"/>
+          <w:b/>
+          <w:bCs/>
+          <w:lang w:val="es-419"/>
+        </w:rPr>
+      </w:pPr>
+      <w:r>
+        <w:rPr>
+          <w:rFonts w:ascii="Arial" w:hAnsi="Arial" w:cs="Arial"/>
+          <w:b/>
+          <w:bCs/>
+          <w:lang w:val="es-419"/>
+        </w:rPr>
+        <w:t>Manual de usuario</w:t>
+      </w:r>
+    </w:p>
+    <w:p>
+      <w:pPr>
+        <w:rPr>
+          <w:rFonts w:ascii="Arial" w:hAnsi="Arial" w:cs="Arial"/>
+          <w:b/>
+          <w:bCs/>
+          <w:lang w:val="es-419"/>
+        </w:rPr>
+      </w:pPr>
+      <w:r>
+        <w:rPr>
+          <w:rFonts w:ascii="Arial" w:hAnsi="Arial" w:cs="Arial"/>
+          <w:b/>
+          <w:bCs/>
+          <w:lang w:val="es-419"/>
+        </w:rPr>
+        <w:t>(Portada aquí)</w:t>
+      </w:r>
+    </w:p>
+    <w:p>
+      <w:pPr>
+        <w:rPr>
+          <w:rFonts w:ascii="Arial" w:hAnsi="Arial" w:cs="Arial"/>
+          <w:b/>
+          <w:bCs/>
+          <w:lang w:val="es-419"/>
+        </w:rPr>
+      </w:pPr>
+      <w:r>
+        <w:rPr>
+          <w:rFonts w:ascii="Arial" w:hAnsi="Arial" w:cs="Arial"/>
+          <w:b/>
+          <w:bCs/>
+          <w:lang w:val="es-419"/>
         </w:rPr>
         <w:br w:type="page"/>
       </w:r>
@@ -810,7 +864,7 @@
         <mc:AlternateContent>
           <mc:Choice Requires="wps">
             <w:drawing>
-              <wp:anchor distT="0" distB="0" distL="114300" distR="114300" simplePos="0" relativeHeight="251659264" behindDoc="0" locked="0" layoutInCell="1" allowOverlap="1" wp14:anchorId="3B3331E1" wp14:editId="4594F9A1">
+              <wp:anchor distT="0" distB="0" distL="114300" distR="114300" simplePos="0" relativeHeight="251659264" behindDoc="0" locked="0" layoutInCell="1" allowOverlap="1" wp14:anchorId="3B3331E1" wp14:editId="5FF6B407">
                 <wp:simplePos x="0" y="0"/>
                 <wp:positionH relativeFrom="column">
                   <wp:posOffset>2725387</wp:posOffset>
@@ -819,7 +873,7 @@
                   <wp:posOffset>263187</wp:posOffset>
                 </wp:positionV>
                 <wp:extent cx="1533847" cy="309880"/>
-                <wp:effectExtent l="0" t="0" r="28575" b="13970"/>
+                <wp:effectExtent l="19050" t="19050" r="28575" b="13970"/>
                 <wp:wrapNone/>
                 <wp:docPr id="664850717" name="Rectangle 2"/>
                 <wp:cNvGraphicFramePr/>
@@ -836,7 +890,7 @@
                           <a:avLst/>
                         </a:prstGeom>
                         <a:noFill/>
-                        <a:ln>
+                        <a:ln w="38100">
                           <a:solidFill>
                             <a:srgbClr val="00B0F0"/>
                           </a:solidFill>
@@ -875,7 +929,7 @@
           </mc:Choice>
           <mc:Fallback>
             <w:pict>
-              <v:rect w14:anchorId="4BA7DE4D" id="Rectangle 2" o:spid="_x0000_s1026" style="position:absolute;margin-left:214.6pt;margin-top:20.7pt;width:120.8pt;height:24.4pt;z-index:251659264;visibility:visible;mso-wrap-style:square;mso-width-percent:0;mso-wrap-distance-left:9pt;mso-wrap-distance-top:0;mso-wrap-distance-right:9pt;mso-wrap-distance-bottom:0;mso-position-horizontal:absolute;mso-position-horizontal-relative:text;mso-position-vertical:absolute;mso-position-vertical-relative:text;mso-width-percent:0;mso-width-relative:margin;v-text-anchor:middle" o:gfxdata="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" filled="f" strokecolor="#00b0f0" strokeweight="1pt"/>
+              <v:rect w14:anchorId="0B62F0E9" id="Rectangle 2" o:spid="_x0000_s1026" style="position:absolute;margin-left:214.6pt;margin-top:20.7pt;width:120.8pt;height:24.4pt;z-index:251659264;visibility:visible;mso-wrap-style:square;mso-width-percent:0;mso-wrap-distance-left:9pt;mso-wrap-distance-top:0;mso-wrap-distance-right:9pt;mso-wrap-distance-bottom:0;mso-position-horizontal:absolute;mso-position-horizontal-relative:text;mso-position-vertical:absolute;mso-position-vertical-relative:text;mso-width-percent:0;mso-width-relative:margin;v-text-anchor:middle" o:gfxdata="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" filled="f" strokecolor="#00b0f0" strokeweight="3pt"/>
             </w:pict>
           </mc:Fallback>
         </mc:AlternateContent>
@@ -889,7 +943,7 @@
         <mc:AlternateContent>
           <mc:Choice Requires="wps">
             <w:drawing>
-              <wp:anchor distT="0" distB="0" distL="114300" distR="114300" simplePos="0" relativeHeight="251661312" behindDoc="0" locked="0" layoutInCell="1" allowOverlap="1" wp14:anchorId="38AFE11E" wp14:editId="22464187">
+              <wp:anchor distT="0" distB="0" distL="114300" distR="114300" simplePos="0" relativeHeight="251661312" behindDoc="0" locked="0" layoutInCell="1" allowOverlap="1" wp14:anchorId="38AFE11E" wp14:editId="01E51190">
                 <wp:simplePos x="0" y="0"/>
                 <wp:positionH relativeFrom="column">
                   <wp:posOffset>1062842</wp:posOffset>
@@ -898,7 +952,7 @@
                   <wp:posOffset>263187</wp:posOffset>
                 </wp:positionV>
                 <wp:extent cx="1640279" cy="309880"/>
-                <wp:effectExtent l="0" t="0" r="17145" b="13970"/>
+                <wp:effectExtent l="19050" t="19050" r="17145" b="13970"/>
                 <wp:wrapNone/>
                 <wp:docPr id="1354277158" name="Rectangle 2"/>
                 <wp:cNvGraphicFramePr/>
@@ -915,7 +969,7 @@
                           <a:avLst/>
                         </a:prstGeom>
                         <a:noFill/>
-                        <a:ln>
+                        <a:ln w="38100">
                           <a:solidFill>
                             <a:srgbClr val="00B0F0"/>
                           </a:solidFill>
@@ -954,7 +1008,7 @@
           </mc:Choice>
           <mc:Fallback>
             <w:pict>
-              <v:rect w14:anchorId="45261A93" id="Rectangle 2" o:spid="_x0000_s1026" style="position:absolute;margin-left:83.7pt;margin-top:20.7pt;width:129.15pt;height:24.4pt;z-index:251661312;visibility:visible;mso-wrap-style:square;mso-width-percent:0;mso-wrap-distance-left:9pt;mso-wrap-distance-top:0;mso-wrap-distance-right:9pt;mso-wrap-distance-bottom:0;mso-position-horizontal:absolute;mso-position-horizontal-relative:text;mso-position-vertical:absolute;mso-position-vertical-relative:text;mso-width-percent:0;mso-width-relative:margin;v-text-anchor:middle" o:gfxdata="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" filled="f" strokecolor="#00b0f0" strokeweight="1pt"/>
+              <v:rect w14:anchorId="6B601379" id="Rectangle 2" o:spid="_x0000_s1026" style="position:absolute;margin-left:83.7pt;margin-top:20.7pt;width:129.15pt;height:24.4pt;z-index:251661312;visibility:visible;mso-wrap-style:square;mso-width-percent:0;mso-wrap-distance-left:9pt;mso-wrap-distance-top:0;mso-wrap-distance-right:9pt;mso-wrap-distance-bottom:0;mso-position-horizontal:absolute;mso-position-horizontal-relative:text;mso-position-vertical:absolute;mso-position-vertical-relative:text;mso-width-percent:0;mso-width-relative:margin;v-text-anchor:middle" o:gfxdata="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" filled="f" strokecolor="#00b0f0" strokeweight="3pt"/>
             </w:pict>
           </mc:Fallback>
         </mc:AlternateContent>
@@ -1398,7 +1452,7 @@
         <mc:AlternateContent>
           <mc:Choice Requires="wps">
             <w:drawing>
-              <wp:anchor distT="0" distB="0" distL="114300" distR="114300" simplePos="0" relativeHeight="251665408" behindDoc="0" locked="0" layoutInCell="1" allowOverlap="1" wp14:anchorId="0E1B7BE8" wp14:editId="3B622B34">
+              <wp:anchor distT="0" distB="0" distL="114300" distR="114300" simplePos="0" relativeHeight="251665408" behindDoc="0" locked="0" layoutInCell="1" allowOverlap="1" wp14:anchorId="0E1B7BE8" wp14:editId="32F6AE78">
                 <wp:simplePos x="0" y="0"/>
                 <wp:positionH relativeFrom="column">
                   <wp:posOffset>2190997</wp:posOffset>
@@ -1407,7 +1461,7 @@
                   <wp:posOffset>260564</wp:posOffset>
                 </wp:positionV>
                 <wp:extent cx="1545310" cy="309880"/>
-                <wp:effectExtent l="0" t="0" r="17145" b="13970"/>
+                <wp:effectExtent l="19050" t="19050" r="17145" b="13970"/>
                 <wp:wrapNone/>
                 <wp:docPr id="1960893924" name="Rectangle 2"/>
                 <wp:cNvGraphicFramePr/>
@@ -1424,7 +1478,7 @@
                           <a:avLst/>
                         </a:prstGeom>
                         <a:noFill/>
-                        <a:ln>
+                        <a:ln w="38100">
                           <a:solidFill>
                             <a:srgbClr val="00B0F0"/>
                           </a:solidFill>
@@ -1463,7 +1517,7 @@
           </mc:Choice>
           <mc:Fallback>
             <w:pict>
-              <v:rect w14:anchorId="4219138C" id="Rectangle 2" o:spid="_x0000_s1026" style="position:absolute;margin-left:172.5pt;margin-top:20.5pt;width:121.7pt;height:24.4pt;z-index:251665408;visibility:visible;mso-wrap-style:square;mso-width-percent:0;mso-wrap-distance-left:9pt;mso-wrap-distance-top:0;mso-wrap-distance-right:9pt;mso-wrap-distance-bottom:0;mso-position-horizontal:absolute;mso-position-horizontal-relative:text;mso-position-vertical:absolute;mso-position-vertical-relative:text;mso-width-percent:0;mso-width-relative:margin;v-text-anchor:middle" o:gfxdata="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" filled="f" strokecolor="#00b0f0" strokeweight="1pt"/>
+              <v:rect w14:anchorId="0DE374AA" id="Rectangle 2" o:spid="_x0000_s1026" style="position:absolute;margin-left:172.5pt;margin-top:20.5pt;width:121.7pt;height:24.4pt;z-index:251665408;visibility:visible;mso-wrap-style:square;mso-width-percent:0;mso-wrap-distance-left:9pt;mso-wrap-distance-top:0;mso-wrap-distance-right:9pt;mso-wrap-distance-bottom:0;mso-position-horizontal:absolute;mso-position-horizontal-relative:text;mso-position-vertical:absolute;mso-position-vertical-relative:text;mso-width-percent:0;mso-width-relative:margin;v-text-anchor:middle" o:gfxdata="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" filled="f" strokecolor="#00b0f0" strokeweight="3pt"/>
             </w:pict>
           </mc:Fallback>
         </mc:AlternateContent>
@@ -1477,7 +1531,7 @@
         <mc:AlternateContent>
           <mc:Choice Requires="wps">
             <w:drawing>
-              <wp:anchor distT="0" distB="0" distL="114300" distR="114300" simplePos="0" relativeHeight="251666432" behindDoc="0" locked="0" layoutInCell="1" allowOverlap="1" wp14:anchorId="2835A081" wp14:editId="7B677A2C">
+              <wp:anchor distT="0" distB="0" distL="114300" distR="114300" simplePos="0" relativeHeight="251666432" behindDoc="0" locked="0" layoutInCell="1" allowOverlap="1" wp14:anchorId="2835A081" wp14:editId="70A9AB51">
                 <wp:simplePos x="0" y="0"/>
                 <wp:positionH relativeFrom="column">
                   <wp:posOffset>546265</wp:posOffset>
@@ -1486,7 +1540,7 @@
                   <wp:posOffset>260564</wp:posOffset>
                 </wp:positionV>
                 <wp:extent cx="1626919" cy="309880"/>
-                <wp:effectExtent l="0" t="0" r="11430" b="13970"/>
+                <wp:effectExtent l="19050" t="19050" r="11430" b="13970"/>
                 <wp:wrapNone/>
                 <wp:docPr id="301602979" name="Rectangle 2"/>
                 <wp:cNvGraphicFramePr/>
@@ -1503,7 +1557,7 @@
                           <a:avLst/>
                         </a:prstGeom>
                         <a:noFill/>
-                        <a:ln>
+                        <a:ln w="38100">
                           <a:solidFill>
                             <a:srgbClr val="00B0F0"/>
                           </a:solidFill>
@@ -1542,7 +1596,7 @@
           </mc:Choice>
           <mc:Fallback>
             <w:pict>
-              <v:rect w14:anchorId="0D1311AE" id="Rectangle 2" o:spid="_x0000_s1026" style="position:absolute;margin-left:43pt;margin-top:20.5pt;width:128.1pt;height:24.4pt;z-index:251666432;visibility:visible;mso-wrap-style:square;mso-width-percent:0;mso-wrap-distance-left:9pt;mso-wrap-distance-top:0;mso-wrap-distance-right:9pt;mso-wrap-distance-bottom:0;mso-position-horizontal:absolute;mso-position-horizontal-relative:text;mso-position-vertical:absolute;mso-position-vertical-relative:text;mso-width-percent:0;mso-width-relative:margin;v-text-anchor:middle" o:gfxdata="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" filled="f" strokecolor="#00b0f0" strokeweight="1pt"/>
+              <v:rect w14:anchorId="5C25F3F0" id="Rectangle 2" o:spid="_x0000_s1026" style="position:absolute;margin-left:43pt;margin-top:20.5pt;width:128.1pt;height:24.4pt;z-index:251666432;visibility:visible;mso-wrap-style:square;mso-width-percent:0;mso-wrap-distance-left:9pt;mso-wrap-distance-top:0;mso-wrap-distance-right:9pt;mso-wrap-distance-bottom:0;mso-position-horizontal:absolute;mso-position-horizontal-relative:text;mso-position-vertical:absolute;mso-position-vertical-relative:text;mso-width-percent:0;mso-width-relative:margin;v-text-anchor:middle" o:gfxdata="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" filled="f" strokecolor="#00b0f0" strokeweight="3pt"/>
             </w:pict>
           </mc:Fallback>
         </mc:AlternateContent>
@@ -1964,7 +2018,7 @@
         <mc:AlternateContent>
           <mc:Choice Requires="wps">
             <w:drawing>
-              <wp:anchor distT="0" distB="0" distL="114300" distR="114300" simplePos="0" relativeHeight="251669504" behindDoc="0" locked="0" layoutInCell="1" allowOverlap="1" wp14:anchorId="1470CA90" wp14:editId="07BA6EBA">
+              <wp:anchor distT="0" distB="0" distL="114300" distR="114300" simplePos="0" relativeHeight="251669504" behindDoc="0" locked="0" layoutInCell="1" allowOverlap="1" wp14:anchorId="1470CA90" wp14:editId="4073E544">
                 <wp:simplePos x="0" y="0"/>
                 <wp:positionH relativeFrom="column">
                   <wp:posOffset>1656608</wp:posOffset>
@@ -1973,7 +2027,7 @@
                   <wp:posOffset>258577</wp:posOffset>
                 </wp:positionV>
                 <wp:extent cx="1527496" cy="309880"/>
-                <wp:effectExtent l="0" t="0" r="15875" b="13970"/>
+                <wp:effectExtent l="19050" t="19050" r="15875" b="13970"/>
                 <wp:wrapNone/>
                 <wp:docPr id="65408243" name="Rectangle 2"/>
                 <wp:cNvGraphicFramePr/>
@@ -1990,7 +2044,7 @@
                           <a:avLst/>
                         </a:prstGeom>
                         <a:noFill/>
-                        <a:ln>
+                        <a:ln w="38100">
                           <a:solidFill>
                             <a:srgbClr val="00B0F0"/>
                           </a:solidFill>
@@ -2029,7 +2083,7 @@
           </mc:Choice>
           <mc:Fallback>
             <w:pict>
-              <v:rect w14:anchorId="1E19AF25" id="Rectangle 2" o:spid="_x0000_s1026" style="position:absolute;margin-left:130.45pt;margin-top:20.35pt;width:120.3pt;height:24.4pt;z-index:251669504;visibility:visible;mso-wrap-style:square;mso-width-percent:0;mso-wrap-distance-left:9pt;mso-wrap-distance-top:0;mso-wrap-distance-right:9pt;mso-wrap-distance-bottom:0;mso-position-horizontal:absolute;mso-position-horizontal-relative:text;mso-position-vertical:absolute;mso-position-vertical-relative:text;mso-width-percent:0;mso-width-relative:margin;v-text-anchor:middle" o:gfxdata="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" filled="f" strokecolor="#00b0f0" strokeweight="1pt"/>
+              <v:rect w14:anchorId="53E2708C" id="Rectangle 2" o:spid="_x0000_s1026" style="position:absolute;margin-left:130.45pt;margin-top:20.35pt;width:120.3pt;height:24.4pt;z-index:251669504;visibility:visible;mso-wrap-style:square;mso-width-percent:0;mso-wrap-distance-left:9pt;mso-wrap-distance-top:0;mso-wrap-distance-right:9pt;mso-wrap-distance-bottom:0;mso-position-horizontal:absolute;mso-position-horizontal-relative:text;mso-position-vertical:absolute;mso-position-vertical-relative:text;mso-width-percent:0;mso-width-relative:margin;v-text-anchor:middle" o:gfxdata="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" filled="f" strokecolor="#00b0f0" strokeweight="3pt"/>
             </w:pict>
           </mc:Fallback>
         </mc:AlternateContent>
@@ -2043,7 +2097,7 @@
         <mc:AlternateContent>
           <mc:Choice Requires="wps">
             <w:drawing>
-              <wp:anchor distT="0" distB="0" distL="114300" distR="114300" simplePos="0" relativeHeight="251670528" behindDoc="0" locked="0" layoutInCell="1" allowOverlap="1" wp14:anchorId="16BC6655" wp14:editId="2ED2439C">
+              <wp:anchor distT="0" distB="0" distL="114300" distR="114300" simplePos="0" relativeHeight="251670528" behindDoc="0" locked="0" layoutInCell="1" allowOverlap="1" wp14:anchorId="16BC6655" wp14:editId="0347C61A">
                 <wp:simplePos x="0" y="0"/>
                 <wp:positionH relativeFrom="column">
                   <wp:posOffset>5938</wp:posOffset>
@@ -2052,7 +2106,7 @@
                   <wp:posOffset>258577</wp:posOffset>
                 </wp:positionV>
                 <wp:extent cx="1626919" cy="309880"/>
-                <wp:effectExtent l="0" t="0" r="11430" b="13970"/>
+                <wp:effectExtent l="19050" t="19050" r="11430" b="13970"/>
                 <wp:wrapNone/>
                 <wp:docPr id="277218304" name="Rectangle 2"/>
                 <wp:cNvGraphicFramePr/>
@@ -2069,7 +2123,7 @@
                           <a:avLst/>
                         </a:prstGeom>
                         <a:noFill/>
-                        <a:ln>
+                        <a:ln w="38100">
                           <a:solidFill>
                             <a:srgbClr val="00B0F0"/>
                           </a:solidFill>
@@ -2108,7 +2162,7 @@
           </mc:Choice>
           <mc:Fallback>
             <w:pict>
-              <v:rect w14:anchorId="798FEBEB" id="Rectangle 2" o:spid="_x0000_s1026" style="position:absolute;margin-left:.45pt;margin-top:20.35pt;width:128.1pt;height:24.4pt;z-index:251670528;visibility:visible;mso-wrap-style:square;mso-width-percent:0;mso-wrap-distance-left:9pt;mso-wrap-distance-top:0;mso-wrap-distance-right:9pt;mso-wrap-distance-bottom:0;mso-position-horizontal:absolute;mso-position-horizontal-relative:text;mso-position-vertical:absolute;mso-position-vertical-relative:text;mso-width-percent:0;mso-width-relative:margin;v-text-anchor:middle" o:gfxdata="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" filled="f" strokecolor="#00b0f0" strokeweight="1pt"/>
+              <v:rect w14:anchorId="709F510D" id="Rectangle 2" o:spid="_x0000_s1026" style="position:absolute;margin-left:.45pt;margin-top:20.35pt;width:128.1pt;height:24.4pt;z-index:251670528;visibility:visible;mso-wrap-style:square;mso-width-percent:0;mso-wrap-distance-left:9pt;mso-wrap-distance-top:0;mso-wrap-distance-right:9pt;mso-wrap-distance-bottom:0;mso-position-horizontal:absolute;mso-position-horizontal-relative:text;mso-position-vertical:absolute;mso-position-vertical-relative:text;mso-width-percent:0;mso-width-relative:margin;v-text-anchor:middle" o:gfxdata="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" filled="f" strokecolor="#00b0f0" strokeweight="3pt"/>
             </w:pict>
           </mc:Fallback>
         </mc:AlternateContent>

</xml_diff>

<commit_message>
Finalizado Manual de Usuario
Falta agregar un indice y portada, tambien link de descarga directa
</commit_message>
<xml_diff>
--- a/Manual de usuario.docx
+++ b/Manual de usuario.docx
@@ -268,31 +268,45 @@
           <w:lang w:val="es-419"/>
         </w:rPr>
       </w:pPr>
-      <w:r>
-        <w:rPr>
-          <w:rFonts w:ascii="Arial" w:hAnsi="Arial" w:cs="Arial"/>
-          <w:b/>
-          <w:bCs/>
+      <w:bookmarkStart w:id="0" w:name="_Hlk162576345"/>
+      <w:r>
+        <w:rPr>
+          <w:rFonts w:ascii="Arial" w:hAnsi="Arial" w:cs="Arial"/>
           <w:lang w:val="es-419"/>
         </w:rPr>
         <w:tab/>
       </w:r>
-      <w:r>
-        <w:rPr>
-          <w:rFonts w:ascii="Arial" w:hAnsi="Arial" w:cs="Arial"/>
-          <w:lang w:val="es-419"/>
-        </w:rPr>
-        <w:t xml:space="preserve">Como abrir la </w:t>
-      </w:r>
-      <w:proofErr w:type="gramStart"/>
-      <w:r>
-        <w:rPr>
-          <w:rFonts w:ascii="Arial" w:hAnsi="Arial" w:cs="Arial"/>
-          <w:lang w:val="es-419"/>
-        </w:rPr>
-        <w:t>app</w:t>
-      </w:r>
-      <w:proofErr w:type="gramEnd"/>
+      <w:bookmarkStart w:id="1" w:name="_Hlk162576321"/>
+      <w:r>
+        <w:rPr>
+          <w:rFonts w:ascii="Arial" w:hAnsi="Arial" w:cs="Arial"/>
+          <w:lang w:val="es-419"/>
+        </w:rPr>
+        <w:t>¿</w:t>
+      </w:r>
+      <w:r>
+        <w:rPr>
+          <w:rFonts w:ascii="Arial" w:hAnsi="Arial" w:cs="Arial"/>
+          <w:lang w:val="es-419"/>
+        </w:rPr>
+        <w:t>Como abrir la a</w:t>
+      </w:r>
+      <w:r>
+        <w:rPr>
+          <w:rFonts w:ascii="Arial" w:hAnsi="Arial" w:cs="Arial"/>
+          <w:lang w:val="es-419"/>
+        </w:rPr>
+        <w:t>plicación</w:t>
+      </w:r>
+      <w:r>
+        <w:rPr>
+          <w:rFonts w:ascii="Arial" w:hAnsi="Arial" w:cs="Arial"/>
+          <w:lang w:val="es-419"/>
+        </w:rPr>
+        <w:t>?</w:t>
+      </w:r>
+      <w:bookmarkEnd w:id="0"/>
+      <w:bookmarkEnd w:id="1"/>
       <w:r>
         <w:rPr>
           <w:rFonts w:ascii="Arial" w:hAnsi="Arial" w:cs="Arial"/>
@@ -464,54 +478,22 @@
           <w:rFonts w:ascii="Arial" w:hAnsi="Arial" w:cs="Arial"/>
           <w:lang w:val="es-419"/>
         </w:rPr>
-        <w:t xml:space="preserve"> que maneja la </w:t>
-      </w:r>
-      <w:proofErr w:type="gramStart"/>
-      <w:r>
-        <w:rPr>
-          <w:rFonts w:ascii="Arial" w:hAnsi="Arial" w:cs="Arial"/>
-          <w:lang w:val="es-419"/>
-        </w:rPr>
-        <w:t>app</w:t>
-      </w:r>
-      <w:proofErr w:type="gramEnd"/>
-      <w:r>
-        <w:rPr>
-          <w:rFonts w:ascii="Arial" w:hAnsi="Arial" w:cs="Arial"/>
-          <w:lang w:val="es-419"/>
-        </w:rPr>
-        <w:t>.</w:t>
-      </w:r>
-    </w:p>
-    <w:p>
-      <w:pPr>
-        <w:rPr>
-          <w:rFonts w:ascii="Arial" w:hAnsi="Arial" w:cs="Arial"/>
-          <w:lang w:val="es-419"/>
-        </w:rPr>
-      </w:pPr>
-      <w:r>
-        <w:rPr>
-          <w:rFonts w:ascii="Arial" w:hAnsi="Arial" w:cs="Arial"/>
-          <w:lang w:val="es-419"/>
-        </w:rPr>
-        <w:t xml:space="preserve">Importante </w:t>
-      </w:r>
-      <w:proofErr w:type="gramStart"/>
-      <w:r>
-        <w:rPr>
-          <w:rFonts w:ascii="Arial" w:hAnsi="Arial" w:cs="Arial"/>
-          <w:lang w:val="es-419"/>
-        </w:rPr>
-        <w:t>mencionar</w:t>
-      </w:r>
-      <w:proofErr w:type="gramEnd"/>
-      <w:r>
-        <w:rPr>
-          <w:rFonts w:ascii="Arial" w:hAnsi="Arial" w:cs="Arial"/>
-          <w:lang w:val="es-419"/>
-        </w:rPr>
-        <w:t xml:space="preserve"> que el sujeto de prueba siempre debe estar monitoreado por algún encargado que refute la información proporcionada por la app y pueda considerar si la dieta proporcionada es beneficiosa o no para el sujeto de prueba.</w:t>
+        <w:t xml:space="preserve"> que maneja la app.</w:t>
+      </w:r>
+    </w:p>
+    <w:p>
+      <w:pPr>
+        <w:rPr>
+          <w:rFonts w:ascii="Arial" w:hAnsi="Arial" w:cs="Arial"/>
+          <w:lang w:val="es-419"/>
+        </w:rPr>
+      </w:pPr>
+      <w:r>
+        <w:rPr>
+          <w:rFonts w:ascii="Arial" w:hAnsi="Arial" w:cs="Arial"/>
+          <w:lang w:val="es-419"/>
+        </w:rPr>
+        <w:t>Importante mencionar que el sujeto de prueba siempre debe estar monitoreado por algún encargado que refute la información proporcionada por la app y pueda considerar si la dieta proporcionada es beneficiosa o no para el sujeto de prueba.</w:t>
       </w:r>
     </w:p>
     <w:p>
@@ -596,23 +578,7 @@
           <w:rFonts w:ascii="Arial" w:hAnsi="Arial" w:cs="Arial"/>
           <w:lang w:val="es-419"/>
         </w:rPr>
-        <w:t xml:space="preserve">A continuación, se </w:t>
-      </w:r>
-      <w:proofErr w:type="gramStart"/>
-      <w:r>
-        <w:rPr>
-          <w:rFonts w:ascii="Arial" w:hAnsi="Arial" w:cs="Arial"/>
-          <w:lang w:val="es-419"/>
-        </w:rPr>
-        <w:t>explicaran</w:t>
-      </w:r>
-      <w:proofErr w:type="gramEnd"/>
-      <w:r>
-        <w:rPr>
-          <w:rFonts w:ascii="Arial" w:hAnsi="Arial" w:cs="Arial"/>
-          <w:lang w:val="es-419"/>
-        </w:rPr>
-        <w:t xml:space="preserve"> en </w:t>
+        <w:t xml:space="preserve">A continuación, se explicaran en </w:t>
       </w:r>
       <w:proofErr w:type="spellStart"/>
       <w:r>
@@ -763,23 +729,7 @@
           <w:rFonts w:ascii="Arial" w:hAnsi="Arial" w:cs="Arial"/>
           <w:lang w:val="es-419"/>
         </w:rPr>
-        <w:t xml:space="preserve">Primero debemos tener por lo menos 8 días monitoreando con la </w:t>
-      </w:r>
-      <w:proofErr w:type="gramStart"/>
-      <w:r>
-        <w:rPr>
-          <w:rFonts w:ascii="Arial" w:hAnsi="Arial" w:cs="Arial"/>
-          <w:lang w:val="es-419"/>
-        </w:rPr>
-        <w:t>app</w:t>
-      </w:r>
-      <w:proofErr w:type="gramEnd"/>
-      <w:r>
-        <w:rPr>
-          <w:rFonts w:ascii="Arial" w:hAnsi="Arial" w:cs="Arial"/>
-          <w:lang w:val="es-419"/>
-        </w:rPr>
-        <w:t xml:space="preserve"> al sujeto, en fase 1 anteriormente explicada.</w:t>
+        <w:t>Primero debemos tener por lo menos 8 días monitoreando con la app al sujeto, en fase 1 anteriormente explicada.</w:t>
       </w:r>
     </w:p>
     <w:p>
@@ -3362,7 +3312,23 @@
             <w:rFonts w:ascii="Arial" w:hAnsi="Arial" w:cs="Arial"/>
             <w:lang w:val="es-419"/>
           </w:rPr>
-          <w:t>https://github.com/JvrChavez/foodrat.git</w:t>
+          <w:t>https://github.co</w:t>
+        </w:r>
+        <w:r>
+          <w:rPr>
+            <w:rStyle w:val="Hyperlink"/>
+            <w:rFonts w:ascii="Arial" w:hAnsi="Arial" w:cs="Arial"/>
+            <w:lang w:val="es-419"/>
+          </w:rPr>
+          <w:t>m</w:t>
+        </w:r>
+        <w:r>
+          <w:rPr>
+            <w:rStyle w:val="Hyperlink"/>
+            <w:rFonts w:ascii="Arial" w:hAnsi="Arial" w:cs="Arial"/>
+            <w:lang w:val="es-419"/>
+          </w:rPr>
+          <w:t>/JvrChavez/foodrat.git</w:t>
         </w:r>
       </w:hyperlink>
     </w:p>
@@ -3497,7 +3463,6 @@
         <w:t xml:space="preserve">Dar </w:t>
       </w:r>
       <w:proofErr w:type="spellStart"/>
-      <w:proofErr w:type="gramStart"/>
       <w:r>
         <w:rPr>
           <w:rFonts w:ascii="Arial" w:hAnsi="Arial" w:cs="Arial"/>
@@ -3506,7 +3471,6 @@
         <w:t>click</w:t>
       </w:r>
       <w:proofErr w:type="spellEnd"/>
-      <w:proofErr w:type="gramEnd"/>
       <w:r>
         <w:rPr>
           <w:rFonts w:ascii="Arial" w:hAnsi="Arial" w:cs="Arial"/>
@@ -3647,17 +3611,8 @@
           <w:rFonts w:ascii="Arial" w:hAnsi="Arial" w:cs="Arial"/>
           <w:lang w:val="es-419"/>
         </w:rPr>
-        <w:t xml:space="preserve"> para ejecutar la </w:t>
-      </w:r>
-      <w:proofErr w:type="gramStart"/>
-      <w:r>
-        <w:rPr>
-          <w:rFonts w:ascii="Arial" w:hAnsi="Arial" w:cs="Arial"/>
-          <w:lang w:val="es-419"/>
-        </w:rPr>
-        <w:t>app</w:t>
-      </w:r>
-      <w:proofErr w:type="gramEnd"/>
+        <w:t xml:space="preserve"> para ejecutar la app</w:t>
+      </w:r>
     </w:p>
     <w:p>
       <w:pPr>
@@ -4059,7 +4014,6 @@
         <w:t xml:space="preserve">. Al darles </w:t>
       </w:r>
       <w:proofErr w:type="spellStart"/>
-      <w:proofErr w:type="gramStart"/>
       <w:r>
         <w:rPr>
           <w:rFonts w:ascii="Arial" w:hAnsi="Arial" w:cs="Arial"/>
@@ -4068,7 +4022,6 @@
         <w:t>click</w:t>
       </w:r>
       <w:proofErr w:type="spellEnd"/>
-      <w:proofErr w:type="gramEnd"/>
       <w:r>
         <w:rPr>
           <w:rFonts w:ascii="Arial" w:hAnsi="Arial" w:cs="Arial"/>
@@ -4149,23 +4102,7 @@
           <w:rFonts w:ascii="Arial" w:hAnsi="Arial" w:cs="Arial"/>
           <w:lang w:val="es-419"/>
         </w:rPr>
-        <w:t xml:space="preserve">Muy importante corroborar que el puerto de MySQL sea el 3306, de no ser así la aplicación no funcionara correctamente, de ser posible cerrar aplicaciones que interfieran para que el puerto sea el indicado. De no ser posible tendrán que editarlo desde el código de la </w:t>
-      </w:r>
-      <w:proofErr w:type="gramStart"/>
-      <w:r>
-        <w:rPr>
-          <w:rFonts w:ascii="Arial" w:hAnsi="Arial" w:cs="Arial"/>
-          <w:lang w:val="es-419"/>
-        </w:rPr>
-        <w:t>app</w:t>
-      </w:r>
-      <w:proofErr w:type="gramEnd"/>
-      <w:r>
-        <w:rPr>
-          <w:rFonts w:ascii="Arial" w:hAnsi="Arial" w:cs="Arial"/>
-          <w:lang w:val="es-419"/>
-        </w:rPr>
-        <w:t xml:space="preserve"> y crear de nuevo su ejecutable.</w:t>
+        <w:t>Muy importante corroborar que el puerto de MySQL sea el 3306, de no ser así la aplicación no funcionara correctamente, de ser posible cerrar aplicaciones que interfieran para que el puerto sea el indicado. De no ser posible tendrán que editarlo desde el código de la app y crear de nuevo su ejecutable.</w:t>
       </w:r>
     </w:p>
     <w:p>
@@ -4226,23 +4163,7 @@
           <w:rFonts w:ascii="Arial" w:hAnsi="Arial" w:cs="Arial"/>
           <w:lang w:val="es-419"/>
         </w:rPr>
-        <w:t xml:space="preserve">Para obtener la base de datos compatible con la </w:t>
-      </w:r>
-      <w:proofErr w:type="gramStart"/>
-      <w:r>
-        <w:rPr>
-          <w:rFonts w:ascii="Arial" w:hAnsi="Arial" w:cs="Arial"/>
-          <w:lang w:val="es-419"/>
-        </w:rPr>
-        <w:t>app</w:t>
-      </w:r>
-      <w:proofErr w:type="gramEnd"/>
-      <w:r>
-        <w:rPr>
-          <w:rFonts w:ascii="Arial" w:hAnsi="Arial" w:cs="Arial"/>
-          <w:lang w:val="es-419"/>
-        </w:rPr>
-        <w:t xml:space="preserve"> deberemos </w:t>
+        <w:t xml:space="preserve">Para obtener la base de datos compatible con la app deberemos </w:t>
       </w:r>
       <w:proofErr w:type="spellStart"/>
       <w:r>
@@ -4423,7 +4344,6 @@
         <w:t xml:space="preserve">Daremos </w:t>
       </w:r>
       <w:proofErr w:type="spellStart"/>
-      <w:proofErr w:type="gramStart"/>
       <w:r>
         <w:rPr>
           <w:rFonts w:ascii="Arial" w:hAnsi="Arial" w:cs="Arial"/>
@@ -4432,7 +4352,6 @@
         <w:t>click</w:t>
       </w:r>
       <w:proofErr w:type="spellEnd"/>
-      <w:proofErr w:type="gramEnd"/>
       <w:r>
         <w:rPr>
           <w:rFonts w:ascii="Arial" w:hAnsi="Arial" w:cs="Arial"/>
@@ -4990,7 +4909,6 @@
         <w:t xml:space="preserve">Lo siguiente es crear las tablas, pero para hacerlo debemos importar un archivo por lo que debemos dar </w:t>
       </w:r>
       <w:proofErr w:type="spellStart"/>
-      <w:proofErr w:type="gramStart"/>
       <w:r>
         <w:rPr>
           <w:rFonts w:ascii="Arial" w:hAnsi="Arial" w:cs="Arial"/>
@@ -4999,7 +4917,6 @@
         <w:t>click</w:t>
       </w:r>
       <w:proofErr w:type="spellEnd"/>
-      <w:proofErr w:type="gramEnd"/>
       <w:r>
         <w:rPr>
           <w:rFonts w:ascii="Arial" w:hAnsi="Arial" w:cs="Arial"/>
@@ -5194,7 +5111,6 @@
         <w:t xml:space="preserve">Escogeremos un archivo, para esto dar </w:t>
       </w:r>
       <w:proofErr w:type="spellStart"/>
-      <w:proofErr w:type="gramStart"/>
       <w:r>
         <w:rPr>
           <w:rFonts w:ascii="Arial" w:hAnsi="Arial" w:cs="Arial"/>
@@ -5203,7 +5119,6 @@
         <w:t>click</w:t>
       </w:r>
       <w:proofErr w:type="spellEnd"/>
-      <w:proofErr w:type="gramEnd"/>
       <w:r>
         <w:rPr>
           <w:rFonts w:ascii="Arial" w:hAnsi="Arial" w:cs="Arial"/>
@@ -5749,97 +5664,6 @@
       </w:pPr>
       <w:r>
         <w:rPr>
-          <w:noProof/>
-        </w:rPr>
-        <w:drawing>
-          <wp:anchor distT="0" distB="0" distL="114300" distR="114300" simplePos="0" relativeHeight="251708416" behindDoc="1" locked="0" layoutInCell="1" allowOverlap="1" wp14:anchorId="1ED7DF5E" wp14:editId="0BE8641E">
-            <wp:simplePos x="0" y="0"/>
-            <wp:positionH relativeFrom="column">
-              <wp:posOffset>1835150</wp:posOffset>
-            </wp:positionH>
-            <wp:positionV relativeFrom="paragraph">
-              <wp:posOffset>5715</wp:posOffset>
-            </wp:positionV>
-            <wp:extent cx="4412615" cy="2800350"/>
-            <wp:effectExtent l="0" t="0" r="6985" b="0"/>
-            <wp:wrapSquare wrapText="bothSides"/>
-            <wp:docPr id="1228519546" name="Picture 1" descr="A screenshot of a computer&#10;&#10;Description automatically generated"/>
-            <wp:cNvGraphicFramePr>
-              <a:graphicFrameLocks xmlns:a="http://schemas.openxmlformats.org/drawingml/2006/main" noChangeAspect="1"/>
-            </wp:cNvGraphicFramePr>
-            <a:graphic xmlns:a="http://schemas.openxmlformats.org/drawingml/2006/main">
-              <a:graphicData uri="http://schemas.openxmlformats.org/drawingml/2006/picture">
-                <pic:pic xmlns:pic="http://schemas.openxmlformats.org/drawingml/2006/picture">
-                  <pic:nvPicPr>
-                    <pic:cNvPr id="1228519546" name="Picture 1" descr="A screenshot of a computer&#10;&#10;Description automatically generated"/>
-                    <pic:cNvPicPr/>
-                  </pic:nvPicPr>
-                  <pic:blipFill>
-                    <a:blip r:embed="rId21" cstate="print">
-                      <a:extLst>
-                        <a:ext uri="{28A0092B-C50C-407E-A947-70E740481C1C}">
-                          <a14:useLocalDpi xmlns:a14="http://schemas.microsoft.com/office/drawing/2010/main" val="0"/>
-                        </a:ext>
-                      </a:extLst>
-                    </a:blip>
-                    <a:stretch>
-                      <a:fillRect/>
-                    </a:stretch>
-                  </pic:blipFill>
-                  <pic:spPr>
-                    <a:xfrm>
-                      <a:off x="0" y="0"/>
-                      <a:ext cx="4412615" cy="2800350"/>
-                    </a:xfrm>
-                    <a:prstGeom prst="rect">
-                      <a:avLst/>
-                    </a:prstGeom>
-                  </pic:spPr>
-                </pic:pic>
-              </a:graphicData>
-            </a:graphic>
-            <wp14:sizeRelH relativeFrom="margin">
-              <wp14:pctWidth>0</wp14:pctWidth>
-            </wp14:sizeRelH>
-            <wp14:sizeRelV relativeFrom="margin">
-              <wp14:pctHeight>0</wp14:pctHeight>
-            </wp14:sizeRelV>
-          </wp:anchor>
-        </w:drawing>
-      </w:r>
-      <w:r>
-        <w:rPr>
-          <w:rFonts w:ascii="Arial" w:hAnsi="Arial" w:cs="Arial"/>
-          <w:lang w:val="es-419"/>
-        </w:rPr>
-        <w:t xml:space="preserve">Al seleccionar el archivo correcto le damos al botón de la parte inferior </w:t>
-      </w:r>
-      <w:r>
-        <w:rPr>
-          <w:rFonts w:ascii="Arial" w:hAnsi="Arial" w:cs="Arial"/>
-          <w:b/>
-          <w:bCs/>
-          <w:lang w:val="es-419"/>
-        </w:rPr>
-        <w:t>Importar</w:t>
-      </w:r>
-      <w:r>
-        <w:rPr>
-          <w:rFonts w:ascii="Arial" w:hAnsi="Arial" w:cs="Arial"/>
-          <w:lang w:val="es-419"/>
-        </w:rPr>
-        <w:t>.</w:t>
-      </w:r>
-    </w:p>
-    <w:p>
-      <w:pPr>
-        <w:rPr>
-          <w:rFonts w:ascii="Arial" w:hAnsi="Arial" w:cs="Arial"/>
-          <w:lang w:val="es-419"/>
-        </w:rPr>
-      </w:pPr>
-      <w:r>
-        <w:rPr>
           <w:rFonts w:ascii="Arial" w:hAnsi="Arial" w:cs="Arial"/>
           <w:noProof/>
           <w:lang w:val="es-419"/>
@@ -5847,13 +5671,13 @@
         <mc:AlternateContent>
           <mc:Choice Requires="wps">
             <w:drawing>
-              <wp:anchor distT="0" distB="0" distL="114300" distR="114300" simplePos="0" relativeHeight="251710464" behindDoc="0" locked="0" layoutInCell="1" allowOverlap="1" wp14:anchorId="7CA0B974" wp14:editId="03956FD0">
+              <wp:anchor distT="0" distB="0" distL="114300" distR="114300" simplePos="0" relativeHeight="251710464" behindDoc="0" locked="0" layoutInCell="1" allowOverlap="1" wp14:anchorId="7CA0B974" wp14:editId="6F3CB3B2">
                 <wp:simplePos x="0" y="0"/>
                 <wp:positionH relativeFrom="column">
-                  <wp:posOffset>1639737</wp:posOffset>
+                  <wp:posOffset>86995</wp:posOffset>
                 </wp:positionH>
                 <wp:positionV relativeFrom="paragraph">
-                  <wp:posOffset>1543361</wp:posOffset>
+                  <wp:posOffset>1132205</wp:posOffset>
                 </wp:positionV>
                 <wp:extent cx="304800" cy="219075"/>
                 <wp:effectExtent l="19050" t="19050" r="76200" b="47625"/>
@@ -5908,7 +5732,11 @@
           </mc:Choice>
           <mc:Fallback>
             <w:pict>
-              <v:shape w14:anchorId="48BBC261" id="Straight Arrow Connector 1" o:spid="_x0000_s1026" type="#_x0000_t32" style="position:absolute;margin-left:129.1pt;margin-top:121.5pt;width:24pt;height:17.25pt;z-index:251710464;visibility:visible;mso-wrap-style:square;mso-width-percent:0;mso-height-percent:0;mso-wrap-distance-left:9pt;mso-wrap-distance-top:0;mso-wrap-distance-right:9pt;mso-wrap-distance-bottom:0;mso-position-horizontal:absolute;mso-position-horizontal-relative:text;mso-position-vertical:absolute;mso-position-vertical-relative:text;mso-width-percent:0;mso-height-percent:0;mso-width-relative:margin;mso-height-relative:margin" o:gfxdata="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" strokecolor="red" strokeweight="4.5pt">
+              <v:shapetype w14:anchorId="70810496" id="_x0000_t32" coordsize="21600,21600" o:spt="32" o:oned="t" path="m,l21600,21600e" filled="f">
+                <v:path arrowok="t" fillok="f" o:connecttype="none"/>
+                <o:lock v:ext="edit" shapetype="t"/>
+              </v:shapetype>
+              <v:shape id="Straight Arrow Connector 1" o:spid="_x0000_s1026" type="#_x0000_t32" style="position:absolute;margin-left:6.85pt;margin-top:89.15pt;width:24pt;height:17.25pt;z-index:251710464;visibility:visible;mso-wrap-style:square;mso-width-percent:0;mso-height-percent:0;mso-wrap-distance-left:9pt;mso-wrap-distance-top:0;mso-wrap-distance-right:9pt;mso-wrap-distance-bottom:0;mso-position-horizontal:absolute;mso-position-horizontal-relative:text;mso-position-vertical:absolute;mso-position-vertical-relative:text;mso-width-percent:0;mso-height-percent:0;mso-width-relative:margin;mso-height-relative:margin" o:gfxdata="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" strokecolor="red" strokeweight="4.5pt">
                 <v:stroke endarrow="block" joinstyle="miter"/>
               </v:shape>
             </w:pict>
@@ -5917,25 +5745,143 @@
       </w:r>
       <w:r>
         <w:rPr>
-          <w:rFonts w:ascii="Arial" w:hAnsi="Arial" w:cs="Arial"/>
-          <w:lang w:val="es-419"/>
-        </w:rPr>
-        <w:br w:type="page"/>
-      </w:r>
-    </w:p>
-    <w:p>
-      <w:pPr>
-        <w:rPr>
-          <w:rFonts w:ascii="Arial" w:hAnsi="Arial" w:cs="Arial"/>
-          <w:lang w:val="es-419"/>
-        </w:rPr>
-      </w:pPr>
-      <w:r>
-        <w:rPr>
-          <w:rFonts w:ascii="Arial" w:hAnsi="Arial" w:cs="Arial"/>
-          <w:lang w:val="es-419"/>
-        </w:rPr>
-        <w:lastRenderedPageBreak/>
+          <w:noProof/>
+        </w:rPr>
+        <w:drawing>
+          <wp:anchor distT="0" distB="0" distL="114300" distR="114300" simplePos="0" relativeHeight="251708416" behindDoc="1" locked="0" layoutInCell="1" allowOverlap="1" wp14:anchorId="1ED7DF5E" wp14:editId="00448C39">
+            <wp:simplePos x="0" y="0"/>
+            <wp:positionH relativeFrom="margin">
+              <wp:align>center</wp:align>
+            </wp:positionH>
+            <wp:positionV relativeFrom="paragraph">
+              <wp:posOffset>491490</wp:posOffset>
+            </wp:positionV>
+            <wp:extent cx="5446395" cy="1045845"/>
+            <wp:effectExtent l="0" t="0" r="1905" b="1905"/>
+            <wp:wrapSquare wrapText="bothSides"/>
+            <wp:docPr id="1228519546" name="Picture 1" descr="A screenshot of a computer&#10;&#10;Description automatically generated"/>
+            <wp:cNvGraphicFramePr>
+              <a:graphicFrameLocks xmlns:a="http://schemas.openxmlformats.org/drawingml/2006/main" noChangeAspect="1"/>
+            </wp:cNvGraphicFramePr>
+            <a:graphic xmlns:a="http://schemas.openxmlformats.org/drawingml/2006/main">
+              <a:graphicData uri="http://schemas.openxmlformats.org/drawingml/2006/picture">
+                <pic:pic xmlns:pic="http://schemas.openxmlformats.org/drawingml/2006/picture">
+                  <pic:nvPicPr>
+                    <pic:cNvPr id="1228519546" name="Picture 1" descr="A screenshot of a computer&#10;&#10;Description automatically generated"/>
+                    <pic:cNvPicPr/>
+                  </pic:nvPicPr>
+                  <pic:blipFill rotWithShape="1">
+                    <a:blip r:embed="rId21" cstate="print">
+                      <a:extLst>
+                        <a:ext uri="{28A0092B-C50C-407E-A947-70E740481C1C}">
+                          <a14:useLocalDpi xmlns:a14="http://schemas.microsoft.com/office/drawing/2010/main" val="0"/>
+                        </a:ext>
+                      </a:extLst>
+                    </a:blip>
+                    <a:srcRect t="69728"/>
+                    <a:stretch/>
+                  </pic:blipFill>
+                  <pic:spPr bwMode="auto">
+                    <a:xfrm>
+                      <a:off x="0" y="0"/>
+                      <a:ext cx="5446395" cy="1045845"/>
+                    </a:xfrm>
+                    <a:prstGeom prst="rect">
+                      <a:avLst/>
+                    </a:prstGeom>
+                    <a:ln>
+                      <a:noFill/>
+                    </a:ln>
+                    <a:extLst>
+                      <a:ext uri="{53640926-AAD7-44D8-BBD7-CCE9431645EC}">
+                        <a14:shadowObscured xmlns:a14="http://schemas.microsoft.com/office/drawing/2010/main"/>
+                      </a:ext>
+                    </a:extLst>
+                  </pic:spPr>
+                </pic:pic>
+              </a:graphicData>
+            </a:graphic>
+            <wp14:sizeRelH relativeFrom="margin">
+              <wp14:pctWidth>0</wp14:pctWidth>
+            </wp14:sizeRelH>
+            <wp14:sizeRelV relativeFrom="margin">
+              <wp14:pctHeight>0</wp14:pctHeight>
+            </wp14:sizeRelV>
+          </wp:anchor>
+        </w:drawing>
+      </w:r>
+      <w:r>
+        <w:rPr>
+          <w:rFonts w:ascii="Arial" w:hAnsi="Arial" w:cs="Arial"/>
+          <w:lang w:val="es-419"/>
+        </w:rPr>
+        <w:t xml:space="preserve">Al seleccionar el archivo correcto le damos al botón </w:t>
+      </w:r>
+      <w:r>
+        <w:rPr>
+          <w:rFonts w:ascii="Arial" w:hAnsi="Arial" w:cs="Arial"/>
+          <w:lang w:val="es-419"/>
+        </w:rPr>
+        <w:t>en</w:t>
+      </w:r>
+      <w:r>
+        <w:rPr>
+          <w:rFonts w:ascii="Arial" w:hAnsi="Arial" w:cs="Arial"/>
+          <w:lang w:val="es-419"/>
+        </w:rPr>
+        <w:t xml:space="preserve"> la parte inferior</w:t>
+      </w:r>
+      <w:r>
+        <w:rPr>
+          <w:rFonts w:ascii="Arial" w:hAnsi="Arial" w:cs="Arial"/>
+          <w:lang w:val="es-419"/>
+        </w:rPr>
+        <w:t xml:space="preserve"> de la página llamado</w:t>
+      </w:r>
+      <w:r>
+        <w:rPr>
+          <w:rFonts w:ascii="Arial" w:hAnsi="Arial" w:cs="Arial"/>
+          <w:lang w:val="es-419"/>
+        </w:rPr>
+        <w:t xml:space="preserve"> </w:t>
+      </w:r>
+      <w:r>
+        <w:rPr>
+          <w:rFonts w:ascii="Arial" w:hAnsi="Arial" w:cs="Arial"/>
+          <w:b/>
+          <w:bCs/>
+          <w:lang w:val="es-419"/>
+        </w:rPr>
+        <w:t>Importar</w:t>
+      </w:r>
+      <w:r>
+        <w:rPr>
+          <w:rFonts w:ascii="Arial" w:hAnsi="Arial" w:cs="Arial"/>
+          <w:lang w:val="es-419"/>
+        </w:rPr>
+        <w:t>.</w:t>
+      </w:r>
+    </w:p>
+    <w:p>
+      <w:pPr>
+        <w:rPr>
+          <w:rFonts w:ascii="Arial" w:hAnsi="Arial" w:cs="Arial"/>
+          <w:lang w:val="es-419"/>
+        </w:rPr>
+      </w:pPr>
+    </w:p>
+    <w:p>
+      <w:pPr>
+        <w:rPr>
+          <w:rFonts w:ascii="Arial" w:hAnsi="Arial" w:cs="Arial"/>
+          <w:lang w:val="es-419"/>
+        </w:rPr>
+      </w:pPr>
+      <w:r>
+        <w:rPr>
+          <w:rFonts w:ascii="Arial" w:hAnsi="Arial" w:cs="Arial"/>
+          <w:lang w:val="es-419"/>
+        </w:rPr>
         <w:t>Como resultado debemos obtener este mensaje de aprobación.</w:t>
       </w:r>
     </w:p>
@@ -5986,6 +5932,3936 @@
           </wp:inline>
         </w:drawing>
       </w:r>
+      <w:r>
+        <w:rPr>
+          <w:rFonts w:ascii="Arial" w:hAnsi="Arial" w:cs="Arial"/>
+          <w:b/>
+          <w:bCs/>
+          <w:lang w:val="es-419"/>
+        </w:rPr>
+        <w:br w:type="page"/>
+      </w:r>
+    </w:p>
+    <w:p>
+      <w:pPr>
+        <w:rPr>
+          <w:rFonts w:ascii="Arial" w:hAnsi="Arial" w:cs="Arial"/>
+          <w:b/>
+          <w:bCs/>
+          <w:lang w:val="es-419"/>
+        </w:rPr>
+      </w:pPr>
+      <w:r>
+        <w:rPr>
+          <w:rFonts w:ascii="Arial" w:hAnsi="Arial" w:cs="Arial"/>
+          <w:b/>
+          <w:bCs/>
+          <w:lang w:val="es-419"/>
+        </w:rPr>
+        <w:lastRenderedPageBreak/>
+        <w:t>Importación de datos</w:t>
+      </w:r>
+    </w:p>
+    <w:p>
+      <w:pPr>
+        <w:rPr>
+          <w:rFonts w:ascii="Arial" w:hAnsi="Arial" w:cs="Arial"/>
+          <w:lang w:val="es-419"/>
+        </w:rPr>
+      </w:pPr>
+      <w:r>
+        <w:rPr>
+          <w:noProof/>
+        </w:rPr>
+        <w:drawing>
+          <wp:anchor distT="0" distB="0" distL="114300" distR="114300" simplePos="0" relativeHeight="251711488" behindDoc="0" locked="0" layoutInCell="1" allowOverlap="1" wp14:anchorId="4579FA7C" wp14:editId="56FB6284">
+            <wp:simplePos x="0" y="0"/>
+            <wp:positionH relativeFrom="margin">
+              <wp:align>right</wp:align>
+            </wp:positionH>
+            <wp:positionV relativeFrom="paragraph">
+              <wp:posOffset>533400</wp:posOffset>
+            </wp:positionV>
+            <wp:extent cx="5943600" cy="1019810"/>
+            <wp:effectExtent l="0" t="0" r="0" b="8890"/>
+            <wp:wrapTopAndBottom/>
+            <wp:docPr id="1177334787" name="Picture 1" descr="A table with text on it&#10;&#10;Description automatically generated"/>
+            <wp:cNvGraphicFramePr>
+              <a:graphicFrameLocks xmlns:a="http://schemas.openxmlformats.org/drawingml/2006/main" noChangeAspect="1"/>
+            </wp:cNvGraphicFramePr>
+            <a:graphic xmlns:a="http://schemas.openxmlformats.org/drawingml/2006/main">
+              <a:graphicData uri="http://schemas.openxmlformats.org/drawingml/2006/picture">
+                <pic:pic xmlns:pic="http://schemas.openxmlformats.org/drawingml/2006/picture">
+                  <pic:nvPicPr>
+                    <pic:cNvPr id="1177334787" name="Picture 1" descr="A table with text on it&#10;&#10;Description automatically generated"/>
+                    <pic:cNvPicPr/>
+                  </pic:nvPicPr>
+                  <pic:blipFill>
+                    <a:blip r:embed="rId23">
+                      <a:extLst>
+                        <a:ext uri="{28A0092B-C50C-407E-A947-70E740481C1C}">
+                          <a14:useLocalDpi xmlns:a14="http://schemas.microsoft.com/office/drawing/2010/main" val="0"/>
+                        </a:ext>
+                      </a:extLst>
+                    </a:blip>
+                    <a:stretch>
+                      <a:fillRect/>
+                    </a:stretch>
+                  </pic:blipFill>
+                  <pic:spPr>
+                    <a:xfrm>
+                      <a:off x="0" y="0"/>
+                      <a:ext cx="5943600" cy="1019810"/>
+                    </a:xfrm>
+                    <a:prstGeom prst="rect">
+                      <a:avLst/>
+                    </a:prstGeom>
+                  </pic:spPr>
+                </pic:pic>
+              </a:graphicData>
+            </a:graphic>
+          </wp:anchor>
+        </w:drawing>
+      </w:r>
+      <w:r>
+        <w:rPr>
+          <w:rFonts w:ascii="Arial" w:hAnsi="Arial" w:cs="Arial"/>
+          <w:lang w:val="es-419"/>
+        </w:rPr>
+        <w:t>Primeramente para importar un archivo tipo Excel a la base de datos debe de tener el formato de la siguiente imagen.</w:t>
+      </w:r>
+    </w:p>
+    <w:p>
+      <w:pPr>
+        <w:rPr>
+          <w:rFonts w:ascii="Arial" w:hAnsi="Arial" w:cs="Arial"/>
+          <w:lang w:val="es-419"/>
+        </w:rPr>
+      </w:pPr>
+    </w:p>
+    <w:p>
+      <w:pPr>
+        <w:rPr>
+          <w:rFonts w:ascii="Arial" w:hAnsi="Arial" w:cs="Arial"/>
+          <w:lang w:val="es-419"/>
+        </w:rPr>
+      </w:pPr>
+      <w:r>
+        <w:rPr>
+          <w:rFonts w:ascii="Arial" w:hAnsi="Arial" w:cs="Arial"/>
+          <w:lang w:val="es-419"/>
+        </w:rPr>
+        <w:t>Los títulos no deben ir incluidos pero están para guiar en esta explicación.</w:t>
+      </w:r>
+    </w:p>
+    <w:p>
+      <w:pPr>
+        <w:rPr>
+          <w:rFonts w:ascii="Arial" w:hAnsi="Arial" w:cs="Arial"/>
+          <w:lang w:val="es-419"/>
+        </w:rPr>
+      </w:pPr>
+      <w:r>
+        <w:rPr>
+          <w:rFonts w:ascii="Arial" w:hAnsi="Arial" w:cs="Arial"/>
+          <w:lang w:val="es-419"/>
+        </w:rPr>
+        <w:t xml:space="preserve">Principalmente los 2 campos/columnas que están en rojo estrictamente siempre deben de contener información, el </w:t>
+      </w:r>
+      <w:proofErr w:type="spellStart"/>
+      <w:r>
+        <w:rPr>
+          <w:rFonts w:ascii="Arial" w:hAnsi="Arial" w:cs="Arial"/>
+          <w:b/>
+          <w:bCs/>
+          <w:lang w:val="es-419"/>
+        </w:rPr>
+        <w:t>idrat</w:t>
+      </w:r>
+      <w:proofErr w:type="spellEnd"/>
+      <w:r>
+        <w:rPr>
+          <w:rFonts w:ascii="Arial" w:hAnsi="Arial" w:cs="Arial"/>
+          <w:lang w:val="es-419"/>
+        </w:rPr>
+        <w:t xml:space="preserve"> llevara solamente el número, el </w:t>
+      </w:r>
+      <w:r>
+        <w:rPr>
+          <w:rFonts w:ascii="Arial" w:hAnsi="Arial" w:cs="Arial"/>
+          <w:b/>
+          <w:bCs/>
+          <w:lang w:val="es-419"/>
+        </w:rPr>
+        <w:t>peso</w:t>
+      </w:r>
+      <w:r>
+        <w:rPr>
+          <w:rFonts w:ascii="Arial" w:hAnsi="Arial" w:cs="Arial"/>
+          <w:lang w:val="es-419"/>
+        </w:rPr>
+        <w:t xml:space="preserve"> solamente el peso sin símbolos de unidad como gr o algo parecido, porque el programa hace procesos recogiendo ese valor y debe ser un numero limpio, que claro nosotros lo usaremos para representar gramos.</w:t>
+      </w:r>
+    </w:p>
+    <w:p>
+      <w:pPr>
+        <w:rPr>
+          <w:rFonts w:ascii="Arial" w:hAnsi="Arial" w:cs="Arial"/>
+          <w:lang w:val="es-419"/>
+        </w:rPr>
+      </w:pPr>
+      <w:r>
+        <w:rPr>
+          <w:rFonts w:ascii="Arial" w:hAnsi="Arial" w:cs="Arial"/>
+          <w:lang w:val="es-419"/>
+        </w:rPr>
+        <w:t>Fuera de esos 2 campos/columnas los demás pueden llegar a estar vacíos</w:t>
+      </w:r>
+      <w:r>
+        <w:rPr>
+          <w:rFonts w:ascii="Arial" w:hAnsi="Arial" w:cs="Arial"/>
+          <w:lang w:val="es-419"/>
+        </w:rPr>
+        <w:t xml:space="preserve"> dependiendo de su fase</w:t>
+      </w:r>
+      <w:r>
+        <w:rPr>
+          <w:rFonts w:ascii="Arial" w:hAnsi="Arial" w:cs="Arial"/>
+          <w:lang w:val="es-419"/>
+        </w:rPr>
+        <w:t>, pero ninguno debe de contener ninguna letra, solamente números enteros o decimales.</w:t>
+      </w:r>
+      <w:r>
+        <w:rPr>
+          <w:rFonts w:ascii="Arial" w:hAnsi="Arial" w:cs="Arial"/>
+          <w:lang w:val="es-419"/>
+        </w:rPr>
+        <w:t xml:space="preserve"> Cada sujeto que se ingresa mediante este método posteriormente se necesita registrar dentro de la app en modo administrador.</w:t>
+      </w:r>
+    </w:p>
+    <w:p>
+      <w:pPr>
+        <w:rPr>
+          <w:rFonts w:ascii="Arial" w:hAnsi="Arial" w:cs="Arial"/>
+          <w:lang w:val="es-419"/>
+        </w:rPr>
+      </w:pPr>
+      <w:r>
+        <w:rPr>
+          <w:rFonts w:ascii="Arial" w:hAnsi="Arial" w:cs="Arial"/>
+          <w:lang w:val="es-419"/>
+        </w:rPr>
+        <w:t xml:space="preserve">El único que no acepta números decimales es </w:t>
+      </w:r>
+      <w:proofErr w:type="spellStart"/>
+      <w:r>
+        <w:rPr>
+          <w:rFonts w:ascii="Arial" w:hAnsi="Arial" w:cs="Arial"/>
+          <w:b/>
+          <w:bCs/>
+          <w:lang w:val="es-419"/>
+        </w:rPr>
+        <w:t>findesemana</w:t>
+      </w:r>
+      <w:proofErr w:type="spellEnd"/>
+      <w:r>
+        <w:rPr>
+          <w:rFonts w:ascii="Arial" w:hAnsi="Arial" w:cs="Arial"/>
+          <w:lang w:val="es-419"/>
+        </w:rPr>
+        <w:t xml:space="preserve"> y por su puesto la </w:t>
+      </w:r>
+      <w:r>
+        <w:rPr>
+          <w:rFonts w:ascii="Arial" w:hAnsi="Arial" w:cs="Arial"/>
+          <w:b/>
+          <w:bCs/>
+          <w:lang w:val="es-419"/>
+        </w:rPr>
+        <w:t>fecha</w:t>
+      </w:r>
+      <w:r>
+        <w:rPr>
+          <w:rFonts w:ascii="Arial" w:hAnsi="Arial" w:cs="Arial"/>
+          <w:lang w:val="es-419"/>
+        </w:rPr>
+        <w:t>, fin de semana solamente se representa con un 1 en caso de si serlo y 0 en caso de no ocurrir.</w:t>
+      </w:r>
+    </w:p>
+    <w:p>
+      <w:pPr>
+        <w:rPr>
+          <w:rFonts w:ascii="Arial" w:hAnsi="Arial" w:cs="Arial"/>
+          <w:lang w:val="es-419"/>
+        </w:rPr>
+      </w:pPr>
+      <w:r>
+        <w:rPr>
+          <w:rFonts w:ascii="Arial" w:hAnsi="Arial" w:cs="Arial"/>
+          <w:lang w:val="es-419"/>
+        </w:rPr>
+        <w:t xml:space="preserve">El campo de </w:t>
+      </w:r>
+      <w:r>
+        <w:rPr>
+          <w:rFonts w:ascii="Arial" w:hAnsi="Arial" w:cs="Arial"/>
+          <w:b/>
+          <w:bCs/>
+          <w:lang w:val="es-419"/>
+        </w:rPr>
+        <w:t>fecha</w:t>
+      </w:r>
+      <w:r>
+        <w:rPr>
+          <w:rFonts w:ascii="Arial" w:hAnsi="Arial" w:cs="Arial"/>
+          <w:lang w:val="es-419"/>
+        </w:rPr>
+        <w:t xml:space="preserve"> es muy importante que se maneje en este formato que mostramos donde primero se pone el año</w:t>
+      </w:r>
+      <w:r>
+        <w:rPr>
+          <w:rFonts w:ascii="Arial" w:hAnsi="Arial" w:cs="Arial"/>
+          <w:lang w:val="es-419"/>
+        </w:rPr>
+        <w:t>,</w:t>
+      </w:r>
+      <w:r>
+        <w:rPr>
+          <w:rFonts w:ascii="Arial" w:hAnsi="Arial" w:cs="Arial"/>
+          <w:lang w:val="es-419"/>
+        </w:rPr>
+        <w:t xml:space="preserve"> mes y posteriormente el día. Todos estos 3 datos separados por un guion, no se acepta ningún otro formato ya que crearía incoherencias en el programa o un error</w:t>
+      </w:r>
+      <w:r>
+        <w:rPr>
+          <w:rFonts w:ascii="Arial" w:hAnsi="Arial" w:cs="Arial"/>
+          <w:lang w:val="es-419"/>
+        </w:rPr>
+        <w:t xml:space="preserve"> total.</w:t>
+      </w:r>
+    </w:p>
+    <w:p>
+      <w:pPr>
+        <w:rPr>
+          <w:rFonts w:ascii="Arial" w:hAnsi="Arial" w:cs="Arial"/>
+          <w:lang w:val="es-419"/>
+        </w:rPr>
+      </w:pPr>
+      <w:r>
+        <w:rPr>
+          <w:rFonts w:ascii="Arial" w:hAnsi="Arial" w:cs="Arial"/>
+          <w:lang w:val="es-419"/>
+        </w:rPr>
+        <w:t xml:space="preserve">Una vez eliminemos la </w:t>
+      </w:r>
+      <w:r>
+        <w:rPr>
+          <w:rFonts w:ascii="Arial" w:hAnsi="Arial" w:cs="Arial"/>
+          <w:b/>
+          <w:bCs/>
+          <w:lang w:val="es-419"/>
+        </w:rPr>
+        <w:t>fila de los títulos</w:t>
+      </w:r>
+      <w:r>
+        <w:rPr>
+          <w:rFonts w:ascii="Arial" w:hAnsi="Arial" w:cs="Arial"/>
+          <w:lang w:val="es-419"/>
+        </w:rPr>
+        <w:t xml:space="preserve"> estamos listos para convertir el archivo.</w:t>
+      </w:r>
+    </w:p>
+    <w:p>
+      <w:pPr>
+        <w:rPr>
+          <w:rFonts w:ascii="Arial" w:hAnsi="Arial" w:cs="Arial"/>
+          <w:lang w:val="es-419"/>
+        </w:rPr>
+      </w:pPr>
+      <w:r>
+        <w:rPr>
+          <w:noProof/>
+        </w:rPr>
+        <w:drawing>
+          <wp:inline distT="0" distB="0" distL="0" distR="0" wp14:anchorId="659475AE" wp14:editId="4338A877">
+            <wp:extent cx="5943600" cy="789305"/>
+            <wp:effectExtent l="0" t="0" r="0" b="0"/>
+            <wp:docPr id="2141802292" name="Picture 1" descr="A table with numbers and letters&#10;&#10;Description automatically generated"/>
+            <wp:cNvGraphicFramePr>
+              <a:graphicFrameLocks xmlns:a="http://schemas.openxmlformats.org/drawingml/2006/main" noChangeAspect="1"/>
+            </wp:cNvGraphicFramePr>
+            <a:graphic xmlns:a="http://schemas.openxmlformats.org/drawingml/2006/main">
+              <a:graphicData uri="http://schemas.openxmlformats.org/drawingml/2006/picture">
+                <pic:pic xmlns:pic="http://schemas.openxmlformats.org/drawingml/2006/picture">
+                  <pic:nvPicPr>
+                    <pic:cNvPr id="2141802292" name="Picture 1" descr="A table with numbers and letters&#10;&#10;Description automatically generated"/>
+                    <pic:cNvPicPr/>
+                  </pic:nvPicPr>
+                  <pic:blipFill>
+                    <a:blip r:embed="rId24"/>
+                    <a:stretch>
+                      <a:fillRect/>
+                    </a:stretch>
+                  </pic:blipFill>
+                  <pic:spPr>
+                    <a:xfrm>
+                      <a:off x="0" y="0"/>
+                      <a:ext cx="5943600" cy="789305"/>
+                    </a:xfrm>
+                    <a:prstGeom prst="rect">
+                      <a:avLst/>
+                    </a:prstGeom>
+                  </pic:spPr>
+                </pic:pic>
+              </a:graphicData>
+            </a:graphic>
+          </wp:inline>
+        </w:drawing>
+      </w:r>
+    </w:p>
+    <w:p>
+      <w:pPr>
+        <w:rPr>
+          <w:rFonts w:ascii="Arial" w:hAnsi="Arial" w:cs="Arial"/>
+          <w:lang w:val="es-419"/>
+        </w:rPr>
+      </w:pPr>
+      <w:r>
+        <w:rPr>
+          <w:rFonts w:ascii="Arial" w:hAnsi="Arial" w:cs="Arial"/>
+          <w:lang w:val="es-419"/>
+        </w:rPr>
+        <w:br w:type="page"/>
+      </w:r>
+    </w:p>
+    <w:p>
+      <w:pPr>
+        <w:rPr>
+          <w:rFonts w:ascii="Arial" w:hAnsi="Arial" w:cs="Arial"/>
+          <w:lang w:val="es-419"/>
+        </w:rPr>
+      </w:pPr>
+      <w:r>
+        <w:rPr>
+          <w:rFonts w:ascii="Arial" w:hAnsi="Arial" w:cs="Arial"/>
+          <w:lang w:val="es-419"/>
+        </w:rPr>
+        <w:lastRenderedPageBreak/>
+        <w:t xml:space="preserve">Teniendo la tabla que queremos convertir seleccionada, daremos en </w:t>
+      </w:r>
+      <w:r>
+        <w:rPr>
+          <w:rFonts w:ascii="Arial" w:hAnsi="Arial" w:cs="Arial"/>
+          <w:b/>
+          <w:bCs/>
+          <w:lang w:val="es-419"/>
+        </w:rPr>
+        <w:t>Guardar como</w:t>
+      </w:r>
+      <w:r>
+        <w:rPr>
+          <w:rFonts w:ascii="Arial" w:hAnsi="Arial" w:cs="Arial"/>
+          <w:lang w:val="es-419"/>
+        </w:rPr>
+        <w:t xml:space="preserve"> y seleccionaremos el tipo de archivo </w:t>
+      </w:r>
+      <w:r>
+        <w:rPr>
+          <w:rFonts w:ascii="Arial" w:hAnsi="Arial" w:cs="Arial"/>
+          <w:b/>
+          <w:bCs/>
+          <w:lang w:val="es-419"/>
+        </w:rPr>
+        <w:t>CSV</w:t>
+      </w:r>
+      <w:r>
+        <w:rPr>
+          <w:rFonts w:ascii="Arial" w:hAnsi="Arial" w:cs="Arial"/>
+          <w:lang w:val="es-419"/>
+        </w:rPr>
+        <w:t>(MS-DOS).</w:t>
+      </w:r>
+    </w:p>
+    <w:p>
+      <w:pPr>
+        <w:rPr>
+          <w:rFonts w:ascii="Arial" w:hAnsi="Arial" w:cs="Arial"/>
+          <w:b/>
+          <w:bCs/>
+          <w:lang w:val="es-419"/>
+        </w:rPr>
+      </w:pPr>
+      <w:r>
+        <w:rPr>
+          <w:noProof/>
+        </w:rPr>
+        <w:drawing>
+          <wp:inline distT="0" distB="0" distL="0" distR="0" wp14:anchorId="18C6698D" wp14:editId="53DD0598">
+            <wp:extent cx="5943600" cy="3362960"/>
+            <wp:effectExtent l="0" t="0" r="0" b="8890"/>
+            <wp:docPr id="2078819905" name="Picture 1" descr="A screenshot of a computer&#10;&#10;Description automatically generated"/>
+            <wp:cNvGraphicFramePr>
+              <a:graphicFrameLocks xmlns:a="http://schemas.openxmlformats.org/drawingml/2006/main" noChangeAspect="1"/>
+            </wp:cNvGraphicFramePr>
+            <a:graphic xmlns:a="http://schemas.openxmlformats.org/drawingml/2006/main">
+              <a:graphicData uri="http://schemas.openxmlformats.org/drawingml/2006/picture">
+                <pic:pic xmlns:pic="http://schemas.openxmlformats.org/drawingml/2006/picture">
+                  <pic:nvPicPr>
+                    <pic:cNvPr id="2078819905" name="Picture 1" descr="A screenshot of a computer&#10;&#10;Description automatically generated"/>
+                    <pic:cNvPicPr/>
+                  </pic:nvPicPr>
+                  <pic:blipFill>
+                    <a:blip r:embed="rId25"/>
+                    <a:stretch>
+                      <a:fillRect/>
+                    </a:stretch>
+                  </pic:blipFill>
+                  <pic:spPr>
+                    <a:xfrm>
+                      <a:off x="0" y="0"/>
+                      <a:ext cx="5943600" cy="3362960"/>
+                    </a:xfrm>
+                    <a:prstGeom prst="rect">
+                      <a:avLst/>
+                    </a:prstGeom>
+                  </pic:spPr>
+                </pic:pic>
+              </a:graphicData>
+            </a:graphic>
+          </wp:inline>
+        </w:drawing>
+      </w:r>
+    </w:p>
+    <w:p>
+      <w:pPr>
+        <w:rPr>
+          <w:rFonts w:ascii="Arial" w:hAnsi="Arial" w:cs="Arial"/>
+          <w:lang w:val="es-419"/>
+        </w:rPr>
+      </w:pPr>
+      <w:r>
+        <w:rPr>
+          <w:rFonts w:ascii="Arial" w:hAnsi="Arial" w:cs="Arial"/>
+          <w:lang w:val="es-419"/>
+        </w:rPr>
+        <w:t>Ahora tenemos nuestro archivo listo para ingresarlo a la base de datos.</w:t>
+      </w:r>
+    </w:p>
+    <w:p>
+      <w:pPr>
+        <w:rPr>
+          <w:rFonts w:ascii="Arial" w:hAnsi="Arial" w:cs="Arial"/>
+          <w:lang w:val="es-419"/>
+        </w:rPr>
+      </w:pPr>
+      <w:r>
+        <w:rPr>
+          <w:rFonts w:ascii="Arial" w:hAnsi="Arial" w:cs="Arial"/>
+          <w:noProof/>
+          <w:lang w:val="es-419"/>
+        </w:rPr>
+        <mc:AlternateContent>
+          <mc:Choice Requires="wps">
+            <w:drawing>
+              <wp:anchor distT="0" distB="0" distL="114300" distR="114300" simplePos="0" relativeHeight="251724800" behindDoc="0" locked="0" layoutInCell="1" allowOverlap="1" wp14:anchorId="27511623" wp14:editId="14C1833D">
+                <wp:simplePos x="0" y="0"/>
+                <wp:positionH relativeFrom="column">
+                  <wp:posOffset>57150</wp:posOffset>
+                </wp:positionH>
+                <wp:positionV relativeFrom="paragraph">
+                  <wp:posOffset>1152525</wp:posOffset>
+                </wp:positionV>
+                <wp:extent cx="304800" cy="219075"/>
+                <wp:effectExtent l="19050" t="19050" r="76200" b="47625"/>
+                <wp:wrapNone/>
+                <wp:docPr id="1681944088" name="Straight Arrow Connector 1"/>
+                <wp:cNvGraphicFramePr/>
+                <a:graphic xmlns:a="http://schemas.openxmlformats.org/drawingml/2006/main">
+                  <a:graphicData uri="http://schemas.microsoft.com/office/word/2010/wordprocessingShape">
+                    <wps:wsp>
+                      <wps:cNvCnPr/>
+                      <wps:spPr>
+                        <a:xfrm>
+                          <a:off x="0" y="0"/>
+                          <a:ext cx="304800" cy="219075"/>
+                        </a:xfrm>
+                        <a:prstGeom prst="straightConnector1">
+                          <a:avLst/>
+                        </a:prstGeom>
+                        <a:ln w="57150">
+                          <a:solidFill>
+                            <a:srgbClr val="FF0000"/>
+                          </a:solidFill>
+                          <a:tailEnd type="triangle"/>
+                        </a:ln>
+                      </wps:spPr>
+                      <wps:style>
+                        <a:lnRef idx="1">
+                          <a:schemeClr val="accent1"/>
+                        </a:lnRef>
+                        <a:fillRef idx="0">
+                          <a:schemeClr val="accent1"/>
+                        </a:fillRef>
+                        <a:effectRef idx="0">
+                          <a:schemeClr val="accent1"/>
+                        </a:effectRef>
+                        <a:fontRef idx="minor">
+                          <a:schemeClr val="tx1"/>
+                        </a:fontRef>
+                      </wps:style>
+                      <wps:bodyPr/>
+                    </wps:wsp>
+                  </a:graphicData>
+                </a:graphic>
+                <wp14:sizeRelH relativeFrom="margin">
+                  <wp14:pctWidth>0</wp14:pctWidth>
+                </wp14:sizeRelH>
+                <wp14:sizeRelV relativeFrom="margin">
+                  <wp14:pctHeight>0</wp14:pctHeight>
+                </wp14:sizeRelV>
+              </wp:anchor>
+            </w:drawing>
+          </mc:Choice>
+          <mc:Fallback>
+            <w:pict>
+              <v:shape w14:anchorId="748CFD2A" id="Straight Arrow Connector 1" o:spid="_x0000_s1026" type="#_x0000_t32" style="position:absolute;margin-left:4.5pt;margin-top:90.75pt;width:24pt;height:17.25pt;z-index:251724800;visibility:visible;mso-wrap-style:square;mso-width-percent:0;mso-height-percent:0;mso-wrap-distance-left:9pt;mso-wrap-distance-top:0;mso-wrap-distance-right:9pt;mso-wrap-distance-bottom:0;mso-position-horizontal:absolute;mso-position-horizontal-relative:text;mso-position-vertical:absolute;mso-position-vertical-relative:text;mso-width-percent:0;mso-height-percent:0;mso-width-relative:margin;mso-height-relative:margin" o:gfxdata="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" strokecolor="red" strokeweight="4.5pt">
+                <v:stroke endarrow="block" joinstyle="miter"/>
+              </v:shape>
+            </w:pict>
+          </mc:Fallback>
+        </mc:AlternateContent>
+      </w:r>
+      <w:r>
+        <w:rPr>
+          <w:rFonts w:ascii="Arial" w:hAnsi="Arial" w:cs="Arial"/>
+          <w:noProof/>
+          <w:lang w:val="es-419"/>
+        </w:rPr>
+        <mc:AlternateContent>
+          <mc:Choice Requires="wps">
+            <w:drawing>
+              <wp:anchor distT="0" distB="0" distL="114300" distR="114300" simplePos="0" relativeHeight="251722752" behindDoc="0" locked="0" layoutInCell="1" allowOverlap="1" wp14:anchorId="37C6743D" wp14:editId="46B45964">
+                <wp:simplePos x="0" y="0"/>
+                <wp:positionH relativeFrom="column">
+                  <wp:posOffset>2466975</wp:posOffset>
+                </wp:positionH>
+                <wp:positionV relativeFrom="paragraph">
+                  <wp:posOffset>2000250</wp:posOffset>
+                </wp:positionV>
+                <wp:extent cx="304800" cy="219075"/>
+                <wp:effectExtent l="19050" t="19050" r="76200" b="47625"/>
+                <wp:wrapNone/>
+                <wp:docPr id="563527191" name="Straight Arrow Connector 1"/>
+                <wp:cNvGraphicFramePr/>
+                <a:graphic xmlns:a="http://schemas.openxmlformats.org/drawingml/2006/main">
+                  <a:graphicData uri="http://schemas.microsoft.com/office/word/2010/wordprocessingShape">
+                    <wps:wsp>
+                      <wps:cNvCnPr/>
+                      <wps:spPr>
+                        <a:xfrm>
+                          <a:off x="0" y="0"/>
+                          <a:ext cx="304800" cy="219075"/>
+                        </a:xfrm>
+                        <a:prstGeom prst="straightConnector1">
+                          <a:avLst/>
+                        </a:prstGeom>
+                        <a:ln w="57150">
+                          <a:solidFill>
+                            <a:srgbClr val="FF0000"/>
+                          </a:solidFill>
+                          <a:tailEnd type="triangle"/>
+                        </a:ln>
+                      </wps:spPr>
+                      <wps:style>
+                        <a:lnRef idx="1">
+                          <a:schemeClr val="accent1"/>
+                        </a:lnRef>
+                        <a:fillRef idx="0">
+                          <a:schemeClr val="accent1"/>
+                        </a:fillRef>
+                        <a:effectRef idx="0">
+                          <a:schemeClr val="accent1"/>
+                        </a:effectRef>
+                        <a:fontRef idx="minor">
+                          <a:schemeClr val="tx1"/>
+                        </a:fontRef>
+                      </wps:style>
+                      <wps:bodyPr/>
+                    </wps:wsp>
+                  </a:graphicData>
+                </a:graphic>
+                <wp14:sizeRelH relativeFrom="margin">
+                  <wp14:pctWidth>0</wp14:pctWidth>
+                </wp14:sizeRelH>
+                <wp14:sizeRelV relativeFrom="margin">
+                  <wp14:pctHeight>0</wp14:pctHeight>
+                </wp14:sizeRelV>
+              </wp:anchor>
+            </w:drawing>
+          </mc:Choice>
+          <mc:Fallback>
+            <w:pict>
+              <v:shape w14:anchorId="0D2C645F" id="Straight Arrow Connector 1" o:spid="_x0000_s1026" type="#_x0000_t32" style="position:absolute;margin-left:194.25pt;margin-top:157.5pt;width:24pt;height:17.25pt;z-index:251722752;visibility:visible;mso-wrap-style:square;mso-width-percent:0;mso-height-percent:0;mso-wrap-distance-left:9pt;mso-wrap-distance-top:0;mso-wrap-distance-right:9pt;mso-wrap-distance-bottom:0;mso-position-horizontal:absolute;mso-position-horizontal-relative:text;mso-position-vertical:absolute;mso-position-vertical-relative:text;mso-width-percent:0;mso-height-percent:0;mso-width-relative:margin;mso-height-relative:margin" o:gfxdata="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" strokecolor="red" strokeweight="4.5pt">
+                <v:stroke endarrow="block" joinstyle="miter"/>
+              </v:shape>
+            </w:pict>
+          </mc:Fallback>
+        </mc:AlternateContent>
+      </w:r>
+      <w:r>
+        <w:rPr>
+          <w:rFonts w:ascii="Arial" w:hAnsi="Arial" w:cs="Arial"/>
+          <w:noProof/>
+          <w:lang w:val="es-419"/>
+        </w:rPr>
+        <mc:AlternateContent>
+          <mc:Choice Requires="wps">
+            <w:drawing>
+              <wp:anchor distT="0" distB="0" distL="114300" distR="114300" simplePos="0" relativeHeight="251720704" behindDoc="0" locked="0" layoutInCell="1" allowOverlap="1" wp14:anchorId="38FA2668" wp14:editId="4A9028CA">
+                <wp:simplePos x="0" y="0"/>
+                <wp:positionH relativeFrom="column">
+                  <wp:posOffset>4867275</wp:posOffset>
+                </wp:positionH>
+                <wp:positionV relativeFrom="paragraph">
+                  <wp:posOffset>485775</wp:posOffset>
+                </wp:positionV>
+                <wp:extent cx="304800" cy="219075"/>
+                <wp:effectExtent l="19050" t="19050" r="76200" b="47625"/>
+                <wp:wrapNone/>
+                <wp:docPr id="1637393940" name="Straight Arrow Connector 1"/>
+                <wp:cNvGraphicFramePr/>
+                <a:graphic xmlns:a="http://schemas.openxmlformats.org/drawingml/2006/main">
+                  <a:graphicData uri="http://schemas.microsoft.com/office/word/2010/wordprocessingShape">
+                    <wps:wsp>
+                      <wps:cNvCnPr/>
+                      <wps:spPr>
+                        <a:xfrm>
+                          <a:off x="0" y="0"/>
+                          <a:ext cx="304800" cy="219075"/>
+                        </a:xfrm>
+                        <a:prstGeom prst="straightConnector1">
+                          <a:avLst/>
+                        </a:prstGeom>
+                        <a:ln w="57150">
+                          <a:solidFill>
+                            <a:srgbClr val="FF0000"/>
+                          </a:solidFill>
+                          <a:tailEnd type="triangle"/>
+                        </a:ln>
+                      </wps:spPr>
+                      <wps:style>
+                        <a:lnRef idx="1">
+                          <a:schemeClr val="accent1"/>
+                        </a:lnRef>
+                        <a:fillRef idx="0">
+                          <a:schemeClr val="accent1"/>
+                        </a:fillRef>
+                        <a:effectRef idx="0">
+                          <a:schemeClr val="accent1"/>
+                        </a:effectRef>
+                        <a:fontRef idx="minor">
+                          <a:schemeClr val="tx1"/>
+                        </a:fontRef>
+                      </wps:style>
+                      <wps:bodyPr/>
+                    </wps:wsp>
+                  </a:graphicData>
+                </a:graphic>
+                <wp14:sizeRelH relativeFrom="margin">
+                  <wp14:pctWidth>0</wp14:pctWidth>
+                </wp14:sizeRelH>
+                <wp14:sizeRelV relativeFrom="margin">
+                  <wp14:pctHeight>0</wp14:pctHeight>
+                </wp14:sizeRelV>
+              </wp:anchor>
+            </w:drawing>
+          </mc:Choice>
+          <mc:Fallback>
+            <w:pict>
+              <v:shape w14:anchorId="49739207" id="Straight Arrow Connector 1" o:spid="_x0000_s1026" type="#_x0000_t32" style="position:absolute;margin-left:383.25pt;margin-top:38.25pt;width:24pt;height:17.25pt;z-index:251720704;visibility:visible;mso-wrap-style:square;mso-width-percent:0;mso-height-percent:0;mso-wrap-distance-left:9pt;mso-wrap-distance-top:0;mso-wrap-distance-right:9pt;mso-wrap-distance-bottom:0;mso-position-horizontal:absolute;mso-position-horizontal-relative:text;mso-position-vertical:absolute;mso-position-vertical-relative:text;mso-width-percent:0;mso-height-percent:0;mso-width-relative:margin;mso-height-relative:margin" o:gfxdata="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" strokecolor="red" strokeweight="4.5pt">
+                <v:stroke endarrow="block" joinstyle="miter"/>
+              </v:shape>
+            </w:pict>
+          </mc:Fallback>
+        </mc:AlternateContent>
+      </w:r>
+      <w:r>
+        <w:rPr>
+          <w:noProof/>
+        </w:rPr>
+        <w:drawing>
+          <wp:anchor distT="0" distB="0" distL="114300" distR="114300" simplePos="0" relativeHeight="251718656" behindDoc="0" locked="0" layoutInCell="1" allowOverlap="1" wp14:anchorId="14832217" wp14:editId="0981AA62">
+            <wp:simplePos x="0" y="0"/>
+            <wp:positionH relativeFrom="margin">
+              <wp:align>center</wp:align>
+            </wp:positionH>
+            <wp:positionV relativeFrom="paragraph">
+              <wp:posOffset>717550</wp:posOffset>
+            </wp:positionV>
+            <wp:extent cx="5514975" cy="2047875"/>
+            <wp:effectExtent l="0" t="0" r="9525" b="9525"/>
+            <wp:wrapTopAndBottom/>
+            <wp:docPr id="775164175" name="Picture 1" descr="A screenshot of a computer&#10;&#10;Description automatically generated"/>
+            <wp:cNvGraphicFramePr>
+              <a:graphicFrameLocks xmlns:a="http://schemas.openxmlformats.org/drawingml/2006/main" noChangeAspect="1"/>
+            </wp:cNvGraphicFramePr>
+            <a:graphic xmlns:a="http://schemas.openxmlformats.org/drawingml/2006/main">
+              <a:graphicData uri="http://schemas.openxmlformats.org/drawingml/2006/picture">
+                <pic:pic xmlns:pic="http://schemas.openxmlformats.org/drawingml/2006/picture">
+                  <pic:nvPicPr>
+                    <pic:cNvPr id="775164175" name="Picture 1" descr="A screenshot of a computer&#10;&#10;Description automatically generated"/>
+                    <pic:cNvPicPr/>
+                  </pic:nvPicPr>
+                  <pic:blipFill>
+                    <a:blip r:embed="rId26">
+                      <a:extLst>
+                        <a:ext uri="{28A0092B-C50C-407E-A947-70E740481C1C}">
+                          <a14:useLocalDpi xmlns:a14="http://schemas.microsoft.com/office/drawing/2010/main" val="0"/>
+                        </a:ext>
+                      </a:extLst>
+                    </a:blip>
+                    <a:stretch>
+                      <a:fillRect/>
+                    </a:stretch>
+                  </pic:blipFill>
+                  <pic:spPr>
+                    <a:xfrm>
+                      <a:off x="0" y="0"/>
+                      <a:ext cx="5514975" cy="2047875"/>
+                    </a:xfrm>
+                    <a:prstGeom prst="rect">
+                      <a:avLst/>
+                    </a:prstGeom>
+                  </pic:spPr>
+                </pic:pic>
+              </a:graphicData>
+            </a:graphic>
+            <wp14:sizeRelH relativeFrom="margin">
+              <wp14:pctWidth>0</wp14:pctWidth>
+            </wp14:sizeRelH>
+            <wp14:sizeRelV relativeFrom="margin">
+              <wp14:pctHeight>0</wp14:pctHeight>
+            </wp14:sizeRelV>
+          </wp:anchor>
+        </w:drawing>
+      </w:r>
+      <w:r>
+        <w:rPr>
+          <w:rFonts w:ascii="Arial" w:hAnsi="Arial" w:cs="Arial"/>
+          <w:lang w:val="es-419"/>
+        </w:rPr>
+        <w:t xml:space="preserve">De nuevo como ya lo hicimos anteriormente, mientras seleccionamos la tabla </w:t>
+      </w:r>
+      <w:proofErr w:type="spellStart"/>
+      <w:r>
+        <w:rPr>
+          <w:rFonts w:ascii="Arial" w:hAnsi="Arial" w:cs="Arial"/>
+          <w:b/>
+          <w:bCs/>
+          <w:lang w:val="es-419"/>
+        </w:rPr>
+        <w:t>diadieta</w:t>
+      </w:r>
+      <w:proofErr w:type="spellEnd"/>
+      <w:r>
+        <w:rPr>
+          <w:rFonts w:ascii="Arial" w:hAnsi="Arial" w:cs="Arial"/>
+          <w:lang w:val="es-419"/>
+        </w:rPr>
+        <w:t xml:space="preserve">, tenemos que ir al apartado de </w:t>
+      </w:r>
+      <w:r>
+        <w:rPr>
+          <w:rFonts w:ascii="Arial" w:hAnsi="Arial" w:cs="Arial"/>
+          <w:b/>
+          <w:bCs/>
+          <w:lang w:val="es-419"/>
+        </w:rPr>
+        <w:t>Importar</w:t>
+      </w:r>
+      <w:r>
+        <w:rPr>
+          <w:rFonts w:ascii="Arial" w:hAnsi="Arial" w:cs="Arial"/>
+          <w:lang w:val="es-419"/>
+        </w:rPr>
+        <w:t>, posteriormente cargar el archivo que creamos</w:t>
+      </w:r>
+      <w:r>
+        <w:rPr>
+          <w:rFonts w:ascii="Arial" w:hAnsi="Arial" w:cs="Arial"/>
+          <w:lang w:val="es-419"/>
+        </w:rPr>
+        <w:t xml:space="preserve">, muy importante corroborar que sea el archivo </w:t>
+      </w:r>
+      <w:r>
+        <w:rPr>
+          <w:rFonts w:ascii="Arial" w:hAnsi="Arial" w:cs="Arial"/>
+          <w:b/>
+          <w:bCs/>
+          <w:lang w:val="es-419"/>
+        </w:rPr>
+        <w:t>CSV</w:t>
+      </w:r>
+      <w:r>
+        <w:rPr>
+          <w:rFonts w:ascii="Arial" w:hAnsi="Arial" w:cs="Arial"/>
+          <w:lang w:val="es-419"/>
+        </w:rPr>
+        <w:t>.</w:t>
+      </w:r>
+      <w:r>
+        <w:rPr>
+          <w:rFonts w:ascii="Arial" w:hAnsi="Arial" w:cs="Arial"/>
+          <w:noProof/>
+          <w:lang w:val="es-419"/>
+        </w:rPr>
+        <w:t xml:space="preserve"> </w:t>
+      </w:r>
+    </w:p>
+    <w:p>
+      <w:pPr>
+        <w:rPr>
+          <w:rFonts w:ascii="Arial" w:hAnsi="Arial" w:cs="Arial"/>
+          <w:lang w:val="es-419"/>
+        </w:rPr>
+      </w:pPr>
+    </w:p>
+    <w:p>
+      <w:pPr>
+        <w:rPr>
+          <w:rFonts w:ascii="Arial" w:hAnsi="Arial" w:cs="Arial"/>
+          <w:lang w:val="es-419"/>
+        </w:rPr>
+      </w:pPr>
+      <w:r>
+        <w:rPr>
+          <w:rFonts w:ascii="Arial" w:hAnsi="Arial" w:cs="Arial"/>
+          <w:lang w:val="es-419"/>
+        </w:rPr>
+        <w:br w:type="page"/>
+      </w:r>
+    </w:p>
+    <w:p>
+      <w:pPr>
+        <w:rPr>
+          <w:rFonts w:ascii="Arial" w:hAnsi="Arial" w:cs="Arial"/>
+          <w:lang w:val="es-419"/>
+        </w:rPr>
+      </w:pPr>
+      <w:r>
+        <w:rPr>
+          <w:noProof/>
+        </w:rPr>
+        <w:lastRenderedPageBreak/>
+        <w:drawing>
+          <wp:anchor distT="0" distB="0" distL="114300" distR="114300" simplePos="0" relativeHeight="251728896" behindDoc="0" locked="0" layoutInCell="1" allowOverlap="1" wp14:anchorId="3925424A" wp14:editId="22BEAE65">
+            <wp:simplePos x="0" y="0"/>
+            <wp:positionH relativeFrom="margin">
+              <wp:align>center</wp:align>
+            </wp:positionH>
+            <wp:positionV relativeFrom="paragraph">
+              <wp:posOffset>742950</wp:posOffset>
+            </wp:positionV>
+            <wp:extent cx="3209925" cy="2369185"/>
+            <wp:effectExtent l="0" t="0" r="9525" b="0"/>
+            <wp:wrapTopAndBottom/>
+            <wp:docPr id="1066670900" name="Picture 1" descr="A screenshot of a computer&#10;&#10;Description automatically generated"/>
+            <wp:cNvGraphicFramePr>
+              <a:graphicFrameLocks xmlns:a="http://schemas.openxmlformats.org/drawingml/2006/main" noChangeAspect="1"/>
+            </wp:cNvGraphicFramePr>
+            <a:graphic xmlns:a="http://schemas.openxmlformats.org/drawingml/2006/main">
+              <a:graphicData uri="http://schemas.openxmlformats.org/drawingml/2006/picture">
+                <pic:pic xmlns:pic="http://schemas.openxmlformats.org/drawingml/2006/picture">
+                  <pic:nvPicPr>
+                    <pic:cNvPr id="1066670900" name="Picture 1" descr="A screenshot of a computer&#10;&#10;Description automatically generated"/>
+                    <pic:cNvPicPr/>
+                  </pic:nvPicPr>
+                  <pic:blipFill>
+                    <a:blip r:embed="rId27">
+                      <a:extLst>
+                        <a:ext uri="{28A0092B-C50C-407E-A947-70E740481C1C}">
+                          <a14:useLocalDpi xmlns:a14="http://schemas.microsoft.com/office/drawing/2010/main" val="0"/>
+                        </a:ext>
+                      </a:extLst>
+                    </a:blip>
+                    <a:stretch>
+                      <a:fillRect/>
+                    </a:stretch>
+                  </pic:blipFill>
+                  <pic:spPr>
+                    <a:xfrm>
+                      <a:off x="0" y="0"/>
+                      <a:ext cx="3209925" cy="2369185"/>
+                    </a:xfrm>
+                    <a:prstGeom prst="rect">
+                      <a:avLst/>
+                    </a:prstGeom>
+                  </pic:spPr>
+                </pic:pic>
+              </a:graphicData>
+            </a:graphic>
+            <wp14:sizeRelH relativeFrom="margin">
+              <wp14:pctWidth>0</wp14:pctWidth>
+            </wp14:sizeRelH>
+            <wp14:sizeRelV relativeFrom="margin">
+              <wp14:pctHeight>0</wp14:pctHeight>
+            </wp14:sizeRelV>
+          </wp:anchor>
+        </w:drawing>
+      </w:r>
+      <w:r>
+        <w:rPr>
+          <w:rFonts w:ascii="Arial" w:hAnsi="Arial" w:cs="Arial"/>
+          <w:lang w:val="es-419"/>
+        </w:rPr>
+        <w:t>Al llegar a este apartado es muy importante corroborar que coincida con nuestro archivo, las primeras 2 especificaciones</w:t>
+      </w:r>
+      <w:r>
+        <w:rPr>
+          <w:rFonts w:ascii="Arial" w:hAnsi="Arial" w:cs="Arial"/>
+          <w:lang w:val="es-419"/>
+        </w:rPr>
+        <w:t xml:space="preserve"> </w:t>
+      </w:r>
+      <w:r>
+        <w:rPr>
+          <w:rFonts w:ascii="Arial" w:hAnsi="Arial" w:cs="Arial"/>
+          <w:lang w:val="es-419"/>
+        </w:rPr>
+        <w:t xml:space="preserve">que son </w:t>
+      </w:r>
+      <w:r>
+        <w:rPr>
+          <w:rFonts w:ascii="Arial" w:hAnsi="Arial" w:cs="Arial"/>
+          <w:b/>
+          <w:bCs/>
+          <w:lang w:val="es-419"/>
+        </w:rPr>
+        <w:t>columnas separadas por</w:t>
+      </w:r>
+      <w:r>
+        <w:rPr>
+          <w:rFonts w:ascii="Arial" w:hAnsi="Arial" w:cs="Arial"/>
+          <w:b/>
+          <w:bCs/>
+          <w:lang w:val="es-419"/>
+        </w:rPr>
+        <w:t xml:space="preserve"> </w:t>
+      </w:r>
+      <w:r>
+        <w:rPr>
+          <w:rFonts w:ascii="Arial" w:hAnsi="Arial" w:cs="Arial"/>
+          <w:lang w:val="es-419"/>
+        </w:rPr>
+        <w:t xml:space="preserve">y </w:t>
+      </w:r>
+      <w:r>
+        <w:rPr>
+          <w:rFonts w:ascii="Arial" w:hAnsi="Arial" w:cs="Arial"/>
+          <w:b/>
+          <w:bCs/>
+          <w:lang w:val="es-419"/>
+        </w:rPr>
+        <w:t>columnas encerradas entre</w:t>
+      </w:r>
+      <w:r>
+        <w:rPr>
+          <w:rFonts w:ascii="Arial" w:hAnsi="Arial" w:cs="Arial"/>
+          <w:lang w:val="es-419"/>
+        </w:rPr>
+        <w:t>.</w:t>
+      </w:r>
+    </w:p>
+    <w:p>
+      <w:pPr>
+        <w:rPr>
+          <w:rFonts w:ascii="Arial" w:hAnsi="Arial" w:cs="Arial"/>
+          <w:lang w:val="es-419"/>
+        </w:rPr>
+      </w:pPr>
+    </w:p>
+    <w:p>
+      <w:pPr>
+        <w:rPr>
+          <w:rFonts w:ascii="Arial" w:hAnsi="Arial" w:cs="Arial"/>
+          <w:lang w:val="es-419"/>
+        </w:rPr>
+      </w:pPr>
+      <w:r>
+        <w:rPr>
+          <w:noProof/>
+        </w:rPr>
+        <w:drawing>
+          <wp:anchor distT="0" distB="0" distL="114300" distR="114300" simplePos="0" relativeHeight="251726848" behindDoc="0" locked="0" layoutInCell="1" allowOverlap="1" wp14:anchorId="7781545C" wp14:editId="2E580A2F">
+            <wp:simplePos x="0" y="0"/>
+            <wp:positionH relativeFrom="margin">
+              <wp:align>center</wp:align>
+            </wp:positionH>
+            <wp:positionV relativeFrom="paragraph">
+              <wp:posOffset>333375</wp:posOffset>
+            </wp:positionV>
+            <wp:extent cx="2743200" cy="1143000"/>
+            <wp:effectExtent l="0" t="0" r="0" b="0"/>
+            <wp:wrapTopAndBottom/>
+            <wp:docPr id="343977787" name="Picture 1" descr="A screenshot of a computer&#10;&#10;Description automatically generated"/>
+            <wp:cNvGraphicFramePr>
+              <a:graphicFrameLocks xmlns:a="http://schemas.openxmlformats.org/drawingml/2006/main" noChangeAspect="1"/>
+            </wp:cNvGraphicFramePr>
+            <a:graphic xmlns:a="http://schemas.openxmlformats.org/drawingml/2006/main">
+              <a:graphicData uri="http://schemas.openxmlformats.org/drawingml/2006/picture">
+                <pic:pic xmlns:pic="http://schemas.openxmlformats.org/drawingml/2006/picture">
+                  <pic:nvPicPr>
+                    <pic:cNvPr id="343977787" name="Picture 1" descr="A screenshot of a computer&#10;&#10;Description automatically generated"/>
+                    <pic:cNvPicPr/>
+                  </pic:nvPicPr>
+                  <pic:blipFill>
+                    <a:blip r:embed="rId28">
+                      <a:extLst>
+                        <a:ext uri="{28A0092B-C50C-407E-A947-70E740481C1C}">
+                          <a14:useLocalDpi xmlns:a14="http://schemas.microsoft.com/office/drawing/2010/main" val="0"/>
+                        </a:ext>
+                      </a:extLst>
+                    </a:blip>
+                    <a:stretch>
+                      <a:fillRect/>
+                    </a:stretch>
+                  </pic:blipFill>
+                  <pic:spPr>
+                    <a:xfrm>
+                      <a:off x="0" y="0"/>
+                      <a:ext cx="2743200" cy="1143000"/>
+                    </a:xfrm>
+                    <a:prstGeom prst="rect">
+                      <a:avLst/>
+                    </a:prstGeom>
+                  </pic:spPr>
+                </pic:pic>
+              </a:graphicData>
+            </a:graphic>
+          </wp:anchor>
+        </w:drawing>
+      </w:r>
+      <w:r>
+        <w:rPr>
+          <w:rFonts w:ascii="Arial" w:hAnsi="Arial" w:cs="Arial"/>
+          <w:lang w:val="es-419"/>
+        </w:rPr>
+        <w:t>Para esto abrimos nuestro archivo CSV con el bloc de notas para analizarlo.</w:t>
+      </w:r>
+    </w:p>
+    <w:p>
+      <w:pPr>
+        <w:rPr>
+          <w:noProof/>
+          <w:lang w:val="es-419"/>
+        </w:rPr>
+      </w:pPr>
+      <w:r>
+        <w:rPr>
+          <w:noProof/>
+        </w:rPr>
+        <w:drawing>
+          <wp:anchor distT="0" distB="0" distL="114300" distR="114300" simplePos="0" relativeHeight="251727872" behindDoc="0" locked="0" layoutInCell="1" allowOverlap="1" wp14:anchorId="7EE1CC33" wp14:editId="638F8E6B">
+            <wp:simplePos x="0" y="0"/>
+            <wp:positionH relativeFrom="margin">
+              <wp:align>center</wp:align>
+            </wp:positionH>
+            <wp:positionV relativeFrom="paragraph">
+              <wp:posOffset>1734185</wp:posOffset>
+            </wp:positionV>
+            <wp:extent cx="2621280" cy="2009775"/>
+            <wp:effectExtent l="0" t="0" r="7620" b="9525"/>
+            <wp:wrapTopAndBottom/>
+            <wp:docPr id="482486314" name="Picture 1" descr="A screenshot of a computer&#10;&#10;Description automatically generated"/>
+            <wp:cNvGraphicFramePr>
+              <a:graphicFrameLocks xmlns:a="http://schemas.openxmlformats.org/drawingml/2006/main" noChangeAspect="1"/>
+            </wp:cNvGraphicFramePr>
+            <a:graphic xmlns:a="http://schemas.openxmlformats.org/drawingml/2006/main">
+              <a:graphicData uri="http://schemas.openxmlformats.org/drawingml/2006/picture">
+                <pic:pic xmlns:pic="http://schemas.openxmlformats.org/drawingml/2006/picture">
+                  <pic:nvPicPr>
+                    <pic:cNvPr id="482486314" name="Picture 1" descr="A screenshot of a computer&#10;&#10;Description automatically generated"/>
+                    <pic:cNvPicPr/>
+                  </pic:nvPicPr>
+                  <pic:blipFill>
+                    <a:blip r:embed="rId29">
+                      <a:extLst>
+                        <a:ext uri="{28A0092B-C50C-407E-A947-70E740481C1C}">
+                          <a14:useLocalDpi xmlns:a14="http://schemas.microsoft.com/office/drawing/2010/main" val="0"/>
+                        </a:ext>
+                      </a:extLst>
+                    </a:blip>
+                    <a:stretch>
+                      <a:fillRect/>
+                    </a:stretch>
+                  </pic:blipFill>
+                  <pic:spPr>
+                    <a:xfrm>
+                      <a:off x="0" y="0"/>
+                      <a:ext cx="2621280" cy="2009775"/>
+                    </a:xfrm>
+                    <a:prstGeom prst="rect">
+                      <a:avLst/>
+                    </a:prstGeom>
+                  </pic:spPr>
+                </pic:pic>
+              </a:graphicData>
+            </a:graphic>
+            <wp14:sizeRelH relativeFrom="margin">
+              <wp14:pctWidth>0</wp14:pctWidth>
+            </wp14:sizeRelH>
+            <wp14:sizeRelV relativeFrom="margin">
+              <wp14:pctHeight>0</wp14:pctHeight>
+            </wp14:sizeRelV>
+          </wp:anchor>
+        </w:drawing>
+      </w:r>
+      <w:r>
+        <w:rPr>
+          <w:noProof/>
+          <w:lang w:val="es-419"/>
+        </w:rPr>
+        <w:t>Corroboramos que las columnas esten separadas por comas ( , ) y como nuestras columnas no estan encerradas entre comillas dobles ( “ ) lo quitaremos del formulario.</w:t>
+      </w:r>
+    </w:p>
+    <w:p>
+      <w:pPr>
+        <w:rPr>
+          <w:noProof/>
+          <w:lang w:val="es-419"/>
+        </w:rPr>
+      </w:pPr>
+      <w:r>
+        <w:rPr>
+          <w:noProof/>
+          <w:lang w:val="es-419"/>
+        </w:rPr>
+        <w:br w:type="page"/>
+      </w:r>
+    </w:p>
+    <w:p>
+      <w:pPr>
+        <w:rPr>
+          <w:noProof/>
+          <w:lang w:val="es-419"/>
+        </w:rPr>
+      </w:pPr>
+      <w:r>
+        <w:rPr>
+          <w:noProof/>
+          <w:lang w:val="es-419"/>
+        </w:rPr>
+        <w:lastRenderedPageBreak/>
+        <w:t>Ahora si las demas especificaciones no las modificamos, podemos dar click al boton de importar.</w:t>
+      </w:r>
+    </w:p>
+    <w:p>
+      <w:pPr>
+        <w:rPr>
+          <w:noProof/>
+          <w:lang w:val="es-419"/>
+        </w:rPr>
+      </w:pPr>
+      <w:r>
+        <w:rPr>
+          <w:noProof/>
+        </w:rPr>
+        <w:drawing>
+          <wp:anchor distT="0" distB="0" distL="114300" distR="114300" simplePos="0" relativeHeight="251729920" behindDoc="0" locked="0" layoutInCell="1" allowOverlap="1" wp14:anchorId="474D483D" wp14:editId="024F98F8">
+            <wp:simplePos x="0" y="0"/>
+            <wp:positionH relativeFrom="margin">
+              <wp:align>center</wp:align>
+            </wp:positionH>
+            <wp:positionV relativeFrom="paragraph">
+              <wp:posOffset>305435</wp:posOffset>
+            </wp:positionV>
+            <wp:extent cx="4524375" cy="476250"/>
+            <wp:effectExtent l="0" t="0" r="9525" b="0"/>
+            <wp:wrapTopAndBottom/>
+            <wp:docPr id="286032590" name="Picture 1" descr="A yellow and black text&#10;&#10;Description automatically generated"/>
+            <wp:cNvGraphicFramePr>
+              <a:graphicFrameLocks xmlns:a="http://schemas.openxmlformats.org/drawingml/2006/main" noChangeAspect="1"/>
+            </wp:cNvGraphicFramePr>
+            <a:graphic xmlns:a="http://schemas.openxmlformats.org/drawingml/2006/main">
+              <a:graphicData uri="http://schemas.openxmlformats.org/drawingml/2006/picture">
+                <pic:pic xmlns:pic="http://schemas.openxmlformats.org/drawingml/2006/picture">
+                  <pic:nvPicPr>
+                    <pic:cNvPr id="286032590" name="Picture 1" descr="A yellow and black text&#10;&#10;Description automatically generated"/>
+                    <pic:cNvPicPr/>
+                  </pic:nvPicPr>
+                  <pic:blipFill>
+                    <a:blip r:embed="rId30">
+                      <a:extLst>
+                        <a:ext uri="{28A0092B-C50C-407E-A947-70E740481C1C}">
+                          <a14:useLocalDpi xmlns:a14="http://schemas.microsoft.com/office/drawing/2010/main" val="0"/>
+                        </a:ext>
+                      </a:extLst>
+                    </a:blip>
+                    <a:stretch>
+                      <a:fillRect/>
+                    </a:stretch>
+                  </pic:blipFill>
+                  <pic:spPr>
+                    <a:xfrm>
+                      <a:off x="0" y="0"/>
+                      <a:ext cx="4524375" cy="476250"/>
+                    </a:xfrm>
+                    <a:prstGeom prst="rect">
+                      <a:avLst/>
+                    </a:prstGeom>
+                  </pic:spPr>
+                </pic:pic>
+              </a:graphicData>
+            </a:graphic>
+          </wp:anchor>
+        </w:drawing>
+      </w:r>
+      <w:r>
+        <w:rPr>
+          <w:noProof/>
+          <w:lang w:val="es-419"/>
+        </w:rPr>
+        <w:t>Si la importacion fue exitosa deberemos obtener un mensaje similar a este.</w:t>
+      </w:r>
+    </w:p>
+    <w:p>
+      <w:pPr>
+        <w:rPr>
+          <w:noProof/>
+          <w:lang w:val="es-419"/>
+        </w:rPr>
+      </w:pPr>
+    </w:p>
+    <w:p>
+      <w:pPr>
+        <w:rPr>
+          <w:rFonts w:ascii="Arial" w:hAnsi="Arial" w:cs="Arial"/>
+          <w:lang w:val="es-419"/>
+        </w:rPr>
+      </w:pPr>
+      <w:r>
+        <w:rPr>
+          <w:noProof/>
+        </w:rPr>
+        <w:drawing>
+          <wp:anchor distT="0" distB="0" distL="114300" distR="114300" simplePos="0" relativeHeight="251730944" behindDoc="0" locked="0" layoutInCell="1" allowOverlap="1" wp14:anchorId="23819CF9" wp14:editId="78C9E0DE">
+            <wp:simplePos x="0" y="0"/>
+            <wp:positionH relativeFrom="margin">
+              <wp:align>right</wp:align>
+            </wp:positionH>
+            <wp:positionV relativeFrom="paragraph">
+              <wp:posOffset>454660</wp:posOffset>
+            </wp:positionV>
+            <wp:extent cx="5943600" cy="1143635"/>
+            <wp:effectExtent l="0" t="0" r="0" b="0"/>
+            <wp:wrapTopAndBottom/>
+            <wp:docPr id="1217389069" name="Picture 1" descr="A screenshot of a computer&#10;&#10;Description automatically generated"/>
+            <wp:cNvGraphicFramePr>
+              <a:graphicFrameLocks xmlns:a="http://schemas.openxmlformats.org/drawingml/2006/main" noChangeAspect="1"/>
+            </wp:cNvGraphicFramePr>
+            <a:graphic xmlns:a="http://schemas.openxmlformats.org/drawingml/2006/main">
+              <a:graphicData uri="http://schemas.openxmlformats.org/drawingml/2006/picture">
+                <pic:pic xmlns:pic="http://schemas.openxmlformats.org/drawingml/2006/picture">
+                  <pic:nvPicPr>
+                    <pic:cNvPr id="1217389069" name="Picture 1" descr="A screenshot of a computer&#10;&#10;Description automatically generated"/>
+                    <pic:cNvPicPr/>
+                  </pic:nvPicPr>
+                  <pic:blipFill>
+                    <a:blip r:embed="rId31">
+                      <a:extLst>
+                        <a:ext uri="{28A0092B-C50C-407E-A947-70E740481C1C}">
+                          <a14:useLocalDpi xmlns:a14="http://schemas.microsoft.com/office/drawing/2010/main" val="0"/>
+                        </a:ext>
+                      </a:extLst>
+                    </a:blip>
+                    <a:stretch>
+                      <a:fillRect/>
+                    </a:stretch>
+                  </pic:blipFill>
+                  <pic:spPr>
+                    <a:xfrm>
+                      <a:off x="0" y="0"/>
+                      <a:ext cx="5943600" cy="1143635"/>
+                    </a:xfrm>
+                    <a:prstGeom prst="rect">
+                      <a:avLst/>
+                    </a:prstGeom>
+                  </pic:spPr>
+                </pic:pic>
+              </a:graphicData>
+            </a:graphic>
+          </wp:anchor>
+        </w:drawing>
+      </w:r>
+      <w:r>
+        <w:rPr>
+          <w:rFonts w:ascii="Arial" w:hAnsi="Arial" w:cs="Arial"/>
+          <w:lang w:val="es-419"/>
+        </w:rPr>
+        <w:t>Y ahora tendremos la información</w:t>
+      </w:r>
+      <w:r>
+        <w:rPr>
+          <w:rFonts w:ascii="Arial" w:hAnsi="Arial" w:cs="Arial"/>
+          <w:lang w:val="es-419"/>
+        </w:rPr>
+        <w:t xml:space="preserve"> d</w:t>
+      </w:r>
+      <w:r>
+        <w:rPr>
+          <w:rFonts w:ascii="Arial" w:hAnsi="Arial" w:cs="Arial"/>
+          <w:lang w:val="es-419"/>
+        </w:rPr>
+        <w:t>e nuestro archivo en la base de datos, nuestra importación</w:t>
+      </w:r>
+      <w:r>
+        <w:rPr>
+          <w:rFonts w:ascii="Arial" w:hAnsi="Arial" w:cs="Arial"/>
+          <w:lang w:val="es-419"/>
+        </w:rPr>
+        <w:t xml:space="preserve"> </w:t>
+      </w:r>
+      <w:r>
+        <w:rPr>
+          <w:rFonts w:ascii="Arial" w:hAnsi="Arial" w:cs="Arial"/>
+          <w:lang w:val="es-419"/>
+        </w:rPr>
+        <w:t>fue exitosa.</w:t>
+      </w:r>
+    </w:p>
+    <w:p>
+      <w:pPr>
+        <w:rPr>
+          <w:rFonts w:ascii="Arial" w:hAnsi="Arial" w:cs="Arial"/>
+          <w:lang w:val="es-419"/>
+        </w:rPr>
+      </w:pPr>
+    </w:p>
+    <w:p>
+      <w:pPr>
+        <w:rPr>
+          <w:rFonts w:ascii="Arial" w:hAnsi="Arial" w:cs="Arial"/>
+          <w:b/>
+          <w:bCs/>
+          <w:lang w:val="es-419"/>
+        </w:rPr>
+      </w:pPr>
+      <w:r>
+        <w:rPr>
+          <w:rFonts w:ascii="Arial" w:hAnsi="Arial" w:cs="Arial"/>
+          <w:b/>
+          <w:bCs/>
+          <w:lang w:val="es-419"/>
+        </w:rPr>
+        <w:br w:type="page"/>
+      </w:r>
+    </w:p>
+    <w:p>
+      <w:pPr>
+        <w:rPr>
+          <w:rFonts w:ascii="Arial" w:hAnsi="Arial" w:cs="Arial"/>
+          <w:b/>
+          <w:bCs/>
+          <w:lang w:val="es-419"/>
+        </w:rPr>
+      </w:pPr>
+      <w:r>
+        <w:rPr>
+          <w:rFonts w:ascii="Arial" w:hAnsi="Arial" w:cs="Arial"/>
+          <w:b/>
+          <w:bCs/>
+          <w:lang w:val="es-419"/>
+        </w:rPr>
+        <w:lastRenderedPageBreak/>
+        <w:t>Manual de funcionamiento</w:t>
+      </w:r>
+    </w:p>
+    <w:p>
+      <w:pPr>
+        <w:rPr>
+          <w:rFonts w:ascii="Arial" w:hAnsi="Arial" w:cs="Arial"/>
+          <w:b/>
+          <w:bCs/>
+          <w:lang w:val="es-419"/>
+        </w:rPr>
+      </w:pPr>
+      <w:r>
+        <w:rPr>
+          <w:rFonts w:ascii="Arial" w:hAnsi="Arial" w:cs="Arial"/>
+          <w:b/>
+          <w:bCs/>
+          <w:lang w:val="es-419"/>
+        </w:rPr>
+        <w:t>¿Como abrir la aplicación?</w:t>
+      </w:r>
+    </w:p>
+    <w:p>
+      <w:pPr>
+        <w:rPr>
+          <w:rFonts w:ascii="Arial" w:hAnsi="Arial" w:cs="Arial"/>
+          <w:lang w:val="es-419"/>
+        </w:rPr>
+      </w:pPr>
+      <w:r>
+        <w:rPr>
+          <w:rFonts w:ascii="Arial" w:hAnsi="Arial" w:cs="Arial"/>
+          <w:noProof/>
+          <w:lang w:val="es-419"/>
+        </w:rPr>
+        <mc:AlternateContent>
+          <mc:Choice Requires="wps">
+            <w:drawing>
+              <wp:anchor distT="0" distB="0" distL="114300" distR="114300" simplePos="0" relativeHeight="251745280" behindDoc="0" locked="0" layoutInCell="1" allowOverlap="1" wp14:anchorId="6CE74224" wp14:editId="527A6EBE">
+                <wp:simplePos x="0" y="0"/>
+                <wp:positionH relativeFrom="column">
+                  <wp:posOffset>2409825</wp:posOffset>
+                </wp:positionH>
+                <wp:positionV relativeFrom="paragraph">
+                  <wp:posOffset>1400810</wp:posOffset>
+                </wp:positionV>
+                <wp:extent cx="352425" cy="85725"/>
+                <wp:effectExtent l="0" t="76200" r="28575" b="104775"/>
+                <wp:wrapNone/>
+                <wp:docPr id="1973732404" name="Straight Arrow Connector 1"/>
+                <wp:cNvGraphicFramePr/>
+                <a:graphic xmlns:a="http://schemas.openxmlformats.org/drawingml/2006/main">
+                  <a:graphicData uri="http://schemas.microsoft.com/office/word/2010/wordprocessingShape">
+                    <wps:wsp>
+                      <wps:cNvCnPr/>
+                      <wps:spPr>
+                        <a:xfrm>
+                          <a:off x="0" y="0"/>
+                          <a:ext cx="352425" cy="85725"/>
+                        </a:xfrm>
+                        <a:prstGeom prst="straightConnector1">
+                          <a:avLst/>
+                        </a:prstGeom>
+                        <a:ln w="57150">
+                          <a:solidFill>
+                            <a:srgbClr val="FF0000"/>
+                          </a:solidFill>
+                          <a:tailEnd type="triangle"/>
+                        </a:ln>
+                      </wps:spPr>
+                      <wps:style>
+                        <a:lnRef idx="1">
+                          <a:schemeClr val="accent1"/>
+                        </a:lnRef>
+                        <a:fillRef idx="0">
+                          <a:schemeClr val="accent1"/>
+                        </a:fillRef>
+                        <a:effectRef idx="0">
+                          <a:schemeClr val="accent1"/>
+                        </a:effectRef>
+                        <a:fontRef idx="minor">
+                          <a:schemeClr val="tx1"/>
+                        </a:fontRef>
+                      </wps:style>
+                      <wps:bodyPr/>
+                    </wps:wsp>
+                  </a:graphicData>
+                </a:graphic>
+                <wp14:sizeRelH relativeFrom="margin">
+                  <wp14:pctWidth>0</wp14:pctWidth>
+                </wp14:sizeRelH>
+                <wp14:sizeRelV relativeFrom="margin">
+                  <wp14:pctHeight>0</wp14:pctHeight>
+                </wp14:sizeRelV>
+              </wp:anchor>
+            </w:drawing>
+          </mc:Choice>
+          <mc:Fallback>
+            <w:pict>
+              <v:shapetype w14:anchorId="09D6C387" id="_x0000_t32" coordsize="21600,21600" o:spt="32" o:oned="t" path="m,l21600,21600e" filled="f">
+                <v:path arrowok="t" fillok="f" o:connecttype="none"/>
+                <o:lock v:ext="edit" shapetype="t"/>
+              </v:shapetype>
+              <v:shape id="Straight Arrow Connector 1" o:spid="_x0000_s1026" type="#_x0000_t32" style="position:absolute;margin-left:189.75pt;margin-top:110.3pt;width:27.75pt;height:6.75pt;z-index:251745280;visibility:visible;mso-wrap-style:square;mso-width-percent:0;mso-height-percent:0;mso-wrap-distance-left:9pt;mso-wrap-distance-top:0;mso-wrap-distance-right:9pt;mso-wrap-distance-bottom:0;mso-position-horizontal:absolute;mso-position-horizontal-relative:text;mso-position-vertical:absolute;mso-position-vertical-relative:text;mso-width-percent:0;mso-height-percent:0;mso-width-relative:margin;mso-height-relative:margin" o:gfxdata="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" strokecolor="red" strokeweight="4.5pt">
+                <v:stroke endarrow="block" joinstyle="miter"/>
+              </v:shape>
+            </w:pict>
+          </mc:Fallback>
+        </mc:AlternateContent>
+      </w:r>
+      <w:r>
+        <w:rPr>
+          <w:rFonts w:ascii="Arial" w:hAnsi="Arial" w:cs="Arial"/>
+          <w:noProof/>
+          <w:lang w:val="es-419"/>
+        </w:rPr>
+        <mc:AlternateContent>
+          <mc:Choice Requires="wps">
+            <w:drawing>
+              <wp:anchor distT="0" distB="0" distL="114300" distR="114300" simplePos="0" relativeHeight="251747328" behindDoc="0" locked="0" layoutInCell="1" allowOverlap="1" wp14:anchorId="6A10DA80" wp14:editId="41444E51">
+                <wp:simplePos x="0" y="0"/>
+                <wp:positionH relativeFrom="column">
+                  <wp:posOffset>2419350</wp:posOffset>
+                </wp:positionH>
+                <wp:positionV relativeFrom="paragraph">
+                  <wp:posOffset>1621791</wp:posOffset>
+                </wp:positionV>
+                <wp:extent cx="333375" cy="45719"/>
+                <wp:effectExtent l="0" t="95250" r="0" b="126365"/>
+                <wp:wrapNone/>
+                <wp:docPr id="1701677104" name="Straight Arrow Connector 1"/>
+                <wp:cNvGraphicFramePr/>
+                <a:graphic xmlns:a="http://schemas.openxmlformats.org/drawingml/2006/main">
+                  <a:graphicData uri="http://schemas.microsoft.com/office/word/2010/wordprocessingShape">
+                    <wps:wsp>
+                      <wps:cNvCnPr/>
+                      <wps:spPr>
+                        <a:xfrm>
+                          <a:off x="0" y="0"/>
+                          <a:ext cx="333375" cy="45719"/>
+                        </a:xfrm>
+                        <a:prstGeom prst="straightConnector1">
+                          <a:avLst/>
+                        </a:prstGeom>
+                        <a:ln w="57150">
+                          <a:solidFill>
+                            <a:srgbClr val="FF0000"/>
+                          </a:solidFill>
+                          <a:tailEnd type="triangle"/>
+                        </a:ln>
+                      </wps:spPr>
+                      <wps:style>
+                        <a:lnRef idx="1">
+                          <a:schemeClr val="accent1"/>
+                        </a:lnRef>
+                        <a:fillRef idx="0">
+                          <a:schemeClr val="accent1"/>
+                        </a:fillRef>
+                        <a:effectRef idx="0">
+                          <a:schemeClr val="accent1"/>
+                        </a:effectRef>
+                        <a:fontRef idx="minor">
+                          <a:schemeClr val="tx1"/>
+                        </a:fontRef>
+                      </wps:style>
+                      <wps:bodyPr/>
+                    </wps:wsp>
+                  </a:graphicData>
+                </a:graphic>
+                <wp14:sizeRelH relativeFrom="margin">
+                  <wp14:pctWidth>0</wp14:pctWidth>
+                </wp14:sizeRelH>
+                <wp14:sizeRelV relativeFrom="margin">
+                  <wp14:pctHeight>0</wp14:pctHeight>
+                </wp14:sizeRelV>
+              </wp:anchor>
+            </w:drawing>
+          </mc:Choice>
+          <mc:Fallback>
+            <w:pict>
+              <v:shape w14:anchorId="3EE4EB01" id="Straight Arrow Connector 1" o:spid="_x0000_s1026" type="#_x0000_t32" style="position:absolute;margin-left:190.5pt;margin-top:127.7pt;width:26.25pt;height:3.6pt;z-index:251747328;visibility:visible;mso-wrap-style:square;mso-width-percent:0;mso-height-percent:0;mso-wrap-distance-left:9pt;mso-wrap-distance-top:0;mso-wrap-distance-right:9pt;mso-wrap-distance-bottom:0;mso-position-horizontal:absolute;mso-position-horizontal-relative:text;mso-position-vertical:absolute;mso-position-vertical-relative:text;mso-width-percent:0;mso-height-percent:0;mso-width-relative:margin;mso-height-relative:margin" o:gfxdata="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" strokecolor="red" strokeweight="4.5pt">
+                <v:stroke endarrow="block" joinstyle="miter"/>
+              </v:shape>
+            </w:pict>
+          </mc:Fallback>
+        </mc:AlternateContent>
+      </w:r>
+      <w:r>
+        <w:rPr>
+          <w:noProof/>
+        </w:rPr>
+        <w:drawing>
+          <wp:anchor distT="0" distB="0" distL="114300" distR="114300" simplePos="0" relativeHeight="251732992" behindDoc="0" locked="0" layoutInCell="1" allowOverlap="1" wp14:anchorId="4E65F7A8" wp14:editId="0F025318">
+            <wp:simplePos x="0" y="0"/>
+            <wp:positionH relativeFrom="margin">
+              <wp:align>center</wp:align>
+            </wp:positionH>
+            <wp:positionV relativeFrom="paragraph">
+              <wp:posOffset>715010</wp:posOffset>
+            </wp:positionV>
+            <wp:extent cx="4438650" cy="1679575"/>
+            <wp:effectExtent l="0" t="0" r="0" b="0"/>
+            <wp:wrapTopAndBottom/>
+            <wp:docPr id="1186260222" name="Picture 1" descr="A screenshot of a computer program&#10;&#10;Description automatically generated"/>
+            <wp:cNvGraphicFramePr>
+              <a:graphicFrameLocks xmlns:a="http://schemas.openxmlformats.org/drawingml/2006/main" noChangeAspect="1"/>
+            </wp:cNvGraphicFramePr>
+            <a:graphic xmlns:a="http://schemas.openxmlformats.org/drawingml/2006/main">
+              <a:graphicData uri="http://schemas.openxmlformats.org/drawingml/2006/picture">
+                <pic:pic xmlns:pic="http://schemas.openxmlformats.org/drawingml/2006/picture">
+                  <pic:nvPicPr>
+                    <pic:cNvPr id="1121292407" name="Picture 1" descr="A screenshot of a computer program&#10;&#10;Description automatically generated"/>
+                    <pic:cNvPicPr/>
+                  </pic:nvPicPr>
+                  <pic:blipFill>
+                    <a:blip r:embed="rId12">
+                      <a:extLst>
+                        <a:ext uri="{28A0092B-C50C-407E-A947-70E740481C1C}">
+                          <a14:useLocalDpi xmlns:a14="http://schemas.microsoft.com/office/drawing/2010/main" val="0"/>
+                        </a:ext>
+                      </a:extLst>
+                    </a:blip>
+                    <a:stretch>
+                      <a:fillRect/>
+                    </a:stretch>
+                  </pic:blipFill>
+                  <pic:spPr>
+                    <a:xfrm>
+                      <a:off x="0" y="0"/>
+                      <a:ext cx="4438650" cy="1679575"/>
+                    </a:xfrm>
+                    <a:prstGeom prst="rect">
+                      <a:avLst/>
+                    </a:prstGeom>
+                  </pic:spPr>
+                </pic:pic>
+              </a:graphicData>
+            </a:graphic>
+            <wp14:sizeRelH relativeFrom="margin">
+              <wp14:pctWidth>0</wp14:pctWidth>
+            </wp14:sizeRelH>
+            <wp14:sizeRelV relativeFrom="margin">
+              <wp14:pctHeight>0</wp14:pctHeight>
+            </wp14:sizeRelV>
+          </wp:anchor>
+        </w:drawing>
+      </w:r>
+      <w:r>
+        <w:rPr>
+          <w:rFonts w:ascii="Arial" w:hAnsi="Arial" w:cs="Arial"/>
+          <w:lang w:val="es-419"/>
+        </w:rPr>
+        <w:t>Primero debemos de encender nuestro servidor si es que aun no esta en funcionamiento, abriendo la aplicación</w:t>
+      </w:r>
+      <w:r>
+        <w:rPr>
+          <w:rFonts w:ascii="Arial" w:hAnsi="Arial" w:cs="Arial"/>
+          <w:lang w:val="es-419"/>
+        </w:rPr>
+        <w:t xml:space="preserve"> </w:t>
+      </w:r>
+      <w:r>
+        <w:rPr>
+          <w:rFonts w:ascii="Arial" w:hAnsi="Arial" w:cs="Arial"/>
+          <w:b/>
+          <w:bCs/>
+          <w:lang w:val="es-419"/>
+        </w:rPr>
+        <w:t>XAMPP</w:t>
+      </w:r>
+      <w:r>
+        <w:rPr>
+          <w:rFonts w:ascii="Arial" w:hAnsi="Arial" w:cs="Arial"/>
+          <w:lang w:val="es-419"/>
+        </w:rPr>
+        <w:t xml:space="preserve"> previamente instalada</w:t>
+      </w:r>
+      <w:r>
+        <w:rPr>
+          <w:rFonts w:ascii="Arial" w:hAnsi="Arial" w:cs="Arial"/>
+          <w:lang w:val="es-419"/>
+        </w:rPr>
+        <w:t>, tendremos una interfaz similar a la siguiente imagen</w:t>
+      </w:r>
+      <w:r>
+        <w:rPr>
+          <w:rFonts w:ascii="Arial" w:hAnsi="Arial" w:cs="Arial"/>
+          <w:lang w:val="es-419"/>
+        </w:rPr>
+        <w:t>.</w:t>
+      </w:r>
+      <w:r>
+        <w:rPr>
+          <w:rFonts w:ascii="Arial" w:hAnsi="Arial" w:cs="Arial"/>
+          <w:noProof/>
+          <w:lang w:val="es-419"/>
+        </w:rPr>
+        <w:t xml:space="preserve"> </w:t>
+      </w:r>
+    </w:p>
+    <w:p>
+      <w:pPr>
+        <w:rPr>
+          <w:rFonts w:ascii="Arial" w:hAnsi="Arial" w:cs="Arial"/>
+          <w:lang w:val="es-419"/>
+        </w:rPr>
+      </w:pPr>
+    </w:p>
+    <w:p>
+      <w:pPr>
+        <w:rPr>
+          <w:rFonts w:ascii="Arial" w:hAnsi="Arial" w:cs="Arial"/>
+          <w:lang w:val="es-419"/>
+        </w:rPr>
+      </w:pPr>
+      <w:r>
+        <w:rPr>
+          <w:rFonts w:ascii="Arial" w:hAnsi="Arial" w:cs="Arial"/>
+          <w:lang w:val="es-419"/>
+        </w:rPr>
+        <w:t xml:space="preserve">Daremos </w:t>
+      </w:r>
+      <w:proofErr w:type="spellStart"/>
+      <w:r>
+        <w:rPr>
+          <w:rFonts w:ascii="Arial" w:hAnsi="Arial" w:cs="Arial"/>
+          <w:lang w:val="es-419"/>
+        </w:rPr>
+        <w:t>click</w:t>
+      </w:r>
+      <w:proofErr w:type="spellEnd"/>
+      <w:r>
+        <w:rPr>
+          <w:rFonts w:ascii="Arial" w:hAnsi="Arial" w:cs="Arial"/>
+          <w:lang w:val="es-419"/>
+        </w:rPr>
+        <w:t xml:space="preserve"> en los primeros 2 botones </w:t>
+      </w:r>
+      <w:proofErr w:type="spellStart"/>
+      <w:r>
+        <w:rPr>
+          <w:rFonts w:ascii="Arial" w:hAnsi="Arial" w:cs="Arial"/>
+          <w:b/>
+          <w:bCs/>
+          <w:lang w:val="es-419"/>
+        </w:rPr>
+        <w:t>Start</w:t>
+      </w:r>
+      <w:proofErr w:type="spellEnd"/>
+      <w:r>
+        <w:rPr>
+          <w:rFonts w:ascii="Arial" w:hAnsi="Arial" w:cs="Arial"/>
+          <w:lang w:val="es-419"/>
+        </w:rPr>
+        <w:t xml:space="preserve">, esto activara el servicio de </w:t>
+      </w:r>
+      <w:r>
+        <w:rPr>
+          <w:rFonts w:ascii="Arial" w:hAnsi="Arial" w:cs="Arial"/>
+          <w:b/>
+          <w:bCs/>
+          <w:lang w:val="es-419"/>
+        </w:rPr>
+        <w:t>Apache</w:t>
+      </w:r>
+      <w:r>
+        <w:rPr>
+          <w:rFonts w:ascii="Arial" w:hAnsi="Arial" w:cs="Arial"/>
+          <w:lang w:val="es-419"/>
+        </w:rPr>
+        <w:t xml:space="preserve"> y </w:t>
+      </w:r>
+      <w:r>
+        <w:rPr>
+          <w:rFonts w:ascii="Arial" w:hAnsi="Arial" w:cs="Arial"/>
+          <w:b/>
+          <w:bCs/>
+          <w:lang w:val="es-419"/>
+        </w:rPr>
+        <w:t>MySQL</w:t>
+      </w:r>
+      <w:r>
+        <w:rPr>
+          <w:rFonts w:ascii="Arial" w:hAnsi="Arial" w:cs="Arial"/>
+          <w:lang w:val="es-419"/>
+        </w:rPr>
+        <w:t xml:space="preserve"> necesarios para el funcionamiento de nuestra aplicación</w:t>
+      </w:r>
+      <w:r>
+        <w:rPr>
+          <w:rFonts w:ascii="Arial" w:hAnsi="Arial" w:cs="Arial"/>
+          <w:lang w:val="es-419"/>
+        </w:rPr>
+        <w:t>.</w:t>
+      </w:r>
+    </w:p>
+    <w:p>
+      <w:pPr>
+        <w:rPr>
+          <w:rFonts w:ascii="Arial" w:hAnsi="Arial" w:cs="Arial"/>
+          <w:lang w:val="es-419"/>
+        </w:rPr>
+      </w:pPr>
+      <w:r>
+        <w:rPr>
+          <w:rFonts w:ascii="Arial" w:hAnsi="Arial" w:cs="Arial"/>
+          <w:noProof/>
+          <w:lang w:val="es-419"/>
+        </w:rPr>
+        <mc:AlternateContent>
+          <mc:Choice Requires="wps">
+            <w:drawing>
+              <wp:anchor distT="0" distB="0" distL="114300" distR="114300" simplePos="0" relativeHeight="251749376" behindDoc="0" locked="0" layoutInCell="1" allowOverlap="1" wp14:anchorId="54B880AD" wp14:editId="4C7B9106">
+                <wp:simplePos x="0" y="0"/>
+                <wp:positionH relativeFrom="column">
+                  <wp:posOffset>2162175</wp:posOffset>
+                </wp:positionH>
+                <wp:positionV relativeFrom="paragraph">
+                  <wp:posOffset>1453515</wp:posOffset>
+                </wp:positionV>
+                <wp:extent cx="304800" cy="219075"/>
+                <wp:effectExtent l="19050" t="19050" r="76200" b="47625"/>
+                <wp:wrapNone/>
+                <wp:docPr id="579694352" name="Straight Arrow Connector 1"/>
+                <wp:cNvGraphicFramePr/>
+                <a:graphic xmlns:a="http://schemas.openxmlformats.org/drawingml/2006/main">
+                  <a:graphicData uri="http://schemas.microsoft.com/office/word/2010/wordprocessingShape">
+                    <wps:wsp>
+                      <wps:cNvCnPr/>
+                      <wps:spPr>
+                        <a:xfrm>
+                          <a:off x="0" y="0"/>
+                          <a:ext cx="304800" cy="219075"/>
+                        </a:xfrm>
+                        <a:prstGeom prst="straightConnector1">
+                          <a:avLst/>
+                        </a:prstGeom>
+                        <a:ln w="57150">
+                          <a:solidFill>
+                            <a:srgbClr val="FF0000"/>
+                          </a:solidFill>
+                          <a:tailEnd type="triangle"/>
+                        </a:ln>
+                      </wps:spPr>
+                      <wps:style>
+                        <a:lnRef idx="1">
+                          <a:schemeClr val="accent1"/>
+                        </a:lnRef>
+                        <a:fillRef idx="0">
+                          <a:schemeClr val="accent1"/>
+                        </a:fillRef>
+                        <a:effectRef idx="0">
+                          <a:schemeClr val="accent1"/>
+                        </a:effectRef>
+                        <a:fontRef idx="minor">
+                          <a:schemeClr val="tx1"/>
+                        </a:fontRef>
+                      </wps:style>
+                      <wps:bodyPr/>
+                    </wps:wsp>
+                  </a:graphicData>
+                </a:graphic>
+                <wp14:sizeRelH relativeFrom="margin">
+                  <wp14:pctWidth>0</wp14:pctWidth>
+                </wp14:sizeRelH>
+                <wp14:sizeRelV relativeFrom="margin">
+                  <wp14:pctHeight>0</wp14:pctHeight>
+                </wp14:sizeRelV>
+              </wp:anchor>
+            </w:drawing>
+          </mc:Choice>
+          <mc:Fallback>
+            <w:pict>
+              <v:shape w14:anchorId="5E515FDF" id="Straight Arrow Connector 1" o:spid="_x0000_s1026" type="#_x0000_t32" style="position:absolute;margin-left:170.25pt;margin-top:114.45pt;width:24pt;height:17.25pt;z-index:251749376;visibility:visible;mso-wrap-style:square;mso-width-percent:0;mso-height-percent:0;mso-wrap-distance-left:9pt;mso-wrap-distance-top:0;mso-wrap-distance-right:9pt;mso-wrap-distance-bottom:0;mso-position-horizontal:absolute;mso-position-horizontal-relative:text;mso-position-vertical:absolute;mso-position-vertical-relative:text;mso-width-percent:0;mso-height-percent:0;mso-width-relative:margin;mso-height-relative:margin" o:gfxdata="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" strokecolor="red" strokeweight="4.5pt">
+                <v:stroke endarrow="block" joinstyle="miter"/>
+              </v:shape>
+            </w:pict>
+          </mc:Fallback>
+        </mc:AlternateContent>
+      </w:r>
+      <w:r>
+        <w:rPr>
+          <w:noProof/>
+        </w:rPr>
+        <w:drawing>
+          <wp:anchor distT="0" distB="0" distL="114300" distR="114300" simplePos="0" relativeHeight="251735040" behindDoc="0" locked="0" layoutInCell="1" allowOverlap="1" wp14:anchorId="6AFCC3A1" wp14:editId="20CFEB75">
+            <wp:simplePos x="0" y="0"/>
+            <wp:positionH relativeFrom="margin">
+              <wp:align>center</wp:align>
+            </wp:positionH>
+            <wp:positionV relativeFrom="paragraph">
+              <wp:posOffset>781050</wp:posOffset>
+            </wp:positionV>
+            <wp:extent cx="4373880" cy="1647825"/>
+            <wp:effectExtent l="0" t="0" r="7620" b="9525"/>
+            <wp:wrapTopAndBottom/>
+            <wp:docPr id="856695921" name="Picture 1" descr="A screenshot of a computer program&#10;&#10;Description automatically generated"/>
+            <wp:cNvGraphicFramePr>
+              <a:graphicFrameLocks xmlns:a="http://schemas.openxmlformats.org/drawingml/2006/main" noChangeAspect="1"/>
+            </wp:cNvGraphicFramePr>
+            <a:graphic xmlns:a="http://schemas.openxmlformats.org/drawingml/2006/main">
+              <a:graphicData uri="http://schemas.openxmlformats.org/drawingml/2006/picture">
+                <pic:pic xmlns:pic="http://schemas.openxmlformats.org/drawingml/2006/picture">
+                  <pic:nvPicPr>
+                    <pic:cNvPr id="1651304542" name="Picture 1" descr="A screenshot of a computer program&#10;&#10;Description automatically generated"/>
+                    <pic:cNvPicPr/>
+                  </pic:nvPicPr>
+                  <pic:blipFill>
+                    <a:blip r:embed="rId13">
+                      <a:extLst>
+                        <a:ext uri="{28A0092B-C50C-407E-A947-70E740481C1C}">
+                          <a14:useLocalDpi xmlns:a14="http://schemas.microsoft.com/office/drawing/2010/main" val="0"/>
+                        </a:ext>
+                      </a:extLst>
+                    </a:blip>
+                    <a:stretch>
+                      <a:fillRect/>
+                    </a:stretch>
+                  </pic:blipFill>
+                  <pic:spPr>
+                    <a:xfrm>
+                      <a:off x="0" y="0"/>
+                      <a:ext cx="4373880" cy="1647825"/>
+                    </a:xfrm>
+                    <a:prstGeom prst="rect">
+                      <a:avLst/>
+                    </a:prstGeom>
+                  </pic:spPr>
+                </pic:pic>
+              </a:graphicData>
+            </a:graphic>
+            <wp14:sizeRelH relativeFrom="margin">
+              <wp14:pctWidth>0</wp14:pctWidth>
+            </wp14:sizeRelH>
+            <wp14:sizeRelV relativeFrom="margin">
+              <wp14:pctHeight>0</wp14:pctHeight>
+            </wp14:sizeRelV>
+          </wp:anchor>
+        </w:drawing>
+      </w:r>
+      <w:r>
+        <w:rPr>
+          <w:rFonts w:ascii="Arial" w:hAnsi="Arial" w:cs="Arial"/>
+          <w:lang w:val="es-419"/>
+        </w:rPr>
+        <w:t xml:space="preserve">Muy importante corroborar que ambos servicios están en verde y que el puerto de </w:t>
+      </w:r>
+      <w:r>
+        <w:rPr>
+          <w:rFonts w:ascii="Arial" w:hAnsi="Arial" w:cs="Arial"/>
+          <w:b/>
+          <w:bCs/>
+          <w:lang w:val="es-419"/>
+        </w:rPr>
+        <w:t>MySQL</w:t>
+      </w:r>
+      <w:r>
+        <w:rPr>
+          <w:rFonts w:ascii="Arial" w:hAnsi="Arial" w:cs="Arial"/>
+          <w:lang w:val="es-419"/>
+        </w:rPr>
+        <w:t xml:space="preserve"> sea el </w:t>
+      </w:r>
+      <w:r>
+        <w:rPr>
+          <w:rFonts w:ascii="Arial" w:hAnsi="Arial" w:cs="Arial"/>
+          <w:b/>
+          <w:bCs/>
+          <w:lang w:val="es-419"/>
+        </w:rPr>
+        <w:t>3306</w:t>
+      </w:r>
+      <w:r>
+        <w:rPr>
+          <w:rFonts w:ascii="Arial" w:hAnsi="Arial" w:cs="Arial"/>
+          <w:lang w:val="es-419"/>
+        </w:rPr>
+        <w:t>, de no ser así consultar con el administrador si realizo alguna modificación</w:t>
+      </w:r>
+      <w:r>
+        <w:rPr>
+          <w:rFonts w:ascii="Arial" w:hAnsi="Arial" w:cs="Arial"/>
+          <w:lang w:val="es-419"/>
+        </w:rPr>
+        <w:t xml:space="preserve"> </w:t>
+      </w:r>
+      <w:r>
+        <w:rPr>
+          <w:rFonts w:ascii="Arial" w:hAnsi="Arial" w:cs="Arial"/>
+          <w:lang w:val="es-419"/>
+        </w:rPr>
+        <w:t>u ocurre algún error.</w:t>
+      </w:r>
+      <w:r>
+        <w:rPr>
+          <w:rFonts w:ascii="Arial" w:hAnsi="Arial" w:cs="Arial"/>
+          <w:noProof/>
+          <w:lang w:val="es-419"/>
+        </w:rPr>
+        <w:t xml:space="preserve"> </w:t>
+      </w:r>
+    </w:p>
+    <w:p>
+      <w:pPr>
+        <w:rPr>
+          <w:rFonts w:ascii="Arial" w:hAnsi="Arial" w:cs="Arial"/>
+          <w:lang w:val="es-419"/>
+        </w:rPr>
+      </w:pPr>
+    </w:p>
+    <w:p>
+      <w:pPr>
+        <w:rPr>
+          <w:rFonts w:ascii="Arial" w:hAnsi="Arial" w:cs="Arial"/>
+          <w:lang w:val="es-419"/>
+        </w:rPr>
+      </w:pPr>
+      <w:r>
+        <w:rPr>
+          <w:rFonts w:ascii="Arial" w:hAnsi="Arial" w:cs="Arial"/>
+          <w:lang w:val="es-419"/>
+        </w:rPr>
+        <w:t>Ahora estaremos listos para abrir la aplicación desde el acceso directo del escritorio o entrando a la carpeta de origen.</w:t>
+      </w:r>
+    </w:p>
+    <w:p>
+      <w:pPr>
+        <w:rPr>
+          <w:rFonts w:ascii="Arial" w:hAnsi="Arial" w:cs="Arial"/>
+          <w:lang w:val="es-419"/>
+        </w:rPr>
+      </w:pPr>
+      <w:r>
+        <w:rPr>
+          <w:noProof/>
+        </w:rPr>
+        <w:drawing>
+          <wp:anchor distT="0" distB="0" distL="114300" distR="114300" simplePos="0" relativeHeight="251737088" behindDoc="0" locked="0" layoutInCell="1" allowOverlap="1" wp14:anchorId="479FFF13" wp14:editId="73C6D1BF">
+            <wp:simplePos x="0" y="0"/>
+            <wp:positionH relativeFrom="column">
+              <wp:posOffset>3019425</wp:posOffset>
+            </wp:positionH>
+            <wp:positionV relativeFrom="paragraph">
+              <wp:posOffset>10795</wp:posOffset>
+            </wp:positionV>
+            <wp:extent cx="1447800" cy="762000"/>
+            <wp:effectExtent l="0" t="0" r="0" b="0"/>
+            <wp:wrapSquare wrapText="bothSides"/>
+            <wp:docPr id="1516376363" name="Picture 1" descr="A black background with white text&#10;&#10;Description automatically generated"/>
+            <wp:cNvGraphicFramePr>
+              <a:graphicFrameLocks xmlns:a="http://schemas.openxmlformats.org/drawingml/2006/main" noChangeAspect="1"/>
+            </wp:cNvGraphicFramePr>
+            <a:graphic xmlns:a="http://schemas.openxmlformats.org/drawingml/2006/main">
+              <a:graphicData uri="http://schemas.openxmlformats.org/drawingml/2006/picture">
+                <pic:pic xmlns:pic="http://schemas.openxmlformats.org/drawingml/2006/picture">
+                  <pic:nvPicPr>
+                    <pic:cNvPr id="1516376363" name="Picture 1" descr="A black background with white text&#10;&#10;Description automatically generated"/>
+                    <pic:cNvPicPr/>
+                  </pic:nvPicPr>
+                  <pic:blipFill>
+                    <a:blip r:embed="rId32">
+                      <a:extLst>
+                        <a:ext uri="{28A0092B-C50C-407E-A947-70E740481C1C}">
+                          <a14:useLocalDpi xmlns:a14="http://schemas.microsoft.com/office/drawing/2010/main" val="0"/>
+                        </a:ext>
+                      </a:extLst>
+                    </a:blip>
+                    <a:stretch>
+                      <a:fillRect/>
+                    </a:stretch>
+                  </pic:blipFill>
+                  <pic:spPr>
+                    <a:xfrm>
+                      <a:off x="0" y="0"/>
+                      <a:ext cx="1447800" cy="762000"/>
+                    </a:xfrm>
+                    <a:prstGeom prst="rect">
+                      <a:avLst/>
+                    </a:prstGeom>
+                  </pic:spPr>
+                </pic:pic>
+              </a:graphicData>
+            </a:graphic>
+          </wp:anchor>
+        </w:drawing>
+      </w:r>
+      <w:r>
+        <w:rPr>
+          <w:noProof/>
+        </w:rPr>
+        <w:drawing>
+          <wp:anchor distT="0" distB="0" distL="114300" distR="114300" simplePos="0" relativeHeight="251736064" behindDoc="0" locked="0" layoutInCell="1" allowOverlap="1" wp14:anchorId="0F2FE23F" wp14:editId="2EF19B7F">
+            <wp:simplePos x="0" y="0"/>
+            <wp:positionH relativeFrom="column">
+              <wp:posOffset>1323975</wp:posOffset>
+            </wp:positionH>
+            <wp:positionV relativeFrom="paragraph">
+              <wp:posOffset>10795</wp:posOffset>
+            </wp:positionV>
+            <wp:extent cx="876300" cy="752475"/>
+            <wp:effectExtent l="0" t="0" r="0" b="9525"/>
+            <wp:wrapSquare wrapText="bothSides"/>
+            <wp:docPr id="932780732" name="Picture 1" descr="A mouse eating cheese on a purple background&#10;&#10;Description automatically generated"/>
+            <wp:cNvGraphicFramePr>
+              <a:graphicFrameLocks xmlns:a="http://schemas.openxmlformats.org/drawingml/2006/main" noChangeAspect="1"/>
+            </wp:cNvGraphicFramePr>
+            <a:graphic xmlns:a="http://schemas.openxmlformats.org/drawingml/2006/main">
+              <a:graphicData uri="http://schemas.openxmlformats.org/drawingml/2006/picture">
+                <pic:pic xmlns:pic="http://schemas.openxmlformats.org/drawingml/2006/picture">
+                  <pic:nvPicPr>
+                    <pic:cNvPr id="932780732" name="Picture 1" descr="A mouse eating cheese on a purple background&#10;&#10;Description automatically generated"/>
+                    <pic:cNvPicPr/>
+                  </pic:nvPicPr>
+                  <pic:blipFill>
+                    <a:blip r:embed="rId33">
+                      <a:extLst>
+                        <a:ext uri="{28A0092B-C50C-407E-A947-70E740481C1C}">
+                          <a14:useLocalDpi xmlns:a14="http://schemas.microsoft.com/office/drawing/2010/main" val="0"/>
+                        </a:ext>
+                      </a:extLst>
+                    </a:blip>
+                    <a:stretch>
+                      <a:fillRect/>
+                    </a:stretch>
+                  </pic:blipFill>
+                  <pic:spPr>
+                    <a:xfrm>
+                      <a:off x="0" y="0"/>
+                      <a:ext cx="876300" cy="752475"/>
+                    </a:xfrm>
+                    <a:prstGeom prst="rect">
+                      <a:avLst/>
+                    </a:prstGeom>
+                  </pic:spPr>
+                </pic:pic>
+              </a:graphicData>
+            </a:graphic>
+          </wp:anchor>
+        </w:drawing>
+      </w:r>
+    </w:p>
+    <w:p>
+      <w:pPr>
+        <w:rPr>
+          <w:rFonts w:ascii="Arial" w:hAnsi="Arial" w:cs="Arial"/>
+          <w:lang w:val="es-419"/>
+        </w:rPr>
+      </w:pPr>
+    </w:p>
+    <w:p>
+      <w:pPr>
+        <w:rPr>
+          <w:rFonts w:ascii="Arial" w:hAnsi="Arial" w:cs="Arial"/>
+          <w:lang w:val="es-419"/>
+        </w:rPr>
+      </w:pPr>
+    </w:p>
+    <w:p>
+      <w:pPr>
+        <w:rPr>
+          <w:rFonts w:ascii="Arial" w:hAnsi="Arial" w:cs="Arial"/>
+          <w:lang w:val="es-419"/>
+        </w:rPr>
+      </w:pPr>
+    </w:p>
+    <w:p>
+      <w:pPr>
+        <w:rPr>
+          <w:rFonts w:ascii="Arial" w:hAnsi="Arial" w:cs="Arial"/>
+          <w:lang w:val="es-419"/>
+        </w:rPr>
+      </w:pPr>
+      <w:r>
+        <w:rPr>
+          <w:noProof/>
+        </w:rPr>
+        <w:lastRenderedPageBreak/>
+        <w:drawing>
+          <wp:anchor distT="0" distB="0" distL="114300" distR="114300" simplePos="0" relativeHeight="251738112" behindDoc="0" locked="0" layoutInCell="1" allowOverlap="1" wp14:anchorId="69800A42" wp14:editId="2092FA3F">
+            <wp:simplePos x="0" y="0"/>
+            <wp:positionH relativeFrom="margin">
+              <wp:align>center</wp:align>
+            </wp:positionH>
+            <wp:positionV relativeFrom="paragraph">
+              <wp:posOffset>314325</wp:posOffset>
+            </wp:positionV>
+            <wp:extent cx="3829050" cy="3114675"/>
+            <wp:effectExtent l="0" t="0" r="0" b="9525"/>
+            <wp:wrapTopAndBottom/>
+            <wp:docPr id="544854451" name="Picture 1" descr="A screenshot of a computer&#10;&#10;Description automatically generated"/>
+            <wp:cNvGraphicFramePr>
+              <a:graphicFrameLocks xmlns:a="http://schemas.openxmlformats.org/drawingml/2006/main" noChangeAspect="1"/>
+            </wp:cNvGraphicFramePr>
+            <a:graphic xmlns:a="http://schemas.openxmlformats.org/drawingml/2006/main">
+              <a:graphicData uri="http://schemas.openxmlformats.org/drawingml/2006/picture">
+                <pic:pic xmlns:pic="http://schemas.openxmlformats.org/drawingml/2006/picture">
+                  <pic:nvPicPr>
+                    <pic:cNvPr id="544854451" name="Picture 1" descr="A screenshot of a computer&#10;&#10;Description automatically generated"/>
+                    <pic:cNvPicPr/>
+                  </pic:nvPicPr>
+                  <pic:blipFill>
+                    <a:blip r:embed="rId34">
+                      <a:extLst>
+                        <a:ext uri="{28A0092B-C50C-407E-A947-70E740481C1C}">
+                          <a14:useLocalDpi xmlns:a14="http://schemas.microsoft.com/office/drawing/2010/main" val="0"/>
+                        </a:ext>
+                      </a:extLst>
+                    </a:blip>
+                    <a:stretch>
+                      <a:fillRect/>
+                    </a:stretch>
+                  </pic:blipFill>
+                  <pic:spPr>
+                    <a:xfrm>
+                      <a:off x="0" y="0"/>
+                      <a:ext cx="3829050" cy="3114675"/>
+                    </a:xfrm>
+                    <a:prstGeom prst="rect">
+                      <a:avLst/>
+                    </a:prstGeom>
+                  </pic:spPr>
+                </pic:pic>
+              </a:graphicData>
+            </a:graphic>
+          </wp:anchor>
+        </w:drawing>
+      </w:r>
+      <w:r>
+        <w:rPr>
+          <w:rFonts w:ascii="Arial" w:hAnsi="Arial" w:cs="Arial"/>
+          <w:lang w:val="es-419"/>
+        </w:rPr>
+        <w:t>Debería de recibirte la siguiente interfaz.</w:t>
+      </w:r>
+    </w:p>
+    <w:p>
+      <w:pPr>
+        <w:rPr>
+          <w:rFonts w:ascii="Arial" w:hAnsi="Arial" w:cs="Arial"/>
+          <w:lang w:val="es-419"/>
+        </w:rPr>
+      </w:pPr>
+    </w:p>
+    <w:p>
+      <w:pPr>
+        <w:rPr>
+          <w:rFonts w:ascii="Arial" w:hAnsi="Arial" w:cs="Arial"/>
+          <w:b/>
+          <w:bCs/>
+          <w:lang w:val="es-419"/>
+        </w:rPr>
+      </w:pPr>
+      <w:r>
+        <w:rPr>
+          <w:rFonts w:ascii="Arial" w:hAnsi="Arial" w:cs="Arial"/>
+          <w:b/>
+          <w:bCs/>
+          <w:lang w:val="es-419"/>
+        </w:rPr>
+        <w:br w:type="page"/>
+      </w:r>
+    </w:p>
+    <w:p>
+      <w:pPr>
+        <w:rPr>
+          <w:rFonts w:ascii="Arial" w:hAnsi="Arial" w:cs="Arial"/>
+          <w:lang w:val="es-419"/>
+        </w:rPr>
+      </w:pPr>
+      <w:r>
+        <w:rPr>
+          <w:rFonts w:ascii="Arial" w:hAnsi="Arial" w:cs="Arial"/>
+          <w:b/>
+          <w:bCs/>
+          <w:lang w:val="es-419"/>
+        </w:rPr>
+        <w:lastRenderedPageBreak/>
+        <w:t>Usuario</w:t>
+      </w:r>
+    </w:p>
+    <w:p>
+      <w:pPr>
+        <w:rPr>
+          <w:rFonts w:ascii="Arial" w:hAnsi="Arial" w:cs="Arial"/>
+          <w:lang w:val="es-419"/>
+        </w:rPr>
+      </w:pPr>
+      <w:r>
+        <w:rPr>
+          <w:rFonts w:ascii="Arial" w:hAnsi="Arial" w:cs="Arial"/>
+          <w:lang w:val="es-419"/>
+        </w:rPr>
+        <w:t>Al ingresar a la aplicación</w:t>
+      </w:r>
+      <w:r>
+        <w:rPr>
+          <w:rFonts w:ascii="Arial" w:hAnsi="Arial" w:cs="Arial"/>
+          <w:lang w:val="es-419"/>
+        </w:rPr>
+        <w:t xml:space="preserve"> d</w:t>
+      </w:r>
+      <w:r>
+        <w:rPr>
+          <w:rFonts w:ascii="Arial" w:hAnsi="Arial" w:cs="Arial"/>
+          <w:lang w:val="es-419"/>
+        </w:rPr>
+        <w:t>ebe ser porque previamente el administrador ya registro tu sujeto de prueba e importo los datos necesarios para su buen funcionamiento.</w:t>
+      </w:r>
+    </w:p>
+    <w:p>
+      <w:pPr>
+        <w:rPr>
+          <w:rFonts w:ascii="Arial" w:hAnsi="Arial" w:cs="Arial"/>
+          <w:lang w:val="es-419"/>
+        </w:rPr>
+      </w:pPr>
+      <w:r>
+        <w:rPr>
+          <w:rFonts w:ascii="Arial" w:hAnsi="Arial" w:cs="Arial"/>
+          <w:lang w:val="es-419"/>
+        </w:rPr>
+        <w:t>Lo que debes de hacer es llenar los campos que se piden a continuación:</w:t>
+      </w:r>
+    </w:p>
+    <w:p>
+      <w:pPr>
+        <w:jc w:val="center"/>
+        <w:rPr>
+          <w:rFonts w:ascii="Arial" w:hAnsi="Arial" w:cs="Arial"/>
+          <w:lang w:val="es-419"/>
+        </w:rPr>
+      </w:pPr>
+      <w:r>
+        <w:rPr>
+          <w:rFonts w:ascii="Arial" w:hAnsi="Arial" w:cs="Arial"/>
+          <w:b/>
+          <w:bCs/>
+          <w:lang w:val="es-419"/>
+        </w:rPr>
+        <w:t xml:space="preserve">Importante </w:t>
+      </w:r>
+      <w:r>
+        <w:rPr>
+          <w:rFonts w:ascii="Arial" w:hAnsi="Arial" w:cs="Arial"/>
+          <w:lang w:val="es-419"/>
+        </w:rPr>
+        <w:t>solo</w:t>
+      </w:r>
+      <w:r>
+        <w:rPr>
+          <w:rFonts w:ascii="Arial" w:hAnsi="Arial" w:cs="Arial"/>
+          <w:b/>
+          <w:bCs/>
+          <w:lang w:val="es-419"/>
+        </w:rPr>
+        <w:t xml:space="preserve"> se deben ingresar números.</w:t>
+      </w:r>
+    </w:p>
+    <w:p>
+      <w:pPr>
+        <w:rPr>
+          <w:rFonts w:ascii="Arial" w:hAnsi="Arial" w:cs="Arial"/>
+          <w:lang w:val="es-419"/>
+        </w:rPr>
+      </w:pPr>
+      <w:r>
+        <w:rPr>
+          <w:rFonts w:ascii="Arial" w:hAnsi="Arial" w:cs="Arial"/>
+          <w:b/>
+          <w:bCs/>
+          <w:lang w:val="es-419"/>
+        </w:rPr>
+        <w:t>Fecha</w:t>
+      </w:r>
+      <w:r>
+        <w:rPr>
+          <w:rFonts w:ascii="Arial" w:hAnsi="Arial" w:cs="Arial"/>
+          <w:lang w:val="es-419"/>
+        </w:rPr>
+        <w:t xml:space="preserve"> que esta segmentada en día, mes y año</w:t>
+      </w:r>
+      <w:r>
+        <w:rPr>
+          <w:rFonts w:ascii="Arial" w:hAnsi="Arial" w:cs="Arial"/>
+          <w:lang w:val="es-419"/>
+        </w:rPr>
+        <w:t>.</w:t>
+      </w:r>
+    </w:p>
+    <w:p>
+      <w:pPr>
+        <w:rPr>
+          <w:rFonts w:ascii="Arial" w:hAnsi="Arial" w:cs="Arial"/>
+          <w:lang w:val="es-419"/>
+        </w:rPr>
+      </w:pPr>
+      <w:r>
+        <w:rPr>
+          <w:rFonts w:ascii="Arial" w:hAnsi="Arial" w:cs="Arial"/>
+          <w:b/>
+          <w:bCs/>
+          <w:lang w:val="es-419"/>
+        </w:rPr>
+        <w:t>ID</w:t>
+      </w:r>
+      <w:r>
+        <w:rPr>
+          <w:rFonts w:ascii="Arial" w:hAnsi="Arial" w:cs="Arial"/>
+          <w:b/>
+          <w:bCs/>
+          <w:lang w:val="es-419"/>
+        </w:rPr>
+        <w:t xml:space="preserve"> </w:t>
+      </w:r>
+      <w:r>
+        <w:rPr>
+          <w:rFonts w:ascii="Arial" w:hAnsi="Arial" w:cs="Arial"/>
+          <w:lang w:val="es-419"/>
+        </w:rPr>
+        <w:t>el número de identificación</w:t>
+      </w:r>
+      <w:r>
+        <w:rPr>
+          <w:rFonts w:ascii="Arial" w:hAnsi="Arial" w:cs="Arial"/>
+          <w:lang w:val="es-419"/>
+        </w:rPr>
+        <w:t xml:space="preserve"> d</w:t>
+      </w:r>
+      <w:r>
+        <w:rPr>
+          <w:rFonts w:ascii="Arial" w:hAnsi="Arial" w:cs="Arial"/>
+          <w:lang w:val="es-419"/>
+        </w:rPr>
+        <w:t>el sujeto de prueba.</w:t>
+      </w:r>
+    </w:p>
+    <w:p>
+      <w:pPr>
+        <w:rPr>
+          <w:rFonts w:ascii="Arial" w:hAnsi="Arial" w:cs="Arial"/>
+          <w:lang w:val="es-419"/>
+        </w:rPr>
+      </w:pPr>
+      <w:r>
+        <w:rPr>
+          <w:rFonts w:ascii="Arial" w:hAnsi="Arial" w:cs="Arial"/>
+          <w:b/>
+          <w:bCs/>
+          <w:lang w:val="es-419"/>
+        </w:rPr>
+        <w:t>Peso</w:t>
+      </w:r>
+      <w:r>
+        <w:rPr>
+          <w:rFonts w:ascii="Arial" w:hAnsi="Arial" w:cs="Arial"/>
+          <w:lang w:val="es-419"/>
+        </w:rPr>
+        <w:t xml:space="preserve"> la cantidad en gramos registrada el mismo día.</w:t>
+      </w:r>
+    </w:p>
+    <w:p>
+      <w:pPr>
+        <w:rPr>
+          <w:rFonts w:ascii="Arial" w:hAnsi="Arial" w:cs="Arial"/>
+          <w:lang w:val="es-419"/>
+        </w:rPr>
+      </w:pPr>
+      <w:r>
+        <w:rPr>
+          <w:rFonts w:ascii="Arial" w:hAnsi="Arial" w:cs="Arial"/>
+          <w:b/>
+          <w:bCs/>
+          <w:lang w:val="es-419"/>
+        </w:rPr>
+        <w:t>Sobras</w:t>
+      </w:r>
+      <w:r>
+        <w:rPr>
+          <w:rFonts w:ascii="Arial" w:hAnsi="Arial" w:cs="Arial"/>
+          <w:lang w:val="es-419"/>
+        </w:rPr>
+        <w:t xml:space="preserve"> es la cantidad de comida que dejo, igual en gramos.</w:t>
+      </w:r>
+    </w:p>
+    <w:p>
+      <w:pPr>
+        <w:rPr>
+          <w:rFonts w:ascii="Arial" w:hAnsi="Arial" w:cs="Arial"/>
+          <w:lang w:val="es-419"/>
+        </w:rPr>
+      </w:pPr>
+      <w:r>
+        <w:rPr>
+          <w:rFonts w:ascii="Arial" w:hAnsi="Arial" w:cs="Arial"/>
+          <w:b/>
+          <w:bCs/>
+          <w:lang w:val="es-419"/>
+        </w:rPr>
+        <w:t>Temperatura</w:t>
+      </w:r>
+      <w:r>
+        <w:rPr>
+          <w:rFonts w:ascii="Arial" w:hAnsi="Arial" w:cs="Arial"/>
+          <w:lang w:val="es-419"/>
+        </w:rPr>
+        <w:t xml:space="preserve"> registrada en el termómetro del bioterio, en Celsius.</w:t>
+      </w:r>
+    </w:p>
+    <w:p>
+      <w:pPr>
+        <w:rPr>
+          <w:rFonts w:ascii="Arial" w:hAnsi="Arial" w:cs="Arial"/>
+          <w:lang w:val="es-419"/>
+        </w:rPr>
+      </w:pPr>
+      <w:r>
+        <w:rPr>
+          <w:rFonts w:ascii="Arial" w:hAnsi="Arial" w:cs="Arial"/>
+          <w:b/>
+          <w:bCs/>
+          <w:lang w:val="es-419"/>
+        </w:rPr>
+        <w:t>Extra de fin de semana</w:t>
+      </w:r>
+      <w:r>
+        <w:rPr>
+          <w:rFonts w:ascii="Arial" w:hAnsi="Arial" w:cs="Arial"/>
+          <w:lang w:val="es-419"/>
+        </w:rPr>
+        <w:t xml:space="preserve"> solamente debe seleccionarse cuando </w:t>
+      </w:r>
+      <w:r>
+        <w:rPr>
+          <w:rFonts w:ascii="Arial" w:hAnsi="Arial" w:cs="Arial"/>
+          <w:lang w:val="es-419"/>
+        </w:rPr>
+        <w:t>se quiere</w:t>
+      </w:r>
+      <w:r>
+        <w:rPr>
+          <w:rFonts w:ascii="Arial" w:hAnsi="Arial" w:cs="Arial"/>
+          <w:lang w:val="es-419"/>
+        </w:rPr>
+        <w:t xml:space="preserve"> obtener la </w:t>
+      </w:r>
+      <w:r>
+        <w:rPr>
+          <w:rFonts w:ascii="Arial" w:hAnsi="Arial" w:cs="Arial"/>
+          <w:lang w:val="es-419"/>
+        </w:rPr>
+        <w:tab/>
+      </w:r>
+      <w:r>
+        <w:rPr>
+          <w:rFonts w:ascii="Arial" w:hAnsi="Arial" w:cs="Arial"/>
+          <w:lang w:val="es-419"/>
+        </w:rPr>
+        <w:t>dieta del día</w:t>
+      </w:r>
+      <w:r>
+        <w:rPr>
+          <w:rFonts w:ascii="Arial" w:hAnsi="Arial" w:cs="Arial"/>
+          <w:lang w:val="es-419"/>
+        </w:rPr>
+        <w:t xml:space="preserve"> mismo</w:t>
+      </w:r>
+      <w:r>
+        <w:rPr>
+          <w:rFonts w:ascii="Arial" w:hAnsi="Arial" w:cs="Arial"/>
+          <w:lang w:val="es-419"/>
+        </w:rPr>
+        <w:t xml:space="preserve"> y los siguientes 2, en caso de que no </w:t>
+      </w:r>
+      <w:r>
+        <w:rPr>
+          <w:rFonts w:ascii="Arial" w:hAnsi="Arial" w:cs="Arial"/>
+          <w:lang w:val="es-419"/>
+        </w:rPr>
+        <w:t xml:space="preserve">asista el </w:t>
+      </w:r>
+      <w:r>
+        <w:rPr>
+          <w:rFonts w:ascii="Arial" w:hAnsi="Arial" w:cs="Arial"/>
+          <w:lang w:val="es-419"/>
+        </w:rPr>
+        <w:t xml:space="preserve">día sábado y </w:t>
+      </w:r>
+      <w:r>
+        <w:rPr>
+          <w:rFonts w:ascii="Arial" w:hAnsi="Arial" w:cs="Arial"/>
+          <w:lang w:val="es-419"/>
+        </w:rPr>
+        <w:tab/>
+      </w:r>
+      <w:r>
+        <w:rPr>
+          <w:rFonts w:ascii="Arial" w:hAnsi="Arial" w:cs="Arial"/>
+          <w:lang w:val="es-419"/>
+        </w:rPr>
+        <w:t>domingo</w:t>
+      </w:r>
+      <w:r>
+        <w:rPr>
+          <w:rFonts w:ascii="Arial" w:hAnsi="Arial" w:cs="Arial"/>
+          <w:lang w:val="es-419"/>
+        </w:rPr>
+        <w:t xml:space="preserve"> (la dieta solamente será multiplicada por 3, no afectara en el </w:t>
+      </w:r>
+      <w:r>
+        <w:rPr>
+          <w:rFonts w:ascii="Arial" w:hAnsi="Arial" w:cs="Arial"/>
+          <w:lang w:val="es-419"/>
+        </w:rPr>
+        <w:tab/>
+        <w:t>registro de base de datos, pero si se registrara la acción del fin de semana).</w:t>
+      </w:r>
+    </w:p>
+    <w:p>
+      <w:pPr>
+        <w:rPr>
+          <w:rFonts w:ascii="Arial" w:hAnsi="Arial" w:cs="Arial"/>
+          <w:lang w:val="es-419"/>
+        </w:rPr>
+      </w:pPr>
+      <w:r>
+        <w:rPr>
+          <w:rFonts w:ascii="Arial" w:hAnsi="Arial" w:cs="Arial"/>
+          <w:b/>
+          <w:bCs/>
+          <w:lang w:val="es-419"/>
+        </w:rPr>
+        <w:t>Intervalo de porcentaje</w:t>
+      </w:r>
+      <w:r>
+        <w:rPr>
+          <w:rFonts w:ascii="Arial" w:hAnsi="Arial" w:cs="Arial"/>
+          <w:lang w:val="es-419"/>
+        </w:rPr>
+        <w:t xml:space="preserve"> seleccionaremos el margen de porcentajes dentro del que </w:t>
+      </w:r>
+      <w:r>
+        <w:rPr>
+          <w:rFonts w:ascii="Arial" w:hAnsi="Arial" w:cs="Arial"/>
+          <w:lang w:val="es-419"/>
+        </w:rPr>
+        <w:tab/>
+        <w:t>deseamos que el sujeto de prueba se mantenga idealmente.</w:t>
+      </w:r>
+    </w:p>
+    <w:p>
+      <w:pPr>
+        <w:rPr>
+          <w:rFonts w:ascii="Arial" w:hAnsi="Arial" w:cs="Arial"/>
+          <w:lang w:val="es-419"/>
+        </w:rPr>
+      </w:pPr>
+      <w:r>
+        <w:rPr>
+          <w:b/>
+          <w:bCs/>
+          <w:noProof/>
+        </w:rPr>
+        <w:drawing>
+          <wp:anchor distT="0" distB="0" distL="114300" distR="114300" simplePos="0" relativeHeight="251740160" behindDoc="0" locked="0" layoutInCell="1" allowOverlap="1" wp14:anchorId="0C08008B" wp14:editId="1C66C394">
+            <wp:simplePos x="0" y="0"/>
+            <wp:positionH relativeFrom="margin">
+              <wp:align>center</wp:align>
+            </wp:positionH>
+            <wp:positionV relativeFrom="paragraph">
+              <wp:posOffset>730250</wp:posOffset>
+            </wp:positionV>
+            <wp:extent cx="3829050" cy="3114675"/>
+            <wp:effectExtent l="0" t="0" r="0" b="9525"/>
+            <wp:wrapTopAndBottom/>
+            <wp:docPr id="275160002" name="Picture 1" descr="A screenshot of a computer&#10;&#10;Description automatically generated"/>
+            <wp:cNvGraphicFramePr>
+              <a:graphicFrameLocks xmlns:a="http://schemas.openxmlformats.org/drawingml/2006/main" noChangeAspect="1"/>
+            </wp:cNvGraphicFramePr>
+            <a:graphic xmlns:a="http://schemas.openxmlformats.org/drawingml/2006/main">
+              <a:graphicData uri="http://schemas.openxmlformats.org/drawingml/2006/picture">
+                <pic:pic xmlns:pic="http://schemas.openxmlformats.org/drawingml/2006/picture">
+                  <pic:nvPicPr>
+                    <pic:cNvPr id="544854451" name="Picture 1" descr="A screenshot of a computer&#10;&#10;Description automatically generated"/>
+                    <pic:cNvPicPr/>
+                  </pic:nvPicPr>
+                  <pic:blipFill>
+                    <a:blip r:embed="rId34">
+                      <a:extLst>
+                        <a:ext uri="{28A0092B-C50C-407E-A947-70E740481C1C}">
+                          <a14:useLocalDpi xmlns:a14="http://schemas.microsoft.com/office/drawing/2010/main" val="0"/>
+                        </a:ext>
+                      </a:extLst>
+                    </a:blip>
+                    <a:stretch>
+                      <a:fillRect/>
+                    </a:stretch>
+                  </pic:blipFill>
+                  <pic:spPr>
+                    <a:xfrm>
+                      <a:off x="0" y="0"/>
+                      <a:ext cx="3829050" cy="3114675"/>
+                    </a:xfrm>
+                    <a:prstGeom prst="rect">
+                      <a:avLst/>
+                    </a:prstGeom>
+                  </pic:spPr>
+                </pic:pic>
+              </a:graphicData>
+            </a:graphic>
+          </wp:anchor>
+        </w:drawing>
+      </w:r>
+      <w:r>
+        <w:rPr>
+          <w:rFonts w:ascii="Arial" w:hAnsi="Arial" w:cs="Arial"/>
+          <w:b/>
+          <w:bCs/>
+          <w:lang w:val="es-419"/>
+        </w:rPr>
+        <w:t>Botón resultado</w:t>
+      </w:r>
+      <w:r>
+        <w:rPr>
+          <w:rFonts w:ascii="Arial" w:hAnsi="Arial" w:cs="Arial"/>
+          <w:lang w:val="es-419"/>
+        </w:rPr>
+        <w:t xml:space="preserve"> nos dará la fase, porcentaje y dieta del sujeto de prueba.</w:t>
+      </w:r>
+    </w:p>
+    <w:p>
+      <w:pPr>
+        <w:rPr>
+          <w:rFonts w:ascii="Arial" w:hAnsi="Arial" w:cs="Arial"/>
+          <w:lang w:val="es-419"/>
+        </w:rPr>
+      </w:pPr>
+      <w:r>
+        <w:rPr>
+          <w:rFonts w:ascii="Arial" w:hAnsi="Arial" w:cs="Arial"/>
+          <w:b/>
+          <w:bCs/>
+          <w:lang w:val="es-419"/>
+        </w:rPr>
+        <w:t>Botón limpiar</w:t>
+      </w:r>
+      <w:r>
+        <w:rPr>
+          <w:rFonts w:ascii="Arial" w:hAnsi="Arial" w:cs="Arial"/>
+          <w:lang w:val="es-419"/>
+        </w:rPr>
+        <w:t xml:space="preserve"> solamente borrara los d</w:t>
+      </w:r>
+      <w:r>
+        <w:rPr>
+          <w:rFonts w:ascii="Arial" w:hAnsi="Arial" w:cs="Arial"/>
+          <w:lang w:val="es-419"/>
+        </w:rPr>
+        <w:t>atos escritos.</w:t>
+      </w:r>
+    </w:p>
+    <w:p>
+      <w:pPr>
+        <w:rPr>
+          <w:rFonts w:ascii="Arial" w:hAnsi="Arial" w:cs="Arial"/>
+          <w:lang w:val="es-419"/>
+        </w:rPr>
+      </w:pPr>
+      <w:r>
+        <w:rPr>
+          <w:noProof/>
+        </w:rPr>
+        <w:lastRenderedPageBreak/>
+        <w:drawing>
+          <wp:anchor distT="0" distB="0" distL="114300" distR="114300" simplePos="0" relativeHeight="251741184" behindDoc="0" locked="0" layoutInCell="1" allowOverlap="1" wp14:anchorId="30E67D59" wp14:editId="1EFB69D9">
+            <wp:simplePos x="0" y="0"/>
+            <wp:positionH relativeFrom="margin">
+              <wp:align>center</wp:align>
+            </wp:positionH>
+            <wp:positionV relativeFrom="paragraph">
+              <wp:posOffset>295275</wp:posOffset>
+            </wp:positionV>
+            <wp:extent cx="3829050" cy="3114675"/>
+            <wp:effectExtent l="0" t="0" r="0" b="9525"/>
+            <wp:wrapTopAndBottom/>
+            <wp:docPr id="1924067402" name="Picture 1" descr="A screenshot of a computer&#10;&#10;Description automatically generated"/>
+            <wp:cNvGraphicFramePr>
+              <a:graphicFrameLocks xmlns:a="http://schemas.openxmlformats.org/drawingml/2006/main" noChangeAspect="1"/>
+            </wp:cNvGraphicFramePr>
+            <a:graphic xmlns:a="http://schemas.openxmlformats.org/drawingml/2006/main">
+              <a:graphicData uri="http://schemas.openxmlformats.org/drawingml/2006/picture">
+                <pic:pic xmlns:pic="http://schemas.openxmlformats.org/drawingml/2006/picture">
+                  <pic:nvPicPr>
+                    <pic:cNvPr id="1924067402" name="Picture 1" descr="A screenshot of a computer&#10;&#10;Description automatically generated"/>
+                    <pic:cNvPicPr/>
+                  </pic:nvPicPr>
+                  <pic:blipFill>
+                    <a:blip r:embed="rId35">
+                      <a:extLst>
+                        <a:ext uri="{28A0092B-C50C-407E-A947-70E740481C1C}">
+                          <a14:useLocalDpi xmlns:a14="http://schemas.microsoft.com/office/drawing/2010/main" val="0"/>
+                        </a:ext>
+                      </a:extLst>
+                    </a:blip>
+                    <a:stretch>
+                      <a:fillRect/>
+                    </a:stretch>
+                  </pic:blipFill>
+                  <pic:spPr>
+                    <a:xfrm>
+                      <a:off x="0" y="0"/>
+                      <a:ext cx="3829050" cy="3114675"/>
+                    </a:xfrm>
+                    <a:prstGeom prst="rect">
+                      <a:avLst/>
+                    </a:prstGeom>
+                  </pic:spPr>
+                </pic:pic>
+              </a:graphicData>
+            </a:graphic>
+          </wp:anchor>
+        </w:drawing>
+      </w:r>
+      <w:r>
+        <w:rPr>
+          <w:rFonts w:ascii="Arial" w:hAnsi="Arial" w:cs="Arial"/>
+          <w:lang w:val="es-419"/>
+        </w:rPr>
+        <w:t>Así se vería un ingreso correcto de los datos y el resultado esperado.</w:t>
+      </w:r>
+    </w:p>
+    <w:p>
+      <w:pPr>
+        <w:rPr>
+          <w:rFonts w:ascii="Arial" w:hAnsi="Arial" w:cs="Arial"/>
+          <w:b/>
+          <w:bCs/>
+          <w:lang w:val="es-419"/>
+        </w:rPr>
+      </w:pPr>
+    </w:p>
+    <w:p>
+      <w:pPr>
+        <w:rPr>
+          <w:rFonts w:ascii="Arial" w:hAnsi="Arial" w:cs="Arial"/>
+          <w:b/>
+          <w:bCs/>
+          <w:lang w:val="es-419"/>
+        </w:rPr>
+      </w:pPr>
+      <w:r>
+        <w:rPr>
+          <w:rFonts w:ascii="Arial" w:hAnsi="Arial" w:cs="Arial"/>
+          <w:b/>
+          <w:bCs/>
+          <w:lang w:val="es-419"/>
+        </w:rPr>
+        <w:br w:type="page"/>
+      </w:r>
+    </w:p>
+    <w:p>
+      <w:pPr>
+        <w:rPr>
+          <w:rFonts w:ascii="Arial" w:hAnsi="Arial" w:cs="Arial"/>
+          <w:b/>
+          <w:bCs/>
+          <w:lang w:val="es-419"/>
+        </w:rPr>
+      </w:pPr>
+      <w:r>
+        <w:rPr>
+          <w:rFonts w:ascii="Arial" w:hAnsi="Arial" w:cs="Arial"/>
+          <w:b/>
+          <w:bCs/>
+          <w:lang w:val="es-419"/>
+        </w:rPr>
+        <w:lastRenderedPageBreak/>
+        <w:t>Administrador</w:t>
+      </w:r>
+    </w:p>
+    <w:p>
+      <w:pPr>
+        <w:rPr>
+          <w:rFonts w:ascii="Arial" w:hAnsi="Arial" w:cs="Arial"/>
+          <w:noProof/>
+          <w:lang w:val="es-419"/>
+        </w:rPr>
+      </w:pPr>
+      <w:r>
+        <w:rPr>
+          <w:rFonts w:ascii="Arial" w:hAnsi="Arial" w:cs="Arial"/>
+          <w:noProof/>
+          <w:lang w:val="es-419"/>
+        </w:rPr>
+        <mc:AlternateContent>
+          <mc:Choice Requires="wps">
+            <w:drawing>
+              <wp:anchor distT="0" distB="0" distL="114300" distR="114300" simplePos="0" relativeHeight="251751424" behindDoc="0" locked="0" layoutInCell="1" allowOverlap="1" wp14:anchorId="3A0D5BC5" wp14:editId="6D5A1BD5">
+                <wp:simplePos x="0" y="0"/>
+                <wp:positionH relativeFrom="column">
+                  <wp:posOffset>3867150</wp:posOffset>
+                </wp:positionH>
+                <wp:positionV relativeFrom="paragraph">
+                  <wp:posOffset>831215</wp:posOffset>
+                </wp:positionV>
+                <wp:extent cx="304800" cy="219075"/>
+                <wp:effectExtent l="19050" t="19050" r="76200" b="47625"/>
+                <wp:wrapNone/>
+                <wp:docPr id="748803361" name="Straight Arrow Connector 1"/>
+                <wp:cNvGraphicFramePr/>
+                <a:graphic xmlns:a="http://schemas.openxmlformats.org/drawingml/2006/main">
+                  <a:graphicData uri="http://schemas.microsoft.com/office/word/2010/wordprocessingShape">
+                    <wps:wsp>
+                      <wps:cNvCnPr/>
+                      <wps:spPr>
+                        <a:xfrm>
+                          <a:off x="0" y="0"/>
+                          <a:ext cx="304800" cy="219075"/>
+                        </a:xfrm>
+                        <a:prstGeom prst="straightConnector1">
+                          <a:avLst/>
+                        </a:prstGeom>
+                        <a:ln w="57150">
+                          <a:solidFill>
+                            <a:srgbClr val="FF0000"/>
+                          </a:solidFill>
+                          <a:tailEnd type="triangle"/>
+                        </a:ln>
+                      </wps:spPr>
+                      <wps:style>
+                        <a:lnRef idx="1">
+                          <a:schemeClr val="accent1"/>
+                        </a:lnRef>
+                        <a:fillRef idx="0">
+                          <a:schemeClr val="accent1"/>
+                        </a:fillRef>
+                        <a:effectRef idx="0">
+                          <a:schemeClr val="accent1"/>
+                        </a:effectRef>
+                        <a:fontRef idx="minor">
+                          <a:schemeClr val="tx1"/>
+                        </a:fontRef>
+                      </wps:style>
+                      <wps:bodyPr/>
+                    </wps:wsp>
+                  </a:graphicData>
+                </a:graphic>
+                <wp14:sizeRelH relativeFrom="margin">
+                  <wp14:pctWidth>0</wp14:pctWidth>
+                </wp14:sizeRelH>
+                <wp14:sizeRelV relativeFrom="margin">
+                  <wp14:pctHeight>0</wp14:pctHeight>
+                </wp14:sizeRelV>
+              </wp:anchor>
+            </w:drawing>
+          </mc:Choice>
+          <mc:Fallback>
+            <w:pict>
+              <v:shape w14:anchorId="6648E547" id="Straight Arrow Connector 1" o:spid="_x0000_s1026" type="#_x0000_t32" style="position:absolute;margin-left:304.5pt;margin-top:65.45pt;width:24pt;height:17.25pt;z-index:251751424;visibility:visible;mso-wrap-style:square;mso-width-percent:0;mso-height-percent:0;mso-wrap-distance-left:9pt;mso-wrap-distance-top:0;mso-wrap-distance-right:9pt;mso-wrap-distance-bottom:0;mso-position-horizontal:absolute;mso-position-horizontal-relative:text;mso-position-vertical:absolute;mso-position-vertical-relative:text;mso-width-percent:0;mso-height-percent:0;mso-width-relative:margin;mso-height-relative:margin" o:gfxdata="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" strokecolor="red" strokeweight="4.5pt">
+                <v:stroke endarrow="block" joinstyle="miter"/>
+              </v:shape>
+            </w:pict>
+          </mc:Fallback>
+        </mc:AlternateContent>
+      </w:r>
+      <w:r>
+        <w:rPr>
+          <w:b/>
+          <w:bCs/>
+          <w:noProof/>
+        </w:rPr>
+        <w:drawing>
+          <wp:anchor distT="0" distB="0" distL="114300" distR="114300" simplePos="0" relativeHeight="251743232" behindDoc="0" locked="0" layoutInCell="1" allowOverlap="1" wp14:anchorId="111F1070" wp14:editId="2B18F576">
+            <wp:simplePos x="0" y="0"/>
+            <wp:positionH relativeFrom="margin">
+              <wp:align>center</wp:align>
+            </wp:positionH>
+            <wp:positionV relativeFrom="paragraph">
+              <wp:posOffset>516890</wp:posOffset>
+            </wp:positionV>
+            <wp:extent cx="3829050" cy="3114675"/>
+            <wp:effectExtent l="0" t="0" r="0" b="9525"/>
+            <wp:wrapTopAndBottom/>
+            <wp:docPr id="493540865" name="Picture 1" descr="A screenshot of a computer&#10;&#10;Description automatically generated"/>
+            <wp:cNvGraphicFramePr>
+              <a:graphicFrameLocks xmlns:a="http://schemas.openxmlformats.org/drawingml/2006/main" noChangeAspect="1"/>
+            </wp:cNvGraphicFramePr>
+            <a:graphic xmlns:a="http://schemas.openxmlformats.org/drawingml/2006/main">
+              <a:graphicData uri="http://schemas.openxmlformats.org/drawingml/2006/picture">
+                <pic:pic xmlns:pic="http://schemas.openxmlformats.org/drawingml/2006/picture">
+                  <pic:nvPicPr>
+                    <pic:cNvPr id="544854451" name="Picture 1" descr="A screenshot of a computer&#10;&#10;Description automatically generated"/>
+                    <pic:cNvPicPr/>
+                  </pic:nvPicPr>
+                  <pic:blipFill>
+                    <a:blip r:embed="rId34">
+                      <a:extLst>
+                        <a:ext uri="{28A0092B-C50C-407E-A947-70E740481C1C}">
+                          <a14:useLocalDpi xmlns:a14="http://schemas.microsoft.com/office/drawing/2010/main" val="0"/>
+                        </a:ext>
+                      </a:extLst>
+                    </a:blip>
+                    <a:stretch>
+                      <a:fillRect/>
+                    </a:stretch>
+                  </pic:blipFill>
+                  <pic:spPr>
+                    <a:xfrm>
+                      <a:off x="0" y="0"/>
+                      <a:ext cx="3829050" cy="3114675"/>
+                    </a:xfrm>
+                    <a:prstGeom prst="rect">
+                      <a:avLst/>
+                    </a:prstGeom>
+                  </pic:spPr>
+                </pic:pic>
+              </a:graphicData>
+            </a:graphic>
+          </wp:anchor>
+        </w:drawing>
+      </w:r>
+      <w:r>
+        <w:rPr>
+          <w:rFonts w:ascii="Arial" w:hAnsi="Arial" w:cs="Arial"/>
+          <w:lang w:val="es-419"/>
+        </w:rPr>
+        <w:t xml:space="preserve">Para entrar al apartado de administrador solamente debemos hacer </w:t>
+      </w:r>
+      <w:proofErr w:type="spellStart"/>
+      <w:r>
+        <w:rPr>
+          <w:rFonts w:ascii="Arial" w:hAnsi="Arial" w:cs="Arial"/>
+          <w:lang w:val="es-419"/>
+        </w:rPr>
+        <w:t>click</w:t>
+      </w:r>
+      <w:proofErr w:type="spellEnd"/>
+      <w:r>
+        <w:rPr>
+          <w:rFonts w:ascii="Arial" w:hAnsi="Arial" w:cs="Arial"/>
+          <w:lang w:val="es-419"/>
+        </w:rPr>
+        <w:t xml:space="preserve"> en el botón </w:t>
+      </w:r>
+      <w:proofErr w:type="spellStart"/>
+      <w:r>
+        <w:rPr>
+          <w:rFonts w:ascii="Arial" w:hAnsi="Arial" w:cs="Arial"/>
+          <w:b/>
+          <w:bCs/>
+          <w:lang w:val="es-419"/>
+        </w:rPr>
+        <w:t>Admin</w:t>
+      </w:r>
+      <w:proofErr w:type="spellEnd"/>
+      <w:r>
+        <w:rPr>
+          <w:rFonts w:ascii="Arial" w:hAnsi="Arial" w:cs="Arial"/>
+          <w:noProof/>
+          <w:lang w:val="es-419"/>
+        </w:rPr>
+        <w:t xml:space="preserve"> de la interfaz principal</w:t>
+      </w:r>
+      <w:r>
+        <w:rPr>
+          <w:rFonts w:ascii="Arial" w:hAnsi="Arial" w:cs="Arial"/>
+          <w:noProof/>
+          <w:lang w:val="es-419"/>
+        </w:rPr>
+        <w:t>.</w:t>
+      </w:r>
+      <w:r>
+        <w:rPr>
+          <w:rFonts w:ascii="Arial" w:hAnsi="Arial" w:cs="Arial"/>
+          <w:noProof/>
+          <w:lang w:val="es-419"/>
+        </w:rPr>
+        <w:t xml:space="preserve"> </w:t>
+      </w:r>
+    </w:p>
+    <w:p>
+      <w:pPr>
+        <w:rPr>
+          <w:rFonts w:ascii="Arial" w:hAnsi="Arial" w:cs="Arial"/>
+          <w:lang w:val="es-419"/>
+        </w:rPr>
+      </w:pPr>
+    </w:p>
+    <w:p>
+      <w:pPr>
+        <w:rPr>
+          <w:rFonts w:ascii="Arial" w:hAnsi="Arial" w:cs="Arial"/>
+          <w:lang w:val="es-419"/>
+        </w:rPr>
+      </w:pPr>
+      <w:r>
+        <w:rPr>
+          <w:rFonts w:ascii="Arial" w:hAnsi="Arial" w:cs="Arial"/>
+          <w:lang w:val="es-419"/>
+        </w:rPr>
+        <w:t>Una vez dentro deberemos de ingresar con el usuario y contraseña</w:t>
+      </w:r>
+      <w:r>
+        <w:rPr>
+          <w:rFonts w:ascii="Arial" w:hAnsi="Arial" w:cs="Arial"/>
+          <w:lang w:val="es-419"/>
+        </w:rPr>
+        <w:t xml:space="preserve"> </w:t>
+      </w:r>
+      <w:r>
+        <w:rPr>
+          <w:rFonts w:ascii="Arial" w:hAnsi="Arial" w:cs="Arial"/>
+          <w:lang w:val="es-419"/>
+        </w:rPr>
+        <w:t>configurados.</w:t>
+      </w:r>
+    </w:p>
+    <w:p>
+      <w:pPr>
+        <w:rPr>
+          <w:rFonts w:ascii="Arial" w:hAnsi="Arial" w:cs="Arial"/>
+          <w:lang w:val="es-419"/>
+        </w:rPr>
+      </w:pPr>
+      <w:r>
+        <w:rPr>
+          <w:rFonts w:ascii="Arial" w:hAnsi="Arial" w:cs="Arial"/>
+          <w:lang w:val="es-419"/>
+        </w:rPr>
+        <w:t>Para configurar el usuario y contraseña</w:t>
+      </w:r>
+      <w:r>
+        <w:rPr>
+          <w:rFonts w:ascii="Arial" w:hAnsi="Arial" w:cs="Arial"/>
+          <w:lang w:val="es-419"/>
+        </w:rPr>
+        <w:t xml:space="preserve"> </w:t>
+      </w:r>
+      <w:r>
+        <w:rPr>
+          <w:rFonts w:ascii="Arial" w:hAnsi="Arial" w:cs="Arial"/>
+          <w:lang w:val="es-419"/>
+        </w:rPr>
+        <w:t>deben modificarla desde el código propio.</w:t>
+      </w:r>
+    </w:p>
+    <w:p>
+      <w:pPr>
+        <w:rPr>
+          <w:rFonts w:ascii="Arial" w:hAnsi="Arial" w:cs="Arial"/>
+          <w:lang w:val="es-419"/>
+        </w:rPr>
+      </w:pPr>
+      <w:r>
+        <w:rPr>
+          <w:noProof/>
+        </w:rPr>
+        <w:drawing>
+          <wp:anchor distT="0" distB="0" distL="114300" distR="114300" simplePos="0" relativeHeight="251752448" behindDoc="0" locked="0" layoutInCell="1" allowOverlap="1" wp14:anchorId="27AA607E" wp14:editId="63A50D3E">
+            <wp:simplePos x="0" y="0"/>
+            <wp:positionH relativeFrom="margin">
+              <wp:align>center</wp:align>
+            </wp:positionH>
+            <wp:positionV relativeFrom="paragraph">
+              <wp:posOffset>242570</wp:posOffset>
+            </wp:positionV>
+            <wp:extent cx="3829050" cy="3114675"/>
+            <wp:effectExtent l="0" t="0" r="0" b="9525"/>
+            <wp:wrapTopAndBottom/>
+            <wp:docPr id="279543804" name="Picture 1" descr="A computer screen shot of a mouse&#10;&#10;Description automatically generated"/>
+            <wp:cNvGraphicFramePr>
+              <a:graphicFrameLocks xmlns:a="http://schemas.openxmlformats.org/drawingml/2006/main" noChangeAspect="1"/>
+            </wp:cNvGraphicFramePr>
+            <a:graphic xmlns:a="http://schemas.openxmlformats.org/drawingml/2006/main">
+              <a:graphicData uri="http://schemas.openxmlformats.org/drawingml/2006/picture">
+                <pic:pic xmlns:pic="http://schemas.openxmlformats.org/drawingml/2006/picture">
+                  <pic:nvPicPr>
+                    <pic:cNvPr id="279543804" name="Picture 1" descr="A computer screen shot of a mouse&#10;&#10;Description automatically generated"/>
+                    <pic:cNvPicPr/>
+                  </pic:nvPicPr>
+                  <pic:blipFill>
+                    <a:blip r:embed="rId36">
+                      <a:extLst>
+                        <a:ext uri="{28A0092B-C50C-407E-A947-70E740481C1C}">
+                          <a14:useLocalDpi xmlns:a14="http://schemas.microsoft.com/office/drawing/2010/main" val="0"/>
+                        </a:ext>
+                      </a:extLst>
+                    </a:blip>
+                    <a:stretch>
+                      <a:fillRect/>
+                    </a:stretch>
+                  </pic:blipFill>
+                  <pic:spPr>
+                    <a:xfrm>
+                      <a:off x="0" y="0"/>
+                      <a:ext cx="3829050" cy="3114675"/>
+                    </a:xfrm>
+                    <a:prstGeom prst="rect">
+                      <a:avLst/>
+                    </a:prstGeom>
+                  </pic:spPr>
+                </pic:pic>
+              </a:graphicData>
+            </a:graphic>
+          </wp:anchor>
+        </w:drawing>
+      </w:r>
+    </w:p>
+    <w:p>
+      <w:pPr>
+        <w:rPr>
+          <w:rFonts w:ascii="Arial" w:hAnsi="Arial" w:cs="Arial"/>
+          <w:lang w:val="es-419"/>
+        </w:rPr>
+      </w:pPr>
+      <w:r>
+        <w:rPr>
+          <w:noProof/>
+        </w:rPr>
+        <w:lastRenderedPageBreak/>
+        <w:drawing>
+          <wp:anchor distT="0" distB="0" distL="114300" distR="114300" simplePos="0" relativeHeight="251753472" behindDoc="0" locked="0" layoutInCell="1" allowOverlap="1" wp14:anchorId="4C516650" wp14:editId="58B627AF">
+            <wp:simplePos x="0" y="0"/>
+            <wp:positionH relativeFrom="margin">
+              <wp:align>center</wp:align>
+            </wp:positionH>
+            <wp:positionV relativeFrom="paragraph">
+              <wp:posOffset>342900</wp:posOffset>
+            </wp:positionV>
+            <wp:extent cx="3829050" cy="3114675"/>
+            <wp:effectExtent l="0" t="0" r="0" b="9525"/>
+            <wp:wrapTopAndBottom/>
+            <wp:docPr id="362061578" name="Picture 1" descr="A computer screen shot of a mouse&#10;&#10;Description automatically generated"/>
+            <wp:cNvGraphicFramePr>
+              <a:graphicFrameLocks xmlns:a="http://schemas.openxmlformats.org/drawingml/2006/main" noChangeAspect="1"/>
+            </wp:cNvGraphicFramePr>
+            <a:graphic xmlns:a="http://schemas.openxmlformats.org/drawingml/2006/main">
+              <a:graphicData uri="http://schemas.openxmlformats.org/drawingml/2006/picture">
+                <pic:pic xmlns:pic="http://schemas.openxmlformats.org/drawingml/2006/picture">
+                  <pic:nvPicPr>
+                    <pic:cNvPr id="362061578" name="Picture 1" descr="A computer screen shot of a mouse&#10;&#10;Description automatically generated"/>
+                    <pic:cNvPicPr/>
+                  </pic:nvPicPr>
+                  <pic:blipFill>
+                    <a:blip r:embed="rId37">
+                      <a:extLst>
+                        <a:ext uri="{28A0092B-C50C-407E-A947-70E740481C1C}">
+                          <a14:useLocalDpi xmlns:a14="http://schemas.microsoft.com/office/drawing/2010/main" val="0"/>
+                        </a:ext>
+                      </a:extLst>
+                    </a:blip>
+                    <a:stretch>
+                      <a:fillRect/>
+                    </a:stretch>
+                  </pic:blipFill>
+                  <pic:spPr>
+                    <a:xfrm>
+                      <a:off x="0" y="0"/>
+                      <a:ext cx="3829050" cy="3114675"/>
+                    </a:xfrm>
+                    <a:prstGeom prst="rect">
+                      <a:avLst/>
+                    </a:prstGeom>
+                  </pic:spPr>
+                </pic:pic>
+              </a:graphicData>
+            </a:graphic>
+          </wp:anchor>
+        </w:drawing>
+      </w:r>
+      <w:r>
+        <w:rPr>
+          <w:rFonts w:ascii="Arial" w:hAnsi="Arial" w:cs="Arial"/>
+          <w:lang w:val="es-419"/>
+        </w:rPr>
+        <w:t>Entraremos al apartado de administrador si ingresamos bien los anteriores datos.</w:t>
+      </w:r>
+    </w:p>
+    <w:p>
+      <w:pPr>
+        <w:rPr>
+          <w:rFonts w:ascii="Arial" w:hAnsi="Arial" w:cs="Arial"/>
+          <w:lang w:val="es-419"/>
+        </w:rPr>
+      </w:pPr>
+    </w:p>
+    <w:p>
+      <w:pPr>
+        <w:rPr>
+          <w:rFonts w:ascii="Arial" w:hAnsi="Arial" w:cs="Arial"/>
+          <w:lang w:val="es-419"/>
+        </w:rPr>
+      </w:pPr>
+      <w:r>
+        <w:rPr>
+          <w:rFonts w:ascii="Arial" w:hAnsi="Arial" w:cs="Arial"/>
+          <w:lang w:val="es-419"/>
+        </w:rPr>
+        <w:t>Tendremos estos 2 apartados que son registrar un sujeto nuevo o previamente con datos importados con archivos externos, también el reinicio de fases de alimentación.</w:t>
+      </w:r>
+    </w:p>
+    <w:p>
+      <w:pPr>
+        <w:rPr>
+          <w:rFonts w:ascii="Arial" w:hAnsi="Arial" w:cs="Arial"/>
+          <w:lang w:val="es-419"/>
+        </w:rPr>
+      </w:pPr>
+      <w:r>
+        <w:rPr>
+          <w:rFonts w:ascii="Arial" w:hAnsi="Arial" w:cs="Arial"/>
+          <w:lang w:val="es-419"/>
+        </w:rPr>
+        <w:t>El reinicio de sujetos de prueba los hace volver a empezar en la fase 1, que anteriormente mencionamos es de estabilización de peso máximo.</w:t>
+      </w:r>
+    </w:p>
+    <w:p>
+      <w:pPr>
+        <w:rPr>
+          <w:rFonts w:ascii="Arial" w:hAnsi="Arial" w:cs="Arial"/>
+          <w:lang w:val="es-419"/>
+        </w:rPr>
+      </w:pPr>
+    </w:p>
+    <w:p>
+      <w:pPr>
+        <w:rPr>
+          <w:rFonts w:ascii="Arial" w:hAnsi="Arial" w:cs="Arial"/>
+          <w:lang w:val="es-419"/>
+        </w:rPr>
+      </w:pPr>
+      <w:r>
+        <w:rPr>
+          <w:noProof/>
+        </w:rPr>
+        <w:drawing>
+          <wp:anchor distT="0" distB="0" distL="114300" distR="114300" simplePos="0" relativeHeight="251754496" behindDoc="0" locked="0" layoutInCell="1" allowOverlap="1" wp14:anchorId="284629E2" wp14:editId="0888DFF9">
+            <wp:simplePos x="0" y="0"/>
+            <wp:positionH relativeFrom="margin">
+              <wp:align>center</wp:align>
+            </wp:positionH>
+            <wp:positionV relativeFrom="paragraph">
+              <wp:posOffset>296545</wp:posOffset>
+            </wp:positionV>
+            <wp:extent cx="3486150" cy="2835275"/>
+            <wp:effectExtent l="0" t="0" r="0" b="3175"/>
+            <wp:wrapTopAndBottom/>
+            <wp:docPr id="537432959" name="Picture 1" descr="A computer screen shot of a mouse&#10;&#10;Description automatically generated"/>
+            <wp:cNvGraphicFramePr>
+              <a:graphicFrameLocks xmlns:a="http://schemas.openxmlformats.org/drawingml/2006/main" noChangeAspect="1"/>
+            </wp:cNvGraphicFramePr>
+            <a:graphic xmlns:a="http://schemas.openxmlformats.org/drawingml/2006/main">
+              <a:graphicData uri="http://schemas.openxmlformats.org/drawingml/2006/picture">
+                <pic:pic xmlns:pic="http://schemas.openxmlformats.org/drawingml/2006/picture">
+                  <pic:nvPicPr>
+                    <pic:cNvPr id="537432959" name="Picture 1" descr="A computer screen shot of a mouse&#10;&#10;Description automatically generated"/>
+                    <pic:cNvPicPr/>
+                  </pic:nvPicPr>
+                  <pic:blipFill>
+                    <a:blip r:embed="rId38">
+                      <a:extLst>
+                        <a:ext uri="{28A0092B-C50C-407E-A947-70E740481C1C}">
+                          <a14:useLocalDpi xmlns:a14="http://schemas.microsoft.com/office/drawing/2010/main" val="0"/>
+                        </a:ext>
+                      </a:extLst>
+                    </a:blip>
+                    <a:stretch>
+                      <a:fillRect/>
+                    </a:stretch>
+                  </pic:blipFill>
+                  <pic:spPr>
+                    <a:xfrm>
+                      <a:off x="0" y="0"/>
+                      <a:ext cx="3486150" cy="2835275"/>
+                    </a:xfrm>
+                    <a:prstGeom prst="rect">
+                      <a:avLst/>
+                    </a:prstGeom>
+                  </pic:spPr>
+                </pic:pic>
+              </a:graphicData>
+            </a:graphic>
+            <wp14:sizeRelH relativeFrom="margin">
+              <wp14:pctWidth>0</wp14:pctWidth>
+            </wp14:sizeRelH>
+            <wp14:sizeRelV relativeFrom="margin">
+              <wp14:pctHeight>0</wp14:pctHeight>
+            </wp14:sizeRelV>
+          </wp:anchor>
+        </w:drawing>
+      </w:r>
+      <w:r>
+        <w:rPr>
+          <w:rFonts w:ascii="Arial" w:hAnsi="Arial" w:cs="Arial"/>
+          <w:lang w:val="es-419"/>
+        </w:rPr>
+        <w:t xml:space="preserve">En el apartado de </w:t>
+      </w:r>
+      <w:r>
+        <w:rPr>
+          <w:rFonts w:ascii="Arial" w:hAnsi="Arial" w:cs="Arial"/>
+          <w:b/>
+          <w:bCs/>
+          <w:lang w:val="es-419"/>
+        </w:rPr>
+        <w:t>registrar</w:t>
+      </w:r>
+      <w:r>
+        <w:rPr>
+          <w:rFonts w:ascii="Arial" w:hAnsi="Arial" w:cs="Arial"/>
+          <w:lang w:val="es-419"/>
+        </w:rPr>
+        <w:t>, nos encontraremos con el siguiente formulario.</w:t>
+      </w:r>
+    </w:p>
+    <w:p>
+      <w:pPr>
+        <w:rPr>
+          <w:rFonts w:ascii="Arial" w:hAnsi="Arial" w:cs="Arial"/>
+          <w:lang w:val="es-419"/>
+        </w:rPr>
+      </w:pPr>
+      <w:r>
+        <w:rPr>
+          <w:rFonts w:ascii="Arial" w:hAnsi="Arial" w:cs="Arial"/>
+          <w:lang w:val="es-419"/>
+        </w:rPr>
+        <w:lastRenderedPageBreak/>
+        <w:t>Debemos seleccionar una de las fases (1,2,3).</w:t>
+      </w:r>
+    </w:p>
+    <w:p>
+      <w:pPr>
+        <w:rPr>
+          <w:rFonts w:ascii="Arial" w:hAnsi="Arial" w:cs="Arial"/>
+          <w:lang w:val="es-419"/>
+        </w:rPr>
+      </w:pPr>
+      <w:r>
+        <w:rPr>
+          <w:rFonts w:ascii="Arial" w:hAnsi="Arial" w:cs="Arial"/>
+          <w:lang w:val="es-419"/>
+        </w:rPr>
+        <w:t xml:space="preserve">A </w:t>
+      </w:r>
+      <w:r>
+        <w:rPr>
+          <w:rFonts w:ascii="Arial" w:hAnsi="Arial" w:cs="Arial"/>
+          <w:lang w:val="es-419"/>
+        </w:rPr>
+        <w:t>continuación,</w:t>
+      </w:r>
+      <w:r>
+        <w:rPr>
+          <w:rFonts w:ascii="Arial" w:hAnsi="Arial" w:cs="Arial"/>
+          <w:lang w:val="es-419"/>
+        </w:rPr>
+        <w:t xml:space="preserve"> una lista d</w:t>
+      </w:r>
+      <w:r>
+        <w:rPr>
+          <w:rFonts w:ascii="Arial" w:hAnsi="Arial" w:cs="Arial"/>
+          <w:lang w:val="es-419"/>
+        </w:rPr>
+        <w:t xml:space="preserve">e </w:t>
+      </w:r>
+      <w:r>
+        <w:rPr>
+          <w:rFonts w:ascii="Arial" w:hAnsi="Arial" w:cs="Arial"/>
+          <w:lang w:val="es-419"/>
+        </w:rPr>
+        <w:t>datos requeridos</w:t>
+      </w:r>
+      <w:r>
+        <w:rPr>
+          <w:rFonts w:ascii="Arial" w:hAnsi="Arial" w:cs="Arial"/>
+          <w:lang w:val="es-419"/>
+        </w:rPr>
+        <w:t xml:space="preserve"> para registrar</w:t>
+      </w:r>
+      <w:r>
+        <w:rPr>
+          <w:rFonts w:ascii="Arial" w:hAnsi="Arial" w:cs="Arial"/>
+          <w:lang w:val="es-419"/>
+        </w:rPr>
+        <w:t xml:space="preserve"> diversas fases de alimentación.</w:t>
+      </w:r>
+    </w:p>
+    <w:p>
+      <w:pPr>
+        <w:rPr>
+          <w:rFonts w:ascii="Arial" w:hAnsi="Arial" w:cs="Arial"/>
+          <w:lang w:val="es-419"/>
+        </w:rPr>
+      </w:pPr>
+      <w:r>
+        <w:rPr>
+          <w:rFonts w:ascii="Arial" w:hAnsi="Arial" w:cs="Arial"/>
+          <w:b/>
+          <w:bCs/>
+          <w:lang w:val="es-419"/>
+        </w:rPr>
+        <w:t>Fase 1</w:t>
+      </w:r>
+      <w:r>
+        <w:rPr>
+          <w:rFonts w:ascii="Arial" w:hAnsi="Arial" w:cs="Arial"/>
+          <w:lang w:val="es-419"/>
+        </w:rPr>
+        <w:t xml:space="preserve"> ingresar el </w:t>
+      </w:r>
+      <w:r>
+        <w:rPr>
+          <w:rFonts w:ascii="Arial" w:hAnsi="Arial" w:cs="Arial"/>
+          <w:u w:val="single"/>
+          <w:lang w:val="es-419"/>
+        </w:rPr>
+        <w:t>ID</w:t>
+      </w:r>
+      <w:r>
+        <w:rPr>
+          <w:rFonts w:ascii="Arial" w:hAnsi="Arial" w:cs="Arial"/>
+          <w:lang w:val="es-419"/>
+        </w:rPr>
+        <w:t xml:space="preserve"> que asignaremos.</w:t>
+      </w:r>
+    </w:p>
+    <w:p>
+      <w:pPr>
+        <w:rPr>
+          <w:rFonts w:ascii="Arial" w:hAnsi="Arial" w:cs="Arial"/>
+          <w:lang w:val="es-419"/>
+        </w:rPr>
+      </w:pPr>
+      <w:r>
+        <w:rPr>
+          <w:rFonts w:ascii="Arial" w:hAnsi="Arial" w:cs="Arial"/>
+          <w:b/>
+          <w:bCs/>
+          <w:lang w:val="es-419"/>
+        </w:rPr>
+        <w:t>Fase 2</w:t>
+      </w:r>
+      <w:r>
+        <w:rPr>
+          <w:rFonts w:ascii="Arial" w:hAnsi="Arial" w:cs="Arial"/>
+          <w:lang w:val="es-419"/>
+        </w:rPr>
+        <w:t xml:space="preserve"> </w:t>
+      </w:r>
+      <w:r>
+        <w:rPr>
+          <w:rFonts w:ascii="Arial" w:hAnsi="Arial" w:cs="Arial"/>
+          <w:lang w:val="es-419"/>
+        </w:rPr>
+        <w:t xml:space="preserve">ingresar el </w:t>
+      </w:r>
+      <w:r>
+        <w:rPr>
+          <w:rFonts w:ascii="Arial" w:hAnsi="Arial" w:cs="Arial"/>
+          <w:u w:val="single"/>
+          <w:lang w:val="es-419"/>
+        </w:rPr>
+        <w:t>ID</w:t>
+      </w:r>
+      <w:r>
+        <w:rPr>
+          <w:rFonts w:ascii="Arial" w:hAnsi="Arial" w:cs="Arial"/>
+          <w:lang w:val="es-419"/>
+        </w:rPr>
+        <w:t xml:space="preserve"> que asignaremos y el </w:t>
+      </w:r>
+      <w:r>
+        <w:rPr>
+          <w:rFonts w:ascii="Arial" w:hAnsi="Arial" w:cs="Arial"/>
+          <w:u w:val="single"/>
+          <w:lang w:val="es-419"/>
+        </w:rPr>
+        <w:t>peso estable</w:t>
+      </w:r>
+      <w:r>
+        <w:rPr>
+          <w:rFonts w:ascii="Arial" w:hAnsi="Arial" w:cs="Arial"/>
+          <w:lang w:val="es-419"/>
+        </w:rPr>
+        <w:t>.</w:t>
+      </w:r>
+    </w:p>
+    <w:p>
+      <w:pPr>
+        <w:rPr>
+          <w:rFonts w:ascii="Arial" w:hAnsi="Arial" w:cs="Arial"/>
+          <w:lang w:val="es-419"/>
+        </w:rPr>
+      </w:pPr>
+      <w:r>
+        <w:rPr>
+          <w:rFonts w:ascii="Arial" w:hAnsi="Arial" w:cs="Arial"/>
+          <w:b/>
+          <w:bCs/>
+          <w:lang w:val="es-419"/>
+        </w:rPr>
+        <w:t>Fase 3</w:t>
+      </w:r>
+      <w:r>
+        <w:rPr>
+          <w:rFonts w:ascii="Arial" w:hAnsi="Arial" w:cs="Arial"/>
+          <w:lang w:val="es-419"/>
+        </w:rPr>
+        <w:t xml:space="preserve"> ingresar el </w:t>
+      </w:r>
+      <w:r>
+        <w:rPr>
+          <w:rFonts w:ascii="Arial" w:hAnsi="Arial" w:cs="Arial"/>
+          <w:u w:val="single"/>
+          <w:lang w:val="es-419"/>
+        </w:rPr>
+        <w:t>ID</w:t>
+      </w:r>
+      <w:r>
+        <w:rPr>
+          <w:rFonts w:ascii="Arial" w:hAnsi="Arial" w:cs="Arial"/>
+          <w:lang w:val="es-419"/>
+        </w:rPr>
+        <w:t xml:space="preserve"> que asignaremos, </w:t>
+      </w:r>
+      <w:r>
+        <w:rPr>
+          <w:rFonts w:ascii="Arial" w:hAnsi="Arial" w:cs="Arial"/>
+          <w:u w:val="single"/>
+          <w:lang w:val="es-419"/>
+        </w:rPr>
+        <w:t>peso estable</w:t>
+      </w:r>
+      <w:r>
+        <w:rPr>
+          <w:rFonts w:ascii="Arial" w:hAnsi="Arial" w:cs="Arial"/>
+          <w:lang w:val="es-419"/>
+        </w:rPr>
+        <w:t xml:space="preserve">, la </w:t>
+      </w:r>
+      <w:r>
+        <w:rPr>
+          <w:rFonts w:ascii="Arial" w:hAnsi="Arial" w:cs="Arial"/>
+          <w:u w:val="single"/>
+          <w:lang w:val="es-419"/>
+        </w:rPr>
+        <w:t>dieta</w:t>
+      </w:r>
+      <w:r>
+        <w:rPr>
+          <w:rFonts w:ascii="Arial" w:hAnsi="Arial" w:cs="Arial"/>
+          <w:lang w:val="es-419"/>
+        </w:rPr>
+        <w:t xml:space="preserve"> diaria y el </w:t>
+      </w:r>
+      <w:r>
+        <w:rPr>
+          <w:rFonts w:ascii="Arial" w:hAnsi="Arial" w:cs="Arial"/>
+          <w:u w:val="single"/>
+          <w:lang w:val="es-419"/>
+        </w:rPr>
+        <w:t>peso</w:t>
+      </w:r>
+      <w:r>
+        <w:rPr>
+          <w:rFonts w:ascii="Arial" w:hAnsi="Arial" w:cs="Arial"/>
+          <w:u w:val="single"/>
+          <w:lang w:val="es-419"/>
+        </w:rPr>
+        <w:t xml:space="preserve"> </w:t>
+      </w:r>
+      <w:r>
+        <w:rPr>
+          <w:rFonts w:ascii="Arial" w:hAnsi="Arial" w:cs="Arial"/>
+          <w:u w:val="single"/>
+          <w:lang w:val="es-419"/>
+        </w:rPr>
+        <w:t>actual</w:t>
+      </w:r>
+      <w:r>
+        <w:rPr>
+          <w:rFonts w:ascii="Arial" w:hAnsi="Arial" w:cs="Arial"/>
+          <w:lang w:val="es-419"/>
+        </w:rPr>
+        <w:t xml:space="preserve">. </w:t>
+      </w:r>
+      <w:r>
+        <w:rPr>
+          <w:rFonts w:ascii="Arial" w:hAnsi="Arial" w:cs="Arial"/>
+          <w:lang w:val="es-419"/>
+        </w:rPr>
+        <w:tab/>
+        <w:t>(En esta última fase se hará un registro base para tener una dieta de referencia)</w:t>
+      </w:r>
+    </w:p>
+    <w:p>
+      <w:pPr>
+        <w:rPr>
+          <w:rFonts w:ascii="Arial" w:hAnsi="Arial" w:cs="Arial"/>
+          <w:lang w:val="es-419"/>
+        </w:rPr>
+      </w:pPr>
+    </w:p>
+    <w:p>
+      <w:pPr>
+        <w:rPr>
+          <w:rFonts w:ascii="Arial" w:hAnsi="Arial" w:cs="Arial"/>
+          <w:lang w:val="es-419"/>
+        </w:rPr>
+      </w:pPr>
+      <w:r>
+        <w:rPr>
+          <w:noProof/>
+        </w:rPr>
+        <w:drawing>
+          <wp:anchor distT="0" distB="0" distL="114300" distR="114300" simplePos="0" relativeHeight="251755520" behindDoc="0" locked="0" layoutInCell="1" allowOverlap="1" wp14:anchorId="0703ACA6" wp14:editId="0C405115">
+            <wp:simplePos x="0" y="0"/>
+            <wp:positionH relativeFrom="margin">
+              <wp:align>center</wp:align>
+            </wp:positionH>
+            <wp:positionV relativeFrom="paragraph">
+              <wp:posOffset>690880</wp:posOffset>
+            </wp:positionV>
+            <wp:extent cx="3829050" cy="3114675"/>
+            <wp:effectExtent l="0" t="0" r="0" b="9525"/>
+            <wp:wrapTopAndBottom/>
+            <wp:docPr id="1747319079" name="Picture 1" descr="A computer screen shot of a mouse&#10;&#10;Description automatically generated"/>
+            <wp:cNvGraphicFramePr>
+              <a:graphicFrameLocks xmlns:a="http://schemas.openxmlformats.org/drawingml/2006/main" noChangeAspect="1"/>
+            </wp:cNvGraphicFramePr>
+            <a:graphic xmlns:a="http://schemas.openxmlformats.org/drawingml/2006/main">
+              <a:graphicData uri="http://schemas.openxmlformats.org/drawingml/2006/picture">
+                <pic:pic xmlns:pic="http://schemas.openxmlformats.org/drawingml/2006/picture">
+                  <pic:nvPicPr>
+                    <pic:cNvPr id="1747319079" name="Picture 1" descr="A computer screen shot of a mouse&#10;&#10;Description automatically generated"/>
+                    <pic:cNvPicPr/>
+                  </pic:nvPicPr>
+                  <pic:blipFill>
+                    <a:blip r:embed="rId39">
+                      <a:extLst>
+                        <a:ext uri="{28A0092B-C50C-407E-A947-70E740481C1C}">
+                          <a14:useLocalDpi xmlns:a14="http://schemas.microsoft.com/office/drawing/2010/main" val="0"/>
+                        </a:ext>
+                      </a:extLst>
+                    </a:blip>
+                    <a:stretch>
+                      <a:fillRect/>
+                    </a:stretch>
+                  </pic:blipFill>
+                  <pic:spPr>
+                    <a:xfrm>
+                      <a:off x="0" y="0"/>
+                      <a:ext cx="3829050" cy="3114675"/>
+                    </a:xfrm>
+                    <a:prstGeom prst="rect">
+                      <a:avLst/>
+                    </a:prstGeom>
+                  </pic:spPr>
+                </pic:pic>
+              </a:graphicData>
+            </a:graphic>
+          </wp:anchor>
+        </w:drawing>
+      </w:r>
+      <w:r>
+        <w:rPr>
+          <w:rFonts w:ascii="Arial" w:hAnsi="Arial" w:cs="Arial"/>
+          <w:lang w:val="es-419"/>
+        </w:rPr>
+        <w:t xml:space="preserve">En el apartado de </w:t>
+      </w:r>
+      <w:r>
+        <w:rPr>
+          <w:rFonts w:ascii="Arial" w:hAnsi="Arial" w:cs="Arial"/>
+          <w:b/>
+          <w:bCs/>
+          <w:lang w:val="es-419"/>
+        </w:rPr>
+        <w:t>reinicio de sujeto</w:t>
+      </w:r>
+      <w:r>
+        <w:rPr>
+          <w:rFonts w:ascii="Arial" w:hAnsi="Arial" w:cs="Arial"/>
+          <w:lang w:val="es-419"/>
+        </w:rPr>
+        <w:t xml:space="preserve">, solamente hay un campo donde deberemos ingresar el </w:t>
+      </w:r>
+      <w:r>
+        <w:rPr>
+          <w:rFonts w:ascii="Arial" w:hAnsi="Arial" w:cs="Arial"/>
+          <w:b/>
+          <w:bCs/>
+          <w:lang w:val="es-419"/>
+        </w:rPr>
+        <w:t>ID</w:t>
+      </w:r>
+      <w:r>
+        <w:rPr>
+          <w:rFonts w:ascii="Arial" w:hAnsi="Arial" w:cs="Arial"/>
+          <w:lang w:val="es-419"/>
+        </w:rPr>
+        <w:t xml:space="preserve"> del sujeto de prueba que queramos reiniciar las fases de alimentación</w:t>
+      </w:r>
+      <w:r>
+        <w:rPr>
+          <w:rFonts w:ascii="Arial" w:hAnsi="Arial" w:cs="Arial"/>
+          <w:lang w:val="es-419"/>
+        </w:rPr>
+        <w:t xml:space="preserve"> </w:t>
+      </w:r>
+      <w:r>
+        <w:rPr>
+          <w:rFonts w:ascii="Arial" w:hAnsi="Arial" w:cs="Arial"/>
+          <w:lang w:val="es-419"/>
+        </w:rPr>
+        <w:t>y establecerlo de nuevo en fase 1.</w:t>
+      </w:r>
+    </w:p>
+    <w:p>
+      <w:pPr>
+        <w:rPr>
+          <w:rFonts w:ascii="Arial" w:hAnsi="Arial" w:cs="Arial"/>
+          <w:lang w:val="es-419"/>
+        </w:rPr>
+      </w:pPr>
+    </w:p>
+    <w:p>
+      <w:pPr>
+        <w:rPr>
+          <w:rFonts w:ascii="Arial" w:hAnsi="Arial" w:cs="Arial"/>
+          <w:lang w:val="es-419"/>
+        </w:rPr>
+      </w:pPr>
+      <w:r>
+        <w:rPr>
+          <w:rFonts w:ascii="Arial" w:hAnsi="Arial" w:cs="Arial"/>
+          <w:b/>
+          <w:bCs/>
+          <w:lang w:val="es-419"/>
+        </w:rPr>
+        <w:t>Nota</w:t>
+      </w:r>
+      <w:r>
+        <w:rPr>
+          <w:rFonts w:ascii="Arial" w:hAnsi="Arial" w:cs="Arial"/>
+          <w:lang w:val="es-419"/>
+        </w:rPr>
+        <w:t xml:space="preserve">: Para regresar entre las pantallas de administrador o volver a la página principal solamente hace falta dar </w:t>
+      </w:r>
+      <w:proofErr w:type="spellStart"/>
+      <w:r>
+        <w:rPr>
+          <w:rFonts w:ascii="Arial" w:hAnsi="Arial" w:cs="Arial"/>
+          <w:lang w:val="es-419"/>
+        </w:rPr>
+        <w:t>click</w:t>
+      </w:r>
+      <w:proofErr w:type="spellEnd"/>
+      <w:r>
+        <w:rPr>
+          <w:rFonts w:ascii="Arial" w:hAnsi="Arial" w:cs="Arial"/>
+          <w:lang w:val="es-419"/>
+        </w:rPr>
+        <w:t xml:space="preserve"> en el botón </w:t>
+      </w:r>
+      <w:r>
+        <w:rPr>
+          <w:rFonts w:ascii="Arial" w:hAnsi="Arial" w:cs="Arial"/>
+          <w:b/>
+          <w:bCs/>
+          <w:lang w:val="es-419"/>
+        </w:rPr>
+        <w:t>Back</w:t>
+      </w:r>
+      <w:r>
+        <w:rPr>
+          <w:rFonts w:ascii="Arial" w:hAnsi="Arial" w:cs="Arial"/>
+          <w:lang w:val="es-419"/>
+        </w:rPr>
+        <w:t xml:space="preserve"> que se encuentra siempre al lado superior derecho de la interfaz.</w:t>
+      </w:r>
+    </w:p>
+    <w:p>
+      <w:pPr>
+        <w:rPr>
+          <w:rFonts w:ascii="Arial" w:hAnsi="Arial" w:cs="Arial"/>
+          <w:lang w:val="es-419"/>
+        </w:rPr>
+      </w:pPr>
     </w:p>
     <w:p>
       <w:pPr>

</xml_diff>